<commit_message>
Added space before "(" in citation to accomodate Japanese (need robust solution)
</commit_message>
<xml_diff>
--- a/Africa Educational Research Journal/chicago-author-date-aerj-ja-test.docx
+++ b/Africa Educational Research Journal/chicago-author-date-aerj-ja-test.docx
@@ -16,958 +16,975 @@
       </w:r>
     </w:p>
     <w:p>
-      <w:r>
+      <w:pPr>
+        <w:rPr>
+          <w:rFonts w:ascii="Times New Roman" w:eastAsia="ＭＳ 明朝" w:hAnsi="Times New Roman"/>
+        </w:rPr>
+      </w:pPr>
+      <w:r>
+        <w:rPr>
+          <w:rFonts w:ascii="Times New Roman" w:eastAsia="ＭＳ 明朝" w:hAnsi="Times New Roman"/>
+        </w:rPr>
         <w:fldChar w:fldCharType="begin"/>
       </w:r>
       <w:r>
-        <w:instrText xml:space="preserve"> ADDIN ZOTERO_ITEM CSL_CITATION {"citationID":"0rsFx47Y","properties":{"formattedCitation":"(\\uc0\\u21513{}\\uc0\\u30000{}, 2005; \\uc0\\u23567{}\\uc0\\u24029{}\\uc0\\u12539{}\\uc0\\u35199{}\\uc0\\u26449{}, 2008; \\uc0\\u23567{}\\uc0\\u28580{}\\uc0\\u124</w:instrText>
-      </w:r>
-      <w:r>
-        <w:rPr>
-          <w:rFonts w:hint="eastAsia"/>
-        </w:rPr>
-        <w:instrText>11{}\\uc0\\u12363{}, 2008; \\uc0\\u23665{}\\uc0\\u30000{}, 2009; 2010; \\uc0\\u28580{}\\uc0\\u26449{}\\uc0\\u12411{}\\uc0\\u12363{}, 2010; 2014)","plainCitation":"(</w:instrText>
-      </w:r>
-      <w:r>
-        <w:rPr>
-          <w:rFonts w:hint="eastAsia"/>
+        <w:rPr>
+          <w:rFonts w:ascii="Times New Roman" w:eastAsia="ＭＳ 明朝" w:hAnsi="Times New Roman"/>
+        </w:rPr>
+        <w:instrText xml:space="preserve"> ADDIN ZOTERO_ITEM CSL_CITATION {"citationID":"0rsFx47Y","properties":{"formattedCitation":" (\\uc0\\u21513{}\\uc0\\u30000{}, 2005; \\uc0\\u23567{}\\uc0\\u24029{}\\uc0\\u12539{}\\uc0\\u35199{}\\uc0\\u26449{}, 2008; \\uc0\\u23567{}\\uc0\\u28580{}\\uc0\\u12</w:instrText>
+      </w:r>
+      <w:r>
+        <w:rPr>
+          <w:rFonts w:ascii="Times New Roman" w:eastAsia="ＭＳ 明朝" w:hAnsi="Times New Roman" w:hint="eastAsia"/>
+        </w:rPr>
+        <w:instrText>411{}\\uc0\\u12363{}, 2008; \\uc0\\u23665{}\\uc0\\u30000{}, 2009; 2010; \\uc0\\u28580{}\\uc0\\u26449{}\\uc0\\u12411{}\\uc0\\u12363{}, 2010; 2014)","plainCitation":" (</w:instrText>
+      </w:r>
+      <w:r>
+        <w:rPr>
+          <w:rFonts w:ascii="Times New Roman" w:eastAsia="ＭＳ 明朝" w:hAnsi="Times New Roman" w:hint="eastAsia"/>
         </w:rPr>
         <w:instrText>吉田</w:instrText>
       </w:r>
       <w:r>
         <w:rPr>
-          <w:rFonts w:hint="eastAsia"/>
+          <w:rFonts w:ascii="Times New Roman" w:eastAsia="ＭＳ 明朝" w:hAnsi="Times New Roman" w:hint="eastAsia"/>
         </w:rPr>
         <w:instrText xml:space="preserve">, 2005; </w:instrText>
       </w:r>
       <w:r>
         <w:rPr>
-          <w:rFonts w:hint="eastAsia"/>
+          <w:rFonts w:ascii="Times New Roman" w:eastAsia="ＭＳ 明朝" w:hAnsi="Times New Roman" w:hint="eastAsia"/>
         </w:rPr>
         <w:instrText>小川・西村</w:instrText>
       </w:r>
       <w:r>
         <w:rPr>
-          <w:rFonts w:hint="eastAsia"/>
+          <w:rFonts w:ascii="Times New Roman" w:eastAsia="ＭＳ 明朝" w:hAnsi="Times New Roman" w:hint="eastAsia"/>
         </w:rPr>
         <w:instrText xml:space="preserve">, 2008; </w:instrText>
       </w:r>
       <w:r>
         <w:rPr>
-          <w:rFonts w:hint="eastAsia"/>
+          <w:rFonts w:ascii="Times New Roman" w:eastAsia="ＭＳ 明朝" w:hAnsi="Times New Roman" w:hint="eastAsia"/>
         </w:rPr>
         <w:instrText>小澤ほか</w:instrText>
       </w:r>
       <w:r>
         <w:rPr>
-          <w:rFonts w:hint="eastAsia"/>
+          <w:rFonts w:ascii="Times New Roman" w:eastAsia="ＭＳ 明朝" w:hAnsi="Times New Roman" w:hint="eastAsia"/>
         </w:rPr>
         <w:instrText xml:space="preserve">, 2008; </w:instrText>
       </w:r>
       <w:r>
         <w:rPr>
-          <w:rFonts w:hint="eastAsia"/>
+          <w:rFonts w:ascii="Times New Roman" w:eastAsia="ＭＳ 明朝" w:hAnsi="Times New Roman" w:hint="eastAsia"/>
         </w:rPr>
         <w:instrText>山田</w:instrText>
       </w:r>
       <w:r>
         <w:rPr>
-          <w:rFonts w:hint="eastAsia"/>
+          <w:rFonts w:ascii="Times New Roman" w:eastAsia="ＭＳ 明朝" w:hAnsi="Times New Roman" w:hint="eastAsia"/>
         </w:rPr>
         <w:instrText xml:space="preserve">, 2009; 2010; </w:instrText>
       </w:r>
       <w:r>
         <w:rPr>
-          <w:rFonts w:hint="eastAsia"/>
+          <w:rFonts w:ascii="Times New Roman" w:eastAsia="ＭＳ 明朝" w:hAnsi="Times New Roman" w:hint="eastAsia"/>
         </w:rPr>
         <w:instrText>澤村ほか</w:instrText>
       </w:r>
       <w:r>
         <w:rPr>
-          <w:rFonts w:hint="eastAsia"/>
+          <w:rFonts w:ascii="Times New Roman" w:eastAsia="ＭＳ 明朝" w:hAnsi="Times New Roman" w:hint="eastAsia"/>
         </w:rPr>
         <w:instrText>, 2010; 2014)","noteIndex":0},"citationItems":[{"id":5082,"uris":["http://zotero.org/users/2816249/items/9BAFIWVJ"],"itemData":{"id":5082,"type":"chapter","container-title":"</w:instrText>
       </w:r>
       <w:r>
         <w:rPr>
-          <w:rFonts w:hint="eastAsia"/>
+          <w:rFonts w:ascii="Times New Roman" w:eastAsia="ＭＳ 明朝" w:hAnsi="Times New Roman" w:hint="eastAsia"/>
         </w:rPr>
         <w:instrText>国際教育開発論―理論と実践</w:instrText>
       </w:r>
       <w:r>
         <w:rPr>
-          <w:rFonts w:hint="eastAsia"/>
+          <w:rFonts w:ascii="Times New Roman" w:eastAsia="ＭＳ 明朝" w:hAnsi="Times New Roman" w:hint="eastAsia"/>
         </w:rPr>
         <w:instrText>","language":"ja","note":"name-kana:</w:instrText>
       </w:r>
       <w:r>
         <w:rPr>
-          <w:rFonts w:hint="eastAsia"/>
+          <w:rFonts w:ascii="Times New Roman" w:eastAsia="ＭＳ 明朝" w:hAnsi="Times New Roman" w:hint="eastAsia"/>
         </w:rPr>
         <w:instrText>よしだ</w:instrText>
       </w:r>
       <w:r>
         <w:rPr>
-          <w:rFonts w:hint="eastAsia"/>
+          <w:rFonts w:ascii="Times New Roman" w:eastAsia="ＭＳ 明朝" w:hAnsi="Times New Roman" w:hint="eastAsia"/>
         </w:rPr>
         <w:instrText>","page":"121-140","publisher":"</w:instrText>
       </w:r>
       <w:r>
         <w:rPr>
-          <w:rFonts w:hint="eastAsia"/>
+          <w:rFonts w:ascii="Times New Roman" w:eastAsia="ＭＳ 明朝" w:hAnsi="Times New Roman" w:hint="eastAsia"/>
         </w:rPr>
         <w:instrText>有斐閣</w:instrText>
       </w:r>
       <w:r>
         <w:rPr>
-          <w:rFonts w:hint="eastAsia"/>
+          <w:rFonts w:ascii="Times New Roman" w:eastAsia="ＭＳ 明朝" w:hAnsi="Times New Roman" w:hint="eastAsia"/>
         </w:rPr>
         <w:instrText>","title":"</w:instrText>
       </w:r>
       <w:r>
         <w:rPr>
-          <w:rFonts w:hint="eastAsia"/>
+          <w:rFonts w:ascii="Times New Roman" w:eastAsia="ＭＳ 明朝" w:hAnsi="Times New Roman" w:hint="eastAsia"/>
         </w:rPr>
         <w:instrText>高等教育</w:instrText>
       </w:r>
       <w:r>
         <w:rPr>
-          <w:rFonts w:hint="eastAsia"/>
+          <w:rFonts w:ascii="Times New Roman" w:eastAsia="ＭＳ 明朝" w:hAnsi="Times New Roman" w:hint="eastAsia"/>
         </w:rPr>
         <w:instrText>","author":[{"family":"</w:instrText>
       </w:r>
       <w:r>
         <w:rPr>
-          <w:rFonts w:hint="eastAsia"/>
+          <w:rFonts w:ascii="Times New Roman" w:eastAsia="ＭＳ 明朝" w:hAnsi="Times New Roman" w:hint="eastAsia"/>
         </w:rPr>
         <w:instrText>吉田</w:instrText>
       </w:r>
       <w:r>
         <w:rPr>
-          <w:rFonts w:hint="eastAsia"/>
+          <w:rFonts w:ascii="Times New Roman" w:eastAsia="ＭＳ 明朝" w:hAnsi="Times New Roman" w:hint="eastAsia"/>
         </w:rPr>
         <w:instrText>","given":"</w:instrText>
       </w:r>
       <w:r>
         <w:rPr>
-          <w:rFonts w:hint="eastAsia"/>
+          <w:rFonts w:ascii="Times New Roman" w:eastAsia="ＭＳ 明朝" w:hAnsi="Times New Roman" w:hint="eastAsia"/>
         </w:rPr>
         <w:instrText>和浩</w:instrText>
       </w:r>
       <w:r>
         <w:rPr>
-          <w:rFonts w:hint="eastAsia"/>
+          <w:rFonts w:ascii="Times New Roman" w:eastAsia="ＭＳ 明朝" w:hAnsi="Times New Roman" w:hint="eastAsia"/>
         </w:rPr>
         <w:instrText>"}],"editor":[{"family":"</w:instrText>
       </w:r>
       <w:r>
         <w:rPr>
-          <w:rFonts w:hint="eastAsia"/>
+          <w:rFonts w:ascii="Times New Roman" w:eastAsia="ＭＳ 明朝" w:hAnsi="Times New Roman" w:hint="eastAsia"/>
         </w:rPr>
         <w:instrText>黒田</w:instrText>
       </w:r>
       <w:r>
         <w:rPr>
-          <w:rFonts w:hint="eastAsia"/>
+          <w:rFonts w:ascii="Times New Roman" w:eastAsia="ＭＳ 明朝" w:hAnsi="Times New Roman" w:hint="eastAsia"/>
         </w:rPr>
         <w:instrText>","given":"</w:instrText>
       </w:r>
       <w:r>
         <w:rPr>
-          <w:rFonts w:hint="eastAsia"/>
+          <w:rFonts w:ascii="Times New Roman" w:eastAsia="ＭＳ 明朝" w:hAnsi="Times New Roman" w:hint="eastAsia"/>
         </w:rPr>
         <w:instrText>一雄</w:instrText>
       </w:r>
       <w:r>
         <w:rPr>
-          <w:rFonts w:hint="eastAsia"/>
+          <w:rFonts w:ascii="Times New Roman" w:eastAsia="ＭＳ 明朝" w:hAnsi="Times New Roman" w:hint="eastAsia"/>
         </w:rPr>
         <w:instrText>"},{"family":"</w:instrText>
       </w:r>
       <w:r>
         <w:rPr>
-          <w:rFonts w:hint="eastAsia"/>
+          <w:rFonts w:ascii="Times New Roman" w:eastAsia="ＭＳ 明朝" w:hAnsi="Times New Roman" w:hint="eastAsia"/>
         </w:rPr>
         <w:instrText>横関</w:instrText>
       </w:r>
       <w:r>
         <w:rPr>
-          <w:rFonts w:hint="eastAsia"/>
+          <w:rFonts w:ascii="Times New Roman" w:eastAsia="ＭＳ 明朝" w:hAnsi="Times New Roman" w:hint="eastAsia"/>
         </w:rPr>
         <w:instrText>","given":"</w:instrText>
       </w:r>
       <w:r>
         <w:rPr>
-          <w:rFonts w:hint="eastAsia"/>
+          <w:rFonts w:ascii="Times New Roman" w:eastAsia="ＭＳ 明朝" w:hAnsi="Times New Roman" w:hint="eastAsia"/>
         </w:rPr>
         <w:instrText>祐見子</w:instrText>
       </w:r>
       <w:r>
         <w:rPr>
-          <w:rFonts w:hint="eastAsia"/>
+          <w:rFonts w:ascii="Times New Roman" w:eastAsia="ＭＳ 明朝" w:hAnsi="Times New Roman" w:hint="eastAsia"/>
         </w:rPr>
         <w:instrText>"}],"issued":{"date-parts":[["2005"]]},"citation-key":"yoshida2005"}},{"id":5081,"uris":["http://zotero.org/users/2816249/items/94VENHQ6"],"itemData":{"id":5081,"type":"book","language":"ja","note":"name-kana:</w:instrText>
       </w:r>
       <w:r>
         <w:rPr>
-          <w:rFonts w:hint="eastAsia"/>
+          <w:rFonts w:ascii="Times New Roman" w:eastAsia="ＭＳ 明朝" w:hAnsi="Times New Roman" w:hint="eastAsia"/>
         </w:rPr>
         <w:instrText>おがわ</w:instrText>
       </w:r>
       <w:r>
         <w:rPr>
-          <w:rFonts w:hint="eastAsia"/>
+          <w:rFonts w:ascii="Times New Roman" w:eastAsia="ＭＳ 明朝" w:hAnsi="Times New Roman" w:hint="eastAsia"/>
         </w:rPr>
         <w:instrText>","publisher":"</w:instrText>
       </w:r>
       <w:r>
         <w:rPr>
-          <w:rFonts w:hint="eastAsia"/>
+          <w:rFonts w:ascii="Times New Roman" w:eastAsia="ＭＳ 明朝" w:hAnsi="Times New Roman" w:hint="eastAsia"/>
         </w:rPr>
         <w:instrText>学文社</w:instrText>
       </w:r>
       <w:r>
         <w:rPr>
-          <w:rFonts w:hint="eastAsia"/>
+          <w:rFonts w:ascii="Times New Roman" w:eastAsia="ＭＳ 明朝" w:hAnsi="Times New Roman" w:hint="eastAsia"/>
         </w:rPr>
         <w:instrText>","title":"</w:instrText>
       </w:r>
       <w:r>
         <w:rPr>
-          <w:rFonts w:hint="eastAsia"/>
+          <w:rFonts w:ascii="Times New Roman" w:eastAsia="ＭＳ 明朝" w:hAnsi="Times New Roman" w:hint="eastAsia"/>
         </w:rPr>
         <w:instrText>途上国における基礎教育支援―国際的潮流と日本の援助</w:instrText>
       </w:r>
       <w:r>
         <w:rPr>
-          <w:rFonts w:hint="eastAsia"/>
+          <w:rFonts w:ascii="Times New Roman" w:eastAsia="ＭＳ 明朝" w:hAnsi="Times New Roman" w:hint="eastAsia"/>
         </w:rPr>
         <w:instrText xml:space="preserve"> </w:instrText>
       </w:r>
       <w:r>
         <w:rPr>
-          <w:rFonts w:hint="eastAsia"/>
+          <w:rFonts w:ascii="Times New Roman" w:eastAsia="ＭＳ 明朝" w:hAnsi="Times New Roman" w:hint="eastAsia"/>
         </w:rPr>
         <w:instrText>―</w:instrText>
       </w:r>
       <w:r>
         <w:rPr>
-          <w:rFonts w:hint="eastAsia"/>
+          <w:rFonts w:ascii="Times New Roman" w:eastAsia="ＭＳ 明朝" w:hAnsi="Times New Roman" w:hint="eastAsia"/>
         </w:rPr>
         <w:instrText>","editor":[{"family":"</w:instrText>
       </w:r>
       <w:r>
         <w:rPr>
-          <w:rFonts w:hint="eastAsia"/>
+          <w:rFonts w:ascii="Times New Roman" w:eastAsia="ＭＳ 明朝" w:hAnsi="Times New Roman" w:hint="eastAsia"/>
         </w:rPr>
         <w:instrText>小川</w:instrText>
       </w:r>
       <w:r>
         <w:rPr>
-          <w:rFonts w:hint="eastAsia"/>
+          <w:rFonts w:ascii="Times New Roman" w:eastAsia="ＭＳ 明朝" w:hAnsi="Times New Roman" w:hint="eastAsia"/>
         </w:rPr>
         <w:instrText>","given":"</w:instrText>
       </w:r>
       <w:r>
         <w:rPr>
-          <w:rFonts w:hint="eastAsia"/>
+          <w:rFonts w:ascii="Times New Roman" w:eastAsia="ＭＳ 明朝" w:hAnsi="Times New Roman" w:hint="eastAsia"/>
         </w:rPr>
         <w:instrText>啓一</w:instrText>
       </w:r>
       <w:r>
         <w:rPr>
-          <w:rFonts w:hint="eastAsia"/>
+          <w:rFonts w:ascii="Times New Roman" w:eastAsia="ＭＳ 明朝" w:hAnsi="Times New Roman" w:hint="eastAsia"/>
         </w:rPr>
         <w:instrText>"},{"family":"</w:instrText>
       </w:r>
       <w:r>
         <w:rPr>
-          <w:rFonts w:hint="eastAsia"/>
+          <w:rFonts w:ascii="Times New Roman" w:eastAsia="ＭＳ 明朝" w:hAnsi="Times New Roman" w:hint="eastAsia"/>
         </w:rPr>
         <w:instrText>西村</w:instrText>
       </w:r>
       <w:r>
         <w:rPr>
-          <w:rFonts w:hint="eastAsia"/>
+          <w:rFonts w:ascii="Times New Roman" w:eastAsia="ＭＳ 明朝" w:hAnsi="Times New Roman" w:hint="eastAsia"/>
         </w:rPr>
         <w:instrText>","given":"</w:instrText>
       </w:r>
       <w:r>
         <w:rPr>
-          <w:rFonts w:hint="eastAsia"/>
+          <w:rFonts w:ascii="Times New Roman" w:eastAsia="ＭＳ 明朝" w:hAnsi="Times New Roman" w:hint="eastAsia"/>
         </w:rPr>
         <w:instrText>幹子</w:instrText>
       </w:r>
       <w:r>
         <w:rPr>
-          <w:rFonts w:hint="eastAsia"/>
+          <w:rFonts w:ascii="Times New Roman" w:eastAsia="ＭＳ 明朝" w:hAnsi="Times New Roman" w:hint="eastAsia"/>
         </w:rPr>
         <w:instrText>"}],"issued":{"date-parts":[["2008"]]},"citation-key":"ogawa2008"}},{"id":5085,"uris":["http://zotero.org/users/2816249/items/S2DBAPQI"],"itemData":{"id":5085,"type":"article-journal","container-title":"</w:instrText>
       </w:r>
       <w:r>
         <w:rPr>
-          <w:rFonts w:hint="eastAsia"/>
+          <w:rFonts w:ascii="Times New Roman" w:eastAsia="ＭＳ 明朝" w:hAnsi="Times New Roman" w:hint="eastAsia"/>
         </w:rPr>
         <w:instrText>国際教育協力研究</w:instrText>
       </w:r>
       <w:r>
         <w:rPr>
-          <w:rFonts w:hint="eastAsia"/>
+          <w:rFonts w:ascii="Times New Roman" w:eastAsia="ＭＳ 明朝" w:hAnsi="Times New Roman" w:hint="eastAsia"/>
         </w:rPr>
         <w:instrText>","issue":"3","language":"ja","note":"name-kana:</w:instrText>
       </w:r>
       <w:r>
         <w:rPr>
-          <w:rFonts w:hint="eastAsia"/>
+          <w:rFonts w:ascii="Times New Roman" w:eastAsia="ＭＳ 明朝" w:hAnsi="Times New Roman" w:hint="eastAsia"/>
         </w:rPr>
         <w:instrText>おざわ</w:instrText>
       </w:r>
       <w:r>
         <w:rPr>
-          <w:rFonts w:hint="eastAsia"/>
+          <w:rFonts w:ascii="Times New Roman" w:eastAsia="ＭＳ 明朝" w:hAnsi="Times New Roman" w:hint="eastAsia"/>
         </w:rPr>
         <w:instrText>","page":"11-16","title":"</w:instrText>
       </w:r>
       <w:r>
         <w:rPr>
-          <w:rFonts w:hint="eastAsia"/>
+          <w:rFonts w:ascii="Times New Roman" w:eastAsia="ＭＳ 明朝" w:hAnsi="Times New Roman" w:hint="eastAsia"/>
         </w:rPr>
         <w:instrText>アフリカの大学による基礎教育開発に資する自立的研究への支援</w:instrText>
       </w:r>
       <w:r>
         <w:rPr>
-          <w:rFonts w:hint="eastAsia"/>
+          <w:rFonts w:ascii="Times New Roman" w:eastAsia="ＭＳ 明朝" w:hAnsi="Times New Roman" w:hint="eastAsia"/>
         </w:rPr>
         <w:instrText xml:space="preserve"> : </w:instrText>
       </w:r>
       <w:r>
         <w:rPr>
-          <w:rFonts w:hint="eastAsia"/>
+          <w:rFonts w:ascii="Times New Roman" w:eastAsia="ＭＳ 明朝" w:hAnsi="Times New Roman" w:hint="eastAsia"/>
         </w:rPr>
         <w:instrText>ウガンダにおける事例</w:instrText>
       </w:r>
       <w:r>
         <w:rPr>
-          <w:rFonts w:hint="eastAsia"/>
+          <w:rFonts w:ascii="Times New Roman" w:eastAsia="ＭＳ 明朝" w:hAnsi="Times New Roman" w:hint="eastAsia"/>
         </w:rPr>
         <w:instrText>","author":[{"family":"</w:instrText>
       </w:r>
       <w:r>
         <w:rPr>
-          <w:rFonts w:hint="eastAsia"/>
+          <w:rFonts w:ascii="Times New Roman" w:eastAsia="ＭＳ 明朝" w:hAnsi="Times New Roman" w:hint="eastAsia"/>
         </w:rPr>
         <w:instrText>小澤</w:instrText>
       </w:r>
       <w:r>
         <w:rPr>
-          <w:rFonts w:hint="eastAsia"/>
+          <w:rFonts w:ascii="Times New Roman" w:eastAsia="ＭＳ 明朝" w:hAnsi="Times New Roman" w:hint="eastAsia"/>
         </w:rPr>
         <w:instrText>","given":"</w:instrText>
       </w:r>
       <w:r>
         <w:rPr>
-          <w:rFonts w:hint="eastAsia"/>
+          <w:rFonts w:ascii="Times New Roman" w:eastAsia="ＭＳ 明朝" w:hAnsi="Times New Roman" w:hint="eastAsia"/>
         </w:rPr>
         <w:instrText>大成</w:instrText>
       </w:r>
       <w:r>
         <w:rPr>
-          <w:rFonts w:hint="eastAsia"/>
+          <w:rFonts w:ascii="Times New Roman" w:eastAsia="ＭＳ 明朝" w:hAnsi="Times New Roman" w:hint="eastAsia"/>
         </w:rPr>
         <w:instrText>"},{"family":"</w:instrText>
       </w:r>
       <w:r>
         <w:rPr>
-          <w:rFonts w:hint="eastAsia"/>
+          <w:rFonts w:ascii="Times New Roman" w:eastAsia="ＭＳ 明朝" w:hAnsi="Times New Roman" w:hint="eastAsia"/>
         </w:rPr>
         <w:instrText>小野</w:instrText>
       </w:r>
       <w:r>
         <w:rPr>
-          <w:rFonts w:hint="eastAsia"/>
+          <w:rFonts w:ascii="Times New Roman" w:eastAsia="ＭＳ 明朝" w:hAnsi="Times New Roman" w:hint="eastAsia"/>
         </w:rPr>
         <w:instrText>","given":"</w:instrText>
       </w:r>
       <w:r>
         <w:rPr>
-          <w:rFonts w:hint="eastAsia"/>
+          <w:rFonts w:ascii="Times New Roman" w:eastAsia="ＭＳ 明朝" w:hAnsi="Times New Roman" w:hint="eastAsia"/>
         </w:rPr>
         <w:instrText>由美子</w:instrText>
       </w:r>
       <w:r>
         <w:rPr>
-          <w:rFonts w:hint="eastAsia"/>
+          <w:rFonts w:ascii="Times New Roman" w:eastAsia="ＭＳ 明朝" w:hAnsi="Times New Roman" w:hint="eastAsia"/>
         </w:rPr>
         <w:instrText>"},{"family":"</w:instrText>
       </w:r>
       <w:r>
         <w:rPr>
-          <w:rFonts w:hint="eastAsia"/>
+          <w:rFonts w:ascii="Times New Roman" w:eastAsia="ＭＳ 明朝" w:hAnsi="Times New Roman" w:hint="eastAsia"/>
         </w:rPr>
         <w:instrText>近森</w:instrText>
       </w:r>
       <w:r>
         <w:rPr>
-          <w:rFonts w:hint="eastAsia"/>
+          <w:rFonts w:ascii="Times New Roman" w:eastAsia="ＭＳ 明朝" w:hAnsi="Times New Roman" w:hint="eastAsia"/>
         </w:rPr>
         <w:instrText>","given":"</w:instrText>
       </w:r>
       <w:r>
         <w:rPr>
-          <w:rFonts w:hint="eastAsia"/>
+          <w:rFonts w:ascii="Times New Roman" w:eastAsia="ＭＳ 明朝" w:hAnsi="Times New Roman" w:hint="eastAsia"/>
         </w:rPr>
         <w:instrText>憲助</w:instrText>
       </w:r>
       <w:r>
         <w:rPr>
-          <w:rFonts w:hint="eastAsia"/>
+          <w:rFonts w:ascii="Times New Roman" w:eastAsia="ＭＳ 明朝" w:hAnsi="Times New Roman" w:hint="eastAsia"/>
         </w:rPr>
         <w:instrText>"},{"family":"</w:instrText>
       </w:r>
       <w:r>
         <w:rPr>
-          <w:rFonts w:hint="eastAsia"/>
+          <w:rFonts w:ascii="Times New Roman" w:eastAsia="ＭＳ 明朝" w:hAnsi="Times New Roman" w:hint="eastAsia"/>
         </w:rPr>
         <w:instrText>喜多</w:instrText>
       </w:r>
       <w:r>
         <w:rPr>
-          <w:rFonts w:hint="eastAsia"/>
+          <w:rFonts w:ascii="Times New Roman" w:eastAsia="ＭＳ 明朝" w:hAnsi="Times New Roman" w:hint="eastAsia"/>
         </w:rPr>
         <w:instrText>","given":"</w:instrText>
       </w:r>
       <w:r>
         <w:rPr>
-          <w:rFonts w:hint="eastAsia"/>
+          <w:rFonts w:ascii="Times New Roman" w:eastAsia="ＭＳ 明朝" w:hAnsi="Times New Roman" w:hint="eastAsia"/>
         </w:rPr>
         <w:instrText>雅一</w:instrText>
       </w:r>
       <w:r>
         <w:rPr>
-          <w:rFonts w:hint="eastAsia"/>
+          <w:rFonts w:ascii="Times New Roman" w:eastAsia="ＭＳ 明朝" w:hAnsi="Times New Roman" w:hint="eastAsia"/>
         </w:rPr>
         <w:instrText>"}],"issued":{"date-parts":[["2008"]]},"citation-key":"ozawa2008"}},{"id":5080,"uris":["http://zotero.org/users/2816249/items/BVWRPTDH"],"itemData":{"id":5080,"type":"book","ISBN":"4-7944-5040-0","language":"ja","note":"name-kana:</w:instrText>
       </w:r>
       <w:r>
         <w:rPr>
-          <w:rFonts w:hint="eastAsia"/>
+          <w:rFonts w:ascii="Times New Roman" w:eastAsia="ＭＳ 明朝" w:hAnsi="Times New Roman" w:hint="eastAsia"/>
         </w:rPr>
         <w:instrText>やまだ</w:instrText>
       </w:r>
       <w:r>
         <w:rPr>
-          <w:rFonts w:hint="eastAsia"/>
+          <w:rFonts w:ascii="Times New Roman" w:eastAsia="ＭＳ 明朝" w:hAnsi="Times New Roman" w:hint="eastAsia"/>
         </w:rPr>
         <w:instrText>","publisher":"</w:instrText>
       </w:r>
       <w:r>
         <w:rPr>
-          <w:rFonts w:hint="eastAsia"/>
+          <w:rFonts w:ascii="Times New Roman" w:eastAsia="ＭＳ 明朝" w:hAnsi="Times New Roman" w:hint="eastAsia"/>
         </w:rPr>
         <w:instrText>創成社</w:instrText>
       </w:r>
       <w:r>
         <w:rPr>
-          <w:rFonts w:hint="eastAsia"/>
+          <w:rFonts w:ascii="Times New Roman" w:eastAsia="ＭＳ 明朝" w:hAnsi="Times New Roman" w:hint="eastAsia"/>
         </w:rPr>
         <w:instrText>","title":"</w:instrText>
       </w:r>
       <w:r>
         <w:rPr>
-          <w:rFonts w:hint="eastAsia"/>
+          <w:rFonts w:ascii="Times New Roman" w:eastAsia="ＭＳ 明朝" w:hAnsi="Times New Roman" w:hint="eastAsia"/>
         </w:rPr>
         <w:instrText>国際協力と学校</w:instrText>
       </w:r>
       <w:r>
         <w:rPr>
-          <w:rFonts w:hint="eastAsia"/>
+          <w:rFonts w:ascii="Times New Roman" w:eastAsia="ＭＳ 明朝" w:hAnsi="Times New Roman" w:hint="eastAsia"/>
         </w:rPr>
         <w:instrText xml:space="preserve">: </w:instrText>
       </w:r>
       <w:r>
         <w:rPr>
-          <w:rFonts w:hint="eastAsia"/>
+          <w:rFonts w:ascii="Times New Roman" w:eastAsia="ＭＳ 明朝" w:hAnsi="Times New Roman" w:hint="eastAsia"/>
         </w:rPr>
         <w:instrText>アフリカにおけるまなびの現場</w:instrText>
       </w:r>
       <w:r>
         <w:rPr>
-          <w:rFonts w:hint="eastAsia"/>
+          <w:rFonts w:ascii="Times New Roman" w:eastAsia="ＭＳ 明朝" w:hAnsi="Times New Roman" w:hint="eastAsia"/>
         </w:rPr>
         <w:instrText>","author":[{"family":"</w:instrText>
       </w:r>
       <w:r>
         <w:rPr>
-          <w:rFonts w:hint="eastAsia"/>
+          <w:rFonts w:ascii="Times New Roman" w:eastAsia="ＭＳ 明朝" w:hAnsi="Times New Roman" w:hint="eastAsia"/>
         </w:rPr>
         <w:instrText>山田</w:instrText>
       </w:r>
       <w:r>
         <w:rPr>
-          <w:rFonts w:hint="eastAsia"/>
+          <w:rFonts w:ascii="Times New Roman" w:eastAsia="ＭＳ 明朝" w:hAnsi="Times New Roman" w:hint="eastAsia"/>
         </w:rPr>
         <w:instrText>","given":"</w:instrText>
       </w:r>
       <w:r>
         <w:rPr>
-          <w:rFonts w:hint="eastAsia"/>
+          <w:rFonts w:ascii="Times New Roman" w:eastAsia="ＭＳ 明朝" w:hAnsi="Times New Roman" w:hint="eastAsia"/>
         </w:rPr>
         <w:instrText>肖子</w:instrText>
       </w:r>
       <w:r>
         <w:rPr>
-          <w:rFonts w:hint="eastAsia"/>
+          <w:rFonts w:ascii="Times New Roman" w:eastAsia="ＭＳ 明朝" w:hAnsi="Times New Roman" w:hint="eastAsia"/>
         </w:rPr>
         <w:instrText>"}],"issued":{"date-parts":[["2009"]]},"citation-key":"yamada2009"}},{"id":5077,"uris":["http://zotero.org/users/2816249/items/M7GI6NSJ"],"itemData":{"id":5077,"type":"article-journal","container-title":"</w:instrText>
       </w:r>
       <w:r>
         <w:rPr>
-          <w:rFonts w:hint="eastAsia"/>
+          <w:rFonts w:ascii="Times New Roman" w:eastAsia="ＭＳ 明朝" w:hAnsi="Times New Roman" w:hint="eastAsia"/>
         </w:rPr>
         <w:instrText>アフリカ教育研究</w:instrText>
       </w:r>
       <w:r>
         <w:rPr>
-          <w:rFonts w:hint="eastAsia"/>
+          <w:rFonts w:ascii="Times New Roman" w:eastAsia="ＭＳ 明朝" w:hAnsi="Times New Roman" w:hint="eastAsia"/>
         </w:rPr>
         <w:instrText>","ISSN":"2185-8268","journalAbbreviation":"</w:instrText>
       </w:r>
       <w:r>
         <w:rPr>
-          <w:rFonts w:hint="eastAsia"/>
+          <w:rFonts w:ascii="Times New Roman" w:eastAsia="ＭＳ 明朝" w:hAnsi="Times New Roman" w:hint="eastAsia"/>
         </w:rPr>
         <w:instrText>アフリカ教育研究</w:instrText>
       </w:r>
       <w:r>
         <w:rPr>
-          <w:rFonts w:hint="eastAsia"/>
+          <w:rFonts w:ascii="Times New Roman" w:eastAsia="ＭＳ 明朝" w:hAnsi="Times New Roman" w:hint="eastAsia"/>
         </w:rPr>
         <w:instrText>","language":"ja","note":"name-kana:</w:instrText>
       </w:r>
       <w:r>
         <w:rPr>
-          <w:rFonts w:hint="eastAsia"/>
+          <w:rFonts w:ascii="Times New Roman" w:eastAsia="ＭＳ 明朝" w:hAnsi="Times New Roman" w:hint="eastAsia"/>
         </w:rPr>
         <w:instrText>やまだ</w:instrText>
       </w:r>
       <w:r>
         <w:rPr>
-          <w:rFonts w:hint="eastAsia"/>
+          <w:rFonts w:ascii="Times New Roman" w:eastAsia="ＭＳ 明朝" w:hAnsi="Times New Roman" w:hint="eastAsia"/>
         </w:rPr>
         <w:instrText>","page":"12-23","title":"</w:instrText>
       </w:r>
       <w:r>
         <w:rPr>
-          <w:rFonts w:hint="eastAsia"/>
+          <w:rFonts w:ascii="Times New Roman" w:eastAsia="ＭＳ 明朝" w:hAnsi="Times New Roman" w:hint="eastAsia"/>
         </w:rPr>
         <w:instrText>アフリカ教育研究の歴史的展開と現在</w:instrText>
       </w:r>
       <w:r>
         <w:rPr>
-          <w:rFonts w:hint="eastAsia"/>
+          <w:rFonts w:ascii="Times New Roman" w:eastAsia="ＭＳ 明朝" w:hAnsi="Times New Roman" w:hint="eastAsia"/>
         </w:rPr>
         <w:instrText>-</w:instrText>
       </w:r>
       <w:r>
         <w:rPr>
-          <w:rFonts w:hint="eastAsia"/>
+          <w:rFonts w:ascii="Times New Roman" w:eastAsia="ＭＳ 明朝" w:hAnsi="Times New Roman" w:hint="eastAsia"/>
         </w:rPr>
         <w:instrText>真の地域理解に向けて</w:instrText>
       </w:r>
       <w:r>
         <w:rPr>
-          <w:rFonts w:hint="eastAsia"/>
+          <w:rFonts w:ascii="Times New Roman" w:eastAsia="ＭＳ 明朝" w:hAnsi="Times New Roman" w:hint="eastAsia"/>
         </w:rPr>
         <w:instrText>","volume":"1","author":[{"family":"</w:instrText>
       </w:r>
       <w:r>
         <w:rPr>
-          <w:rFonts w:hint="eastAsia"/>
+          <w:rFonts w:ascii="Times New Roman" w:eastAsia="ＭＳ 明朝" w:hAnsi="Times New Roman" w:hint="eastAsia"/>
         </w:rPr>
         <w:instrText>山田</w:instrText>
       </w:r>
       <w:r>
         <w:rPr>
-          <w:rFonts w:hint="eastAsia"/>
+          <w:rFonts w:ascii="Times New Roman" w:eastAsia="ＭＳ 明朝" w:hAnsi="Times New Roman" w:hint="eastAsia"/>
         </w:rPr>
         <w:instrText>","given":"</w:instrText>
       </w:r>
       <w:r>
         <w:rPr>
-          <w:rFonts w:hint="eastAsia"/>
+          <w:rFonts w:ascii="Times New Roman" w:eastAsia="ＭＳ 明朝" w:hAnsi="Times New Roman" w:hint="eastAsia"/>
         </w:rPr>
         <w:instrText>肖子</w:instrText>
       </w:r>
       <w:r>
         <w:rPr>
-          <w:rFonts w:hint="eastAsia"/>
+          <w:rFonts w:ascii="Times New Roman" w:eastAsia="ＭＳ 明朝" w:hAnsi="Times New Roman" w:hint="eastAsia"/>
         </w:rPr>
         <w:instrText>"}],"issued":{"date-parts":[["2010"]]},"citation-key":"yamada2010"}},{"id":5078,"uris":["http://zotero.org/users/2816249/items/Z9EABZEA"],"itemData":{"id":5078,"type":"article-journal","container-title":"</w:instrText>
       </w:r>
       <w:r>
         <w:rPr>
-          <w:rFonts w:hint="eastAsia"/>
+          <w:rFonts w:ascii="Times New Roman" w:eastAsia="ＭＳ 明朝" w:hAnsi="Times New Roman" w:hint="eastAsia"/>
         </w:rPr>
         <w:instrText>アフリカ教育研究</w:instrText>
       </w:r>
       <w:r>
         <w:rPr>
-          <w:rFonts w:hint="eastAsia"/>
+          <w:rFonts w:ascii="Times New Roman" w:eastAsia="ＭＳ 明朝" w:hAnsi="Times New Roman" w:hint="eastAsia"/>
         </w:rPr>
         <w:instrText>","ISSN":"2185-8268","journalAbbreviation":"</w:instrText>
       </w:r>
       <w:r>
         <w:rPr>
-          <w:rFonts w:hint="eastAsia"/>
+          <w:rFonts w:ascii="Times New Roman" w:eastAsia="ＭＳ 明朝" w:hAnsi="Times New Roman" w:hint="eastAsia"/>
         </w:rPr>
         <w:instrText>アフリカ教育研究</w:instrText>
       </w:r>
       <w:r>
         <w:rPr>
-          <w:rFonts w:hint="eastAsia"/>
+          <w:rFonts w:ascii="Times New Roman" w:eastAsia="ＭＳ 明朝" w:hAnsi="Times New Roman" w:hint="eastAsia"/>
         </w:rPr>
         <w:instrText>","language":"ja","note":"name-kana:</w:instrText>
       </w:r>
       <w:r>
         <w:rPr>
-          <w:rFonts w:hint="eastAsia"/>
+          <w:rFonts w:ascii="Times New Roman" w:eastAsia="ＭＳ 明朝" w:hAnsi="Times New Roman" w:hint="eastAsia"/>
         </w:rPr>
         <w:instrText>さわむら</w:instrText>
       </w:r>
       <w:r>
         <w:rPr>
-          <w:rFonts w:hint="eastAsia"/>
+          <w:rFonts w:ascii="Times New Roman" w:eastAsia="ＭＳ 明朝" w:hAnsi="Times New Roman" w:hint="eastAsia"/>
         </w:rPr>
         <w:instrText>","page":"24-40","title":"</w:instrText>
       </w:r>
       <w:r>
         <w:rPr>
-          <w:rFonts w:hint="eastAsia"/>
+          <w:rFonts w:ascii="Times New Roman" w:eastAsia="ＭＳ 明朝" w:hAnsi="Times New Roman" w:hint="eastAsia"/>
         </w:rPr>
         <w:instrText>ケニアの初等教育分野における</w:instrText>
       </w:r>
       <w:r>
         <w:rPr>
-          <w:rFonts w:hint="eastAsia"/>
+          <w:rFonts w:ascii="Times New Roman" w:eastAsia="ＭＳ 明朝" w:hAnsi="Times New Roman" w:hint="eastAsia"/>
         </w:rPr>
         <w:instrText xml:space="preserve">&lt; </w:instrText>
       </w:r>
       <w:r>
         <w:rPr>
-          <w:rFonts w:hint="eastAsia"/>
+          <w:rFonts w:ascii="Times New Roman" w:eastAsia="ＭＳ 明朝" w:hAnsi="Times New Roman" w:hint="eastAsia"/>
         </w:rPr>
         <w:instrText>マルチ・フィールドワーク</w:instrText>
       </w:r>
       <w:r>
         <w:rPr>
-          <w:rFonts w:hint="eastAsia"/>
+          <w:rFonts w:ascii="Times New Roman" w:eastAsia="ＭＳ 明朝" w:hAnsi="Times New Roman" w:hint="eastAsia"/>
         </w:rPr>
         <w:instrText xml:space="preserve">&gt; </w:instrText>
       </w:r>
       <w:r>
         <w:rPr>
-          <w:rFonts w:hint="eastAsia"/>
+          <w:rFonts w:ascii="Times New Roman" w:eastAsia="ＭＳ 明朝" w:hAnsi="Times New Roman" w:hint="eastAsia"/>
         </w:rPr>
         <w:instrText>の試み―アフリカにおける複眼的な子ども研究をめざして―</w:instrText>
       </w:r>
       <w:r>
         <w:rPr>
-          <w:rFonts w:hint="eastAsia"/>
+          <w:rFonts w:ascii="Times New Roman" w:eastAsia="ＭＳ 明朝" w:hAnsi="Times New Roman" w:hint="eastAsia"/>
         </w:rPr>
         <w:instrText>","volume":"1","author":[{"family":"</w:instrText>
       </w:r>
       <w:r>
         <w:rPr>
-          <w:rFonts w:hint="eastAsia"/>
+          <w:rFonts w:ascii="Times New Roman" w:eastAsia="ＭＳ 明朝" w:hAnsi="Times New Roman" w:hint="eastAsia"/>
         </w:rPr>
         <w:instrText>澤村</w:instrText>
       </w:r>
       <w:r>
         <w:rPr>
-          <w:rFonts w:hint="eastAsia"/>
+          <w:rFonts w:ascii="Times New Roman" w:eastAsia="ＭＳ 明朝" w:hAnsi="Times New Roman" w:hint="eastAsia"/>
         </w:rPr>
         <w:instrText>","given":"</w:instrText>
       </w:r>
       <w:r>
         <w:rPr>
-          <w:rFonts w:hint="eastAsia"/>
+          <w:rFonts w:ascii="Times New Roman" w:eastAsia="ＭＳ 明朝" w:hAnsi="Times New Roman" w:hint="eastAsia"/>
         </w:rPr>
         <w:instrText>信英</w:instrText>
       </w:r>
       <w:r>
         <w:rPr>
-          <w:rFonts w:hint="eastAsia"/>
+          <w:rFonts w:ascii="Times New Roman" w:eastAsia="ＭＳ 明朝" w:hAnsi="Times New Roman" w:hint="eastAsia"/>
         </w:rPr>
         <w:instrText>"},{"family":"</w:instrText>
       </w:r>
       <w:r>
         <w:rPr>
-          <w:rFonts w:hint="eastAsia"/>
+          <w:rFonts w:ascii="Times New Roman" w:eastAsia="ＭＳ 明朝" w:hAnsi="Times New Roman" w:hint="eastAsia"/>
         </w:rPr>
         <w:instrText>伊藤</w:instrText>
       </w:r>
       <w:r>
         <w:rPr>
-          <w:rFonts w:hint="eastAsia"/>
+          <w:rFonts w:ascii="Times New Roman" w:eastAsia="ＭＳ 明朝" w:hAnsi="Times New Roman" w:hint="eastAsia"/>
         </w:rPr>
         <w:instrText>","given":"</w:instrText>
       </w:r>
       <w:r>
         <w:rPr>
-          <w:rFonts w:hint="eastAsia"/>
+          <w:rFonts w:ascii="Times New Roman" w:eastAsia="ＭＳ 明朝" w:hAnsi="Times New Roman" w:hint="eastAsia"/>
         </w:rPr>
         <w:instrText>瑞規</w:instrText>
       </w:r>
       <w:r>
         <w:rPr>
-          <w:rFonts w:hint="eastAsia"/>
+          <w:rFonts w:ascii="Times New Roman" w:eastAsia="ＭＳ 明朝" w:hAnsi="Times New Roman" w:hint="eastAsia"/>
         </w:rPr>
         <w:instrText>"},{"family":"</w:instrText>
       </w:r>
       <w:r>
         <w:rPr>
-          <w:rFonts w:hint="eastAsia"/>
+          <w:rFonts w:ascii="Times New Roman" w:eastAsia="ＭＳ 明朝" w:hAnsi="Times New Roman" w:hint="eastAsia"/>
         </w:rPr>
         <w:instrText>倍賞</w:instrText>
       </w:r>
       <w:r>
         <w:rPr>
-          <w:rFonts w:hint="eastAsia"/>
+          <w:rFonts w:ascii="Times New Roman" w:eastAsia="ＭＳ 明朝" w:hAnsi="Times New Roman" w:hint="eastAsia"/>
         </w:rPr>
         <w:instrText>","given":"</w:instrText>
       </w:r>
       <w:r>
         <w:rPr>
-          <w:rFonts w:hint="eastAsia"/>
+          <w:rFonts w:ascii="Times New Roman" w:eastAsia="ＭＳ 明朝" w:hAnsi="Times New Roman" w:hint="eastAsia"/>
         </w:rPr>
         <w:instrText>佑里</w:instrText>
       </w:r>
       <w:r>
         <w:rPr>
-          <w:rFonts w:hint="eastAsia"/>
+          <w:rFonts w:ascii="Times New Roman" w:eastAsia="ＭＳ 明朝" w:hAnsi="Times New Roman" w:hint="eastAsia"/>
         </w:rPr>
         <w:instrText>"},{"family":"</w:instrText>
       </w:r>
       <w:r>
         <w:rPr>
-          <w:rFonts w:hint="eastAsia"/>
+          <w:rFonts w:ascii="Times New Roman" w:eastAsia="ＭＳ 明朝" w:hAnsi="Times New Roman" w:hint="eastAsia"/>
         </w:rPr>
         <w:instrText>吉田</w:instrText>
       </w:r>
       <w:r>
         <w:rPr>
-          <w:rFonts w:hint="eastAsia"/>
+          <w:rFonts w:ascii="Times New Roman" w:eastAsia="ＭＳ 明朝" w:hAnsi="Times New Roman" w:hint="eastAsia"/>
         </w:rPr>
         <w:instrText>","given":"</w:instrText>
       </w:r>
       <w:r>
         <w:rPr>
-          <w:rFonts w:hint="eastAsia"/>
+          <w:rFonts w:ascii="Times New Roman" w:eastAsia="ＭＳ 明朝" w:hAnsi="Times New Roman" w:hint="eastAsia"/>
         </w:rPr>
         <w:instrText>孝之</w:instrText>
       </w:r>
       <w:r>
         <w:rPr>
-          <w:rFonts w:hint="eastAsia"/>
+          <w:rFonts w:ascii="Times New Roman" w:eastAsia="ＭＳ 明朝" w:hAnsi="Times New Roman" w:hint="eastAsia"/>
         </w:rPr>
         <w:instrText>"},{"family":"</w:instrText>
       </w:r>
       <w:r>
         <w:rPr>
-          <w:rFonts w:hint="eastAsia"/>
+          <w:rFonts w:ascii="Times New Roman" w:eastAsia="ＭＳ 明朝" w:hAnsi="Times New Roman" w:hint="eastAsia"/>
         </w:rPr>
         <w:instrText>稲垣</w:instrText>
       </w:r>
       <w:r>
         <w:rPr>
-          <w:rFonts w:hint="eastAsia"/>
+          <w:rFonts w:ascii="Times New Roman" w:eastAsia="ＭＳ 明朝" w:hAnsi="Times New Roman" w:hint="eastAsia"/>
         </w:rPr>
         <w:instrText>","given":"</w:instrText>
       </w:r>
       <w:r>
         <w:rPr>
-          <w:rFonts w:hint="eastAsia"/>
+          <w:rFonts w:ascii="Times New Roman" w:eastAsia="ＭＳ 明朝" w:hAnsi="Times New Roman" w:hint="eastAsia"/>
         </w:rPr>
         <w:instrText>陽平</w:instrText>
       </w:r>
       <w:r>
         <w:rPr>
-          <w:rFonts w:hint="eastAsia"/>
+          <w:rFonts w:ascii="Times New Roman" w:eastAsia="ＭＳ 明朝" w:hAnsi="Times New Roman" w:hint="eastAsia"/>
         </w:rPr>
         <w:instrText>"}],"issued":{"date-parts":[["2010"]]},"citation-key":"sawamura2010"}},{"id":5079,"uris":["http://zotero.org/users/2816249/items/R5RCA65E"],"itemData":{"id":5079,"type":"article-journal","container-title":"</w:instrText>
       </w:r>
       <w:r>
         <w:rPr>
-          <w:rFonts w:hint="eastAsia"/>
+          <w:rFonts w:ascii="Times New Roman" w:eastAsia="ＭＳ 明朝" w:hAnsi="Times New Roman" w:hint="eastAsia"/>
         </w:rPr>
         <w:instrText>アフリカ教育研究</w:instrText>
       </w:r>
       <w:r>
         <w:rPr>
-          <w:rFonts w:hint="eastAsia"/>
+          <w:rFonts w:ascii="Times New Roman" w:eastAsia="ＭＳ 明朝" w:hAnsi="Times New Roman" w:hint="eastAsia"/>
         </w:rPr>
         <w:instrText>","ISSN":"2185-8268","journalAbbreviation":"</w:instrText>
       </w:r>
       <w:r>
         <w:rPr>
-          <w:rFonts w:hint="eastAsia"/>
+          <w:rFonts w:ascii="Times New Roman" w:eastAsia="ＭＳ 明朝" w:hAnsi="Times New Roman" w:hint="eastAsia"/>
         </w:rPr>
         <w:instrText>アフリカ教育研究</w:instrText>
       </w:r>
       <w:r>
         <w:rPr>
-          <w:rFonts w:hint="eastAsia"/>
+          <w:rFonts w:ascii="Times New Roman" w:eastAsia="ＭＳ 明朝" w:hAnsi="Times New Roman" w:hint="eastAsia"/>
         </w:rPr>
         <w:instrText>","language":"ja","note":"name-kana:</w:instrText>
       </w:r>
       <w:r>
         <w:rPr>
-          <w:rFonts w:hint="eastAsia"/>
+          <w:rFonts w:ascii="Times New Roman" w:eastAsia="ＭＳ 明朝" w:hAnsi="Times New Roman" w:hint="eastAsia"/>
         </w:rPr>
         <w:instrText>さわむら</w:instrText>
       </w:r>
       <w:r>
         <w:rPr>
-          <w:rFonts w:hint="eastAsia"/>
+          <w:rFonts w:ascii="Times New Roman" w:eastAsia="ＭＳ 明朝" w:hAnsi="Times New Roman" w:hint="eastAsia"/>
         </w:rPr>
         <w:instrText>","page":"97-119","title":"</w:instrText>
       </w:r>
       <w:r>
         <w:rPr>
-          <w:rFonts w:hint="eastAsia"/>
+          <w:rFonts w:ascii="Times New Roman" w:eastAsia="ＭＳ 明朝" w:hAnsi="Times New Roman" w:hint="eastAsia"/>
         </w:rPr>
         <w:instrText>困難な状況にある子どもの教育</w:instrText>
       </w:r>
       <w:r>
         <w:rPr>
-          <w:rFonts w:hint="eastAsia"/>
+          <w:rFonts w:ascii="Times New Roman" w:eastAsia="ＭＳ 明朝" w:hAnsi="Times New Roman" w:hint="eastAsia"/>
         </w:rPr>
         <w:instrText>","volume":"5","author":[{"family":"</w:instrText>
       </w:r>
       <w:r>
         <w:rPr>
-          <w:rFonts w:hint="eastAsia"/>
+          <w:rFonts w:ascii="Times New Roman" w:eastAsia="ＭＳ 明朝" w:hAnsi="Times New Roman" w:hint="eastAsia"/>
         </w:rPr>
         <w:instrText>澤村</w:instrText>
       </w:r>
       <w:r>
         <w:rPr>
-          <w:rFonts w:hint="eastAsia"/>
+          <w:rFonts w:ascii="Times New Roman" w:eastAsia="ＭＳ 明朝" w:hAnsi="Times New Roman" w:hint="eastAsia"/>
         </w:rPr>
         <w:instrText>","given":"</w:instrText>
       </w:r>
       <w:r>
         <w:rPr>
-          <w:rFonts w:hint="eastAsia"/>
+          <w:rFonts w:ascii="Times New Roman" w:eastAsia="ＭＳ 明朝" w:hAnsi="Times New Roman" w:hint="eastAsia"/>
         </w:rPr>
         <w:instrText>信英</w:instrText>
       </w:r>
       <w:r>
         <w:rPr>
-          <w:rFonts w:hint="eastAsia"/>
+          <w:rFonts w:ascii="Times New Roman" w:eastAsia="ＭＳ 明朝" w:hAnsi="Times New Roman" w:hint="eastAsia"/>
         </w:rPr>
         <w:instrText>"},{"family":"</w:instrText>
       </w:r>
       <w:r>
         <w:rPr>
-          <w:rFonts w:hint="eastAsia"/>
+          <w:rFonts w:ascii="Times New Roman" w:eastAsia="ＭＳ 明朝" w:hAnsi="Times New Roman" w:hint="eastAsia"/>
         </w:rPr>
         <w:instrText>黒田</w:instrText>
       </w:r>
       <w:r>
         <w:rPr>
-          <w:rFonts w:hint="eastAsia"/>
+          <w:rFonts w:ascii="Times New Roman" w:eastAsia="ＭＳ 明朝" w:hAnsi="Times New Roman" w:hint="eastAsia"/>
         </w:rPr>
         <w:instrText>","given":"</w:instrText>
       </w:r>
       <w:r>
         <w:rPr>
-          <w:rFonts w:hint="eastAsia"/>
+          <w:rFonts w:ascii="Times New Roman" w:eastAsia="ＭＳ 明朝" w:hAnsi="Times New Roman" w:hint="eastAsia"/>
         </w:rPr>
         <w:instrText>一雄</w:instrText>
       </w:r>
       <w:r>
         <w:rPr>
-          <w:rFonts w:hint="eastAsia"/>
+          <w:rFonts w:ascii="Times New Roman" w:eastAsia="ＭＳ 明朝" w:hAnsi="Times New Roman" w:hint="eastAsia"/>
         </w:rPr>
         <w:instrText>"},{"family":"</w:instrText>
       </w:r>
       <w:r>
         <w:rPr>
-          <w:rFonts w:hint="eastAsia"/>
+          <w:rFonts w:ascii="Times New Roman" w:eastAsia="ＭＳ 明朝" w:hAnsi="Times New Roman" w:hint="eastAsia"/>
         </w:rPr>
         <w:instrText>日下部</w:instrText>
       </w:r>
       <w:r>
         <w:rPr>
-          <w:rFonts w:hint="eastAsia"/>
+          <w:rFonts w:ascii="Times New Roman" w:eastAsia="ＭＳ 明朝" w:hAnsi="Times New Roman" w:hint="eastAsia"/>
         </w:rPr>
         <w:instrText>","given":"</w:instrText>
       </w:r>
       <w:r>
         <w:rPr>
-          <w:rFonts w:hint="eastAsia"/>
+          <w:rFonts w:ascii="Times New Roman" w:eastAsia="ＭＳ 明朝" w:hAnsi="Times New Roman" w:hint="eastAsia"/>
         </w:rPr>
         <w:instrText>光</w:instrText>
       </w:r>
       <w:r>
         <w:rPr>
-          <w:rFonts w:hint="eastAsia"/>
+          <w:rFonts w:ascii="Times New Roman" w:eastAsia="ＭＳ 明朝" w:hAnsi="Times New Roman" w:hint="eastAsia"/>
         </w:rPr>
         <w:instrText>"},{"family":"</w:instrText>
       </w:r>
       <w:r>
         <w:rPr>
-          <w:rFonts w:hint="eastAsia"/>
+          <w:rFonts w:ascii="Times New Roman" w:eastAsia="ＭＳ 明朝" w:hAnsi="Times New Roman" w:hint="eastAsia"/>
         </w:rPr>
         <w:instrText>山本</w:instrText>
       </w:r>
       <w:r>
         <w:rPr>
-          <w:rFonts w:hint="eastAsia"/>
+          <w:rFonts w:ascii="Times New Roman" w:eastAsia="ＭＳ 明朝" w:hAnsi="Times New Roman" w:hint="eastAsia"/>
         </w:rPr>
         <w:instrText>","given":"</w:instrText>
       </w:r>
       <w:r>
         <w:rPr>
-          <w:rFonts w:hint="eastAsia"/>
+          <w:rFonts w:ascii="Times New Roman" w:eastAsia="ＭＳ 明朝" w:hAnsi="Times New Roman" w:hint="eastAsia"/>
         </w:rPr>
         <w:instrText>香</w:instrText>
       </w:r>
       <w:r>
         <w:rPr>
-          <w:rFonts w:hint="eastAsia"/>
+          <w:rFonts w:ascii="Times New Roman" w:eastAsia="ＭＳ 明朝" w:hAnsi="Times New Roman" w:hint="eastAsia"/>
         </w:rPr>
         <w:instrText>"},{"family":"</w:instrText>
       </w:r>
       <w:r>
         <w:rPr>
-          <w:rFonts w:hint="eastAsia"/>
+          <w:rFonts w:ascii="Times New Roman" w:eastAsia="ＭＳ 明朝" w:hAnsi="Times New Roman" w:hint="eastAsia"/>
         </w:rPr>
         <w:instrText>森下</w:instrText>
       </w:r>
       <w:r>
         <w:rPr>
-          <w:rFonts w:hint="eastAsia"/>
+          <w:rFonts w:ascii="Times New Roman" w:eastAsia="ＭＳ 明朝" w:hAnsi="Times New Roman" w:hint="eastAsia"/>
         </w:rPr>
         <w:instrText>","given":"</w:instrText>
       </w:r>
       <w:r>
         <w:rPr>
-          <w:rFonts w:hint="eastAsia"/>
+          <w:rFonts w:ascii="Times New Roman" w:eastAsia="ＭＳ 明朝" w:hAnsi="Times New Roman" w:hint="eastAsia"/>
         </w:rPr>
         <w:instrText>稔</w:instrText>
       </w:r>
       <w:r>
         <w:rPr>
-          <w:rFonts w:hint="eastAsia"/>
-        </w:rPr>
-        <w:instrText>"}],"issued":{"date-parts":[["2014"]]},"citation-key":"sawamura2014"}}],"schema":"https://github.com/citation-style-language</w:instrText>
-      </w:r>
-      <w:r>
-        <w:instrText xml:space="preserve">/schema/raw/master/csl-citation.json"} </w:instrText>
-      </w:r>
-      <w:r>
+          <w:rFonts w:ascii="Times New Roman" w:eastAsia="ＭＳ 明朝" w:hAnsi="Times New Roman" w:hint="eastAsia"/>
+        </w:rPr>
+        <w:instrText>"}],"issued":{"date-parts":[["2014"]]},"citation-key":"sawamura2014"}}],"schema":"https://github.com/citation-style-langua</w:instrText>
+      </w:r>
+      <w:r>
+        <w:rPr>
+          <w:rFonts w:ascii="Times New Roman" w:eastAsia="ＭＳ 明朝" w:hAnsi="Times New Roman"/>
+        </w:rPr>
+        <w:instrText xml:space="preserve">ge/schema/raw/master/csl-citation.json"} </w:instrText>
+      </w:r>
+      <w:r>
+        <w:rPr>
+          <w:rFonts w:ascii="Times New Roman" w:eastAsia="ＭＳ 明朝" w:hAnsi="Times New Roman"/>
+        </w:rPr>
         <w:fldChar w:fldCharType="separate"/>
       </w:r>
       <w:r>
@@ -975,6 +992,932 @@
           <w:rFonts w:ascii="Times New Roman" w:hAnsi="Times New Roman" w:cs="Times New Roman"/>
           <w:szCs w:val="24"/>
         </w:rPr>
+        <w:t xml:space="preserve"> (</w:t>
+      </w:r>
+      <w:r>
+        <w:rPr>
+          <w:rFonts w:ascii="Times New Roman" w:hAnsi="Times New Roman" w:cs="Times New Roman"/>
+          <w:szCs w:val="24"/>
+        </w:rPr>
+        <w:t>吉田</w:t>
+      </w:r>
+      <w:r>
+        <w:rPr>
+          <w:rFonts w:ascii="Times New Roman" w:hAnsi="Times New Roman" w:cs="Times New Roman"/>
+          <w:szCs w:val="24"/>
+        </w:rPr>
+        <w:t xml:space="preserve">, 2005; </w:t>
+      </w:r>
+      <w:r>
+        <w:rPr>
+          <w:rFonts w:ascii="Times New Roman" w:hAnsi="Times New Roman" w:cs="Times New Roman"/>
+          <w:szCs w:val="24"/>
+        </w:rPr>
+        <w:t>小川・西村</w:t>
+      </w:r>
+      <w:r>
+        <w:rPr>
+          <w:rFonts w:ascii="Times New Roman" w:hAnsi="Times New Roman" w:cs="Times New Roman"/>
+          <w:szCs w:val="24"/>
+        </w:rPr>
+        <w:t xml:space="preserve">, 2008; </w:t>
+      </w:r>
+      <w:r>
+        <w:rPr>
+          <w:rFonts w:ascii="Times New Roman" w:hAnsi="Times New Roman" w:cs="Times New Roman"/>
+          <w:szCs w:val="24"/>
+        </w:rPr>
+        <w:t>小澤ほか</w:t>
+      </w:r>
+      <w:r>
+        <w:rPr>
+          <w:rFonts w:ascii="Times New Roman" w:hAnsi="Times New Roman" w:cs="Times New Roman"/>
+          <w:szCs w:val="24"/>
+        </w:rPr>
+        <w:t xml:space="preserve">, 2008; </w:t>
+      </w:r>
+      <w:r>
+        <w:rPr>
+          <w:rFonts w:ascii="Times New Roman" w:hAnsi="Times New Roman" w:cs="Times New Roman"/>
+          <w:szCs w:val="24"/>
+        </w:rPr>
+        <w:t>山田</w:t>
+      </w:r>
+      <w:r>
+        <w:rPr>
+          <w:rFonts w:ascii="Times New Roman" w:hAnsi="Times New Roman" w:cs="Times New Roman"/>
+          <w:szCs w:val="24"/>
+        </w:rPr>
+        <w:t xml:space="preserve">, 2009; 2010; </w:t>
+      </w:r>
+      <w:r>
+        <w:rPr>
+          <w:rFonts w:ascii="Times New Roman" w:hAnsi="Times New Roman" w:cs="Times New Roman"/>
+          <w:szCs w:val="24"/>
+        </w:rPr>
+        <w:t>澤村ほか</w:t>
+      </w:r>
+      <w:r>
+        <w:rPr>
+          <w:rFonts w:ascii="Times New Roman" w:hAnsi="Times New Roman" w:cs="Times New Roman"/>
+          <w:szCs w:val="24"/>
+        </w:rPr>
+        <w:t>, 2010; 2014)</w:t>
+      </w:r>
+      <w:r>
+        <w:rPr>
+          <w:rFonts w:ascii="Times New Roman" w:eastAsia="ＭＳ 明朝" w:hAnsi="Times New Roman"/>
+        </w:rPr>
+        <w:fldChar w:fldCharType="end"/>
+      </w:r>
+    </w:p>
+    <w:p>
+      <w:pPr>
+        <w:rPr>
+          <w:rFonts w:ascii="Times New Roman" w:eastAsia="ＭＳ 明朝" w:hAnsi="Times New Roman"/>
+          <w:lang w:val="fr-FR"/>
+        </w:rPr>
+      </w:pPr>
+      <w:r>
+        <w:rPr>
+          <w:rFonts w:ascii="Times New Roman" w:eastAsia="ＭＳ 明朝" w:hAnsi="Times New Roman"/>
+        </w:rPr>
+        <w:fldChar w:fldCharType="begin"/>
+      </w:r>
+      <w:r>
+        <w:rPr>
+          <w:rFonts w:ascii="Times New Roman" w:eastAsia="ＭＳ 明朝" w:hAnsi="Times New Roman"/>
+        </w:rPr>
+        <w:instrText xml:space="preserve"> ADDIN ZOTERO_ITEM CSL_CITATION {"citationID":"uETSqWaP","properties":{"formattedCitation":" (King, 2000; Kitamura, 2007; Sakaue et al., 2021; Sifuna &amp; Sawamura, 2010; Sifuna et al., 2015)","plainCitation":" (King, 2000; Kitamura, 2007; Sakaue et al., 2021; Sifuna &amp; Sawamura, 2010; Sifuna et al., 2015)","noteIndex":0},"citationItems":[{"id":5086,"uris":["http://zotero.org/users/2816249/items/E5YFVT25"],"itemData":{"id":5086,"type":"article-journal","container-title":"Journal of International Cooperation in Education","DOI":"http://doi.org/10.15027/34134","ISSN":"1344-2996","issue":"2","journalAbbreviation":"Journal of International Cooperation in Education","page":"23-48","title":"Towards knowledge-based aid: a new way of working or a new North-South divide?","volume":"3","author":[{"family":"King","given":"Kenneth"}],"issued":{"date-parts":[["2000"]]},"citation-key":"king2000"}},{"id":5084,"uris":["http://zotero.org/users/2816249/items/A4KV5GRE"],"itemData":{"id":5084,"type":"chapter","container-title":"Education for All: Global Promises, National Challenges","event-place":"Oxford","page":"33-74","publisher":"Elsevier","publisher-place":"Oxford","title":"The Political Dimension of International Cooperation in Education: Mechanisms of Global Governance to Promote Education for All","author":[{"family":"Kitamura","given":"Yuto"}],"editor":[{"family":"Baker","given":"David"},{"family":"Wiseman","given":"Alexander"}],"issued":{"date-parts":[["2007"]]},"citation-key":"kitamura2007"}},{"id":5076,"uris":["http://zotero.org/users/2816249/items/BJFJQBQU"],"itemData":{"id":5076,"type":"article-journal","container-title":"Africa Educational Research Journal","ISSN":"2185-8268","journalAbbreviation":"Africa Educational Research Journal","note":"publisher: Japan Society for Africa Educational Research","page":"4-18","title":"Inequality in Learn</w:instrText>
+      </w:r>
+      <w:r>
+        <w:rPr>
+          <w:rFonts w:ascii="Times New Roman" w:eastAsia="ＭＳ 明朝" w:hAnsi="Times New Roman"/>
+          <w:lang w:val="fr-FR"/>
+        </w:rPr>
+        <w:instrText xml:space="preserve">ing Engagements Amid the COVID-19 Pandemic: A Comparative Study of Kenya, Uganda, and Malawi","volume":"12","author":[{"family":"Sakaue","given":"Katsuki"},{"family":"Ogawa","given":"Miku"},{"family":"Sawamura","given":"Nobuhide"}],"issued":{"date-parts":[["2021"]]},"citation-key":"sakaue2021"}},{"id":5083,"uris":["http://zotero.org/users/2816249/items/JNRNWX57"],"itemData":{"id":5083,"type":"book","event-place":"New York","publisher":"Nova Science Publishers","publisher-place":"New York","title":"Challenges of quality education in Sub-Saharan African countries","author":[{"family":"Sifuna","given":"Daniel Namusonge"},{"family":"Sawamura","given":"Nobuhide"}],"issued":{"date-parts":[["2010"]]},"citation-key":"sifuna2010"}},{"id":5087,"uris":["http://zotero.org/users/2816249/items/EQPIJJ8P"],"itemData":{"id":5087,"type":"chapter","container-title":"Comparative Analysis on Universal Primary Education Policy and Practice in Sub-Saharan Africa","ISBN":"94-6300-025-9","page":"135-153","publisher":"Brill","title":"UPE Policy and Quality of Education in Kenya","author":[{"family":"Sifuna","given":"Daniel Namusonge"},{"family":"Sawamura","given":"Nobuhide"},{"family":"Shimada","given":"Kentaro"},{"family":"Malenya","given":"Francis Likoye"}],"editor":[{"family":"Ogawa","given":"Keiichi"},{"family":"Nishimura","given":"Mikiko"}],"issued":{"date-parts":[["2015"]]},"citation-key":"sifuna2015"}}],"schema":"https://github.com/citation-style-language/schema/raw/master/csl-citation.json"} </w:instrText>
+      </w:r>
+      <w:r>
+        <w:rPr>
+          <w:rFonts w:ascii="Times New Roman" w:eastAsia="ＭＳ 明朝" w:hAnsi="Times New Roman"/>
+        </w:rPr>
+        <w:fldChar w:fldCharType="separate"/>
+      </w:r>
+      <w:r>
+        <w:rPr>
+          <w:rFonts w:ascii="Calibri" w:hAnsi="Calibri" w:cs="Calibri"/>
+          <w:lang w:val="fr-FR"/>
+        </w:rPr>
+        <w:t xml:space="preserve"> (King, 2000; </w:t>
+      </w:r>
+      <w:proofErr w:type="spellStart"/>
+      <w:r>
+        <w:rPr>
+          <w:rFonts w:ascii="Calibri" w:hAnsi="Calibri" w:cs="Calibri"/>
+          <w:lang w:val="fr-FR"/>
+        </w:rPr>
+        <w:t>Kitamura</w:t>
+      </w:r>
+      <w:proofErr w:type="spellEnd"/>
+      <w:r>
+        <w:rPr>
+          <w:rFonts w:ascii="Calibri" w:hAnsi="Calibri" w:cs="Calibri"/>
+          <w:lang w:val="fr-FR"/>
+        </w:rPr>
+        <w:t xml:space="preserve">, 2007; </w:t>
+      </w:r>
+      <w:proofErr w:type="spellStart"/>
+      <w:r>
+        <w:rPr>
+          <w:rFonts w:ascii="Calibri" w:hAnsi="Calibri" w:cs="Calibri"/>
+          <w:lang w:val="fr-FR"/>
+        </w:rPr>
+        <w:t>Sakaue</w:t>
+      </w:r>
+      <w:proofErr w:type="spellEnd"/>
+      <w:r>
+        <w:rPr>
+          <w:rFonts w:ascii="Calibri" w:hAnsi="Calibri" w:cs="Calibri"/>
+          <w:lang w:val="fr-FR"/>
+        </w:rPr>
+        <w:t xml:space="preserve"> et al., 2021; </w:t>
+      </w:r>
+      <w:proofErr w:type="spellStart"/>
+      <w:r>
+        <w:rPr>
+          <w:rFonts w:ascii="Calibri" w:hAnsi="Calibri" w:cs="Calibri"/>
+          <w:lang w:val="fr-FR"/>
+        </w:rPr>
+        <w:t>Sifuna</w:t>
+      </w:r>
+      <w:proofErr w:type="spellEnd"/>
+      <w:r>
+        <w:rPr>
+          <w:rFonts w:ascii="Calibri" w:hAnsi="Calibri" w:cs="Calibri"/>
+          <w:lang w:val="fr-FR"/>
+        </w:rPr>
+        <w:t xml:space="preserve"> &amp; </w:t>
+      </w:r>
+      <w:proofErr w:type="spellStart"/>
+      <w:r>
+        <w:rPr>
+          <w:rFonts w:ascii="Calibri" w:hAnsi="Calibri" w:cs="Calibri"/>
+          <w:lang w:val="fr-FR"/>
+        </w:rPr>
+        <w:t>Sawamura</w:t>
+      </w:r>
+      <w:proofErr w:type="spellEnd"/>
+      <w:r>
+        <w:rPr>
+          <w:rFonts w:ascii="Calibri" w:hAnsi="Calibri" w:cs="Calibri"/>
+          <w:lang w:val="fr-FR"/>
+        </w:rPr>
+        <w:t xml:space="preserve">, 2010; </w:t>
+      </w:r>
+      <w:proofErr w:type="spellStart"/>
+      <w:r>
+        <w:rPr>
+          <w:rFonts w:ascii="Calibri" w:hAnsi="Calibri" w:cs="Calibri"/>
+          <w:lang w:val="fr-FR"/>
+        </w:rPr>
+        <w:t>Sifuna</w:t>
+      </w:r>
+      <w:proofErr w:type="spellEnd"/>
+      <w:r>
+        <w:rPr>
+          <w:rFonts w:ascii="Calibri" w:hAnsi="Calibri" w:cs="Calibri"/>
+          <w:lang w:val="fr-FR"/>
+        </w:rPr>
+        <w:t xml:space="preserve"> et al., 2015)</w:t>
+      </w:r>
+      <w:r>
+        <w:rPr>
+          <w:rFonts w:ascii="Times New Roman" w:eastAsia="ＭＳ 明朝" w:hAnsi="Times New Roman"/>
+        </w:rPr>
+        <w:fldChar w:fldCharType="end"/>
+      </w:r>
+    </w:p>
+    <w:p>
+      <w:pPr>
+        <w:rPr>
+          <w:rFonts w:ascii="Times New Roman" w:eastAsia="ＭＳ 明朝" w:hAnsi="Times New Roman"/>
+          <w:lang w:val="fr-FR"/>
+        </w:rPr>
+      </w:pPr>
+      <w:r>
+        <w:rPr>
+          <w:rFonts w:ascii="Times New Roman" w:eastAsia="ＭＳ 明朝" w:hAnsi="Times New Roman" w:hint="eastAsia"/>
+        </w:rPr>
+        <w:t>吉田</w:t>
+      </w:r>
+      <w:r>
+        <w:rPr>
+          <w:rFonts w:ascii="Times New Roman" w:eastAsia="ＭＳ 明朝" w:hAnsi="Times New Roman"/>
+        </w:rPr>
+        <w:fldChar w:fldCharType="begin"/>
+      </w:r>
+      <w:r>
+        <w:rPr>
+          <w:rFonts w:ascii="Times New Roman" w:eastAsia="ＭＳ 明朝" w:hAnsi="Times New Roman"/>
+          <w:lang w:val="fr-FR"/>
+        </w:rPr>
+        <w:instrText xml:space="preserve"> ADDIN ZOTERO_ITEM CSL_CITATION {"citationID":"z41iHjKD","properties":{"formattedCitation":" (2005)","plainCitation":" (2005)","noteIndex":0},"citationItems":[{"id":5082,"uris":["http://zotero.org/users/2816249/items/9BAFIWVJ"],"itemData":{"id":5082,"type</w:instrText>
+      </w:r>
+      <w:r>
+        <w:rPr>
+          <w:rFonts w:ascii="Times New Roman" w:eastAsia="ＭＳ 明朝" w:hAnsi="Times New Roman" w:hint="eastAsia"/>
+          <w:lang w:val="fr-FR"/>
+        </w:rPr>
+        <w:instrText>":"chapter","container-title":"</w:instrText>
+      </w:r>
+      <w:r>
+        <w:rPr>
+          <w:rFonts w:ascii="Times New Roman" w:eastAsia="ＭＳ 明朝" w:hAnsi="Times New Roman" w:hint="eastAsia"/>
+          <w:lang w:val="fr-FR"/>
+        </w:rPr>
+        <w:instrText>国際教育開発論―理論と実践</w:instrText>
+      </w:r>
+      <w:r>
+        <w:rPr>
+          <w:rFonts w:ascii="Times New Roman" w:eastAsia="ＭＳ 明朝" w:hAnsi="Times New Roman" w:hint="eastAsia"/>
+          <w:lang w:val="fr-FR"/>
+        </w:rPr>
+        <w:instrText>","language":"ja","note":"name-kana:</w:instrText>
+      </w:r>
+      <w:r>
+        <w:rPr>
+          <w:rFonts w:ascii="Times New Roman" w:eastAsia="ＭＳ 明朝" w:hAnsi="Times New Roman" w:hint="eastAsia"/>
+          <w:lang w:val="fr-FR"/>
+        </w:rPr>
+        <w:instrText>よしだ</w:instrText>
+      </w:r>
+      <w:r>
+        <w:rPr>
+          <w:rFonts w:ascii="Times New Roman" w:eastAsia="ＭＳ 明朝" w:hAnsi="Times New Roman" w:hint="eastAsia"/>
+          <w:lang w:val="fr-FR"/>
+        </w:rPr>
+        <w:instrText>","page":"121-140","publisher":"</w:instrText>
+      </w:r>
+      <w:r>
+        <w:rPr>
+          <w:rFonts w:ascii="Times New Roman" w:eastAsia="ＭＳ 明朝" w:hAnsi="Times New Roman" w:hint="eastAsia"/>
+          <w:lang w:val="fr-FR"/>
+        </w:rPr>
+        <w:instrText>有斐閣</w:instrText>
+      </w:r>
+      <w:r>
+        <w:rPr>
+          <w:rFonts w:ascii="Times New Roman" w:eastAsia="ＭＳ 明朝" w:hAnsi="Times New Roman" w:hint="eastAsia"/>
+          <w:lang w:val="fr-FR"/>
+        </w:rPr>
+        <w:instrText>","title":"</w:instrText>
+      </w:r>
+      <w:r>
+        <w:rPr>
+          <w:rFonts w:ascii="Times New Roman" w:eastAsia="ＭＳ 明朝" w:hAnsi="Times New Roman" w:hint="eastAsia"/>
+          <w:lang w:val="fr-FR"/>
+        </w:rPr>
+        <w:instrText>高等教育</w:instrText>
+      </w:r>
+      <w:r>
+        <w:rPr>
+          <w:rFonts w:ascii="Times New Roman" w:eastAsia="ＭＳ 明朝" w:hAnsi="Times New Roman" w:hint="eastAsia"/>
+          <w:lang w:val="fr-FR"/>
+        </w:rPr>
+        <w:instrText>","author":[{"family":"</w:instrText>
+      </w:r>
+      <w:r>
+        <w:rPr>
+          <w:rFonts w:ascii="Times New Roman" w:eastAsia="ＭＳ 明朝" w:hAnsi="Times New Roman" w:hint="eastAsia"/>
+          <w:lang w:val="fr-FR"/>
+        </w:rPr>
+        <w:instrText>吉田</w:instrText>
+      </w:r>
+      <w:r>
+        <w:rPr>
+          <w:rFonts w:ascii="Times New Roman" w:eastAsia="ＭＳ 明朝" w:hAnsi="Times New Roman" w:hint="eastAsia"/>
+          <w:lang w:val="fr-FR"/>
+        </w:rPr>
+        <w:instrText>","given":"</w:instrText>
+      </w:r>
+      <w:r>
+        <w:rPr>
+          <w:rFonts w:ascii="Times New Roman" w:eastAsia="ＭＳ 明朝" w:hAnsi="Times New Roman" w:hint="eastAsia"/>
+          <w:lang w:val="fr-FR"/>
+        </w:rPr>
+        <w:instrText>和浩</w:instrText>
+      </w:r>
+      <w:r>
+        <w:rPr>
+          <w:rFonts w:ascii="Times New Roman" w:eastAsia="ＭＳ 明朝" w:hAnsi="Times New Roman" w:hint="eastAsia"/>
+          <w:lang w:val="fr-FR"/>
+        </w:rPr>
+        <w:instrText>"}],"editor":[{"family":"</w:instrText>
+      </w:r>
+      <w:r>
+        <w:rPr>
+          <w:rFonts w:ascii="Times New Roman" w:eastAsia="ＭＳ 明朝" w:hAnsi="Times New Roman" w:hint="eastAsia"/>
+          <w:lang w:val="fr-FR"/>
+        </w:rPr>
+        <w:instrText>黒田</w:instrText>
+      </w:r>
+      <w:r>
+        <w:rPr>
+          <w:rFonts w:ascii="Times New Roman" w:eastAsia="ＭＳ 明朝" w:hAnsi="Times New Roman" w:hint="eastAsia"/>
+          <w:lang w:val="fr-FR"/>
+        </w:rPr>
+        <w:instrText>","given":"</w:instrText>
+      </w:r>
+      <w:r>
+        <w:rPr>
+          <w:rFonts w:ascii="Times New Roman" w:eastAsia="ＭＳ 明朝" w:hAnsi="Times New Roman" w:hint="eastAsia"/>
+          <w:lang w:val="fr-FR"/>
+        </w:rPr>
+        <w:instrText>一雄</w:instrText>
+      </w:r>
+      <w:r>
+        <w:rPr>
+          <w:rFonts w:ascii="Times New Roman" w:eastAsia="ＭＳ 明朝" w:hAnsi="Times New Roman" w:hint="eastAsia"/>
+          <w:lang w:val="fr-FR"/>
+        </w:rPr>
+        <w:instrText>"},{"family":"</w:instrText>
+      </w:r>
+      <w:r>
+        <w:rPr>
+          <w:rFonts w:ascii="Times New Roman" w:eastAsia="ＭＳ 明朝" w:hAnsi="Times New Roman" w:hint="eastAsia"/>
+          <w:lang w:val="fr-FR"/>
+        </w:rPr>
+        <w:instrText>横関</w:instrText>
+      </w:r>
+      <w:r>
+        <w:rPr>
+          <w:rFonts w:ascii="Times New Roman" w:eastAsia="ＭＳ 明朝" w:hAnsi="Times New Roman" w:hint="eastAsia"/>
+          <w:lang w:val="fr-FR"/>
+        </w:rPr>
+        <w:instrText>","given":"</w:instrText>
+      </w:r>
+      <w:r>
+        <w:rPr>
+          <w:rFonts w:ascii="Times New Roman" w:eastAsia="ＭＳ 明朝" w:hAnsi="Times New Roman" w:hint="eastAsia"/>
+          <w:lang w:val="fr-FR"/>
+        </w:rPr>
+        <w:instrText>祐見子</w:instrText>
+      </w:r>
+      <w:r>
+        <w:rPr>
+          <w:rFonts w:ascii="Times New Roman" w:eastAsia="ＭＳ 明朝" w:hAnsi="Times New Roman" w:hint="eastAsia"/>
+          <w:lang w:val="fr-FR"/>
+        </w:rPr>
+        <w:instrText>"}],"issued":{</w:instrText>
+      </w:r>
+      <w:r>
+        <w:rPr>
+          <w:rFonts w:ascii="Times New Roman" w:eastAsia="ＭＳ 明朝" w:hAnsi="Times New Roman"/>
+          <w:lang w:val="fr-FR"/>
+        </w:rPr>
+        <w:instrText xml:space="preserve">"date-parts":[["2005"]]},"citation-key":"yoshida2005"},"suppress-author":true}],"schema":"https://github.com/citation-style-language/schema/raw/master/csl-citation.json"} </w:instrText>
+      </w:r>
+      <w:r>
+        <w:rPr>
+          <w:rFonts w:ascii="Times New Roman" w:eastAsia="ＭＳ 明朝" w:hAnsi="Times New Roman"/>
+        </w:rPr>
+        <w:fldChar w:fldCharType="separate"/>
+      </w:r>
+      <w:r>
+        <w:rPr>
+          <w:rFonts w:ascii="Calibri" w:hAnsi="Calibri" w:cs="Calibri"/>
+          <w:lang w:val="fr-FR"/>
+        </w:rPr>
+        <w:t xml:space="preserve"> (2005)</w:t>
+      </w:r>
+      <w:r>
+        <w:rPr>
+          <w:rFonts w:ascii="Times New Roman" w:eastAsia="ＭＳ 明朝" w:hAnsi="Times New Roman"/>
+        </w:rPr>
+        <w:fldChar w:fldCharType="end"/>
+      </w:r>
+      <w:r>
+        <w:rPr>
+          <w:rFonts w:ascii="Times New Roman" w:eastAsia="ＭＳ 明朝" w:hAnsi="Times New Roman"/>
+          <w:lang w:val="fr-FR"/>
+        </w:rPr>
+        <w:t xml:space="preserve"> </w:t>
+      </w:r>
+    </w:p>
+    <w:p>
+      <w:pPr>
+        <w:rPr>
+          <w:rFonts w:ascii="Times New Roman" w:eastAsia="ＭＳ 明朝" w:hAnsi="Times New Roman"/>
+        </w:rPr>
+      </w:pPr>
+      <w:r>
+        <w:rPr>
+          <w:rFonts w:ascii="Times New Roman" w:eastAsia="ＭＳ 明朝" w:hAnsi="Times New Roman"/>
+        </w:rPr>
+        <w:fldChar w:fldCharType="begin"/>
+      </w:r>
+      <w:r>
+        <w:rPr>
+          <w:rFonts w:ascii="Times New Roman" w:eastAsia="ＭＳ 明朝" w:hAnsi="Times New Roman"/>
+          <w:lang w:val="fr-FR"/>
+        </w:rPr>
+        <w:instrText xml:space="preserve"> ADDIN ZOTERO_ITEM CSL_CITATION {"citationID":"hciEhMAa","properties":{"formattedCitation":" (\\uc0\\u21513{}\\uc0\\u30000{}, 2005; \\uc0\\u23567{}\\uc0\\u28580{}\\uc0\\u12411{}\\uc0\\u12363{}, 2008; \\uc0\\u23567{}\\uc0\\u24029{}\\uc0\\u12539{}\\uc0\\u35</w:instrText>
+      </w:r>
+      <w:r>
+        <w:rPr>
+          <w:rFonts w:ascii="Times New Roman" w:eastAsia="ＭＳ 明朝" w:hAnsi="Times New Roman" w:hint="eastAsia"/>
+          <w:lang w:val="fr-FR"/>
+        </w:rPr>
+        <w:instrText>199{}\\uc0\\u26449{}, 2008)","plainCitation":" (</w:instrText>
+      </w:r>
+      <w:r>
+        <w:rPr>
+          <w:rFonts w:ascii="Times New Roman" w:eastAsia="ＭＳ 明朝" w:hAnsi="Times New Roman" w:hint="eastAsia"/>
+          <w:lang w:val="fr-FR"/>
+        </w:rPr>
+        <w:instrText>吉田</w:instrText>
+      </w:r>
+      <w:r>
+        <w:rPr>
+          <w:rFonts w:ascii="Times New Roman" w:eastAsia="ＭＳ 明朝" w:hAnsi="Times New Roman" w:hint="eastAsia"/>
+          <w:lang w:val="fr-FR"/>
+        </w:rPr>
+        <w:instrText xml:space="preserve">, 2005; </w:instrText>
+      </w:r>
+      <w:r>
+        <w:rPr>
+          <w:rFonts w:ascii="Times New Roman" w:eastAsia="ＭＳ 明朝" w:hAnsi="Times New Roman" w:hint="eastAsia"/>
+          <w:lang w:val="fr-FR"/>
+        </w:rPr>
+        <w:instrText>小澤ほか</w:instrText>
+      </w:r>
+      <w:r>
+        <w:rPr>
+          <w:rFonts w:ascii="Times New Roman" w:eastAsia="ＭＳ 明朝" w:hAnsi="Times New Roman" w:hint="eastAsia"/>
+          <w:lang w:val="fr-FR"/>
+        </w:rPr>
+        <w:instrText xml:space="preserve">, 2008; </w:instrText>
+      </w:r>
+      <w:r>
+        <w:rPr>
+          <w:rFonts w:ascii="Times New Roman" w:eastAsia="ＭＳ 明朝" w:hAnsi="Times New Roman" w:hint="eastAsia"/>
+          <w:lang w:val="fr-FR"/>
+        </w:rPr>
+        <w:instrText>小川・西村</w:instrText>
+      </w:r>
+      <w:r>
+        <w:rPr>
+          <w:rFonts w:ascii="Times New Roman" w:eastAsia="ＭＳ 明朝" w:hAnsi="Times New Roman" w:hint="eastAsia"/>
+          <w:lang w:val="fr-FR"/>
+        </w:rPr>
+        <w:instrText>, 2008)","noteIndex":0},"citationItems":[{"id":5082,"uris":["http://zotero.org/users/2816249/items/9BAFIWVJ"],"itemData":{"id":5082,"type":"chapter","container-title":"</w:instrText>
+      </w:r>
+      <w:r>
+        <w:rPr>
+          <w:rFonts w:ascii="Times New Roman" w:eastAsia="ＭＳ 明朝" w:hAnsi="Times New Roman" w:hint="eastAsia"/>
+          <w:lang w:val="fr-FR"/>
+        </w:rPr>
+        <w:instrText>国際教育開発論―理論と実践</w:instrText>
+      </w:r>
+      <w:r>
+        <w:rPr>
+          <w:rFonts w:ascii="Times New Roman" w:eastAsia="ＭＳ 明朝" w:hAnsi="Times New Roman" w:hint="eastAsia"/>
+          <w:lang w:val="fr-FR"/>
+        </w:rPr>
+        <w:instrText>","language":"ja","note":"name-kana:</w:instrText>
+      </w:r>
+      <w:r>
+        <w:rPr>
+          <w:rFonts w:ascii="Times New Roman" w:eastAsia="ＭＳ 明朝" w:hAnsi="Times New Roman" w:hint="eastAsia"/>
+          <w:lang w:val="fr-FR"/>
+        </w:rPr>
+        <w:instrText>よしだ</w:instrText>
+      </w:r>
+      <w:r>
+        <w:rPr>
+          <w:rFonts w:ascii="Times New Roman" w:eastAsia="ＭＳ 明朝" w:hAnsi="Times New Roman" w:hint="eastAsia"/>
+          <w:lang w:val="fr-FR"/>
+        </w:rPr>
+        <w:instrText>","page":"121-140","publisher":"</w:instrText>
+      </w:r>
+      <w:r>
+        <w:rPr>
+          <w:rFonts w:ascii="Times New Roman" w:eastAsia="ＭＳ 明朝" w:hAnsi="Times New Roman" w:hint="eastAsia"/>
+          <w:lang w:val="fr-FR"/>
+        </w:rPr>
+        <w:instrText>有斐閣</w:instrText>
+      </w:r>
+      <w:r>
+        <w:rPr>
+          <w:rFonts w:ascii="Times New Roman" w:eastAsia="ＭＳ 明朝" w:hAnsi="Times New Roman" w:hint="eastAsia"/>
+          <w:lang w:val="fr-FR"/>
+        </w:rPr>
+        <w:instrText>","title":"</w:instrText>
+      </w:r>
+      <w:r>
+        <w:rPr>
+          <w:rFonts w:ascii="Times New Roman" w:eastAsia="ＭＳ 明朝" w:hAnsi="Times New Roman" w:hint="eastAsia"/>
+          <w:lang w:val="fr-FR"/>
+        </w:rPr>
+        <w:instrText>高等教育</w:instrText>
+      </w:r>
+      <w:r>
+        <w:rPr>
+          <w:rFonts w:ascii="Times New Roman" w:eastAsia="ＭＳ 明朝" w:hAnsi="Times New Roman" w:hint="eastAsia"/>
+          <w:lang w:val="fr-FR"/>
+        </w:rPr>
+        <w:instrText>","author":[{"family":"</w:instrText>
+      </w:r>
+      <w:r>
+        <w:rPr>
+          <w:rFonts w:ascii="Times New Roman" w:eastAsia="ＭＳ 明朝" w:hAnsi="Times New Roman" w:hint="eastAsia"/>
+          <w:lang w:val="fr-FR"/>
+        </w:rPr>
+        <w:instrText>吉田</w:instrText>
+      </w:r>
+      <w:r>
+        <w:rPr>
+          <w:rFonts w:ascii="Times New Roman" w:eastAsia="ＭＳ 明朝" w:hAnsi="Times New Roman" w:hint="eastAsia"/>
+          <w:lang w:val="fr-FR"/>
+        </w:rPr>
+        <w:instrText>","given":"</w:instrText>
+      </w:r>
+      <w:r>
+        <w:rPr>
+          <w:rFonts w:ascii="Times New Roman" w:eastAsia="ＭＳ 明朝" w:hAnsi="Times New Roman" w:hint="eastAsia"/>
+          <w:lang w:val="fr-FR"/>
+        </w:rPr>
+        <w:instrText>和浩</w:instrText>
+      </w:r>
+      <w:r>
+        <w:rPr>
+          <w:rFonts w:ascii="Times New Roman" w:eastAsia="ＭＳ 明朝" w:hAnsi="Times New Roman" w:hint="eastAsia"/>
+          <w:lang w:val="fr-FR"/>
+        </w:rPr>
+        <w:instrText>"}],"editor":[{"family":"</w:instrText>
+      </w:r>
+      <w:r>
+        <w:rPr>
+          <w:rFonts w:ascii="Times New Roman" w:eastAsia="ＭＳ 明朝" w:hAnsi="Times New Roman" w:hint="eastAsia"/>
+          <w:lang w:val="fr-FR"/>
+        </w:rPr>
+        <w:instrText>黒田</w:instrText>
+      </w:r>
+      <w:r>
+        <w:rPr>
+          <w:rFonts w:ascii="Times New Roman" w:eastAsia="ＭＳ 明朝" w:hAnsi="Times New Roman" w:hint="eastAsia"/>
+          <w:lang w:val="fr-FR"/>
+        </w:rPr>
+        <w:instrText>","given":"</w:instrText>
+      </w:r>
+      <w:r>
+        <w:rPr>
+          <w:rFonts w:ascii="Times New Roman" w:eastAsia="ＭＳ 明朝" w:hAnsi="Times New Roman" w:hint="eastAsia"/>
+          <w:lang w:val="fr-FR"/>
+        </w:rPr>
+        <w:instrText>一雄</w:instrText>
+      </w:r>
+      <w:r>
+        <w:rPr>
+          <w:rFonts w:ascii="Times New Roman" w:eastAsia="ＭＳ 明朝" w:hAnsi="Times New Roman" w:hint="eastAsia"/>
+          <w:lang w:val="fr-FR"/>
+        </w:rPr>
+        <w:instrText>"},{"family":"</w:instrText>
+      </w:r>
+      <w:r>
+        <w:rPr>
+          <w:rFonts w:ascii="Times New Roman" w:eastAsia="ＭＳ 明朝" w:hAnsi="Times New Roman" w:hint="eastAsia"/>
+          <w:lang w:val="fr-FR"/>
+        </w:rPr>
+        <w:instrText>横関</w:instrText>
+      </w:r>
+      <w:r>
+        <w:rPr>
+          <w:rFonts w:ascii="Times New Roman" w:eastAsia="ＭＳ 明朝" w:hAnsi="Times New Roman" w:hint="eastAsia"/>
+          <w:lang w:val="fr-FR"/>
+        </w:rPr>
+        <w:instrText>","given":"</w:instrText>
+      </w:r>
+      <w:r>
+        <w:rPr>
+          <w:rFonts w:ascii="Times New Roman" w:eastAsia="ＭＳ 明朝" w:hAnsi="Times New Roman" w:hint="eastAsia"/>
+          <w:lang w:val="fr-FR"/>
+        </w:rPr>
+        <w:instrText>祐見子</w:instrText>
+      </w:r>
+      <w:r>
+        <w:rPr>
+          <w:rFonts w:ascii="Times New Roman" w:eastAsia="ＭＳ 明朝" w:hAnsi="Times New Roman" w:hint="eastAsia"/>
+          <w:lang w:val="fr-FR"/>
+        </w:rPr>
+        <w:instrText>"}],"issued":{"date-parts":[["2005"]]},"citation-key":"yoshida2005"}},{"id":5085,"uris":["http://zotero.org/users/2816249/items/S2DBAPQI"],"itemData":{"id":5085,"type":"article-journal","container-title":"</w:instrText>
+      </w:r>
+      <w:r>
+        <w:rPr>
+          <w:rFonts w:ascii="Times New Roman" w:eastAsia="ＭＳ 明朝" w:hAnsi="Times New Roman" w:hint="eastAsia"/>
+          <w:lang w:val="fr-FR"/>
+        </w:rPr>
+        <w:instrText>国際教育協力研究</w:instrText>
+      </w:r>
+      <w:r>
+        <w:rPr>
+          <w:rFonts w:ascii="Times New Roman" w:eastAsia="ＭＳ 明朝" w:hAnsi="Times New Roman" w:hint="eastAsia"/>
+          <w:lang w:val="fr-FR"/>
+        </w:rPr>
+        <w:instrText>","issue":"3","language":"ja","note":"name-kana:</w:instrText>
+      </w:r>
+      <w:r>
+        <w:rPr>
+          <w:rFonts w:ascii="Times New Roman" w:eastAsia="ＭＳ 明朝" w:hAnsi="Times New Roman" w:hint="eastAsia"/>
+          <w:lang w:val="fr-FR"/>
+        </w:rPr>
+        <w:instrText>おざわ</w:instrText>
+      </w:r>
+      <w:r>
+        <w:rPr>
+          <w:rFonts w:ascii="Times New Roman" w:eastAsia="ＭＳ 明朝" w:hAnsi="Times New Roman" w:hint="eastAsia"/>
+          <w:lang w:val="fr-FR"/>
+        </w:rPr>
+        <w:instrText>","page":"11-16","title":"</w:instrText>
+      </w:r>
+      <w:r>
+        <w:rPr>
+          <w:rFonts w:ascii="Times New Roman" w:eastAsia="ＭＳ 明朝" w:hAnsi="Times New Roman" w:hint="eastAsia"/>
+          <w:lang w:val="fr-FR"/>
+        </w:rPr>
+        <w:instrText>アフリカの大学による基礎教育開発に資する自立的研究への支援</w:instrText>
+      </w:r>
+      <w:r>
+        <w:rPr>
+          <w:rFonts w:ascii="Times New Roman" w:eastAsia="ＭＳ 明朝" w:hAnsi="Times New Roman" w:hint="eastAsia"/>
+          <w:lang w:val="fr-FR"/>
+        </w:rPr>
+        <w:instrText xml:space="preserve"> : </w:instrText>
+      </w:r>
+      <w:r>
+        <w:rPr>
+          <w:rFonts w:ascii="Times New Roman" w:eastAsia="ＭＳ 明朝" w:hAnsi="Times New Roman" w:hint="eastAsia"/>
+          <w:lang w:val="fr-FR"/>
+        </w:rPr>
+        <w:instrText>ウガンダにおける事例</w:instrText>
+      </w:r>
+      <w:r>
+        <w:rPr>
+          <w:rFonts w:ascii="Times New Roman" w:eastAsia="ＭＳ 明朝" w:hAnsi="Times New Roman" w:hint="eastAsia"/>
+          <w:lang w:val="fr-FR"/>
+        </w:rPr>
+        <w:instrText>","author":[{"family":"</w:instrText>
+      </w:r>
+      <w:r>
+        <w:rPr>
+          <w:rFonts w:ascii="Times New Roman" w:eastAsia="ＭＳ 明朝" w:hAnsi="Times New Roman" w:hint="eastAsia"/>
+          <w:lang w:val="fr-FR"/>
+        </w:rPr>
+        <w:instrText>小澤</w:instrText>
+      </w:r>
+      <w:r>
+        <w:rPr>
+          <w:rFonts w:ascii="Times New Roman" w:eastAsia="ＭＳ 明朝" w:hAnsi="Times New Roman" w:hint="eastAsia"/>
+          <w:lang w:val="fr-FR"/>
+        </w:rPr>
+        <w:instrText>","given":"</w:instrText>
+      </w:r>
+      <w:r>
+        <w:rPr>
+          <w:rFonts w:ascii="Times New Roman" w:eastAsia="ＭＳ 明朝" w:hAnsi="Times New Roman" w:hint="eastAsia"/>
+          <w:lang w:val="fr-FR"/>
+        </w:rPr>
+        <w:instrText>大成</w:instrText>
+      </w:r>
+      <w:r>
+        <w:rPr>
+          <w:rFonts w:ascii="Times New Roman" w:eastAsia="ＭＳ 明朝" w:hAnsi="Times New Roman" w:hint="eastAsia"/>
+          <w:lang w:val="fr-FR"/>
+        </w:rPr>
+        <w:instrText>"},{"family":"</w:instrText>
+      </w:r>
+      <w:r>
+        <w:rPr>
+          <w:rFonts w:ascii="Times New Roman" w:eastAsia="ＭＳ 明朝" w:hAnsi="Times New Roman" w:hint="eastAsia"/>
+          <w:lang w:val="fr-FR"/>
+        </w:rPr>
+        <w:instrText>小野</w:instrText>
+      </w:r>
+      <w:r>
+        <w:rPr>
+          <w:rFonts w:ascii="Times New Roman" w:eastAsia="ＭＳ 明朝" w:hAnsi="Times New Roman" w:hint="eastAsia"/>
+          <w:lang w:val="fr-FR"/>
+        </w:rPr>
+        <w:instrText>","given":"</w:instrText>
+      </w:r>
+      <w:r>
+        <w:rPr>
+          <w:rFonts w:ascii="Times New Roman" w:eastAsia="ＭＳ 明朝" w:hAnsi="Times New Roman" w:hint="eastAsia"/>
+          <w:lang w:val="fr-FR"/>
+        </w:rPr>
+        <w:instrText>由美子</w:instrText>
+      </w:r>
+      <w:r>
+        <w:rPr>
+          <w:rFonts w:ascii="Times New Roman" w:eastAsia="ＭＳ 明朝" w:hAnsi="Times New Roman" w:hint="eastAsia"/>
+          <w:lang w:val="fr-FR"/>
+        </w:rPr>
+        <w:instrText>"},{"family":"</w:instrText>
+      </w:r>
+      <w:r>
+        <w:rPr>
+          <w:rFonts w:ascii="Times New Roman" w:eastAsia="ＭＳ 明朝" w:hAnsi="Times New Roman" w:hint="eastAsia"/>
+          <w:lang w:val="fr-FR"/>
+        </w:rPr>
+        <w:instrText>近森</w:instrText>
+      </w:r>
+      <w:r>
+        <w:rPr>
+          <w:rFonts w:ascii="Times New Roman" w:eastAsia="ＭＳ 明朝" w:hAnsi="Times New Roman" w:hint="eastAsia"/>
+          <w:lang w:val="fr-FR"/>
+        </w:rPr>
+        <w:instrText>","given":"</w:instrText>
+      </w:r>
+      <w:r>
+        <w:rPr>
+          <w:rFonts w:ascii="Times New Roman" w:eastAsia="ＭＳ 明朝" w:hAnsi="Times New Roman" w:hint="eastAsia"/>
+          <w:lang w:val="fr-FR"/>
+        </w:rPr>
+        <w:instrText>憲助</w:instrText>
+      </w:r>
+      <w:r>
+        <w:rPr>
+          <w:rFonts w:ascii="Times New Roman" w:eastAsia="ＭＳ 明朝" w:hAnsi="Times New Roman" w:hint="eastAsia"/>
+          <w:lang w:val="fr-FR"/>
+        </w:rPr>
+        <w:instrText>"},{"family":"</w:instrText>
+      </w:r>
+      <w:r>
+        <w:rPr>
+          <w:rFonts w:ascii="Times New Roman" w:eastAsia="ＭＳ 明朝" w:hAnsi="Times New Roman" w:hint="eastAsia"/>
+          <w:lang w:val="fr-FR"/>
+        </w:rPr>
+        <w:instrText>喜多</w:instrText>
+      </w:r>
+      <w:r>
+        <w:rPr>
+          <w:rFonts w:ascii="Times New Roman" w:eastAsia="ＭＳ 明朝" w:hAnsi="Times New Roman" w:hint="eastAsia"/>
+          <w:lang w:val="fr-FR"/>
+        </w:rPr>
+        <w:instrText>","given":"</w:instrText>
+      </w:r>
+      <w:r>
+        <w:rPr>
+          <w:rFonts w:ascii="Times New Roman" w:eastAsia="ＭＳ 明朝" w:hAnsi="Times New Roman" w:hint="eastAsia"/>
+          <w:lang w:val="fr-FR"/>
+        </w:rPr>
+        <w:instrText>雅一</w:instrText>
+      </w:r>
+      <w:r>
+        <w:rPr>
+          <w:rFonts w:ascii="Times New Roman" w:eastAsia="ＭＳ 明朝" w:hAnsi="Times New Roman" w:hint="eastAsia"/>
+          <w:lang w:val="fr-FR"/>
+        </w:rPr>
+        <w:instrText>"}],"issued":{"date-parts":[["2008"]]},"citation-key":"ozawa2008"}},{"id":5081,"uris":["http://zotero.org/users/2816249/items/94VENHQ6"],"itemData":{"id":5081,"type":"book","language":"ja","note":"name-kana:</w:instrText>
+      </w:r>
+      <w:r>
+        <w:rPr>
+          <w:rFonts w:ascii="Times New Roman" w:eastAsia="ＭＳ 明朝" w:hAnsi="Times New Roman" w:hint="eastAsia"/>
+          <w:lang w:val="fr-FR"/>
+        </w:rPr>
+        <w:instrText>おがわ</w:instrText>
+      </w:r>
+      <w:r>
+        <w:rPr>
+          <w:rFonts w:ascii="Times New Roman" w:eastAsia="ＭＳ 明朝" w:hAnsi="Times New Roman" w:hint="eastAsia"/>
+          <w:lang w:val="fr-FR"/>
+        </w:rPr>
+        <w:instrText>","publisher":"</w:instrText>
+      </w:r>
+      <w:r>
+        <w:rPr>
+          <w:rFonts w:ascii="Times New Roman" w:eastAsia="ＭＳ 明朝" w:hAnsi="Times New Roman" w:hint="eastAsia"/>
+          <w:lang w:val="fr-FR"/>
+        </w:rPr>
+        <w:instrText>学文社</w:instrText>
+      </w:r>
+      <w:r>
+        <w:rPr>
+          <w:rFonts w:ascii="Times New Roman" w:eastAsia="ＭＳ 明朝" w:hAnsi="Times New Roman" w:hint="eastAsia"/>
+          <w:lang w:val="fr-FR"/>
+        </w:rPr>
+        <w:instrText>","title":"</w:instrText>
+      </w:r>
+      <w:r>
+        <w:rPr>
+          <w:rFonts w:ascii="Times New Roman" w:eastAsia="ＭＳ 明朝" w:hAnsi="Times New Roman" w:hint="eastAsia"/>
+          <w:lang w:val="fr-FR"/>
+        </w:rPr>
+        <w:instrText>途上国における基礎教育支援―国際的潮流と日本の援助</w:instrText>
+      </w:r>
+      <w:r>
+        <w:rPr>
+          <w:rFonts w:ascii="Times New Roman" w:eastAsia="ＭＳ 明朝" w:hAnsi="Times New Roman" w:hint="eastAsia"/>
+          <w:lang w:val="fr-FR"/>
+        </w:rPr>
+        <w:instrText xml:space="preserve"> </w:instrText>
+      </w:r>
+      <w:r>
+        <w:rPr>
+          <w:rFonts w:ascii="Times New Roman" w:eastAsia="ＭＳ 明朝" w:hAnsi="Times New Roman" w:hint="eastAsia"/>
+          <w:lang w:val="fr-FR"/>
+        </w:rPr>
+        <w:instrText>―</w:instrText>
+      </w:r>
+      <w:r>
+        <w:rPr>
+          <w:rFonts w:ascii="Times New Roman" w:eastAsia="ＭＳ 明朝" w:hAnsi="Times New Roman" w:hint="eastAsia"/>
+          <w:lang w:val="fr-FR"/>
+        </w:rPr>
+        <w:instrText>","editor":[{"family":"</w:instrText>
+      </w:r>
+      <w:r>
+        <w:rPr>
+          <w:rFonts w:ascii="Times New Roman" w:eastAsia="ＭＳ 明朝" w:hAnsi="Times New Roman" w:hint="eastAsia"/>
+          <w:lang w:val="fr-FR"/>
+        </w:rPr>
+        <w:instrText>小川</w:instrText>
+      </w:r>
+      <w:r>
+        <w:rPr>
+          <w:rFonts w:ascii="Times New Roman" w:eastAsia="ＭＳ 明朝" w:hAnsi="Times New Roman" w:hint="eastAsia"/>
+          <w:lang w:val="fr-FR"/>
+        </w:rPr>
+        <w:instrText>","given":"</w:instrText>
+      </w:r>
+      <w:r>
+        <w:rPr>
+          <w:rFonts w:ascii="Times New Roman" w:eastAsia="ＭＳ 明朝" w:hAnsi="Times New Roman" w:hint="eastAsia"/>
+          <w:lang w:val="fr-FR"/>
+        </w:rPr>
+        <w:instrText>啓一</w:instrText>
+      </w:r>
+      <w:r>
+        <w:rPr>
+          <w:rFonts w:ascii="Times New Roman" w:eastAsia="ＭＳ 明朝" w:hAnsi="Times New Roman" w:hint="eastAsia"/>
+          <w:lang w:val="fr-FR"/>
+        </w:rPr>
+        <w:instrText>"},{"family":"</w:instrText>
+      </w:r>
+      <w:r>
+        <w:rPr>
+          <w:rFonts w:ascii="Times New Roman" w:eastAsia="ＭＳ 明朝" w:hAnsi="Times New Roman" w:hint="eastAsia"/>
+          <w:lang w:val="fr-FR"/>
+        </w:rPr>
+        <w:instrText>西村</w:instrText>
+      </w:r>
+      <w:r>
+        <w:rPr>
+          <w:rFonts w:ascii="Times New Roman" w:eastAsia="ＭＳ 明朝" w:hAnsi="Times New Roman" w:hint="eastAsia"/>
+          <w:lang w:val="fr-FR"/>
+        </w:rPr>
+        <w:instrText>","given":"</w:instrText>
+      </w:r>
+      <w:r>
+        <w:rPr>
+          <w:rFonts w:ascii="Times New Roman" w:eastAsia="ＭＳ 明朝" w:hAnsi="Times New Roman" w:hint="eastAsia"/>
+          <w:lang w:val="fr-FR"/>
+        </w:rPr>
+        <w:instrText>幹子</w:instrText>
+      </w:r>
+      <w:r>
+        <w:rPr>
+          <w:rFonts w:ascii="Times New Roman" w:eastAsia="ＭＳ 明朝" w:hAnsi="Times New Roman" w:hint="eastAsia"/>
+          <w:lang w:val="fr-FR"/>
+        </w:rPr>
+        <w:instrText>"}],"issued":{"date-parts":[["2</w:instrText>
+      </w:r>
+      <w:r>
+        <w:rPr>
+          <w:rFonts w:ascii="Times New Roman" w:eastAsia="ＭＳ 明朝" w:hAnsi="Times New Roman"/>
+          <w:lang w:val="fr-FR"/>
+        </w:rPr>
+        <w:instrText xml:space="preserve">008"]]},"citation-key":"ogawa2008"}}],"schema":"https://github.com/citation-style-language/schema/raw/master/csl-citation.json"} </w:instrText>
+      </w:r>
+      <w:r>
+        <w:rPr>
+          <w:rFonts w:ascii="Times New Roman" w:eastAsia="ＭＳ 明朝" w:hAnsi="Times New Roman"/>
+        </w:rPr>
+        <w:fldChar w:fldCharType="separate"/>
+      </w:r>
+      <w:r>
+        <w:rPr>
+          <w:rFonts w:ascii="Times New Roman" w:hAnsi="Times New Roman" w:cs="Times New Roman"/>
+          <w:szCs w:val="24"/>
+          <w:lang w:val="fr-FR"/>
+        </w:rPr>
+        <w:t xml:space="preserve"> </w:t>
+      </w:r>
+      <w:r>
+        <w:rPr>
+          <w:rFonts w:ascii="Times New Roman" w:hAnsi="Times New Roman" w:cs="Times New Roman"/>
+          <w:szCs w:val="24"/>
+        </w:rPr>
         <w:t>(</w:t>
       </w:r>
       <w:r>
@@ -996,28 +1939,7 @@
           <w:rFonts w:ascii="Times New Roman" w:hAnsi="Times New Roman" w:cs="Times New Roman"/>
           <w:szCs w:val="24"/>
         </w:rPr>
-        <w:t>小川・西村</w:t>
-      </w:r>
-      <w:r>
-        <w:rPr>
-          <w:rFonts w:ascii="Times New Roman" w:hAnsi="Times New Roman" w:cs="Times New Roman"/>
-          <w:szCs w:val="24"/>
-        </w:rPr>
-        <w:t xml:space="preserve">, 2008; </w:t>
-      </w:r>
-      <w:r>
-        <w:rPr>
-          <w:rFonts w:ascii="Times New Roman" w:hAnsi="Times New Roman" w:cs="Times New Roman"/>
-          <w:szCs w:val="24"/>
-        </w:rPr>
-        <w:t>小澤ほか</w:t>
-      </w:r>
-      <w:r>
-        <w:rPr>
-          <w:rFonts w:ascii="Times New Roman" w:hAnsi="Times New Roman" w:cs="Times New Roman"/>
-          <w:szCs w:val="24"/>
-        </w:rPr>
-        <w:t>, 2</w:t>
+        <w:t>小澤ほ</w:t>
       </w:r>
       <w:bookmarkStart w:id="0" w:name="_GoBack"/>
       <w:bookmarkEnd w:id="0"/>
@@ -1026,117 +1948,43 @@
           <w:rFonts w:ascii="Times New Roman" w:hAnsi="Times New Roman" w:cs="Times New Roman"/>
           <w:szCs w:val="24"/>
         </w:rPr>
-        <w:t xml:space="preserve">008; </w:t>
-      </w:r>
-      <w:r>
-        <w:rPr>
-          <w:rFonts w:ascii="Times New Roman" w:hAnsi="Times New Roman" w:cs="Times New Roman"/>
-          <w:szCs w:val="24"/>
-        </w:rPr>
-        <w:t>山田</w:t>
-      </w:r>
-      <w:r>
-        <w:rPr>
-          <w:rFonts w:ascii="Times New Roman" w:hAnsi="Times New Roman" w:cs="Times New Roman"/>
-          <w:szCs w:val="24"/>
-        </w:rPr>
-        <w:t xml:space="preserve">, 2009; 2010; </w:t>
-      </w:r>
-      <w:r>
-        <w:rPr>
-          <w:rFonts w:ascii="Times New Roman" w:hAnsi="Times New Roman" w:cs="Times New Roman"/>
-          <w:szCs w:val="24"/>
-        </w:rPr>
-        <w:t>澤村ほか</w:t>
-      </w:r>
-      <w:r>
-        <w:rPr>
-          <w:rFonts w:ascii="Times New Roman" w:hAnsi="Times New Roman" w:cs="Times New Roman"/>
-          <w:szCs w:val="24"/>
-        </w:rPr>
-        <w:t>, 2010; 2014)</w:t>
-      </w:r>
-      <w:r>
+        <w:t>か</w:t>
+      </w:r>
+      <w:r>
+        <w:rPr>
+          <w:rFonts w:ascii="Times New Roman" w:hAnsi="Times New Roman" w:cs="Times New Roman"/>
+          <w:szCs w:val="24"/>
+        </w:rPr>
+        <w:t xml:space="preserve">, 2008; </w:t>
+      </w:r>
+      <w:r>
+        <w:rPr>
+          <w:rFonts w:ascii="Times New Roman" w:hAnsi="Times New Roman" w:cs="Times New Roman"/>
+          <w:szCs w:val="24"/>
+        </w:rPr>
+        <w:t>小川・西村</w:t>
+      </w:r>
+      <w:r>
+        <w:rPr>
+          <w:rFonts w:ascii="Times New Roman" w:hAnsi="Times New Roman" w:cs="Times New Roman"/>
+          <w:szCs w:val="24"/>
+        </w:rPr>
+        <w:t>, 2008)</w:t>
+      </w:r>
+      <w:r>
+        <w:rPr>
+          <w:rFonts w:ascii="Times New Roman" w:eastAsia="ＭＳ 明朝" w:hAnsi="Times New Roman"/>
+        </w:rPr>
         <w:fldChar w:fldCharType="end"/>
       </w:r>
     </w:p>
     <w:p>
-      <w:r>
-        <w:fldChar w:fldCharType="begin"/>
-      </w:r>
-      <w:r>
-        <w:instrText xml:space="preserve"> ADDIN ZOTERO_ITEM CSL_CITATION {"citationID":"uETSqWaP","properties":{"formattedCitation":"(King, 2000; Kitamura, 2007; Sakaue et al., 2021; Sifuna &amp; Sawamura, 2010; Sifuna et al., 2015)","plainCitation":"(King, 2000; Kitamura, 2007; Sakaue et al., 2021; Sifuna &amp; Sawamura, 2010; Sifuna et al., 2015)","noteIndex":0},"citationItems":[{"id":5086,"uris":["http://zotero.org/users/2816249/items/E5YFVT25"],"itemData":{"id":5086,"type":"article-journal","container-title":"Journal of International Cooperation in Education","DOI":"http://doi.org/10.15027/34134","ISSN":"1344-2996","issue":"2","journalAbbreviation":"Journal of International Cooperation in Education","page":"23-48","title":"Towards knowledge-based aid: a new way of working or a new North-South divide?","volume":"3","author":[{"family":"King","given":"Kenneth"}],"issued":{"date-parts":[["2000"]]},"citation-key":"king2000"}},{"id":5084,"uris":["http://zotero.org/users/2816249/items/A4KV5GRE"],"itemData":{"id":5084,"type":"chapter","container-title":"Education for All: Global Promises, National Challenges","event-place":"Oxford","page":"33-74","publisher":"Elsevier","publisher-place":"Oxford","title":"The Political Dimension of International Cooperation in Education: Mechanisms of Global Governance to Promote Education for All","author":[{"family":"Kitamura","given":"Yuto"}],"editor":[{"family":"Baker","given":"David"},{"family":"Wiseman","given":"Alexander"}],"issued":{"date-parts":[["2007"]]},"citation-key":"kitamura2007"}},{"id":5076,"uris":["http://zotero.org/users/2816249/items/BJFJQBQU"],"itemData":{"id":5076,"type":"article-journal","container-title":"Africa Educational Research Journal","ISSN":"2185-8268","journalAbbreviation":"Africa Educational Research Journal","note":"publisher: Japan Society for Africa Educational Research","page":"4-18","title":"Inequality in Learning Engagements Amid the COVID-19 Pandemic: A Comparative Study of Kenya, Uganda, and Malawi","volume":"12","author":[{"family":"Sakaue","given":"Katsuki"},{"family":"Ogawa","given":"Miku"},{"family":"Sawamura","given":"Nobuhide"}],"issued":{"date-parts":[["2021"]]},"citation-key":"sakaue2021"}},{"id":5083,"uris":["http://zotero.org/users/2816249/items/JNRNWX57"],"itemData":{"id":5083,"type":"book","event-place":"New York","publisher":"Nova Science Publishers","publisher-place":"New York","title":"Challenges of quality education in Sub-Saharan African countries","author":[{"family":"Sifuna","given":"Daniel Namusonge"},{"family":"Sawamura","given":"Nobuhide"}],"issued":{"date-parts":[["2010"]]},"citation-key":"sifuna2010"}},{"id":5087,"uris":["http://zotero.org/users/2816249/items/EQPIJJ8P"],"itemData":{"id":5087,"type":"chapter","container-title":"Comparative Analysis on Universal Primary Education Policy and Practice in Sub-Saharan Africa","ISBN":"94-6300-025-9","page":"135-153","publisher":"Brill","title":"UPE Policy and Quality of Education in Kenya","author":[{"family":"Sifuna","given":"Daniel Namusonge"},{"family":"Sawamura","given":"Nobuhide"},{"family":"Shimada","given":"Kentaro"},{"family":"Malenya","given":"Francis Likoye"}],"editor":[{"family":"Ogawa","given":"Keiichi"},{"family":"Nishimura","given":"Mikiko"}],"issued":{"date-parts":[["2015"]]},"citation-key":"sifuna2015"}}],"schema":"https://github.com/citation-style-language/schema/raw/master/csl-citation.json"} </w:instrText>
-      </w:r>
-      <w:r>
-        <w:fldChar w:fldCharType="separate"/>
-      </w:r>
-      <w:r>
-        <w:rPr>
-          <w:rFonts w:ascii="Calibri" w:hAnsi="Calibri" w:cs="Calibri"/>
-        </w:rPr>
-        <w:t xml:space="preserve">(King, 2000; Kitamura, 2007; </w:t>
-      </w:r>
-      <w:proofErr w:type="spellStart"/>
-      <w:r>
-        <w:rPr>
-          <w:rFonts w:ascii="Calibri" w:hAnsi="Calibri" w:cs="Calibri"/>
-        </w:rPr>
-        <w:t>Sakaue</w:t>
-      </w:r>
-      <w:proofErr w:type="spellEnd"/>
-      <w:r>
-        <w:rPr>
-          <w:rFonts w:ascii="Calibri" w:hAnsi="Calibri" w:cs="Calibri"/>
-        </w:rPr>
-        <w:t xml:space="preserve"> et al., 2021; </w:t>
-      </w:r>
-      <w:proofErr w:type="spellStart"/>
-      <w:r>
-        <w:rPr>
-          <w:rFonts w:ascii="Calibri" w:hAnsi="Calibri" w:cs="Calibri"/>
-        </w:rPr>
-        <w:t>Sifuna</w:t>
-      </w:r>
-      <w:proofErr w:type="spellEnd"/>
-      <w:r>
-        <w:rPr>
-          <w:rFonts w:ascii="Calibri" w:hAnsi="Calibri" w:cs="Calibri"/>
-        </w:rPr>
-        <w:t xml:space="preserve"> &amp; </w:t>
-      </w:r>
-      <w:proofErr w:type="spellStart"/>
-      <w:r>
-        <w:rPr>
-          <w:rFonts w:ascii="Calibri" w:hAnsi="Calibri" w:cs="Calibri"/>
-        </w:rPr>
-        <w:t>Sawamura</w:t>
-      </w:r>
-      <w:proofErr w:type="spellEnd"/>
-      <w:r>
-        <w:rPr>
-          <w:rFonts w:ascii="Calibri" w:hAnsi="Calibri" w:cs="Calibri"/>
-        </w:rPr>
-        <w:t xml:space="preserve">, 2010; </w:t>
-      </w:r>
-      <w:proofErr w:type="spellStart"/>
-      <w:r>
-        <w:rPr>
-          <w:rFonts w:ascii="Calibri" w:hAnsi="Calibri" w:cs="Calibri"/>
-        </w:rPr>
-        <w:t>Sifuna</w:t>
-      </w:r>
-      <w:proofErr w:type="spellEnd"/>
-      <w:r>
-        <w:rPr>
-          <w:rFonts w:ascii="Calibri" w:hAnsi="Calibri" w:cs="Calibri"/>
-        </w:rPr>
-        <w:t xml:space="preserve"> et al., 2015)</w:t>
-      </w:r>
-      <w:r>
-        <w:fldChar w:fldCharType="end"/>
-      </w:r>
+      <w:pPr>
+        <w:rPr>
+          <w:rFonts w:ascii="Times New Roman" w:eastAsia="ＭＳ 明朝" w:hAnsi="Times New Roman"/>
+        </w:rPr>
+      </w:pPr>
     </w:p>
-    <w:p/>
     <w:p>
       <w:pPr>
         <w:rPr>
@@ -1153,6 +2001,10 @@
     <w:p>
       <w:pPr>
         <w:pStyle w:val="Bibliography"/>
+        <w:rPr>
+          <w:rFonts w:ascii="Times New Roman" w:hAnsi="Times New Roman" w:cs="Times New Roman"/>
+          <w:szCs w:val="24"/>
+        </w:rPr>
       </w:pPr>
       <w:r>
         <w:fldChar w:fldCharType="begin"/>
@@ -1164,373 +2016,776 @@
         <w:fldChar w:fldCharType="separate"/>
       </w:r>
       <w:r>
-        <w:t xml:space="preserve">King, K. (2000). Towards knowledge-based aid: a new way of working or a new North-South divide? </w:t>
-      </w:r>
-      <w:r>
-        <w:rPr>
-          <w:i/>
-          <w:iCs/>
-        </w:rPr>
-        <w:t>Journal of International Cooperation in Education</w:t>
-      </w:r>
-      <w:r>
-        <w:t>, 3(2), 23–48. https://doi.org/10.15027/34134.</w:t>
+        <w:rPr>
+          <w:rFonts w:ascii="Times New Roman" w:hAnsi="Times New Roman" w:cs="Times New Roman"/>
+          <w:szCs w:val="24"/>
+        </w:rPr>
+        <w:t>小川啓一・西村幹子編（</w:t>
+      </w:r>
+      <w:r>
+        <w:rPr>
+          <w:rFonts w:ascii="Times New Roman" w:hAnsi="Times New Roman" w:cs="Times New Roman"/>
+          <w:szCs w:val="24"/>
+        </w:rPr>
+        <w:t>2008</w:t>
+      </w:r>
+      <w:r>
+        <w:rPr>
+          <w:rFonts w:ascii="Times New Roman" w:hAnsi="Times New Roman" w:cs="Times New Roman"/>
+          <w:szCs w:val="24"/>
+        </w:rPr>
+        <w:t>）『途上国における基礎教育支援</w:t>
+      </w:r>
+      <w:r>
+        <w:rPr>
+          <w:rFonts w:ascii="Times New Roman" w:hAnsi="Times New Roman" w:cs="Times New Roman"/>
+          <w:szCs w:val="24"/>
+        </w:rPr>
+        <w:t>―</w:t>
+      </w:r>
+      <w:r>
+        <w:rPr>
+          <w:rFonts w:ascii="Times New Roman" w:hAnsi="Times New Roman" w:cs="Times New Roman"/>
+          <w:szCs w:val="24"/>
+        </w:rPr>
+        <w:t>国際的潮流と日本の援助</w:t>
+      </w:r>
+      <w:r>
+        <w:rPr>
+          <w:rFonts w:ascii="Times New Roman" w:hAnsi="Times New Roman" w:cs="Times New Roman"/>
+          <w:szCs w:val="24"/>
+        </w:rPr>
+        <w:t xml:space="preserve"> ―</w:t>
+      </w:r>
+      <w:r>
+        <w:rPr>
+          <w:rFonts w:ascii="Times New Roman" w:hAnsi="Times New Roman" w:cs="Times New Roman"/>
+          <w:szCs w:val="24"/>
+        </w:rPr>
+        <w:t>』学文社</w:t>
+      </w:r>
+      <w:r>
+        <w:rPr>
+          <w:rFonts w:ascii="Times New Roman" w:hAnsi="Times New Roman" w:cs="Times New Roman"/>
+          <w:szCs w:val="24"/>
+        </w:rPr>
+        <w:t>.</w:t>
       </w:r>
     </w:p>
     <w:p>
       <w:pPr>
         <w:pStyle w:val="Bibliography"/>
+        <w:rPr>
+          <w:rFonts w:ascii="Times New Roman" w:hAnsi="Times New Roman" w:cs="Times New Roman"/>
+          <w:szCs w:val="24"/>
+        </w:rPr>
       </w:pPr>
       <w:r>
-        <w:t xml:space="preserve">Kitamura, Y. (2007). The Political Dimension of International Cooperation in Education: Mechanisms of Global Governance to Promote Education for All. In D. Baker &amp; A. Wiseman (eds.). </w:t>
-      </w:r>
-      <w:r>
-        <w:rPr>
-          <w:i/>
-          <w:iCs/>
-        </w:rPr>
-        <w:t>Education for All: Global Promises, National Challenges</w:t>
-      </w:r>
-      <w:r>
-        <w:t>. Oxford: Elsevier, pp. 33–74.</w:t>
+        <w:rPr>
+          <w:rFonts w:ascii="Times New Roman" w:hAnsi="Times New Roman" w:cs="Times New Roman"/>
+          <w:szCs w:val="24"/>
+        </w:rPr>
+        <w:t>小澤大成・小野由美子・近森憲助・喜多雅一（</w:t>
+      </w:r>
+      <w:r>
+        <w:rPr>
+          <w:rFonts w:ascii="Times New Roman" w:hAnsi="Times New Roman" w:cs="Times New Roman"/>
+          <w:szCs w:val="24"/>
+        </w:rPr>
+        <w:t>2008</w:t>
+      </w:r>
+      <w:r>
+        <w:rPr>
+          <w:rFonts w:ascii="Times New Roman" w:hAnsi="Times New Roman" w:cs="Times New Roman"/>
+          <w:szCs w:val="24"/>
+        </w:rPr>
+        <w:t>）「アフリカの大学による基礎教育開発に資する自立的研究への支援</w:t>
+      </w:r>
+      <w:r>
+        <w:rPr>
+          <w:rFonts w:ascii="Times New Roman" w:hAnsi="Times New Roman" w:cs="Times New Roman"/>
+          <w:szCs w:val="24"/>
+        </w:rPr>
+        <w:t xml:space="preserve"> : </w:t>
+      </w:r>
+      <w:r>
+        <w:rPr>
+          <w:rFonts w:ascii="Times New Roman" w:hAnsi="Times New Roman" w:cs="Times New Roman"/>
+          <w:szCs w:val="24"/>
+        </w:rPr>
+        <w:t>ウガンダにおける事例」『国際教育協力研究』</w:t>
+      </w:r>
+      <w:r>
+        <w:rPr>
+          <w:rFonts w:ascii="Times New Roman" w:hAnsi="Times New Roman" w:cs="Times New Roman"/>
+          <w:szCs w:val="24"/>
+        </w:rPr>
+        <w:t>3</w:t>
+      </w:r>
+      <w:r>
+        <w:rPr>
+          <w:rFonts w:ascii="Times New Roman" w:hAnsi="Times New Roman" w:cs="Times New Roman"/>
+          <w:szCs w:val="24"/>
+        </w:rPr>
+        <w:t>号、</w:t>
+      </w:r>
+      <w:r>
+        <w:rPr>
+          <w:rFonts w:ascii="Times New Roman" w:hAnsi="Times New Roman" w:cs="Times New Roman"/>
+          <w:szCs w:val="24"/>
+        </w:rPr>
+        <w:t>11–16</w:t>
+      </w:r>
+      <w:r>
+        <w:rPr>
+          <w:rFonts w:ascii="Times New Roman" w:hAnsi="Times New Roman" w:cs="Times New Roman"/>
+          <w:szCs w:val="24"/>
+        </w:rPr>
+        <w:t>頁</w:t>
+      </w:r>
+      <w:r>
+        <w:rPr>
+          <w:rFonts w:ascii="Times New Roman" w:hAnsi="Times New Roman" w:cs="Times New Roman"/>
+          <w:szCs w:val="24"/>
+        </w:rPr>
+        <w:t>.</w:t>
       </w:r>
     </w:p>
     <w:p>
       <w:pPr>
         <w:pStyle w:val="Bibliography"/>
+        <w:rPr>
+          <w:rFonts w:ascii="Times New Roman" w:hAnsi="Times New Roman" w:cs="Times New Roman"/>
+          <w:szCs w:val="24"/>
+        </w:rPr>
       </w:pPr>
-      <w:proofErr w:type="spellStart"/>
-      <w:r>
-        <w:t>Sakaue</w:t>
-      </w:r>
-      <w:proofErr w:type="spellEnd"/>
-      <w:r>
-        <w:t xml:space="preserve">, K., Ogawa, M. &amp; </w:t>
-      </w:r>
-      <w:proofErr w:type="spellStart"/>
-      <w:r>
-        <w:t>Sawamura</w:t>
-      </w:r>
-      <w:proofErr w:type="spellEnd"/>
-      <w:r>
-        <w:t xml:space="preserve">, N. (2021). Inequality in Learning Engagements Amid the COVID-19 Pandemic: A Comparative Study of Kenya, Uganda, and Malawi. </w:t>
-      </w:r>
-      <w:r>
-        <w:rPr>
-          <w:i/>
-          <w:iCs/>
-        </w:rPr>
-        <w:t>Africa Educational Research Journal</w:t>
-      </w:r>
-      <w:r>
-        <w:t>, 12, 4–18.</w:t>
+      <w:r>
+        <w:rPr>
+          <w:rFonts w:ascii="Times New Roman" w:hAnsi="Times New Roman" w:cs="Times New Roman"/>
+          <w:szCs w:val="24"/>
+        </w:rPr>
+        <w:t>澤村信英・伊藤瑞規・倍賞佑里・吉田孝之・稲垣陽平（</w:t>
+      </w:r>
+      <w:r>
+        <w:rPr>
+          <w:rFonts w:ascii="Times New Roman" w:hAnsi="Times New Roman" w:cs="Times New Roman"/>
+          <w:szCs w:val="24"/>
+        </w:rPr>
+        <w:t>2010</w:t>
+      </w:r>
+      <w:r>
+        <w:rPr>
+          <w:rFonts w:ascii="Times New Roman" w:hAnsi="Times New Roman" w:cs="Times New Roman"/>
+          <w:szCs w:val="24"/>
+        </w:rPr>
+        <w:t>）「ケニアの初等教育分野における</w:t>
+      </w:r>
+      <w:r>
+        <w:rPr>
+          <w:rFonts w:ascii="Times New Roman" w:hAnsi="Times New Roman" w:cs="Times New Roman"/>
+          <w:szCs w:val="24"/>
+        </w:rPr>
+        <w:t xml:space="preserve">&lt; </w:t>
+      </w:r>
+      <w:r>
+        <w:rPr>
+          <w:rFonts w:ascii="Times New Roman" w:hAnsi="Times New Roman" w:cs="Times New Roman"/>
+          <w:szCs w:val="24"/>
+        </w:rPr>
+        <w:t>マルチ・フィールドワーク</w:t>
+      </w:r>
+      <w:r>
+        <w:rPr>
+          <w:rFonts w:ascii="Times New Roman" w:hAnsi="Times New Roman" w:cs="Times New Roman"/>
+          <w:szCs w:val="24"/>
+        </w:rPr>
+        <w:t xml:space="preserve">&gt; </w:t>
+      </w:r>
+      <w:r>
+        <w:rPr>
+          <w:rFonts w:ascii="Times New Roman" w:hAnsi="Times New Roman" w:cs="Times New Roman"/>
+          <w:szCs w:val="24"/>
+        </w:rPr>
+        <w:t>の試み</w:t>
+      </w:r>
+      <w:r>
+        <w:rPr>
+          <w:rFonts w:ascii="Times New Roman" w:hAnsi="Times New Roman" w:cs="Times New Roman"/>
+          <w:szCs w:val="24"/>
+        </w:rPr>
+        <w:t>―</w:t>
+      </w:r>
+      <w:r>
+        <w:rPr>
+          <w:rFonts w:ascii="Times New Roman" w:hAnsi="Times New Roman" w:cs="Times New Roman"/>
+          <w:szCs w:val="24"/>
+        </w:rPr>
+        <w:t>アフリカにおける複眼的な子ども研究をめざして</w:t>
+      </w:r>
+      <w:r>
+        <w:rPr>
+          <w:rFonts w:ascii="Times New Roman" w:hAnsi="Times New Roman" w:cs="Times New Roman"/>
+          <w:szCs w:val="24"/>
+        </w:rPr>
+        <w:t>―</w:t>
+      </w:r>
+      <w:r>
+        <w:rPr>
+          <w:rFonts w:ascii="Times New Roman" w:hAnsi="Times New Roman" w:cs="Times New Roman"/>
+          <w:szCs w:val="24"/>
+        </w:rPr>
+        <w:t>」『アフリカ教育研究』</w:t>
+      </w:r>
+      <w:r>
+        <w:rPr>
+          <w:rFonts w:ascii="Times New Roman" w:hAnsi="Times New Roman" w:cs="Times New Roman"/>
+          <w:szCs w:val="24"/>
+        </w:rPr>
+        <w:t>1</w:t>
+      </w:r>
+      <w:r>
+        <w:rPr>
+          <w:rFonts w:ascii="Times New Roman" w:hAnsi="Times New Roman" w:cs="Times New Roman"/>
+          <w:szCs w:val="24"/>
+        </w:rPr>
+        <w:t>巻、</w:t>
+      </w:r>
+      <w:r>
+        <w:rPr>
+          <w:rFonts w:ascii="Times New Roman" w:hAnsi="Times New Roman" w:cs="Times New Roman"/>
+          <w:szCs w:val="24"/>
+        </w:rPr>
+        <w:t>24–40</w:t>
+      </w:r>
+      <w:r>
+        <w:rPr>
+          <w:rFonts w:ascii="Times New Roman" w:hAnsi="Times New Roman" w:cs="Times New Roman"/>
+          <w:szCs w:val="24"/>
+        </w:rPr>
+        <w:t>頁</w:t>
+      </w:r>
+      <w:r>
+        <w:rPr>
+          <w:rFonts w:ascii="Times New Roman" w:hAnsi="Times New Roman" w:cs="Times New Roman"/>
+          <w:szCs w:val="24"/>
+        </w:rPr>
+        <w:t>.</w:t>
       </w:r>
     </w:p>
     <w:p>
       <w:pPr>
         <w:pStyle w:val="Bibliography"/>
+        <w:rPr>
+          <w:rFonts w:ascii="Times New Roman" w:hAnsi="Times New Roman" w:cs="Times New Roman"/>
+          <w:szCs w:val="24"/>
+        </w:rPr>
       </w:pPr>
-      <w:proofErr w:type="spellStart"/>
-      <w:r>
-        <w:t>Sifuna</w:t>
-      </w:r>
-      <w:proofErr w:type="spellEnd"/>
-      <w:r>
-        <w:t xml:space="preserve">, D. N. &amp; </w:t>
-      </w:r>
-      <w:proofErr w:type="spellStart"/>
-      <w:r>
-        <w:t>Sawamura</w:t>
-      </w:r>
-      <w:proofErr w:type="spellEnd"/>
-      <w:r>
-        <w:t xml:space="preserve">, N. (2010). </w:t>
-      </w:r>
-      <w:r>
-        <w:rPr>
-          <w:i/>
-          <w:iCs/>
-        </w:rPr>
-        <w:t>Challenges of quality education in Sub-Saharan African countries</w:t>
-      </w:r>
-      <w:r>
-        <w:t>. New York: Nova Science Publishers.</w:t>
+      <w:r>
+        <w:rPr>
+          <w:rFonts w:ascii="Times New Roman" w:hAnsi="Times New Roman" w:cs="Times New Roman"/>
+          <w:szCs w:val="24"/>
+        </w:rPr>
+        <w:t>澤村信英・黒田一雄・日下部光・山本香・森下稔（</w:t>
+      </w:r>
+      <w:r>
+        <w:rPr>
+          <w:rFonts w:ascii="Times New Roman" w:hAnsi="Times New Roman" w:cs="Times New Roman"/>
+          <w:szCs w:val="24"/>
+        </w:rPr>
+        <w:t>2014</w:t>
+      </w:r>
+      <w:r>
+        <w:rPr>
+          <w:rFonts w:ascii="Times New Roman" w:hAnsi="Times New Roman" w:cs="Times New Roman"/>
+          <w:szCs w:val="24"/>
+        </w:rPr>
+        <w:t>）「困難な状況にある子どもの教育」『アフリカ教育研究』</w:t>
+      </w:r>
+      <w:r>
+        <w:rPr>
+          <w:rFonts w:ascii="Times New Roman" w:hAnsi="Times New Roman" w:cs="Times New Roman"/>
+          <w:szCs w:val="24"/>
+        </w:rPr>
+        <w:t>5</w:t>
+      </w:r>
+      <w:r>
+        <w:rPr>
+          <w:rFonts w:ascii="Times New Roman" w:hAnsi="Times New Roman" w:cs="Times New Roman"/>
+          <w:szCs w:val="24"/>
+        </w:rPr>
+        <w:t>巻、</w:t>
+      </w:r>
+      <w:r>
+        <w:rPr>
+          <w:rFonts w:ascii="Times New Roman" w:hAnsi="Times New Roman" w:cs="Times New Roman"/>
+          <w:szCs w:val="24"/>
+        </w:rPr>
+        <w:t>97–119</w:t>
+      </w:r>
+      <w:r>
+        <w:rPr>
+          <w:rFonts w:ascii="Times New Roman" w:hAnsi="Times New Roman" w:cs="Times New Roman"/>
+          <w:szCs w:val="24"/>
+        </w:rPr>
+        <w:t>頁</w:t>
+      </w:r>
+      <w:r>
+        <w:rPr>
+          <w:rFonts w:ascii="Times New Roman" w:hAnsi="Times New Roman" w:cs="Times New Roman"/>
+          <w:szCs w:val="24"/>
+        </w:rPr>
+        <w:t>.</w:t>
       </w:r>
     </w:p>
     <w:p>
       <w:pPr>
         <w:pStyle w:val="Bibliography"/>
+        <w:rPr>
+          <w:rFonts w:ascii="Times New Roman" w:hAnsi="Times New Roman" w:cs="Times New Roman"/>
+          <w:szCs w:val="24"/>
+        </w:rPr>
       </w:pPr>
-      <w:proofErr w:type="spellStart"/>
-      <w:r>
-        <w:t>Sifuna</w:t>
-      </w:r>
-      <w:proofErr w:type="spellEnd"/>
-      <w:r>
-        <w:t xml:space="preserve">, D. N., </w:t>
-      </w:r>
-      <w:proofErr w:type="spellStart"/>
-      <w:r>
-        <w:t>Sawamura</w:t>
-      </w:r>
-      <w:proofErr w:type="spellEnd"/>
-      <w:r>
-        <w:t xml:space="preserve">, N., Shimada, K. &amp; </w:t>
-      </w:r>
-      <w:proofErr w:type="spellStart"/>
-      <w:r>
-        <w:t>Malenya</w:t>
-      </w:r>
-      <w:proofErr w:type="spellEnd"/>
-      <w:r>
-        <w:t xml:space="preserve">, F. L. (2015). UPE Policy and Quality of Education in Kenya. In K. Ogawa &amp; M. Nishimura (eds.). </w:t>
-      </w:r>
-      <w:r>
-        <w:rPr>
-          <w:i/>
-          <w:iCs/>
-        </w:rPr>
-        <w:t>Comparative Analysis on Universal Primary Education Policy and Practice in Sub-Saharan Africa</w:t>
-      </w:r>
-      <w:r>
-        <w:t>. Brill, pp. 135–53.</w:t>
+      <w:r>
+        <w:rPr>
+          <w:rFonts w:ascii="Times New Roman" w:hAnsi="Times New Roman" w:cs="Times New Roman"/>
+          <w:szCs w:val="24"/>
+        </w:rPr>
+        <w:t>山田肖子（</w:t>
+      </w:r>
+      <w:r>
+        <w:rPr>
+          <w:rFonts w:ascii="Times New Roman" w:hAnsi="Times New Roman" w:cs="Times New Roman"/>
+          <w:szCs w:val="24"/>
+        </w:rPr>
+        <w:t>2009</w:t>
+      </w:r>
+      <w:r>
+        <w:rPr>
+          <w:rFonts w:ascii="Times New Roman" w:hAnsi="Times New Roman" w:cs="Times New Roman"/>
+          <w:szCs w:val="24"/>
+        </w:rPr>
+        <w:t>）『国際協力と学校</w:t>
+      </w:r>
+      <w:r>
+        <w:rPr>
+          <w:rFonts w:ascii="Times New Roman" w:hAnsi="Times New Roman" w:cs="Times New Roman"/>
+          <w:szCs w:val="24"/>
+        </w:rPr>
+        <w:t xml:space="preserve">: </w:t>
+      </w:r>
+      <w:r>
+        <w:rPr>
+          <w:rFonts w:ascii="Times New Roman" w:hAnsi="Times New Roman" w:cs="Times New Roman"/>
+          <w:szCs w:val="24"/>
+        </w:rPr>
+        <w:t>アフリカにおけるまなびの現場』創成社</w:t>
+      </w:r>
+      <w:r>
+        <w:rPr>
+          <w:rFonts w:ascii="Times New Roman" w:hAnsi="Times New Roman" w:cs="Times New Roman"/>
+          <w:szCs w:val="24"/>
+        </w:rPr>
+        <w:t>.</w:t>
       </w:r>
     </w:p>
     <w:p>
       <w:pPr>
         <w:pStyle w:val="Bibliography"/>
+        <w:rPr>
+          <w:rFonts w:ascii="Times New Roman" w:hAnsi="Times New Roman" w:cs="Times New Roman"/>
+          <w:szCs w:val="24"/>
+        </w:rPr>
       </w:pPr>
       <w:r>
-        <w:t>吉田和浩（</w:t>
-      </w:r>
-      <w:r>
-        <w:t>2005</w:t>
-      </w:r>
-      <w:r>
-        <w:t>）「高等教育」黒田一雄・横関祐見子編『国際教育開発論</w:t>
-      </w:r>
-      <w:r>
-        <w:t>―</w:t>
-      </w:r>
-      <w:r>
-        <w:t>理論と実践』有斐閣、</w:t>
-      </w:r>
-      <w:r>
-        <w:t>121–40</w:t>
-      </w:r>
-      <w:r>
+        <w:rPr>
+          <w:rFonts w:ascii="Times New Roman" w:hAnsi="Times New Roman" w:cs="Times New Roman"/>
+          <w:szCs w:val="24"/>
+        </w:rPr>
+        <w:t>山田肖子（</w:t>
+      </w:r>
+      <w:r>
+        <w:rPr>
+          <w:rFonts w:ascii="Times New Roman" w:hAnsi="Times New Roman" w:cs="Times New Roman"/>
+          <w:szCs w:val="24"/>
+        </w:rPr>
+        <w:t>2010</w:t>
+      </w:r>
+      <w:r>
+        <w:rPr>
+          <w:rFonts w:ascii="Times New Roman" w:hAnsi="Times New Roman" w:cs="Times New Roman"/>
+          <w:szCs w:val="24"/>
+        </w:rPr>
+        <w:t>）「アフリカ教育研究の歴史的展開と現在</w:t>
+      </w:r>
+      <w:r>
+        <w:rPr>
+          <w:rFonts w:ascii="Times New Roman" w:hAnsi="Times New Roman" w:cs="Times New Roman"/>
+          <w:szCs w:val="24"/>
+        </w:rPr>
+        <w:t>-</w:t>
+      </w:r>
+      <w:r>
+        <w:rPr>
+          <w:rFonts w:ascii="Times New Roman" w:hAnsi="Times New Roman" w:cs="Times New Roman"/>
+          <w:szCs w:val="24"/>
+        </w:rPr>
+        <w:t>真の地域理解に向けて」『アフリカ教育研究』</w:t>
+      </w:r>
+      <w:r>
+        <w:rPr>
+          <w:rFonts w:ascii="Times New Roman" w:hAnsi="Times New Roman" w:cs="Times New Roman"/>
+          <w:szCs w:val="24"/>
+        </w:rPr>
+        <w:t>1</w:t>
+      </w:r>
+      <w:r>
+        <w:rPr>
+          <w:rFonts w:ascii="Times New Roman" w:hAnsi="Times New Roman" w:cs="Times New Roman"/>
+          <w:szCs w:val="24"/>
+        </w:rPr>
+        <w:t>巻、</w:t>
+      </w:r>
+      <w:r>
+        <w:rPr>
+          <w:rFonts w:ascii="Times New Roman" w:hAnsi="Times New Roman" w:cs="Times New Roman"/>
+          <w:szCs w:val="24"/>
+        </w:rPr>
+        <w:t>12–23</w:t>
+      </w:r>
+      <w:r>
+        <w:rPr>
+          <w:rFonts w:ascii="Times New Roman" w:hAnsi="Times New Roman" w:cs="Times New Roman"/>
+          <w:szCs w:val="24"/>
+        </w:rPr>
         <w:t>頁</w:t>
       </w:r>
       <w:r>
+        <w:rPr>
+          <w:rFonts w:ascii="Times New Roman" w:hAnsi="Times New Roman" w:cs="Times New Roman"/>
+          <w:szCs w:val="24"/>
+        </w:rPr>
         <w:t>.</w:t>
       </w:r>
     </w:p>
     <w:p>
       <w:pPr>
         <w:pStyle w:val="Bibliography"/>
+        <w:rPr>
+          <w:rFonts w:ascii="Times New Roman" w:hAnsi="Times New Roman" w:cs="Times New Roman"/>
+          <w:szCs w:val="24"/>
+        </w:rPr>
       </w:pPr>
       <w:r>
-        <w:t>山田肖子（</w:t>
-      </w:r>
-      <w:r>
-        <w:t>2009</w:t>
-      </w:r>
-      <w:r>
-        <w:t>）『国際協力と学校</w:t>
-      </w:r>
-      <w:r>
-        <w:t xml:space="preserve">: </w:t>
-      </w:r>
-      <w:r>
-        <w:t>アフリカにおけるまなびの現場』創成社</w:t>
-      </w:r>
-      <w:r>
+        <w:rPr>
+          <w:rFonts w:ascii="Times New Roman" w:hAnsi="Times New Roman" w:cs="Times New Roman"/>
+          <w:szCs w:val="24"/>
+        </w:rPr>
+        <w:t>吉田和浩（</w:t>
+      </w:r>
+      <w:r>
+        <w:rPr>
+          <w:rFonts w:ascii="Times New Roman" w:hAnsi="Times New Roman" w:cs="Times New Roman"/>
+          <w:szCs w:val="24"/>
+        </w:rPr>
+        <w:t>2005</w:t>
+      </w:r>
+      <w:r>
+        <w:rPr>
+          <w:rFonts w:ascii="Times New Roman" w:hAnsi="Times New Roman" w:cs="Times New Roman"/>
+          <w:szCs w:val="24"/>
+        </w:rPr>
+        <w:t>）「高等教育」黒田一雄・横関祐見子編『国際教育開発論</w:t>
+      </w:r>
+      <w:r>
+        <w:rPr>
+          <w:rFonts w:ascii="Times New Roman" w:hAnsi="Times New Roman" w:cs="Times New Roman"/>
+          <w:szCs w:val="24"/>
+        </w:rPr>
+        <w:t>―</w:t>
+      </w:r>
+      <w:r>
+        <w:rPr>
+          <w:rFonts w:ascii="Times New Roman" w:hAnsi="Times New Roman" w:cs="Times New Roman"/>
+          <w:szCs w:val="24"/>
+        </w:rPr>
+        <w:t>理論と実践』有斐閣、</w:t>
+      </w:r>
+      <w:r>
+        <w:rPr>
+          <w:rFonts w:ascii="Times New Roman" w:hAnsi="Times New Roman" w:cs="Times New Roman"/>
+          <w:szCs w:val="24"/>
+        </w:rPr>
+        <w:t>121–40</w:t>
+      </w:r>
+      <w:r>
+        <w:rPr>
+          <w:rFonts w:ascii="Times New Roman" w:hAnsi="Times New Roman" w:cs="Times New Roman"/>
+          <w:szCs w:val="24"/>
+        </w:rPr>
+        <w:t>頁</w:t>
+      </w:r>
+      <w:r>
+        <w:rPr>
+          <w:rFonts w:ascii="Times New Roman" w:hAnsi="Times New Roman" w:cs="Times New Roman"/>
+          <w:szCs w:val="24"/>
+        </w:rPr>
         <w:t>.</w:t>
       </w:r>
     </w:p>
     <w:p>
       <w:pPr>
         <w:pStyle w:val="Bibliography"/>
+        <w:rPr>
+          <w:rFonts w:ascii="Times New Roman" w:hAnsi="Times New Roman" w:cs="Times New Roman"/>
+          <w:szCs w:val="24"/>
+        </w:rPr>
       </w:pPr>
       <w:r>
-        <w:t>山田肖子（</w:t>
-      </w:r>
-      <w:r>
-        <w:t>2010</w:t>
-      </w:r>
-      <w:r>
-        <w:t>）「アフリカ教育研究の歴史的展開と現在</w:t>
-      </w:r>
-      <w:r>
-        <w:t>-</w:t>
-      </w:r>
-      <w:r>
-        <w:t>真の地域理解に向けて」『アフリカ教育研究』</w:t>
-      </w:r>
-      <w:r>
-        <w:t>1</w:t>
-      </w:r>
-      <w:r>
-        <w:t>巻、</w:t>
-      </w:r>
-      <w:r>
-        <w:t>12–23</w:t>
-      </w:r>
-      <w:r>
-        <w:t>頁</w:t>
-      </w:r>
-      <w:r>
-        <w:t>.</w:t>
+        <w:rPr>
+          <w:rFonts w:ascii="Times New Roman" w:hAnsi="Times New Roman" w:cs="Times New Roman"/>
+          <w:szCs w:val="24"/>
+        </w:rPr>
+        <w:t xml:space="preserve">King, K. (2000). Towards knowledge-based aid: a new way of working or a new North-South divide? </w:t>
+      </w:r>
+      <w:r>
+        <w:rPr>
+          <w:rFonts w:ascii="Times New Roman" w:hAnsi="Times New Roman" w:cs="Times New Roman"/>
+          <w:i/>
+          <w:iCs/>
+          <w:szCs w:val="24"/>
+        </w:rPr>
+        <w:t>Journal of International Cooperation in Education</w:t>
+      </w:r>
+      <w:r>
+        <w:rPr>
+          <w:rFonts w:ascii="Times New Roman" w:hAnsi="Times New Roman" w:cs="Times New Roman"/>
+          <w:szCs w:val="24"/>
+        </w:rPr>
+        <w:t>, 3(2), 23–48. https://doi.org/10.15027/34134.</w:t>
       </w:r>
     </w:p>
     <w:p>
       <w:pPr>
         <w:pStyle w:val="Bibliography"/>
+        <w:rPr>
+          <w:rFonts w:ascii="Times New Roman" w:hAnsi="Times New Roman" w:cs="Times New Roman"/>
+          <w:szCs w:val="24"/>
+        </w:rPr>
       </w:pPr>
       <w:r>
-        <w:t>小川啓一・西村幹子編（</w:t>
-      </w:r>
-      <w:r>
-        <w:t>2008</w:t>
-      </w:r>
-      <w:r>
-        <w:t>）『途上国における基礎教育支援</w:t>
-      </w:r>
-      <w:r>
-        <w:t>―</w:t>
-      </w:r>
-      <w:r>
-        <w:t>国際的潮流と日本の援助</w:t>
-      </w:r>
-      <w:r>
-        <w:t xml:space="preserve"> ―</w:t>
-      </w:r>
-      <w:r>
-        <w:t>』学文社</w:t>
-      </w:r>
-      <w:r>
-        <w:t>.</w:t>
+        <w:rPr>
+          <w:rFonts w:ascii="Times New Roman" w:hAnsi="Times New Roman" w:cs="Times New Roman"/>
+          <w:szCs w:val="24"/>
+        </w:rPr>
+        <w:t xml:space="preserve">Kitamura, Y. (2007). The Political Dimension of International Cooperation in Education: Mechanisms of Global Governance to Promote Education for All. In D. Baker &amp; A. Wiseman (eds.). </w:t>
+      </w:r>
+      <w:r>
+        <w:rPr>
+          <w:rFonts w:ascii="Times New Roman" w:hAnsi="Times New Roman" w:cs="Times New Roman"/>
+          <w:i/>
+          <w:iCs/>
+          <w:szCs w:val="24"/>
+        </w:rPr>
+        <w:t>Education for All: Global Promises, National Challenges</w:t>
+      </w:r>
+      <w:r>
+        <w:rPr>
+          <w:rFonts w:ascii="Times New Roman" w:hAnsi="Times New Roman" w:cs="Times New Roman"/>
+          <w:szCs w:val="24"/>
+        </w:rPr>
+        <w:t>. Oxford: Elsevier, pp. 33–74.</w:t>
       </w:r>
     </w:p>
     <w:p>
       <w:pPr>
         <w:pStyle w:val="Bibliography"/>
+        <w:rPr>
+          <w:rFonts w:ascii="Times New Roman" w:hAnsi="Times New Roman" w:cs="Times New Roman"/>
+          <w:szCs w:val="24"/>
+        </w:rPr>
       </w:pPr>
-      <w:r>
-        <w:t>小澤大成・小野由美子・近森憲助・喜多雅一（</w:t>
-      </w:r>
-      <w:r>
-        <w:t>2008</w:t>
-      </w:r>
-      <w:r>
-        <w:t>）「アフリカの大学による基礎教育開発に資する自立的研究への支援</w:t>
-      </w:r>
-      <w:r>
-        <w:t xml:space="preserve"> : </w:t>
-      </w:r>
-      <w:r>
-        <w:t>ウガンダにおける事例」『国際教育協力研究』</w:t>
-      </w:r>
-      <w:r>
-        <w:t>3</w:t>
-      </w:r>
-      <w:r>
-        <w:t>号、</w:t>
-      </w:r>
-      <w:r>
-        <w:t>11–16</w:t>
-      </w:r>
-      <w:r>
-        <w:t>頁</w:t>
-      </w:r>
-      <w:r>
-        <w:t>.</w:t>
+      <w:proofErr w:type="spellStart"/>
+      <w:r>
+        <w:rPr>
+          <w:rFonts w:ascii="Times New Roman" w:hAnsi="Times New Roman" w:cs="Times New Roman"/>
+          <w:szCs w:val="24"/>
+        </w:rPr>
+        <w:t>Sakaue</w:t>
+      </w:r>
+      <w:proofErr w:type="spellEnd"/>
+      <w:r>
+        <w:rPr>
+          <w:rFonts w:ascii="Times New Roman" w:hAnsi="Times New Roman" w:cs="Times New Roman"/>
+          <w:szCs w:val="24"/>
+        </w:rPr>
+        <w:t xml:space="preserve">, K., Ogawa, M. &amp; </w:t>
+      </w:r>
+      <w:proofErr w:type="spellStart"/>
+      <w:r>
+        <w:rPr>
+          <w:rFonts w:ascii="Times New Roman" w:hAnsi="Times New Roman" w:cs="Times New Roman"/>
+          <w:szCs w:val="24"/>
+        </w:rPr>
+        <w:t>Sawamura</w:t>
+      </w:r>
+      <w:proofErr w:type="spellEnd"/>
+      <w:r>
+        <w:rPr>
+          <w:rFonts w:ascii="Times New Roman" w:hAnsi="Times New Roman" w:cs="Times New Roman"/>
+          <w:szCs w:val="24"/>
+        </w:rPr>
+        <w:t xml:space="preserve">, N. (2021). Inequality in Learning Engagements Amid the COVID-19 Pandemic: A Comparative Study of Kenya, Uganda, and Malawi. </w:t>
+      </w:r>
+      <w:r>
+        <w:rPr>
+          <w:rFonts w:ascii="Times New Roman" w:hAnsi="Times New Roman" w:cs="Times New Roman"/>
+          <w:i/>
+          <w:iCs/>
+          <w:szCs w:val="24"/>
+        </w:rPr>
+        <w:t>Africa Educational Research Journal</w:t>
+      </w:r>
+      <w:r>
+        <w:rPr>
+          <w:rFonts w:ascii="Times New Roman" w:hAnsi="Times New Roman" w:cs="Times New Roman"/>
+          <w:szCs w:val="24"/>
+        </w:rPr>
+        <w:t>, 12, 4–18.</w:t>
       </w:r>
     </w:p>
     <w:p>
       <w:pPr>
         <w:pStyle w:val="Bibliography"/>
+        <w:rPr>
+          <w:rFonts w:ascii="Times New Roman" w:hAnsi="Times New Roman" w:cs="Times New Roman"/>
+          <w:szCs w:val="24"/>
+        </w:rPr>
       </w:pPr>
-      <w:r>
-        <w:t>澤村信英・伊藤瑞規・倍賞佑里・吉田孝之・稲垣陽平（</w:t>
-      </w:r>
-      <w:r>
-        <w:t>2010</w:t>
-      </w:r>
-      <w:r>
-        <w:t>）「ケニアの初等教育分野における</w:t>
-      </w:r>
-      <w:r>
-        <w:t xml:space="preserve">&lt; </w:t>
-      </w:r>
-      <w:r>
-        <w:t>マルチ・フィールドワーク</w:t>
-      </w:r>
-      <w:r>
-        <w:t xml:space="preserve">&gt; </w:t>
-      </w:r>
-      <w:r>
-        <w:t>の試み</w:t>
-      </w:r>
-      <w:r>
-        <w:t>―</w:t>
-      </w:r>
-      <w:r>
-        <w:t>アフリカにおける複眼的な子ども研究をめざして</w:t>
-      </w:r>
-      <w:r>
-        <w:t>―</w:t>
-      </w:r>
-      <w:r>
-        <w:t>」『アフリカ教育研究』</w:t>
-      </w:r>
-      <w:r>
-        <w:t>1</w:t>
-      </w:r>
-      <w:r>
-        <w:t>巻、</w:t>
-      </w:r>
-      <w:r>
-        <w:t>24–40</w:t>
-      </w:r>
-      <w:r>
-        <w:t>頁</w:t>
-      </w:r>
-      <w:r>
-        <w:t>.</w:t>
+      <w:proofErr w:type="spellStart"/>
+      <w:r>
+        <w:rPr>
+          <w:rFonts w:ascii="Times New Roman" w:hAnsi="Times New Roman" w:cs="Times New Roman"/>
+          <w:szCs w:val="24"/>
+        </w:rPr>
+        <w:t>Sifuna</w:t>
+      </w:r>
+      <w:proofErr w:type="spellEnd"/>
+      <w:r>
+        <w:rPr>
+          <w:rFonts w:ascii="Times New Roman" w:hAnsi="Times New Roman" w:cs="Times New Roman"/>
+          <w:szCs w:val="24"/>
+        </w:rPr>
+        <w:t xml:space="preserve">, D. N. &amp; </w:t>
+      </w:r>
+      <w:proofErr w:type="spellStart"/>
+      <w:r>
+        <w:rPr>
+          <w:rFonts w:ascii="Times New Roman" w:hAnsi="Times New Roman" w:cs="Times New Roman"/>
+          <w:szCs w:val="24"/>
+        </w:rPr>
+        <w:t>Sawamura</w:t>
+      </w:r>
+      <w:proofErr w:type="spellEnd"/>
+      <w:r>
+        <w:rPr>
+          <w:rFonts w:ascii="Times New Roman" w:hAnsi="Times New Roman" w:cs="Times New Roman"/>
+          <w:szCs w:val="24"/>
+        </w:rPr>
+        <w:t xml:space="preserve">, N. (2010). </w:t>
+      </w:r>
+      <w:r>
+        <w:rPr>
+          <w:rFonts w:ascii="Times New Roman" w:hAnsi="Times New Roman" w:cs="Times New Roman"/>
+          <w:i/>
+          <w:iCs/>
+          <w:szCs w:val="24"/>
+        </w:rPr>
+        <w:t>Challenges of quality education in Sub-Saharan African countries</w:t>
+      </w:r>
+      <w:r>
+        <w:rPr>
+          <w:rFonts w:ascii="Times New Roman" w:hAnsi="Times New Roman" w:cs="Times New Roman"/>
+          <w:szCs w:val="24"/>
+        </w:rPr>
+        <w:t>. New York: Nova Science Publishers.</w:t>
       </w:r>
     </w:p>
     <w:p>
       <w:pPr>
         <w:pStyle w:val="Bibliography"/>
+        <w:rPr>
+          <w:rFonts w:ascii="Times New Roman" w:hAnsi="Times New Roman" w:cs="Times New Roman"/>
+          <w:szCs w:val="24"/>
+        </w:rPr>
       </w:pPr>
-      <w:r>
-        <w:t>澤村信英・黒田一雄・日下部光・山本香・森下稔（</w:t>
-      </w:r>
-      <w:r>
-        <w:t>2014</w:t>
-      </w:r>
-      <w:r>
-        <w:t>）「困難な状況にある子どもの教育」『アフリカ教育研究』</w:t>
-      </w:r>
-      <w:r>
-        <w:t>5</w:t>
-      </w:r>
-      <w:r>
-        <w:t>巻、</w:t>
-      </w:r>
-      <w:r>
-        <w:t>97–119</w:t>
-      </w:r>
-      <w:r>
-        <w:t>頁</w:t>
-      </w:r>
-      <w:r>
-        <w:t>.</w:t>
+      <w:proofErr w:type="spellStart"/>
+      <w:r>
+        <w:rPr>
+          <w:rFonts w:ascii="Times New Roman" w:hAnsi="Times New Roman" w:cs="Times New Roman"/>
+          <w:szCs w:val="24"/>
+        </w:rPr>
+        <w:t>Sifuna</w:t>
+      </w:r>
+      <w:proofErr w:type="spellEnd"/>
+      <w:r>
+        <w:rPr>
+          <w:rFonts w:ascii="Times New Roman" w:hAnsi="Times New Roman" w:cs="Times New Roman"/>
+          <w:szCs w:val="24"/>
+        </w:rPr>
+        <w:t xml:space="preserve">, D. N., </w:t>
+      </w:r>
+      <w:proofErr w:type="spellStart"/>
+      <w:r>
+        <w:rPr>
+          <w:rFonts w:ascii="Times New Roman" w:hAnsi="Times New Roman" w:cs="Times New Roman"/>
+          <w:szCs w:val="24"/>
+        </w:rPr>
+        <w:t>Sawamura</w:t>
+      </w:r>
+      <w:proofErr w:type="spellEnd"/>
+      <w:r>
+        <w:rPr>
+          <w:rFonts w:ascii="Times New Roman" w:hAnsi="Times New Roman" w:cs="Times New Roman"/>
+          <w:szCs w:val="24"/>
+        </w:rPr>
+        <w:t xml:space="preserve">, N., Shimada, K. &amp; </w:t>
+      </w:r>
+      <w:proofErr w:type="spellStart"/>
+      <w:r>
+        <w:rPr>
+          <w:rFonts w:ascii="Times New Roman" w:hAnsi="Times New Roman" w:cs="Times New Roman"/>
+          <w:szCs w:val="24"/>
+        </w:rPr>
+        <w:t>Malenya</w:t>
+      </w:r>
+      <w:proofErr w:type="spellEnd"/>
+      <w:r>
+        <w:rPr>
+          <w:rFonts w:ascii="Times New Roman" w:hAnsi="Times New Roman" w:cs="Times New Roman"/>
+          <w:szCs w:val="24"/>
+        </w:rPr>
+        <w:t xml:space="preserve">, F. L. (2015). UPE Policy and Quality of Education in Kenya. In K. Ogawa &amp; M. Nishimura (eds.). </w:t>
+      </w:r>
+      <w:r>
+        <w:rPr>
+          <w:rFonts w:ascii="Times New Roman" w:hAnsi="Times New Roman" w:cs="Times New Roman"/>
+          <w:i/>
+          <w:iCs/>
+          <w:szCs w:val="24"/>
+        </w:rPr>
+        <w:t>Comparative Analysis on Universal Primary Education Policy and Practice in Sub-Saharan Africa</w:t>
+      </w:r>
+      <w:r>
+        <w:rPr>
+          <w:rFonts w:ascii="Times New Roman" w:hAnsi="Times New Roman" w:cs="Times New Roman"/>
+          <w:szCs w:val="24"/>
+        </w:rPr>
+        <w:t>. Brill, pp. 135–53.</w:t>
       </w:r>
     </w:p>
     <w:p>
       <w:r>
+        <w:lastRenderedPageBreak/>
         <w:fldChar w:fldCharType="end"/>
       </w:r>
     </w:p>

</xml_diff>

<commit_message>
Added webpage to all. Finished English for JIDS.
</commit_message>
<xml_diff>
--- a/Africa Educational Research Journal/chicago-author-date-aerj-ja-test.docx
+++ b/Africa Educational Research Journal/chicago-author-date-aerj-ja-test.docx
@@ -6,11 +6,13 @@
       <w:pPr>
         <w:rPr>
           <w:sz w:val="28"/>
+          <w:lang w:val="fr-FR"/>
         </w:rPr>
       </w:pPr>
       <w:r>
         <w:rPr>
           <w:sz w:val="28"/>
+          <w:lang w:val="fr-FR"/>
         </w:rPr>
         <w:t>Citation</w:t>
       </w:r>
@@ -19,6 +21,7 @@
       <w:pPr>
         <w:rPr>
           <w:rFonts w:ascii="Times New Roman" w:eastAsia="ＭＳ 明朝" w:hAnsi="Times New Roman"/>
+          <w:lang w:val="fr-FR"/>
         </w:rPr>
       </w:pPr>
       <w:r>
@@ -30,12 +33,14 @@
       <w:r>
         <w:rPr>
           <w:rFonts w:ascii="Times New Roman" w:eastAsia="ＭＳ 明朝" w:hAnsi="Times New Roman"/>
+          <w:lang w:val="fr-FR"/>
         </w:rPr>
         <w:instrText xml:space="preserve"> ADDIN ZOTERO_ITEM CSL_CITATION {"citationID":"0rsFx47Y","properties":{"formattedCitation":" (\\uc0\\u21513{}\\uc0\\u30000{}, 2005; \\uc0\\u23567{}\\uc0\\u24029{}\\uc0\\u12539{}\\uc0\\u35199{}\\uc0\\u26449{}, 2008; \\uc0\\u23567{}\\uc0\\u28580{}\\uc0\\u12</w:instrText>
       </w:r>
       <w:r>
         <w:rPr>
           <w:rFonts w:ascii="Times New Roman" w:eastAsia="ＭＳ 明朝" w:hAnsi="Times New Roman" w:hint="eastAsia"/>
+          <w:lang w:val="fr-FR"/>
         </w:rPr>
         <w:instrText>411{}\\uc0\\u12363{}, 2008; \\uc0\\u23665{}\\uc0\\u30000{}, 2009; 2010; \\uc0\\u28580{}\\uc0\\u26449{}\\uc0\\u12411{}\\uc0\\u12363{}, 2010; 2014)","plainCitation":" (</w:instrText>
       </w:r>
@@ -48,6 +53,7 @@
       <w:r>
         <w:rPr>
           <w:rFonts w:ascii="Times New Roman" w:eastAsia="ＭＳ 明朝" w:hAnsi="Times New Roman" w:hint="eastAsia"/>
+          <w:lang w:val="fr-FR"/>
         </w:rPr>
         <w:instrText xml:space="preserve">, 2005; </w:instrText>
       </w:r>
@@ -60,6 +66,7 @@
       <w:r>
         <w:rPr>
           <w:rFonts w:ascii="Times New Roman" w:eastAsia="ＭＳ 明朝" w:hAnsi="Times New Roman" w:hint="eastAsia"/>
+          <w:lang w:val="fr-FR"/>
         </w:rPr>
         <w:instrText xml:space="preserve">, 2008; </w:instrText>
       </w:r>
@@ -72,6 +79,7 @@
       <w:r>
         <w:rPr>
           <w:rFonts w:ascii="Times New Roman" w:eastAsia="ＭＳ 明朝" w:hAnsi="Times New Roman" w:hint="eastAsia"/>
+          <w:lang w:val="fr-FR"/>
         </w:rPr>
         <w:instrText xml:space="preserve">, 2008; </w:instrText>
       </w:r>
@@ -84,6 +92,7 @@
       <w:r>
         <w:rPr>
           <w:rFonts w:ascii="Times New Roman" w:eastAsia="ＭＳ 明朝" w:hAnsi="Times New Roman" w:hint="eastAsia"/>
+          <w:lang w:val="fr-FR"/>
         </w:rPr>
         <w:instrText xml:space="preserve">, 2009; 2010; </w:instrText>
       </w:r>
@@ -96,6 +105,7 @@
       <w:r>
         <w:rPr>
           <w:rFonts w:ascii="Times New Roman" w:eastAsia="ＭＳ 明朝" w:hAnsi="Times New Roman" w:hint="eastAsia"/>
+          <w:lang w:val="fr-FR"/>
         </w:rPr>
         <w:instrText>, 2010; 2014)","noteIndex":0},"citationItems":[{"id":5082,"uris":["http://zotero.org/users/2816249/items/9BAFIWVJ"],"itemData":{"id":5082,"type":"chapter","container-title":"</w:instrText>
       </w:r>
@@ -103,11 +113,25 @@
         <w:rPr>
           <w:rFonts w:ascii="Times New Roman" w:eastAsia="ＭＳ 明朝" w:hAnsi="Times New Roman" w:hint="eastAsia"/>
         </w:rPr>
-        <w:instrText>国際教育開発論―理論と実践</w:instrText>
-      </w:r>
-      <w:r>
-        <w:rPr>
-          <w:rFonts w:ascii="Times New Roman" w:eastAsia="ＭＳ 明朝" w:hAnsi="Times New Roman" w:hint="eastAsia"/>
+        <w:instrText>国際教育開発論</w:instrText>
+      </w:r>
+      <w:r>
+        <w:rPr>
+          <w:rFonts w:ascii="Times New Roman" w:eastAsia="ＭＳ 明朝" w:hAnsi="Times New Roman" w:hint="eastAsia"/>
+          <w:lang w:val="fr-FR"/>
+        </w:rPr>
+        <w:instrText>―</w:instrText>
+      </w:r>
+      <w:r>
+        <w:rPr>
+          <w:rFonts w:ascii="Times New Roman" w:eastAsia="ＭＳ 明朝" w:hAnsi="Times New Roman" w:hint="eastAsia"/>
+        </w:rPr>
+        <w:instrText>理論と実践</w:instrText>
+      </w:r>
+      <w:r>
+        <w:rPr>
+          <w:rFonts w:ascii="Times New Roman" w:eastAsia="ＭＳ 明朝" w:hAnsi="Times New Roman" w:hint="eastAsia"/>
+          <w:lang w:val="fr-FR"/>
         </w:rPr>
         <w:instrText>","language":"ja","note":"name-kana:</w:instrText>
       </w:r>
@@ -120,6 +144,7 @@
       <w:r>
         <w:rPr>
           <w:rFonts w:ascii="Times New Roman" w:eastAsia="ＭＳ 明朝" w:hAnsi="Times New Roman" w:hint="eastAsia"/>
+          <w:lang w:val="fr-FR"/>
         </w:rPr>
         <w:instrText>","page":"121-140","publisher":"</w:instrText>
       </w:r>
@@ -132,6 +157,7 @@
       <w:r>
         <w:rPr>
           <w:rFonts w:ascii="Times New Roman" w:eastAsia="ＭＳ 明朝" w:hAnsi="Times New Roman" w:hint="eastAsia"/>
+          <w:lang w:val="fr-FR"/>
         </w:rPr>
         <w:instrText>","title":"</w:instrText>
       </w:r>
@@ -144,6 +170,7 @@
       <w:r>
         <w:rPr>
           <w:rFonts w:ascii="Times New Roman" w:eastAsia="ＭＳ 明朝" w:hAnsi="Times New Roman" w:hint="eastAsia"/>
+          <w:lang w:val="fr-FR"/>
         </w:rPr>
         <w:instrText>","author":[{"family":"</w:instrText>
       </w:r>
@@ -156,6 +183,7 @@
       <w:r>
         <w:rPr>
           <w:rFonts w:ascii="Times New Roman" w:eastAsia="ＭＳ 明朝" w:hAnsi="Times New Roman" w:hint="eastAsia"/>
+          <w:lang w:val="fr-FR"/>
         </w:rPr>
         <w:instrText>","given":"</w:instrText>
       </w:r>
@@ -168,6 +196,7 @@
       <w:r>
         <w:rPr>
           <w:rFonts w:ascii="Times New Roman" w:eastAsia="ＭＳ 明朝" w:hAnsi="Times New Roman" w:hint="eastAsia"/>
+          <w:lang w:val="fr-FR"/>
         </w:rPr>
         <w:instrText>"}],"editor":[{"family":"</w:instrText>
       </w:r>
@@ -180,6 +209,7 @@
       <w:r>
         <w:rPr>
           <w:rFonts w:ascii="Times New Roman" w:eastAsia="ＭＳ 明朝" w:hAnsi="Times New Roman" w:hint="eastAsia"/>
+          <w:lang w:val="fr-FR"/>
         </w:rPr>
         <w:instrText>","given":"</w:instrText>
       </w:r>
@@ -192,6 +222,7 @@
       <w:r>
         <w:rPr>
           <w:rFonts w:ascii="Times New Roman" w:eastAsia="ＭＳ 明朝" w:hAnsi="Times New Roman" w:hint="eastAsia"/>
+          <w:lang w:val="fr-FR"/>
         </w:rPr>
         <w:instrText>"},{"family":"</w:instrText>
       </w:r>
@@ -204,6 +235,7 @@
       <w:r>
         <w:rPr>
           <w:rFonts w:ascii="Times New Roman" w:eastAsia="ＭＳ 明朝" w:hAnsi="Times New Roman" w:hint="eastAsia"/>
+          <w:lang w:val="fr-FR"/>
         </w:rPr>
         <w:instrText>","given":"</w:instrText>
       </w:r>
@@ -216,6 +248,7 @@
       <w:r>
         <w:rPr>
           <w:rFonts w:ascii="Times New Roman" w:eastAsia="ＭＳ 明朝" w:hAnsi="Times New Roman" w:hint="eastAsia"/>
+          <w:lang w:val="fr-FR"/>
         </w:rPr>
         <w:instrText>"}],"issued":{"date-parts":[["2005"]]},"citation-key":"yoshida2005"}},{"id":5081,"uris":["http://zotero.org/users/2816249/items/94VENHQ6"],"itemData":{"id":5081,"type":"book","language":"ja","note":"name-kana:</w:instrText>
       </w:r>
@@ -228,6 +261,7 @@
       <w:r>
         <w:rPr>
           <w:rFonts w:ascii="Times New Roman" w:eastAsia="ＭＳ 明朝" w:hAnsi="Times New Roman" w:hint="eastAsia"/>
+          <w:lang w:val="fr-FR"/>
         </w:rPr>
         <w:instrText>","publisher":"</w:instrText>
       </w:r>
@@ -240,6 +274,7 @@
       <w:r>
         <w:rPr>
           <w:rFonts w:ascii="Times New Roman" w:eastAsia="ＭＳ 明朝" w:hAnsi="Times New Roman" w:hint="eastAsia"/>
+          <w:lang w:val="fr-FR"/>
         </w:rPr>
         <w:instrText>","title":"</w:instrText>
       </w:r>
@@ -247,23 +282,39 @@
         <w:rPr>
           <w:rFonts w:ascii="Times New Roman" w:eastAsia="ＭＳ 明朝" w:hAnsi="Times New Roman" w:hint="eastAsia"/>
         </w:rPr>
-        <w:instrText>途上国における基礎教育支援―国際的潮流と日本の援助</w:instrText>
-      </w:r>
-      <w:r>
-        <w:rPr>
-          <w:rFonts w:ascii="Times New Roman" w:eastAsia="ＭＳ 明朝" w:hAnsi="Times New Roman" w:hint="eastAsia"/>
+        <w:instrText>途上国における基礎教育支援</w:instrText>
+      </w:r>
+      <w:r>
+        <w:rPr>
+          <w:rFonts w:ascii="Times New Roman" w:eastAsia="ＭＳ 明朝" w:hAnsi="Times New Roman" w:hint="eastAsia"/>
+          <w:lang w:val="fr-FR"/>
+        </w:rPr>
+        <w:instrText>―</w:instrText>
+      </w:r>
+      <w:r>
+        <w:rPr>
+          <w:rFonts w:ascii="Times New Roman" w:eastAsia="ＭＳ 明朝" w:hAnsi="Times New Roman" w:hint="eastAsia"/>
+        </w:rPr>
+        <w:instrText>国際的潮流と日本の援助</w:instrText>
+      </w:r>
+      <w:r>
+        <w:rPr>
+          <w:rFonts w:ascii="Times New Roman" w:eastAsia="ＭＳ 明朝" w:hAnsi="Times New Roman" w:hint="eastAsia"/>
+          <w:lang w:val="fr-FR"/>
         </w:rPr>
         <w:instrText xml:space="preserve"> </w:instrText>
       </w:r>
       <w:r>
         <w:rPr>
           <w:rFonts w:ascii="Times New Roman" w:eastAsia="ＭＳ 明朝" w:hAnsi="Times New Roman" w:hint="eastAsia"/>
+          <w:lang w:val="fr-FR"/>
         </w:rPr>
         <w:instrText>―</w:instrText>
       </w:r>
       <w:r>
         <w:rPr>
           <w:rFonts w:ascii="Times New Roman" w:eastAsia="ＭＳ 明朝" w:hAnsi="Times New Roman" w:hint="eastAsia"/>
+          <w:lang w:val="fr-FR"/>
         </w:rPr>
         <w:instrText>","editor":[{"family":"</w:instrText>
       </w:r>
@@ -276,6 +327,7 @@
       <w:r>
         <w:rPr>
           <w:rFonts w:ascii="Times New Roman" w:eastAsia="ＭＳ 明朝" w:hAnsi="Times New Roman" w:hint="eastAsia"/>
+          <w:lang w:val="fr-FR"/>
         </w:rPr>
         <w:instrText>","given":"</w:instrText>
       </w:r>
@@ -288,6 +340,7 @@
       <w:r>
         <w:rPr>
           <w:rFonts w:ascii="Times New Roman" w:eastAsia="ＭＳ 明朝" w:hAnsi="Times New Roman" w:hint="eastAsia"/>
+          <w:lang w:val="fr-FR"/>
         </w:rPr>
         <w:instrText>"},{"family":"</w:instrText>
       </w:r>
@@ -300,6 +353,7 @@
       <w:r>
         <w:rPr>
           <w:rFonts w:ascii="Times New Roman" w:eastAsia="ＭＳ 明朝" w:hAnsi="Times New Roman" w:hint="eastAsia"/>
+          <w:lang w:val="fr-FR"/>
         </w:rPr>
         <w:instrText>","given":"</w:instrText>
       </w:r>
@@ -312,6 +366,7 @@
       <w:r>
         <w:rPr>
           <w:rFonts w:ascii="Times New Roman" w:eastAsia="ＭＳ 明朝" w:hAnsi="Times New Roman" w:hint="eastAsia"/>
+          <w:lang w:val="fr-FR"/>
         </w:rPr>
         <w:instrText>"}],"issued":{"date-parts":[["2008"]]},"citation-key":"ogawa2008"}},{"id":5085,"uris":["http://zotero.org/users/2816249/items/S2DBAPQI"],"itemData":{"id":5085,"type":"article-journal","container-title":"</w:instrText>
       </w:r>
@@ -324,6 +379,7 @@
       <w:r>
         <w:rPr>
           <w:rFonts w:ascii="Times New Roman" w:eastAsia="ＭＳ 明朝" w:hAnsi="Times New Roman" w:hint="eastAsia"/>
+          <w:lang w:val="fr-FR"/>
         </w:rPr>
         <w:instrText>","issue":"3","language":"ja","note":"name-kana:</w:instrText>
       </w:r>
@@ -336,6 +392,7 @@
       <w:r>
         <w:rPr>
           <w:rFonts w:ascii="Times New Roman" w:eastAsia="ＭＳ 明朝" w:hAnsi="Times New Roman" w:hint="eastAsia"/>
+          <w:lang w:val="fr-FR"/>
         </w:rPr>
         <w:instrText>","page":"11-16","title":"</w:instrText>
       </w:r>
@@ -348,6 +405,7 @@
       <w:r>
         <w:rPr>
           <w:rFonts w:ascii="Times New Roman" w:eastAsia="ＭＳ 明朝" w:hAnsi="Times New Roman" w:hint="eastAsia"/>
+          <w:lang w:val="fr-FR"/>
         </w:rPr>
         <w:instrText xml:space="preserve"> : </w:instrText>
       </w:r>
@@ -360,6 +418,7 @@
       <w:r>
         <w:rPr>
           <w:rFonts w:ascii="Times New Roman" w:eastAsia="ＭＳ 明朝" w:hAnsi="Times New Roman" w:hint="eastAsia"/>
+          <w:lang w:val="fr-FR"/>
         </w:rPr>
         <w:instrText>","author":[{"family":"</w:instrText>
       </w:r>
@@ -372,6 +431,7 @@
       <w:r>
         <w:rPr>
           <w:rFonts w:ascii="Times New Roman" w:eastAsia="ＭＳ 明朝" w:hAnsi="Times New Roman" w:hint="eastAsia"/>
+          <w:lang w:val="fr-FR"/>
         </w:rPr>
         <w:instrText>","given":"</w:instrText>
       </w:r>
@@ -384,6 +444,7 @@
       <w:r>
         <w:rPr>
           <w:rFonts w:ascii="Times New Roman" w:eastAsia="ＭＳ 明朝" w:hAnsi="Times New Roman" w:hint="eastAsia"/>
+          <w:lang w:val="fr-FR"/>
         </w:rPr>
         <w:instrText>"},{"family":"</w:instrText>
       </w:r>
@@ -396,6 +457,7 @@
       <w:r>
         <w:rPr>
           <w:rFonts w:ascii="Times New Roman" w:eastAsia="ＭＳ 明朝" w:hAnsi="Times New Roman" w:hint="eastAsia"/>
+          <w:lang w:val="fr-FR"/>
         </w:rPr>
         <w:instrText>","given":"</w:instrText>
       </w:r>
@@ -408,6 +470,7 @@
       <w:r>
         <w:rPr>
           <w:rFonts w:ascii="Times New Roman" w:eastAsia="ＭＳ 明朝" w:hAnsi="Times New Roman" w:hint="eastAsia"/>
+          <w:lang w:val="fr-FR"/>
         </w:rPr>
         <w:instrText>"},{"family":"</w:instrText>
       </w:r>
@@ -420,6 +483,7 @@
       <w:r>
         <w:rPr>
           <w:rFonts w:ascii="Times New Roman" w:eastAsia="ＭＳ 明朝" w:hAnsi="Times New Roman" w:hint="eastAsia"/>
+          <w:lang w:val="fr-FR"/>
         </w:rPr>
         <w:instrText>","given":"</w:instrText>
       </w:r>
@@ -432,6 +496,7 @@
       <w:r>
         <w:rPr>
           <w:rFonts w:ascii="Times New Roman" w:eastAsia="ＭＳ 明朝" w:hAnsi="Times New Roman" w:hint="eastAsia"/>
+          <w:lang w:val="fr-FR"/>
         </w:rPr>
         <w:instrText>"},{"family":"</w:instrText>
       </w:r>
@@ -444,6 +509,7 @@
       <w:r>
         <w:rPr>
           <w:rFonts w:ascii="Times New Roman" w:eastAsia="ＭＳ 明朝" w:hAnsi="Times New Roman" w:hint="eastAsia"/>
+          <w:lang w:val="fr-FR"/>
         </w:rPr>
         <w:instrText>","given":"</w:instrText>
       </w:r>
@@ -456,6 +522,7 @@
       <w:r>
         <w:rPr>
           <w:rFonts w:ascii="Times New Roman" w:eastAsia="ＭＳ 明朝" w:hAnsi="Times New Roman" w:hint="eastAsia"/>
+          <w:lang w:val="fr-FR"/>
         </w:rPr>
         <w:instrText>"}],"issued":{"date-parts":[["2008"]]},"citation-key":"ozawa2008"}},{"id":5080,"uris":["http://zotero.org/users/2816249/items/BVWRPTDH"],"itemData":{"id":5080,"type":"book","ISBN":"4-7944-5040-0","language":"ja","note":"name-kana:</w:instrText>
       </w:r>
@@ -468,6 +535,7 @@
       <w:r>
         <w:rPr>
           <w:rFonts w:ascii="Times New Roman" w:eastAsia="ＭＳ 明朝" w:hAnsi="Times New Roman" w:hint="eastAsia"/>
+          <w:lang w:val="fr-FR"/>
         </w:rPr>
         <w:instrText>","publisher":"</w:instrText>
       </w:r>
@@ -480,6 +548,7 @@
       <w:r>
         <w:rPr>
           <w:rFonts w:ascii="Times New Roman" w:eastAsia="ＭＳ 明朝" w:hAnsi="Times New Roman" w:hint="eastAsia"/>
+          <w:lang w:val="fr-FR"/>
         </w:rPr>
         <w:instrText>","title":"</w:instrText>
       </w:r>
@@ -492,6 +561,7 @@
       <w:r>
         <w:rPr>
           <w:rFonts w:ascii="Times New Roman" w:eastAsia="ＭＳ 明朝" w:hAnsi="Times New Roman" w:hint="eastAsia"/>
+          <w:lang w:val="fr-FR"/>
         </w:rPr>
         <w:instrText xml:space="preserve">: </w:instrText>
       </w:r>
@@ -504,6 +574,7 @@
       <w:r>
         <w:rPr>
           <w:rFonts w:ascii="Times New Roman" w:eastAsia="ＭＳ 明朝" w:hAnsi="Times New Roman" w:hint="eastAsia"/>
+          <w:lang w:val="fr-FR"/>
         </w:rPr>
         <w:instrText>","author":[{"family":"</w:instrText>
       </w:r>
@@ -516,6 +587,7 @@
       <w:r>
         <w:rPr>
           <w:rFonts w:ascii="Times New Roman" w:eastAsia="ＭＳ 明朝" w:hAnsi="Times New Roman" w:hint="eastAsia"/>
+          <w:lang w:val="fr-FR"/>
         </w:rPr>
         <w:instrText>","given":"</w:instrText>
       </w:r>
@@ -528,6 +600,7 @@
       <w:r>
         <w:rPr>
           <w:rFonts w:ascii="Times New Roman" w:eastAsia="ＭＳ 明朝" w:hAnsi="Times New Roman" w:hint="eastAsia"/>
+          <w:lang w:val="fr-FR"/>
         </w:rPr>
         <w:instrText>"}],"issued":{"date-parts":[["2009"]]},"citation-key":"yamada2009"}},{"id":5077,"uris":["http://zotero.org/users/2816249/items/M7GI6NSJ"],"itemData":{"id":5077,"type":"article-journal","container-title":"</w:instrText>
       </w:r>
@@ -540,6 +613,7 @@
       <w:r>
         <w:rPr>
           <w:rFonts w:ascii="Times New Roman" w:eastAsia="ＭＳ 明朝" w:hAnsi="Times New Roman" w:hint="eastAsia"/>
+          <w:lang w:val="fr-FR"/>
         </w:rPr>
         <w:instrText>","ISSN":"2185-8268","journalAbbreviation":"</w:instrText>
       </w:r>
@@ -552,6 +626,7 @@
       <w:r>
         <w:rPr>
           <w:rFonts w:ascii="Times New Roman" w:eastAsia="ＭＳ 明朝" w:hAnsi="Times New Roman" w:hint="eastAsia"/>
+          <w:lang w:val="fr-FR"/>
         </w:rPr>
         <w:instrText>","language":"ja","note":"name-kana:</w:instrText>
       </w:r>
@@ -564,6 +639,7 @@
       <w:r>
         <w:rPr>
           <w:rFonts w:ascii="Times New Roman" w:eastAsia="ＭＳ 明朝" w:hAnsi="Times New Roman" w:hint="eastAsia"/>
+          <w:lang w:val="fr-FR"/>
         </w:rPr>
         <w:instrText>","page":"12-23","title":"</w:instrText>
       </w:r>
@@ -576,6 +652,7 @@
       <w:r>
         <w:rPr>
           <w:rFonts w:ascii="Times New Roman" w:eastAsia="ＭＳ 明朝" w:hAnsi="Times New Roman" w:hint="eastAsia"/>
+          <w:lang w:val="fr-FR"/>
         </w:rPr>
         <w:instrText>-</w:instrText>
       </w:r>
@@ -588,6 +665,7 @@
       <w:r>
         <w:rPr>
           <w:rFonts w:ascii="Times New Roman" w:eastAsia="ＭＳ 明朝" w:hAnsi="Times New Roman" w:hint="eastAsia"/>
+          <w:lang w:val="fr-FR"/>
         </w:rPr>
         <w:instrText>","volume":"1","author":[{"family":"</w:instrText>
       </w:r>
@@ -600,6 +678,7 @@
       <w:r>
         <w:rPr>
           <w:rFonts w:ascii="Times New Roman" w:eastAsia="ＭＳ 明朝" w:hAnsi="Times New Roman" w:hint="eastAsia"/>
+          <w:lang w:val="fr-FR"/>
         </w:rPr>
         <w:instrText>","given":"</w:instrText>
       </w:r>
@@ -612,6 +691,7 @@
       <w:r>
         <w:rPr>
           <w:rFonts w:ascii="Times New Roman" w:eastAsia="ＭＳ 明朝" w:hAnsi="Times New Roman" w:hint="eastAsia"/>
+          <w:lang w:val="fr-FR"/>
         </w:rPr>
         <w:instrText>"}],"issued":{"date-parts":[["2010"]]},"citation-key":"yamada2010"}},{"id":5078,"uris":["http://zotero.org/users/2816249/items/Z9EABZEA"],"itemData":{"id":5078,"type":"article-journal","container-title":"</w:instrText>
       </w:r>
@@ -624,6 +704,7 @@
       <w:r>
         <w:rPr>
           <w:rFonts w:ascii="Times New Roman" w:eastAsia="ＭＳ 明朝" w:hAnsi="Times New Roman" w:hint="eastAsia"/>
+          <w:lang w:val="fr-FR"/>
         </w:rPr>
         <w:instrText>","ISSN":"2185-8268","journalAbbreviation":"</w:instrText>
       </w:r>
@@ -636,6 +717,7 @@
       <w:r>
         <w:rPr>
           <w:rFonts w:ascii="Times New Roman" w:eastAsia="ＭＳ 明朝" w:hAnsi="Times New Roman" w:hint="eastAsia"/>
+          <w:lang w:val="fr-FR"/>
         </w:rPr>
         <w:instrText>","language":"ja","note":"name-kana:</w:instrText>
       </w:r>
@@ -648,6 +730,7 @@
       <w:r>
         <w:rPr>
           <w:rFonts w:ascii="Times New Roman" w:eastAsia="ＭＳ 明朝" w:hAnsi="Times New Roman" w:hint="eastAsia"/>
+          <w:lang w:val="fr-FR"/>
         </w:rPr>
         <w:instrText>","page":"24-40","title":"</w:instrText>
       </w:r>
@@ -660,6 +743,7 @@
       <w:r>
         <w:rPr>
           <w:rFonts w:ascii="Times New Roman" w:eastAsia="ＭＳ 明朝" w:hAnsi="Times New Roman" w:hint="eastAsia"/>
+          <w:lang w:val="fr-FR"/>
         </w:rPr>
         <w:instrText xml:space="preserve">&lt; </w:instrText>
       </w:r>
@@ -672,6 +756,7 @@
       <w:r>
         <w:rPr>
           <w:rFonts w:ascii="Times New Roman" w:eastAsia="ＭＳ 明朝" w:hAnsi="Times New Roman" w:hint="eastAsia"/>
+          <w:lang w:val="fr-FR"/>
         </w:rPr>
         <w:instrText xml:space="preserve">&gt; </w:instrText>
       </w:r>
@@ -679,11 +764,32 @@
         <w:rPr>
           <w:rFonts w:ascii="Times New Roman" w:eastAsia="ＭＳ 明朝" w:hAnsi="Times New Roman" w:hint="eastAsia"/>
         </w:rPr>
-        <w:instrText>の試み―アフリカにおける複眼的な子ども研究をめざして―</w:instrText>
-      </w:r>
-      <w:r>
-        <w:rPr>
-          <w:rFonts w:ascii="Times New Roman" w:eastAsia="ＭＳ 明朝" w:hAnsi="Times New Roman" w:hint="eastAsia"/>
+        <w:instrText>の試み</w:instrText>
+      </w:r>
+      <w:r>
+        <w:rPr>
+          <w:rFonts w:ascii="Times New Roman" w:eastAsia="ＭＳ 明朝" w:hAnsi="Times New Roman" w:hint="eastAsia"/>
+          <w:lang w:val="fr-FR"/>
+        </w:rPr>
+        <w:instrText>―</w:instrText>
+      </w:r>
+      <w:r>
+        <w:rPr>
+          <w:rFonts w:ascii="Times New Roman" w:eastAsia="ＭＳ 明朝" w:hAnsi="Times New Roman" w:hint="eastAsia"/>
+        </w:rPr>
+        <w:instrText>アフリカにおける複眼的な子ども研究をめざして</w:instrText>
+      </w:r>
+      <w:r>
+        <w:rPr>
+          <w:rFonts w:ascii="Times New Roman" w:eastAsia="ＭＳ 明朝" w:hAnsi="Times New Roman" w:hint="eastAsia"/>
+          <w:lang w:val="fr-FR"/>
+        </w:rPr>
+        <w:instrText>―</w:instrText>
+      </w:r>
+      <w:r>
+        <w:rPr>
+          <w:rFonts w:ascii="Times New Roman" w:eastAsia="ＭＳ 明朝" w:hAnsi="Times New Roman" w:hint="eastAsia"/>
+          <w:lang w:val="fr-FR"/>
         </w:rPr>
         <w:instrText>","volume":"1","author":[{"family":"</w:instrText>
       </w:r>
@@ -696,6 +802,7 @@
       <w:r>
         <w:rPr>
           <w:rFonts w:ascii="Times New Roman" w:eastAsia="ＭＳ 明朝" w:hAnsi="Times New Roman" w:hint="eastAsia"/>
+          <w:lang w:val="fr-FR"/>
         </w:rPr>
         <w:instrText>","given":"</w:instrText>
       </w:r>
@@ -708,6 +815,7 @@
       <w:r>
         <w:rPr>
           <w:rFonts w:ascii="Times New Roman" w:eastAsia="ＭＳ 明朝" w:hAnsi="Times New Roman" w:hint="eastAsia"/>
+          <w:lang w:val="fr-FR"/>
         </w:rPr>
         <w:instrText>"},{"family":"</w:instrText>
       </w:r>
@@ -720,6 +828,7 @@
       <w:r>
         <w:rPr>
           <w:rFonts w:ascii="Times New Roman" w:eastAsia="ＭＳ 明朝" w:hAnsi="Times New Roman" w:hint="eastAsia"/>
+          <w:lang w:val="fr-FR"/>
         </w:rPr>
         <w:instrText>","given":"</w:instrText>
       </w:r>
@@ -732,6 +841,7 @@
       <w:r>
         <w:rPr>
           <w:rFonts w:ascii="Times New Roman" w:eastAsia="ＭＳ 明朝" w:hAnsi="Times New Roman" w:hint="eastAsia"/>
+          <w:lang w:val="fr-FR"/>
         </w:rPr>
         <w:instrText>"},{"family":"</w:instrText>
       </w:r>
@@ -744,6 +854,7 @@
       <w:r>
         <w:rPr>
           <w:rFonts w:ascii="Times New Roman" w:eastAsia="ＭＳ 明朝" w:hAnsi="Times New Roman" w:hint="eastAsia"/>
+          <w:lang w:val="fr-FR"/>
         </w:rPr>
         <w:instrText>","given":"</w:instrText>
       </w:r>
@@ -756,6 +867,7 @@
       <w:r>
         <w:rPr>
           <w:rFonts w:ascii="Times New Roman" w:eastAsia="ＭＳ 明朝" w:hAnsi="Times New Roman" w:hint="eastAsia"/>
+          <w:lang w:val="fr-FR"/>
         </w:rPr>
         <w:instrText>"},{"family":"</w:instrText>
       </w:r>
@@ -768,6 +880,7 @@
       <w:r>
         <w:rPr>
           <w:rFonts w:ascii="Times New Roman" w:eastAsia="ＭＳ 明朝" w:hAnsi="Times New Roman" w:hint="eastAsia"/>
+          <w:lang w:val="fr-FR"/>
         </w:rPr>
         <w:instrText>","given":"</w:instrText>
       </w:r>
@@ -780,6 +893,7 @@
       <w:r>
         <w:rPr>
           <w:rFonts w:ascii="Times New Roman" w:eastAsia="ＭＳ 明朝" w:hAnsi="Times New Roman" w:hint="eastAsia"/>
+          <w:lang w:val="fr-FR"/>
         </w:rPr>
         <w:instrText>"},{"family":"</w:instrText>
       </w:r>
@@ -792,6 +906,7 @@
       <w:r>
         <w:rPr>
           <w:rFonts w:ascii="Times New Roman" w:eastAsia="ＭＳ 明朝" w:hAnsi="Times New Roman" w:hint="eastAsia"/>
+          <w:lang w:val="fr-FR"/>
         </w:rPr>
         <w:instrText>","given":"</w:instrText>
       </w:r>
@@ -804,6 +919,7 @@
       <w:r>
         <w:rPr>
           <w:rFonts w:ascii="Times New Roman" w:eastAsia="ＭＳ 明朝" w:hAnsi="Times New Roman" w:hint="eastAsia"/>
+          <w:lang w:val="fr-FR"/>
         </w:rPr>
         <w:instrText>"}],"issued":{"date-parts":[["2010"]]},"citation-key":"sawamura2010"}},{"id":5079,"uris":["http://zotero.org/users/2816249/items/R5RCA65E"],"itemData":{"id":5079,"type":"article-journal","container-title":"</w:instrText>
       </w:r>
@@ -816,6 +932,7 @@
       <w:r>
         <w:rPr>
           <w:rFonts w:ascii="Times New Roman" w:eastAsia="ＭＳ 明朝" w:hAnsi="Times New Roman" w:hint="eastAsia"/>
+          <w:lang w:val="fr-FR"/>
         </w:rPr>
         <w:instrText>","ISSN":"2185-8268","journalAbbreviation":"</w:instrText>
       </w:r>
@@ -828,6 +945,7 @@
       <w:r>
         <w:rPr>
           <w:rFonts w:ascii="Times New Roman" w:eastAsia="ＭＳ 明朝" w:hAnsi="Times New Roman" w:hint="eastAsia"/>
+          <w:lang w:val="fr-FR"/>
         </w:rPr>
         <w:instrText>","language":"ja","note":"name-kana:</w:instrText>
       </w:r>
@@ -840,6 +958,7 @@
       <w:r>
         <w:rPr>
           <w:rFonts w:ascii="Times New Roman" w:eastAsia="ＭＳ 明朝" w:hAnsi="Times New Roman" w:hint="eastAsia"/>
+          <w:lang w:val="fr-FR"/>
         </w:rPr>
         <w:instrText>","page":"97-119","title":"</w:instrText>
       </w:r>
@@ -852,6 +971,7 @@
       <w:r>
         <w:rPr>
           <w:rFonts w:ascii="Times New Roman" w:eastAsia="ＭＳ 明朝" w:hAnsi="Times New Roman" w:hint="eastAsia"/>
+          <w:lang w:val="fr-FR"/>
         </w:rPr>
         <w:instrText>","volume":"5","author":[{"family":"</w:instrText>
       </w:r>
@@ -864,6 +984,7 @@
       <w:r>
         <w:rPr>
           <w:rFonts w:ascii="Times New Roman" w:eastAsia="ＭＳ 明朝" w:hAnsi="Times New Roman" w:hint="eastAsia"/>
+          <w:lang w:val="fr-FR"/>
         </w:rPr>
         <w:instrText>","given":"</w:instrText>
       </w:r>
@@ -876,6 +997,7 @@
       <w:r>
         <w:rPr>
           <w:rFonts w:ascii="Times New Roman" w:eastAsia="ＭＳ 明朝" w:hAnsi="Times New Roman" w:hint="eastAsia"/>
+          <w:lang w:val="fr-FR"/>
         </w:rPr>
         <w:instrText>"},{"family":"</w:instrText>
       </w:r>
@@ -888,6 +1010,7 @@
       <w:r>
         <w:rPr>
           <w:rFonts w:ascii="Times New Roman" w:eastAsia="ＭＳ 明朝" w:hAnsi="Times New Roman" w:hint="eastAsia"/>
+          <w:lang w:val="fr-FR"/>
         </w:rPr>
         <w:instrText>","given":"</w:instrText>
       </w:r>
@@ -900,6 +1023,7 @@
       <w:r>
         <w:rPr>
           <w:rFonts w:ascii="Times New Roman" w:eastAsia="ＭＳ 明朝" w:hAnsi="Times New Roman" w:hint="eastAsia"/>
+          <w:lang w:val="fr-FR"/>
         </w:rPr>
         <w:instrText>"},{"family":"</w:instrText>
       </w:r>
@@ -912,6 +1036,7 @@
       <w:r>
         <w:rPr>
           <w:rFonts w:ascii="Times New Roman" w:eastAsia="ＭＳ 明朝" w:hAnsi="Times New Roman" w:hint="eastAsia"/>
+          <w:lang w:val="fr-FR"/>
         </w:rPr>
         <w:instrText>","given":"</w:instrText>
       </w:r>
@@ -924,6 +1049,7 @@
       <w:r>
         <w:rPr>
           <w:rFonts w:ascii="Times New Roman" w:eastAsia="ＭＳ 明朝" w:hAnsi="Times New Roman" w:hint="eastAsia"/>
+          <w:lang w:val="fr-FR"/>
         </w:rPr>
         <w:instrText>"},{"family":"</w:instrText>
       </w:r>
@@ -936,6 +1062,7 @@
       <w:r>
         <w:rPr>
           <w:rFonts w:ascii="Times New Roman" w:eastAsia="ＭＳ 明朝" w:hAnsi="Times New Roman" w:hint="eastAsia"/>
+          <w:lang w:val="fr-FR"/>
         </w:rPr>
         <w:instrText>","given":"</w:instrText>
       </w:r>
@@ -948,6 +1075,7 @@
       <w:r>
         <w:rPr>
           <w:rFonts w:ascii="Times New Roman" w:eastAsia="ＭＳ 明朝" w:hAnsi="Times New Roman" w:hint="eastAsia"/>
+          <w:lang w:val="fr-FR"/>
         </w:rPr>
         <w:instrText>"},{"family":"</w:instrText>
       </w:r>
@@ -960,6 +1088,7 @@
       <w:r>
         <w:rPr>
           <w:rFonts w:ascii="Times New Roman" w:eastAsia="ＭＳ 明朝" w:hAnsi="Times New Roman" w:hint="eastAsia"/>
+          <w:lang w:val="fr-FR"/>
         </w:rPr>
         <w:instrText>","given":"</w:instrText>
       </w:r>
@@ -972,12 +1101,14 @@
       <w:r>
         <w:rPr>
           <w:rFonts w:ascii="Times New Roman" w:eastAsia="ＭＳ 明朝" w:hAnsi="Times New Roman" w:hint="eastAsia"/>
+          <w:lang w:val="fr-FR"/>
         </w:rPr>
         <w:instrText>"}],"issued":{"date-parts":[["2014"]]},"citation-key":"sawamura2014"}}],"schema":"https://github.com/citation-style-langua</w:instrText>
       </w:r>
       <w:r>
         <w:rPr>
           <w:rFonts w:ascii="Times New Roman" w:eastAsia="ＭＳ 明朝" w:hAnsi="Times New Roman"/>
+          <w:lang w:val="fr-FR"/>
         </w:rPr>
         <w:instrText xml:space="preserve">ge/schema/raw/master/csl-citation.json"} </w:instrText>
       </w:r>
@@ -991,6 +1122,7 @@
         <w:rPr>
           <w:rFonts w:ascii="Times New Roman" w:hAnsi="Times New Roman" w:cs="Times New Roman"/>
           <w:szCs w:val="24"/>
+          <w:lang w:val="fr-FR"/>
         </w:rPr>
         <w:t xml:space="preserve"> (</w:t>
       </w:r>
@@ -1005,6 +1137,7 @@
         <w:rPr>
           <w:rFonts w:ascii="Times New Roman" w:hAnsi="Times New Roman" w:cs="Times New Roman"/>
           <w:szCs w:val="24"/>
+          <w:lang w:val="fr-FR"/>
         </w:rPr>
         <w:t xml:space="preserve">, 2005; </w:t>
       </w:r>
@@ -1019,6 +1152,7 @@
         <w:rPr>
           <w:rFonts w:ascii="Times New Roman" w:hAnsi="Times New Roman" w:cs="Times New Roman"/>
           <w:szCs w:val="24"/>
+          <w:lang w:val="fr-FR"/>
         </w:rPr>
         <w:t xml:space="preserve">, 2008; </w:t>
       </w:r>
@@ -1033,6 +1167,7 @@
         <w:rPr>
           <w:rFonts w:ascii="Times New Roman" w:hAnsi="Times New Roman" w:cs="Times New Roman"/>
           <w:szCs w:val="24"/>
+          <w:lang w:val="fr-FR"/>
         </w:rPr>
         <w:t xml:space="preserve">, 2008; </w:t>
       </w:r>
@@ -1047,6 +1182,7 @@
         <w:rPr>
           <w:rFonts w:ascii="Times New Roman" w:hAnsi="Times New Roman" w:cs="Times New Roman"/>
           <w:szCs w:val="24"/>
+          <w:lang w:val="fr-FR"/>
         </w:rPr>
         <w:t xml:space="preserve">, 2009; 2010; </w:t>
       </w:r>
@@ -1061,6 +1197,7 @@
         <w:rPr>
           <w:rFonts w:ascii="Times New Roman" w:hAnsi="Times New Roman" w:cs="Times New Roman"/>
           <w:szCs w:val="24"/>
+          <w:lang w:val="fr-FR"/>
         </w:rPr>
         <w:t>, 2010; 2014)</w:t>
       </w:r>
@@ -1087,19 +1224,13 @@
       <w:r>
         <w:rPr>
           <w:rFonts w:ascii="Times New Roman" w:eastAsia="ＭＳ 明朝" w:hAnsi="Times New Roman"/>
-        </w:rPr>
-        <w:instrText xml:space="preserve"> ADDIN ZOTERO_ITEM CSL_CITATION {"citationID":"uETSqWaP","properties":{"formattedCitation":" (King, 2000; Kitamura, 2007; Sakaue et al., 2021; Sifuna &amp; Sawamura, 2010; Sifuna et al., 2015)","plainCitation":" (King, 2000; Kitamura, 2007; Sakaue et al., 2021; Sifuna &amp; Sawamura, 2010; Sifuna et al., 2015)","noteIndex":0},"citationItems":[{"id":5086,"uris":["http://zotero.org/users/2816249/items/E5YFVT25"],"itemData":{"id":5086,"type":"article-journal","container-title":"Journal of International Cooperation in Education","DOI":"http://doi.org/10.15027/34134","ISSN":"1344-2996","issue":"2","journalAbbreviation":"Journal of International Cooperation in Education","page":"23-48","title":"Towards knowledge-based aid: a new way of working or a new North-South divide?","volume":"3","author":[{"family":"King","given":"Kenneth"}],"issued":{"date-parts":[["2000"]]},"citation-key":"king2000"}},{"id":5084,"uris":["http://zotero.org/users/2816249/items/A4KV5GRE"],"itemData":{"id":5084,"type":"chapter","container-title":"Education for All: Global Promises, National Challenges","event-place":"Oxford","page":"33-74","publisher":"Elsevier","publisher-place":"Oxford","title":"The Political Dimension of International Cooperation in Education: Mechanisms of Global Governance to Promote Education for All","author":[{"family":"Kitamura","given":"Yuto"}],"editor":[{"family":"Baker","given":"David"},{"family":"Wiseman","given":"Alexander"}],"issued":{"date-parts":[["2007"]]},"citation-key":"kitamura2007"}},{"id":5076,"uris":["http://zotero.org/users/2816249/items/BJFJQBQU"],"itemData":{"id":5076,"type":"article-journal","container-title":"Africa Educational Research Journal","ISSN":"2185-8268","journalAbbreviation":"Africa Educational Research Journal","note":"publisher: Japan Society for Africa Educational Research","page":"4-18","title":"Inequality in Learn</w:instrText>
+          <w:lang w:val="fr-FR"/>
+        </w:rPr>
+        <w:instrText xml:space="preserve"> ADDIN ZOTERO_ITEM CSL_CITATION {"citationID":"uETSqWaP","properties":{"formattedCitation":" (King, 2000; Kitamura, 2007; Sakaue et al., 2021; Sifuna &amp; Sawamura, 2010; Sifuna et al., 2015)","plainCitation":" (King, 2000; Kitamura, 2007; Sakaue et al., 2021; Sifuna &amp; Sawamura, 2010; Sifuna et al., 2015)","noteIndex":0},"citationItems":[{"id":5086,"uris":["http://zotero.org/users/2816249/items/E5YFVT25"],"itemData":{"id":5086,"type":"article-journal","container-title":"Journal of International Cooperation in Education","DOI":"http://doi.org/10.15027/34134","ISSN":"1344-2996","issue":"2","journalAbbreviation":"Journal of International Cooperation in Education","page":"23-48","title":"Towards knowledge-based aid: a new way of working or a new North-South divide?","volume":"3","author":[{"family":"King","given":"Kenneth"}],"issued":{"date-parts":[["2000"]]},"citation-key":"king2000"}},{"id":5084,"uris":["http://zotero.org/users/2816249/items/A4KV5GRE"],"itemData":{"id":5084,"type":"chapter","container-title":"Education for All: Global Promises, National Challenges","event-place":"Oxford","page":"33-74","publisher":"Elsevier","publisher-place":"Oxford","title":"The Political Dimension of International Cooperation in Education: Mechanisms of Global Governance to Promote Education for All","author":[{"family":"Kitamura","given":"Yuto"}],"editor":[{"family":"Baker","given":"David"},{"family":"Wiseman","given":"Alexander"}],"issued":{"date-parts":[["2007"]]},"citation-key":"kitamura2007"}},{"id":5076,"uris":["http://zotero.org/users/2816249/items/BJFJQBQU"],"itemData":{"id":5076,"type":"article-journal","container-title":"Africa Educational Research Journal","ISSN":"2185-8268","journalAbbreviation":"Africa Educational Research Journal","note":"publisher: Japan Society for Africa Educational Research","page":"4-18","title":"Inequality in Learning Engagements Amid the COVID-19 Pandemic: A Comparative Study of Kenya, Uganda, and Malawi","volume":"12","author":[{"family":"Sakaue","given":"Katsuki"},{"family":"Ogawa","given":"Miku"},{"family":"Sawamura","given":"Nobuhide"}],"issued":{"date-parts":[["2021"]]},"citation-key":"sakaue2021"}},{"id":5083,"uris":["http://zotero.org/users/2816249/items/JNRNWX57"],"itemData":{"id":5083,"type":"book","event-place":"New York","publisher":"Nova Science Publishers","publisher-place":"New York","title":"Challenges of quality education in Sub-Saharan African countries","author":[{"family":"Sifuna","given":"Daniel N"},{"family":"Sawamura","given":"Nobuhide"}],"issued":{"date-parts":[["2010"]]},"citation-key":"sifuna2010"}},{"id":5087,"uris":["http://zotero.org/users/2816249/items/EQPIJJ8P"],"itemData":{"id":5087,"type":"chapter","container-title":"Comparative Analysis on Universal Primary Education Policy and Practice in Sub-Saharan Africa","ISBN":"94-6300-025-9","page":"135-153","publisher":"Brill","title":"UPE Policy and Quality of Education in Kenya","author":[{"family":"Sifuna","given":"Daniel N"},{"family":"Sawamura","given":"Nobuhide"},{"family":"Shimada","given":"Kentaro"},{"family":"Malenya","given":"Francis L"}],"editor":[{"family":"Ogawa","given":"Keiichi"},{"family":"Nishimura","given":"Mikiko"}],"issued":{"date-parts":[["2015"]]},"citation-key":"sifuna2015"}}],"schema":"https://github.com/citation-style-language/schema/raw/master/csl-citation.json"} </w:instrText>
       </w:r>
       <w:r>
         <w:rPr>
           <w:rFonts w:ascii="Times New Roman" w:eastAsia="ＭＳ 明朝" w:hAnsi="Times New Roman"/>
-          <w:lang w:val="fr-FR"/>
-        </w:rPr>
-        <w:instrText xml:space="preserve">ing Engagements Amid the COVID-19 Pandemic: A Comparative Study of Kenya, Uganda, and Malawi","volume":"12","author":[{"family":"Sakaue","given":"Katsuki"},{"family":"Ogawa","given":"Miku"},{"family":"Sawamura","given":"Nobuhide"}],"issued":{"date-parts":[["2021"]]},"citation-key":"sakaue2021"}},{"id":5083,"uris":["http://zotero.org/users/2816249/items/JNRNWX57"],"itemData":{"id":5083,"type":"book","event-place":"New York","publisher":"Nova Science Publishers","publisher-place":"New York","title":"Challenges of quality education in Sub-Saharan African countries","author":[{"family":"Sifuna","given":"Daniel Namusonge"},{"family":"Sawamura","given":"Nobuhide"}],"issued":{"date-parts":[["2010"]]},"citation-key":"sifuna2010"}},{"id":5087,"uris":["http://zotero.org/users/2816249/items/EQPIJJ8P"],"itemData":{"id":5087,"type":"chapter","container-title":"Comparative Analysis on Universal Primary Education Policy and Practice in Sub-Saharan Africa","ISBN":"94-6300-025-9","page":"135-153","publisher":"Brill","title":"UPE Policy and Quality of Education in Kenya","author":[{"family":"Sifuna","given":"Daniel Namusonge"},{"family":"Sawamura","given":"Nobuhide"},{"family":"Shimada","given":"Kentaro"},{"family":"Malenya","given":"Francis Likoye"}],"editor":[{"family":"Ogawa","given":"Keiichi"},{"family":"Nishimura","given":"Mikiko"}],"issued":{"date-parts":[["2015"]]},"citation-key":"sifuna2015"}}],"schema":"https://github.com/citation-style-language/schema/raw/master/csl-citation.json"} </w:instrText>
-      </w:r>
-      <w:r>
-        <w:rPr>
-          <w:rFonts w:ascii="Times New Roman" w:eastAsia="ＭＳ 明朝" w:hAnsi="Times New Roman"/>
         </w:rPr>
         <w:fldChar w:fldCharType="separate"/>
       </w:r>
@@ -1140,55 +1271,7 @@
           <w:rFonts w:ascii="Calibri" w:hAnsi="Calibri" w:cs="Calibri"/>
           <w:lang w:val="fr-FR"/>
         </w:rPr>
-        <w:t xml:space="preserve"> et al., 2021; </w:t>
-      </w:r>
-      <w:proofErr w:type="spellStart"/>
-      <w:r>
-        <w:rPr>
-          <w:rFonts w:ascii="Calibri" w:hAnsi="Calibri" w:cs="Calibri"/>
-          <w:lang w:val="fr-FR"/>
-        </w:rPr>
-        <w:t>Sifuna</w:t>
-      </w:r>
-      <w:proofErr w:type="spellEnd"/>
-      <w:r>
-        <w:rPr>
-          <w:rFonts w:ascii="Calibri" w:hAnsi="Calibri" w:cs="Calibri"/>
-          <w:lang w:val="fr-FR"/>
-        </w:rPr>
-        <w:t xml:space="preserve"> &amp; </w:t>
-      </w:r>
-      <w:proofErr w:type="spellStart"/>
-      <w:r>
-        <w:rPr>
-          <w:rFonts w:ascii="Calibri" w:hAnsi="Calibri" w:cs="Calibri"/>
-          <w:lang w:val="fr-FR"/>
-        </w:rPr>
-        <w:t>Sawamura</w:t>
-      </w:r>
-      <w:proofErr w:type="spellEnd"/>
-      <w:r>
-        <w:rPr>
-          <w:rFonts w:ascii="Calibri" w:hAnsi="Calibri" w:cs="Calibri"/>
-          <w:lang w:val="fr-FR"/>
-        </w:rPr>
-        <w:t xml:space="preserve">, 2010; </w:t>
-      </w:r>
-      <w:proofErr w:type="spellStart"/>
-      <w:r>
-        <w:rPr>
-          <w:rFonts w:ascii="Calibri" w:hAnsi="Calibri" w:cs="Calibri"/>
-          <w:lang w:val="fr-FR"/>
-        </w:rPr>
-        <w:t>Sifuna</w:t>
-      </w:r>
-      <w:proofErr w:type="spellEnd"/>
-      <w:r>
-        <w:rPr>
-          <w:rFonts w:ascii="Calibri" w:hAnsi="Calibri" w:cs="Calibri"/>
-          <w:lang w:val="fr-FR"/>
-        </w:rPr>
-        <w:t xml:space="preserve"> et al., 2015)</w:t>
+        <w:t xml:space="preserve"> et al., 2021; Sifuna &amp; Sawamura, 2010; Sifuna et al., 2015)</w:t>
       </w:r>
       <w:r>
         <w:rPr>
@@ -1939,16 +2022,7 @@
           <w:rFonts w:ascii="Times New Roman" w:hAnsi="Times New Roman" w:cs="Times New Roman"/>
           <w:szCs w:val="24"/>
         </w:rPr>
-        <w:t>小澤ほ</w:t>
-      </w:r>
-      <w:bookmarkStart w:id="0" w:name="_GoBack"/>
-      <w:bookmarkEnd w:id="0"/>
-      <w:r>
-        <w:rPr>
-          <w:rFonts w:ascii="Times New Roman" w:hAnsi="Times New Roman" w:cs="Times New Roman"/>
-          <w:szCs w:val="24"/>
-        </w:rPr>
-        <w:t>か</w:t>
+        <w:t>小澤ほか</w:t>
       </w:r>
       <w:r>
         <w:rPr>
@@ -1970,6 +2044,449 @@
           <w:szCs w:val="24"/>
         </w:rPr>
         <w:t>, 2008)</w:t>
+      </w:r>
+      <w:r>
+        <w:rPr>
+          <w:rFonts w:ascii="Times New Roman" w:eastAsia="ＭＳ 明朝" w:hAnsi="Times New Roman"/>
+        </w:rPr>
+        <w:fldChar w:fldCharType="end"/>
+      </w:r>
+    </w:p>
+    <w:p>
+      <w:pPr>
+        <w:rPr>
+          <w:sz w:val="28"/>
+        </w:rPr>
+      </w:pPr>
+      <w:r>
+        <w:rPr>
+          <w:sz w:val="28"/>
+        </w:rPr>
+        <w:t>Citation (JIDS)</w:t>
+      </w:r>
+    </w:p>
+    <w:p>
+      <w:pPr>
+        <w:rPr>
+          <w:rFonts w:ascii="Times New Roman" w:eastAsia="ＭＳ 明朝" w:hAnsi="Times New Roman"/>
+        </w:rPr>
+      </w:pPr>
+      <w:r>
+        <w:rPr>
+          <w:rFonts w:ascii="Times New Roman" w:eastAsia="ＭＳ 明朝" w:hAnsi="Times New Roman"/>
+        </w:rPr>
+        <w:fldChar w:fldCharType="begin"/>
+      </w:r>
+      <w:r>
+        <w:rPr>
+          <w:rFonts w:ascii="Times New Roman" w:eastAsia="ＭＳ 明朝" w:hAnsi="Times New Roman" w:hint="eastAsia"/>
+        </w:rPr>
+        <w:instrText xml:space="preserve"> ADDIN ZOTERO_ITEM CSL_CITATION {"citationID":"eLqA2MIu","properties":{"formattedCitation":" (\\uc0\\u35199{}\\uc0\\u24029{}, 1989)","plainCitation":" (</w:instrText>
+      </w:r>
+      <w:r>
+        <w:rPr>
+          <w:rFonts w:ascii="Times New Roman" w:eastAsia="ＭＳ 明朝" w:hAnsi="Times New Roman" w:hint="eastAsia"/>
+        </w:rPr>
+        <w:instrText>西川</w:instrText>
+      </w:r>
+      <w:r>
+        <w:rPr>
+          <w:rFonts w:ascii="Times New Roman" w:eastAsia="ＭＳ 明朝" w:hAnsi="Times New Roman" w:hint="eastAsia"/>
+        </w:rPr>
+        <w:instrText>, 1989)","noteIndex":0},"citationItems":[{"id":5187,"uris":["http://zotero.org/users/2816249/items/F2HVYZ4H"],"itemData":{"id":5187,"type":"chapter","container-title":"</w:instrText>
+      </w:r>
+      <w:r>
+        <w:rPr>
+          <w:rFonts w:ascii="Times New Roman" w:eastAsia="ＭＳ 明朝" w:hAnsi="Times New Roman" w:hint="eastAsia"/>
+        </w:rPr>
+        <w:instrText>内発的発展論</w:instrText>
+      </w:r>
+      <w:r>
+        <w:rPr>
+          <w:rFonts w:ascii="Times New Roman" w:eastAsia="ＭＳ 明朝" w:hAnsi="Times New Roman" w:hint="eastAsia"/>
+        </w:rPr>
+        <w:instrText>","language":"ja","note":"name-kana:</w:instrText>
+      </w:r>
+      <w:r>
+        <w:rPr>
+          <w:rFonts w:ascii="Times New Roman" w:eastAsia="ＭＳ 明朝" w:hAnsi="Times New Roman" w:hint="eastAsia"/>
+        </w:rPr>
+        <w:instrText>にしかわ</w:instrText>
+      </w:r>
+      <w:r>
+        <w:rPr>
+          <w:rFonts w:ascii="Times New Roman" w:eastAsia="ＭＳ 明朝" w:hAnsi="Times New Roman" w:hint="eastAsia"/>
+        </w:rPr>
+        <w:instrText>","page":"3-41","publisher":"</w:instrText>
+      </w:r>
+      <w:r>
+        <w:rPr>
+          <w:rFonts w:ascii="Times New Roman" w:eastAsia="ＭＳ 明朝" w:hAnsi="Times New Roman" w:hint="eastAsia"/>
+        </w:rPr>
+        <w:instrText>東京大学出版会</w:instrText>
+      </w:r>
+      <w:r>
+        <w:rPr>
+          <w:rFonts w:ascii="Times New Roman" w:eastAsia="ＭＳ 明朝" w:hAnsi="Times New Roman" w:hint="eastAsia"/>
+        </w:rPr>
+        <w:instrText>","title":"</w:instrText>
+      </w:r>
+      <w:r>
+        <w:rPr>
+          <w:rFonts w:ascii="Times New Roman" w:eastAsia="ＭＳ 明朝" w:hAnsi="Times New Roman" w:hint="eastAsia"/>
+        </w:rPr>
+        <w:instrText>内発的発展論の起源と今日的意義</w:instrText>
+      </w:r>
+      <w:r>
+        <w:rPr>
+          <w:rFonts w:ascii="Times New Roman" w:eastAsia="ＭＳ 明朝" w:hAnsi="Times New Roman" w:hint="eastAsia"/>
+        </w:rPr>
+        <w:instrText>","author":[{"family":"</w:instrText>
+      </w:r>
+      <w:r>
+        <w:rPr>
+          <w:rFonts w:ascii="Times New Roman" w:eastAsia="ＭＳ 明朝" w:hAnsi="Times New Roman" w:hint="eastAsia"/>
+        </w:rPr>
+        <w:instrText>西川</w:instrText>
+      </w:r>
+      <w:r>
+        <w:rPr>
+          <w:rFonts w:ascii="Times New Roman" w:eastAsia="ＭＳ 明朝" w:hAnsi="Times New Roman" w:hint="eastAsia"/>
+        </w:rPr>
+        <w:instrText>","given":"</w:instrText>
+      </w:r>
+      <w:r>
+        <w:rPr>
+          <w:rFonts w:ascii="Times New Roman" w:eastAsia="ＭＳ 明朝" w:hAnsi="Times New Roman" w:hint="eastAsia"/>
+        </w:rPr>
+        <w:instrText>潤</w:instrText>
+      </w:r>
+      <w:r>
+        <w:rPr>
+          <w:rFonts w:ascii="Times New Roman" w:eastAsia="ＭＳ 明朝" w:hAnsi="Times New Roman" w:hint="eastAsia"/>
+        </w:rPr>
+        <w:instrText>"}],"editor":[{"family":"</w:instrText>
+      </w:r>
+      <w:r>
+        <w:rPr>
+          <w:rFonts w:ascii="Times New Roman" w:eastAsia="ＭＳ 明朝" w:hAnsi="Times New Roman" w:hint="eastAsia"/>
+        </w:rPr>
+        <w:instrText>鶴見</w:instrText>
+      </w:r>
+      <w:r>
+        <w:rPr>
+          <w:rFonts w:ascii="Times New Roman" w:eastAsia="ＭＳ 明朝" w:hAnsi="Times New Roman" w:hint="eastAsia"/>
+        </w:rPr>
+        <w:instrText>","given":"</w:instrText>
+      </w:r>
+      <w:r>
+        <w:rPr>
+          <w:rFonts w:ascii="Times New Roman" w:eastAsia="ＭＳ 明朝" w:hAnsi="Times New Roman" w:hint="eastAsia"/>
+        </w:rPr>
+        <w:instrText>和子</w:instrText>
+      </w:r>
+      <w:r>
+        <w:rPr>
+          <w:rFonts w:ascii="Times New Roman" w:eastAsia="ＭＳ 明朝" w:hAnsi="Times New Roman" w:hint="eastAsia"/>
+        </w:rPr>
+        <w:instrText>"},{"family":"</w:instrText>
+      </w:r>
+      <w:r>
+        <w:rPr>
+          <w:rFonts w:ascii="Times New Roman" w:eastAsia="ＭＳ 明朝" w:hAnsi="Times New Roman" w:hint="eastAsia"/>
+        </w:rPr>
+        <w:instrText>川田</w:instrText>
+      </w:r>
+      <w:r>
+        <w:rPr>
+          <w:rFonts w:ascii="Times New Roman" w:eastAsia="ＭＳ 明朝" w:hAnsi="Times New Roman" w:hint="eastAsia"/>
+        </w:rPr>
+        <w:instrText>","given":"</w:instrText>
+      </w:r>
+      <w:r>
+        <w:rPr>
+          <w:rFonts w:ascii="Times New Roman" w:eastAsia="ＭＳ 明朝" w:hAnsi="Times New Roman" w:hint="eastAsia"/>
+        </w:rPr>
+        <w:instrText>侃</w:instrText>
+      </w:r>
+      <w:r>
+        <w:rPr>
+          <w:rFonts w:ascii="Times New Roman" w:eastAsia="ＭＳ 明朝" w:hAnsi="Times New Roman" w:hint="eastAsia"/>
+        </w:rPr>
+        <w:instrText xml:space="preserve">"}],"issued":{"date-parts":[["1989"]]},"citation-key":"nishikawa1989"}}],"schema":"https://github.com/citation-style-language/schema/raw/master/csl-citation.json"} </w:instrText>
+      </w:r>
+      <w:r>
+        <w:rPr>
+          <w:rFonts w:ascii="Times New Roman" w:eastAsia="ＭＳ 明朝" w:hAnsi="Times New Roman"/>
+        </w:rPr>
+        <w:fldChar w:fldCharType="separate"/>
+      </w:r>
+      <w:r>
+        <w:rPr>
+          <w:rFonts w:ascii="Times New Roman" w:hAnsi="Times New Roman" w:cs="Times New Roman"/>
+          <w:szCs w:val="24"/>
+        </w:rPr>
+        <w:t xml:space="preserve"> (</w:t>
+      </w:r>
+      <w:r>
+        <w:rPr>
+          <w:rFonts w:ascii="Times New Roman" w:hAnsi="Times New Roman" w:cs="Times New Roman"/>
+          <w:szCs w:val="24"/>
+        </w:rPr>
+        <w:t>西川</w:t>
+      </w:r>
+      <w:r>
+        <w:rPr>
+          <w:rFonts w:ascii="Times New Roman" w:hAnsi="Times New Roman" w:cs="Times New Roman"/>
+          <w:szCs w:val="24"/>
+        </w:rPr>
+        <w:t>, 1989)</w:t>
+      </w:r>
+      <w:r>
+        <w:rPr>
+          <w:rFonts w:ascii="Times New Roman" w:eastAsia="ＭＳ 明朝" w:hAnsi="Times New Roman"/>
+        </w:rPr>
+        <w:fldChar w:fldCharType="end"/>
+      </w:r>
+    </w:p>
+    <w:p>
+      <w:pPr>
+        <w:rPr>
+          <w:rFonts w:ascii="Times New Roman" w:eastAsia="ＭＳ 明朝" w:hAnsi="Times New Roman"/>
+        </w:rPr>
+      </w:pPr>
+      <w:r>
+        <w:rPr>
+          <w:rFonts w:ascii="Times New Roman" w:eastAsia="ＭＳ 明朝" w:hAnsi="Times New Roman"/>
+        </w:rPr>
+        <w:fldChar w:fldCharType="begin"/>
+      </w:r>
+      <w:r>
+        <w:rPr>
+          <w:rFonts w:ascii="Times New Roman" w:eastAsia="ＭＳ 明朝" w:hAnsi="Times New Roman"/>
+        </w:rPr>
+        <w:instrText xml:space="preserve"> ADDIN ZOTERO_ITEM CSL_CITATION {"citationID":"mQ6JKDyK","properties":{"formattedCitation":" (\\uc0\\u23665{}\\uc0\\u19979{}\\uc0\\u24432{}\\uc0\\u19968{}, 1999; World Bank, 2000; Thoburn, 2000; \\uc0\\u22269{}\\uc0\\u38555{}\\uc0\\u21332{}\\uc0\\u21147{}</w:instrText>
+      </w:r>
+      <w:r>
+        <w:rPr>
+          <w:rFonts w:ascii="Times New Roman" w:eastAsia="ＭＳ 明朝" w:hAnsi="Times New Roman" w:hint="eastAsia"/>
+        </w:rPr>
+        <w:instrText>\\uc0\\u37504{}\\uc0\\u34892{}, 1999; Stiglitz, 1998)","plainCitation":" (</w:instrText>
+      </w:r>
+      <w:r>
+        <w:rPr>
+          <w:rFonts w:ascii="Times New Roman" w:eastAsia="ＭＳ 明朝" w:hAnsi="Times New Roman" w:hint="eastAsia"/>
+        </w:rPr>
+        <w:instrText>山下彰一</w:instrText>
+      </w:r>
+      <w:r>
+        <w:rPr>
+          <w:rFonts w:ascii="Times New Roman" w:eastAsia="ＭＳ 明朝" w:hAnsi="Times New Roman" w:hint="eastAsia"/>
+        </w:rPr>
+        <w:instrText xml:space="preserve">, 1999; World Bank, 2000; Thoburn, 2000; </w:instrText>
+      </w:r>
+      <w:r>
+        <w:rPr>
+          <w:rFonts w:ascii="Times New Roman" w:eastAsia="ＭＳ 明朝" w:hAnsi="Times New Roman" w:hint="eastAsia"/>
+        </w:rPr>
+        <w:instrText>国際協力銀行</w:instrText>
+      </w:r>
+      <w:r>
+        <w:rPr>
+          <w:rFonts w:ascii="Times New Roman" w:eastAsia="ＭＳ 明朝" w:hAnsi="Times New Roman" w:hint="eastAsia"/>
+        </w:rPr>
+        <w:instrText>, 1999; Stiglitz, 1998)","noteIndex":0},"citationItems":[{"id":5188,"uris":["http://zotero.org/users/2816249/items/DXIW6Y53"],"itemData":{"id":5188,"type":"article-journal","container-title":"</w:instrText>
+      </w:r>
+      <w:r>
+        <w:rPr>
+          <w:rFonts w:ascii="Times New Roman" w:eastAsia="ＭＳ 明朝" w:hAnsi="Times New Roman" w:hint="eastAsia"/>
+        </w:rPr>
+        <w:instrText>国際開発研究</w:instrText>
+      </w:r>
+      <w:r>
+        <w:rPr>
+          <w:rFonts w:ascii="Times New Roman" w:eastAsia="ＭＳ 明朝" w:hAnsi="Times New Roman" w:hint="eastAsia"/>
+        </w:rPr>
+        <w:instrText>","ISSN":"1342-3045","issue":"2","journalAbbreviation":"</w:instrText>
+      </w:r>
+      <w:r>
+        <w:rPr>
+          <w:rFonts w:ascii="Times New Roman" w:eastAsia="ＭＳ 明朝" w:hAnsi="Times New Roman" w:hint="eastAsia"/>
+        </w:rPr>
+        <w:instrText>国際開発研究</w:instrText>
+      </w:r>
+      <w:r>
+        <w:rPr>
+          <w:rFonts w:ascii="Times New Roman" w:eastAsia="ＭＳ 明朝" w:hAnsi="Times New Roman" w:hint="eastAsia"/>
+        </w:rPr>
+        <w:instrText>","note":"name-kana:</w:instrText>
+      </w:r>
+      <w:r>
+        <w:rPr>
+          <w:rFonts w:ascii="Times New Roman" w:eastAsia="ＭＳ 明朝" w:hAnsi="Times New Roman" w:hint="eastAsia"/>
+        </w:rPr>
+        <w:instrText>やました</w:instrText>
+      </w:r>
+      <w:r>
+        <w:rPr>
+          <w:rFonts w:ascii="Times New Roman" w:eastAsia="ＭＳ 明朝" w:hAnsi="Times New Roman" w:hint="eastAsia"/>
+        </w:rPr>
+        <w:instrText>","page":"1-4","title":"</w:instrText>
+      </w:r>
+      <w:r>
+        <w:rPr>
+          <w:rFonts w:ascii="Times New Roman" w:eastAsia="ＭＳ 明朝" w:hAnsi="Times New Roman" w:hint="eastAsia"/>
+        </w:rPr>
+        <w:instrText>開発協力における知識情報の共有化</w:instrText>
+      </w:r>
+      <w:r>
+        <w:rPr>
+          <w:rFonts w:ascii="Times New Roman" w:eastAsia="ＭＳ 明朝" w:hAnsi="Times New Roman" w:hint="eastAsia"/>
+        </w:rPr>
+        <w:instrText xml:space="preserve">: </w:instrText>
+      </w:r>
+      <w:r>
+        <w:rPr>
+          <w:rFonts w:ascii="Times New Roman" w:eastAsia="ＭＳ 明朝" w:hAnsi="Times New Roman" w:hint="eastAsia"/>
+        </w:rPr>
+        <w:instrText>特集の目的</w:instrText>
+      </w:r>
+      <w:r>
+        <w:rPr>
+          <w:rFonts w:ascii="Times New Roman" w:eastAsia="ＭＳ 明朝" w:hAnsi="Times New Roman" w:hint="eastAsia"/>
+        </w:rPr>
+        <w:instrText>","volume":"8","author":[{"literal":"</w:instrText>
+      </w:r>
+      <w:r>
+        <w:rPr>
+          <w:rFonts w:ascii="Times New Roman" w:eastAsia="ＭＳ 明朝" w:hAnsi="Times New Roman" w:hint="eastAsia"/>
+        </w:rPr>
+        <w:instrText>山下彰一</w:instrText>
+      </w:r>
+      <w:r>
+        <w:rPr>
+          <w:rFonts w:ascii="Times New Roman" w:eastAsia="ＭＳ 明朝" w:hAnsi="Times New Roman" w:hint="eastAsia"/>
+        </w:rPr>
+        <w:instrText>"}],"issued":</w:instrText>
+      </w:r>
+      <w:r>
+        <w:rPr>
+          <w:rFonts w:ascii="Times New Roman" w:eastAsia="ＭＳ 明朝" w:hAnsi="Times New Roman"/>
+        </w:rPr>
+        <w:instrText>{"date-parts":[["1999"]]},"citation-key":"yamashitashoichi1999"}},{"id":5189,"uris":["http://zotero.org/users/2816249/items/MGY7VASG"],"itemData":{"id":5189,"type":"book","event-place":"New York","ISBN":"0-19-521129-4","publisher":"Oxford University Press","publisher-place":"New York","title":"World development report 2000/2001: Attacking poverty","author":[{"literal":"World Bank"}],"issued":{"date-parts":[["2000"]]},"citation-key":"worldbank2000"}},{"id":5190,"uris":["http://zotero.org/users/2816249/items/7GK4TYWT"],"itemData":{"id":5190,"type":"article-journal","container-title":"Journal of International Development Studies","ISSN":"1342-3045","issue":"2","journalAbbreviation":"Journal of International Development Studies","note":"publisher: The Japan Society for International Development","page":"49-62","title":"Development studies education in universities in the new millennium: a United Kingdom perspective","volume":"9","author":[{"family":"Thoburn","given":"John T"}],"issued":{"date-parts":[["2000"]</w:instrText>
+      </w:r>
+      <w:r>
+        <w:rPr>
+          <w:rFonts w:ascii="Times New Roman" w:eastAsia="ＭＳ 明朝" w:hAnsi="Times New Roman" w:hint="eastAsia"/>
+        </w:rPr>
+        <w:instrText>]},"citation-key":"thoburn2000"}},{"id":5191,"uris":["http://zotero.org/users/2816249/items/BNE2CUYK"],"itemData":{"id":5191,"type":"webpage","container-title":"</w:instrText>
+      </w:r>
+      <w:r>
+        <w:rPr>
+          <w:rFonts w:ascii="Times New Roman" w:eastAsia="ＭＳ 明朝" w:hAnsi="Times New Roman" w:hint="eastAsia"/>
+        </w:rPr>
+        <w:instrText>国際協力銀行</w:instrText>
+      </w:r>
+      <w:r>
+        <w:rPr>
+          <w:rFonts w:ascii="Times New Roman" w:eastAsia="ＭＳ 明朝" w:hAnsi="Times New Roman" w:hint="eastAsia"/>
+        </w:rPr>
+        <w:instrText>","language":"ja","note":"name-kana:</w:instrText>
+      </w:r>
+      <w:r>
+        <w:rPr>
+          <w:rFonts w:ascii="Times New Roman" w:eastAsia="ＭＳ 明朝" w:hAnsi="Times New Roman" w:hint="eastAsia"/>
+        </w:rPr>
+        <w:instrText>こくさいきょうりょくぎんこう</w:instrText>
+      </w:r>
+      <w:r>
+        <w:rPr>
+          <w:rFonts w:ascii="Times New Roman" w:eastAsia="ＭＳ 明朝" w:hAnsi="Times New Roman" w:hint="eastAsia"/>
+        </w:rPr>
+        <w:instrText>","title":"</w:instrText>
+      </w:r>
+      <w:r>
+        <w:rPr>
+          <w:rFonts w:ascii="Times New Roman" w:eastAsia="ＭＳ 明朝" w:hAnsi="Times New Roman" w:hint="eastAsia"/>
+        </w:rPr>
+        <w:instrText>途上国実施機関の組織能力分析―バングラデッシュ、タイ、</w:instrText>
+      </w:r>
+      <w:r>
+        <w:rPr>
+          <w:rFonts w:ascii="Times New Roman" w:eastAsia="ＭＳ 明朝" w:hAnsi="Times New Roman" w:hint="eastAsia"/>
+        </w:rPr>
+        <w:instrText xml:space="preserve"> </w:instrText>
+      </w:r>
+      <w:r>
+        <w:rPr>
+          <w:rFonts w:ascii="Times New Roman" w:eastAsia="ＭＳ 明朝" w:hAnsi="Times New Roman" w:hint="eastAsia"/>
+        </w:rPr>
+        <w:instrText>インドネシアの事例研究</w:instrText>
+      </w:r>
+      <w:r>
+        <w:rPr>
+          <w:rFonts w:ascii="Times New Roman" w:eastAsia="ＭＳ 明朝" w:hAnsi="Times New Roman" w:hint="eastAsia"/>
+        </w:rPr>
+        <w:instrText>","URL":"http://www.jbic.go.jp/japanese/research/ index.html","author":[{"literal":"</w:instrText>
+      </w:r>
+      <w:r>
+        <w:rPr>
+          <w:rFonts w:ascii="Times New Roman" w:eastAsia="ＭＳ 明朝" w:hAnsi="Times New Roman" w:hint="eastAsia"/>
+        </w:rPr>
+        <w:instrText>国際協力銀行</w:instrText>
+      </w:r>
+      <w:r>
+        <w:rPr>
+          <w:rFonts w:ascii="Times New Roman" w:eastAsia="ＭＳ 明朝" w:hAnsi="Times New Roman" w:hint="eastAsia"/>
+        </w:rPr>
+        <w:instrText>"}],"accessed":{"date-parts":[["2001",2,15]]},"issued":{"date-parts":[["1999"]]},"citation-key":"kokusaikyoryokuginko1999"}},{"id":5192,"uris":["http://z</w:instrText>
+      </w:r>
+      <w:r>
+        <w:rPr>
+          <w:rFonts w:ascii="Times New Roman" w:eastAsia="ＭＳ 明朝" w:hAnsi="Times New Roman"/>
+        </w:rPr>
+        <w:instrText xml:space="preserve">otero.org/users/2816249/items/B3BKQ6F3"],"itemData":{"id":5192,"type":"webpage","container-title":"The United Nations University World Institute for Development Economics Research, Helsinki","title":"More instruments and broader goals: moving toward the post-Washington Consensus","URL":"http://www.wider.unu.edu/ stiglitz.htm","author":[{"family":"Stiglitz","given":"Joseph E"}],"accessed":{"date-parts":[["2001",1,15]]},"issued":{"date-parts":[["1998"]]},"citation-key":"stiglitz1998"}}],"schema":"https://github.com/citation-style-language/schema/raw/master/csl-citation.json"} </w:instrText>
+      </w:r>
+      <w:r>
+        <w:rPr>
+          <w:rFonts w:ascii="Times New Roman" w:eastAsia="ＭＳ 明朝" w:hAnsi="Times New Roman"/>
+        </w:rPr>
+        <w:fldChar w:fldCharType="separate"/>
+      </w:r>
+      <w:r>
+        <w:rPr>
+          <w:rFonts w:ascii="Times New Roman" w:hAnsi="Times New Roman" w:cs="Times New Roman"/>
+          <w:szCs w:val="24"/>
+        </w:rPr>
+        <w:t xml:space="preserve"> (</w:t>
+      </w:r>
+      <w:r>
+        <w:rPr>
+          <w:rFonts w:ascii="Times New Roman" w:hAnsi="Times New Roman" w:cs="Times New Roman"/>
+          <w:szCs w:val="24"/>
+        </w:rPr>
+        <w:t>山下彰一</w:t>
+      </w:r>
+      <w:r>
+        <w:rPr>
+          <w:rFonts w:ascii="Times New Roman" w:hAnsi="Times New Roman" w:cs="Times New Roman"/>
+          <w:szCs w:val="24"/>
+        </w:rPr>
+        <w:t xml:space="preserve">, 1999; World Bank, 2000; Thoburn, 2000; </w:t>
+      </w:r>
+      <w:r>
+        <w:rPr>
+          <w:rFonts w:ascii="Times New Roman" w:hAnsi="Times New Roman" w:cs="Times New Roman"/>
+          <w:szCs w:val="24"/>
+        </w:rPr>
+        <w:t>国際協力銀行</w:t>
+      </w:r>
+      <w:r>
+        <w:rPr>
+          <w:rFonts w:ascii="Times New Roman" w:hAnsi="Times New Roman" w:cs="Times New Roman"/>
+          <w:szCs w:val="24"/>
+        </w:rPr>
+        <w:t>, 1999; Stiglitz, 1998)</w:t>
       </w:r>
       <w:r>
         <w:rPr>
@@ -1997,6 +2514,8 @@
         </w:rPr>
         <w:t>Bibliography</w:t>
       </w:r>
+      <w:bookmarkStart w:id="0" w:name="_GoBack"/>
+      <w:bookmarkEnd w:id="0"/>
     </w:p>
     <w:p>
       <w:pPr>
@@ -2164,49 +2683,21 @@
           <w:rFonts w:ascii="Times New Roman" w:hAnsi="Times New Roman" w:cs="Times New Roman"/>
           <w:szCs w:val="24"/>
         </w:rPr>
-        <w:t>澤村信英・伊藤瑞規・倍賞佑里・吉田孝之・稲垣陽平（</w:t>
-      </w:r>
-      <w:r>
-        <w:rPr>
-          <w:rFonts w:ascii="Times New Roman" w:hAnsi="Times New Roman" w:cs="Times New Roman"/>
-          <w:szCs w:val="24"/>
-        </w:rPr>
-        <w:t>2010</w:t>
-      </w:r>
-      <w:r>
-        <w:rPr>
-          <w:rFonts w:ascii="Times New Roman" w:hAnsi="Times New Roman" w:cs="Times New Roman"/>
-          <w:szCs w:val="24"/>
-        </w:rPr>
-        <w:t>）「ケニアの初等教育分野における</w:t>
-      </w:r>
-      <w:r>
-        <w:rPr>
-          <w:rFonts w:ascii="Times New Roman" w:hAnsi="Times New Roman" w:cs="Times New Roman"/>
-          <w:szCs w:val="24"/>
-        </w:rPr>
-        <w:t xml:space="preserve">&lt; </w:t>
-      </w:r>
-      <w:r>
-        <w:rPr>
-          <w:rFonts w:ascii="Times New Roman" w:hAnsi="Times New Roman" w:cs="Times New Roman"/>
-          <w:szCs w:val="24"/>
-        </w:rPr>
-        <w:t>マルチ・フィールドワーク</w:t>
-      </w:r>
-      <w:r>
-        <w:rPr>
-          <w:rFonts w:ascii="Times New Roman" w:hAnsi="Times New Roman" w:cs="Times New Roman"/>
-          <w:szCs w:val="24"/>
-        </w:rPr>
-        <w:t xml:space="preserve">&gt; </w:t>
-      </w:r>
-      <w:r>
-        <w:rPr>
-          <w:rFonts w:ascii="Times New Roman" w:hAnsi="Times New Roman" w:cs="Times New Roman"/>
-          <w:szCs w:val="24"/>
-        </w:rPr>
-        <w:t>の試み</w:t>
+        <w:t>国際協力銀行（</w:t>
+      </w:r>
+      <w:r>
+        <w:rPr>
+          <w:rFonts w:ascii="Times New Roman" w:hAnsi="Times New Roman" w:cs="Times New Roman"/>
+          <w:szCs w:val="24"/>
+        </w:rPr>
+        <w:t>1999</w:t>
+      </w:r>
+      <w:r>
+        <w:rPr>
+          <w:rFonts w:ascii="Times New Roman" w:hAnsi="Times New Roman" w:cs="Times New Roman"/>
+          <w:szCs w:val="24"/>
+        </w:rPr>
+        <w:t>）「途上国実施機関の組織能力分析</w:t>
       </w:r>
       <w:r>
         <w:rPr>
@@ -2220,49 +2711,77 @@
           <w:rFonts w:ascii="Times New Roman" w:hAnsi="Times New Roman" w:cs="Times New Roman"/>
           <w:szCs w:val="24"/>
         </w:rPr>
-        <w:t>アフリカにおける複眼的な子ども研究をめざして</w:t>
-      </w:r>
-      <w:r>
-        <w:rPr>
-          <w:rFonts w:ascii="Times New Roman" w:hAnsi="Times New Roman" w:cs="Times New Roman"/>
-          <w:szCs w:val="24"/>
-        </w:rPr>
-        <w:t>―</w:t>
-      </w:r>
-      <w:r>
-        <w:rPr>
-          <w:rFonts w:ascii="Times New Roman" w:hAnsi="Times New Roman" w:cs="Times New Roman"/>
-          <w:szCs w:val="24"/>
-        </w:rPr>
-        <w:t>」『アフリカ教育研究』</w:t>
-      </w:r>
-      <w:r>
-        <w:rPr>
-          <w:rFonts w:ascii="Times New Roman" w:hAnsi="Times New Roman" w:cs="Times New Roman"/>
-          <w:szCs w:val="24"/>
-        </w:rPr>
-        <w:t>1</w:t>
-      </w:r>
-      <w:r>
-        <w:rPr>
-          <w:rFonts w:ascii="Times New Roman" w:hAnsi="Times New Roman" w:cs="Times New Roman"/>
-          <w:szCs w:val="24"/>
-        </w:rPr>
-        <w:t>巻、</w:t>
-      </w:r>
-      <w:r>
-        <w:rPr>
-          <w:rFonts w:ascii="Times New Roman" w:hAnsi="Times New Roman" w:cs="Times New Roman"/>
-          <w:szCs w:val="24"/>
-        </w:rPr>
-        <w:t>24–40</w:t>
-      </w:r>
-      <w:r>
-        <w:rPr>
-          <w:rFonts w:ascii="Times New Roman" w:hAnsi="Times New Roman" w:cs="Times New Roman"/>
-          <w:szCs w:val="24"/>
-        </w:rPr>
-        <w:t>頁</w:t>
+        <w:t>バングラデッシュ、タイ、</w:t>
+      </w:r>
+      <w:r>
+        <w:rPr>
+          <w:rFonts w:ascii="Times New Roman" w:hAnsi="Times New Roman" w:cs="Times New Roman"/>
+          <w:szCs w:val="24"/>
+        </w:rPr>
+        <w:t xml:space="preserve"> </w:t>
+      </w:r>
+      <w:r>
+        <w:rPr>
+          <w:rFonts w:ascii="Times New Roman" w:hAnsi="Times New Roman" w:cs="Times New Roman"/>
+          <w:szCs w:val="24"/>
+        </w:rPr>
+        <w:t>インドネシアの事例研究」国際協力銀行</w:t>
+      </w:r>
+      <w:r>
+        <w:rPr>
+          <w:rFonts w:ascii="Times New Roman" w:hAnsi="Times New Roman" w:cs="Times New Roman"/>
+          <w:szCs w:val="24"/>
+        </w:rPr>
+        <w:t xml:space="preserve">. http://www.jbic.go.jp/japanese/research/ index.html </w:t>
+      </w:r>
+      <w:r>
+        <w:rPr>
+          <w:rFonts w:ascii="Times New Roman" w:hAnsi="Times New Roman" w:cs="Times New Roman"/>
+          <w:szCs w:val="24"/>
+        </w:rPr>
+        <w:t>（</w:t>
+      </w:r>
+      <w:r>
+        <w:rPr>
+          <w:rFonts w:ascii="Times New Roman" w:hAnsi="Times New Roman" w:cs="Times New Roman"/>
+          <w:szCs w:val="24"/>
+        </w:rPr>
+        <w:t>2001</w:t>
+      </w:r>
+      <w:r>
+        <w:rPr>
+          <w:rFonts w:ascii="Times New Roman" w:hAnsi="Times New Roman" w:cs="Times New Roman"/>
+          <w:szCs w:val="24"/>
+        </w:rPr>
+        <w:t>年</w:t>
+      </w:r>
+      <w:r>
+        <w:rPr>
+          <w:rFonts w:ascii="Times New Roman" w:hAnsi="Times New Roman" w:cs="Times New Roman"/>
+          <w:szCs w:val="24"/>
+        </w:rPr>
+        <w:t>2</w:t>
+      </w:r>
+      <w:r>
+        <w:rPr>
+          <w:rFonts w:ascii="Times New Roman" w:hAnsi="Times New Roman" w:cs="Times New Roman"/>
+          <w:szCs w:val="24"/>
+        </w:rPr>
+        <w:t>月</w:t>
+      </w:r>
+      <w:r>
+        <w:rPr>
+          <w:rFonts w:ascii="Times New Roman" w:hAnsi="Times New Roman" w:cs="Times New Roman"/>
+          <w:szCs w:val="24"/>
+        </w:rPr>
+        <w:t>15</w:t>
+      </w:r>
+      <w:r>
+        <w:rPr>
+          <w:rFonts w:ascii="Times New Roman" w:hAnsi="Times New Roman" w:cs="Times New Roman"/>
+          <w:szCs w:val="24"/>
+        </w:rPr>
+        <w:t>日）</w:t>
       </w:r>
       <w:r>
         <w:rPr>
@@ -2285,28 +2804,84 @@
           <w:rFonts w:ascii="Times New Roman" w:hAnsi="Times New Roman" w:cs="Times New Roman"/>
           <w:szCs w:val="24"/>
         </w:rPr>
-        <w:t>澤村信英・黒田一雄・日下部光・山本香・森下稔（</w:t>
-      </w:r>
-      <w:r>
-        <w:rPr>
-          <w:rFonts w:ascii="Times New Roman" w:hAnsi="Times New Roman" w:cs="Times New Roman"/>
-          <w:szCs w:val="24"/>
-        </w:rPr>
-        <w:t>2014</w:t>
-      </w:r>
-      <w:r>
-        <w:rPr>
-          <w:rFonts w:ascii="Times New Roman" w:hAnsi="Times New Roman" w:cs="Times New Roman"/>
-          <w:szCs w:val="24"/>
-        </w:rPr>
-        <w:t>）「困難な状況にある子どもの教育」『アフリカ教育研究』</w:t>
-      </w:r>
-      <w:r>
-        <w:rPr>
-          <w:rFonts w:ascii="Times New Roman" w:hAnsi="Times New Roman" w:cs="Times New Roman"/>
-          <w:szCs w:val="24"/>
-        </w:rPr>
-        <w:t>5</w:t>
+        <w:t>澤村信英・伊藤瑞規・倍賞佑里・吉田孝之・稲垣陽平（</w:t>
+      </w:r>
+      <w:r>
+        <w:rPr>
+          <w:rFonts w:ascii="Times New Roman" w:hAnsi="Times New Roman" w:cs="Times New Roman"/>
+          <w:szCs w:val="24"/>
+        </w:rPr>
+        <w:t>2010</w:t>
+      </w:r>
+      <w:r>
+        <w:rPr>
+          <w:rFonts w:ascii="Times New Roman" w:hAnsi="Times New Roman" w:cs="Times New Roman"/>
+          <w:szCs w:val="24"/>
+        </w:rPr>
+        <w:t>）「ケニアの初等教育分野における</w:t>
+      </w:r>
+      <w:r>
+        <w:rPr>
+          <w:rFonts w:ascii="Times New Roman" w:hAnsi="Times New Roman" w:cs="Times New Roman"/>
+          <w:szCs w:val="24"/>
+        </w:rPr>
+        <w:t xml:space="preserve">&lt; </w:t>
+      </w:r>
+      <w:r>
+        <w:rPr>
+          <w:rFonts w:ascii="Times New Roman" w:hAnsi="Times New Roman" w:cs="Times New Roman"/>
+          <w:szCs w:val="24"/>
+        </w:rPr>
+        <w:t>マルチ・フィールドワーク</w:t>
+      </w:r>
+      <w:r>
+        <w:rPr>
+          <w:rFonts w:ascii="Times New Roman" w:hAnsi="Times New Roman" w:cs="Times New Roman"/>
+          <w:szCs w:val="24"/>
+        </w:rPr>
+        <w:t xml:space="preserve">&gt; </w:t>
+      </w:r>
+      <w:r>
+        <w:rPr>
+          <w:rFonts w:ascii="Times New Roman" w:hAnsi="Times New Roman" w:cs="Times New Roman"/>
+          <w:szCs w:val="24"/>
+        </w:rPr>
+        <w:t>の試み</w:t>
+      </w:r>
+      <w:r>
+        <w:rPr>
+          <w:rFonts w:ascii="Times New Roman" w:hAnsi="Times New Roman" w:cs="Times New Roman"/>
+          <w:szCs w:val="24"/>
+        </w:rPr>
+        <w:t>―</w:t>
+      </w:r>
+      <w:r>
+        <w:rPr>
+          <w:rFonts w:ascii="Times New Roman" w:hAnsi="Times New Roman" w:cs="Times New Roman"/>
+          <w:szCs w:val="24"/>
+        </w:rPr>
+        <w:t>アフリカにおける複眼的な子ども研究をめざして</w:t>
+      </w:r>
+      <w:r>
+        <w:rPr>
+          <w:rFonts w:ascii="Times New Roman" w:hAnsi="Times New Roman" w:cs="Times New Roman"/>
+          <w:szCs w:val="24"/>
+        </w:rPr>
+        <w:t>―</w:t>
+      </w:r>
+      <w:r>
+        <w:rPr>
+          <w:rFonts w:ascii="Times New Roman" w:hAnsi="Times New Roman" w:cs="Times New Roman"/>
+          <w:szCs w:val="24"/>
+        </w:rPr>
+        <w:t>」『アフリカ教育研究』</w:t>
+      </w:r>
+      <w:r>
+        <w:rPr>
+          <w:rFonts w:ascii="Times New Roman" w:hAnsi="Times New Roman" w:cs="Times New Roman"/>
+          <w:szCs w:val="24"/>
+        </w:rPr>
+        <w:t>1</w:t>
       </w:r>
       <w:r>
         <w:rPr>
@@ -2320,7 +2895,7 @@
           <w:rFonts w:ascii="Times New Roman" w:hAnsi="Times New Roman" w:cs="Times New Roman"/>
           <w:szCs w:val="24"/>
         </w:rPr>
-        <w:t>97–119</w:t>
+        <w:t>24–40</w:t>
       </w:r>
       <w:r>
         <w:rPr>
@@ -2350,35 +2925,49 @@
           <w:rFonts w:ascii="Times New Roman" w:hAnsi="Times New Roman" w:cs="Times New Roman"/>
           <w:szCs w:val="24"/>
         </w:rPr>
-        <w:t>山田肖子（</w:t>
-      </w:r>
-      <w:r>
-        <w:rPr>
-          <w:rFonts w:ascii="Times New Roman" w:hAnsi="Times New Roman" w:cs="Times New Roman"/>
-          <w:szCs w:val="24"/>
-        </w:rPr>
-        <w:t>2009</w:t>
-      </w:r>
-      <w:r>
-        <w:rPr>
-          <w:rFonts w:ascii="Times New Roman" w:hAnsi="Times New Roman" w:cs="Times New Roman"/>
-          <w:szCs w:val="24"/>
-        </w:rPr>
-        <w:t>）『国際協力と学校</w:t>
-      </w:r>
-      <w:r>
-        <w:rPr>
-          <w:rFonts w:ascii="Times New Roman" w:hAnsi="Times New Roman" w:cs="Times New Roman"/>
-          <w:szCs w:val="24"/>
-        </w:rPr>
-        <w:t xml:space="preserve">: </w:t>
-      </w:r>
-      <w:r>
-        <w:rPr>
-          <w:rFonts w:ascii="Times New Roman" w:hAnsi="Times New Roman" w:cs="Times New Roman"/>
-          <w:szCs w:val="24"/>
-        </w:rPr>
-        <w:t>アフリカにおけるまなびの現場』創成社</w:t>
+        <w:t>澤村信英・黒田一雄・日下部光・山本香・森下稔（</w:t>
+      </w:r>
+      <w:r>
+        <w:rPr>
+          <w:rFonts w:ascii="Times New Roman" w:hAnsi="Times New Roman" w:cs="Times New Roman"/>
+          <w:szCs w:val="24"/>
+        </w:rPr>
+        <w:t>2014</w:t>
+      </w:r>
+      <w:r>
+        <w:rPr>
+          <w:rFonts w:ascii="Times New Roman" w:hAnsi="Times New Roman" w:cs="Times New Roman"/>
+          <w:szCs w:val="24"/>
+        </w:rPr>
+        <w:t>）「困難な状況にある子どもの教育」『アフリカ教育研究』</w:t>
+      </w:r>
+      <w:r>
+        <w:rPr>
+          <w:rFonts w:ascii="Times New Roman" w:hAnsi="Times New Roman" w:cs="Times New Roman"/>
+          <w:szCs w:val="24"/>
+        </w:rPr>
+        <w:t>5</w:t>
+      </w:r>
+      <w:r>
+        <w:rPr>
+          <w:rFonts w:ascii="Times New Roman" w:hAnsi="Times New Roman" w:cs="Times New Roman"/>
+          <w:szCs w:val="24"/>
+        </w:rPr>
+        <w:t>巻、</w:t>
+      </w:r>
+      <w:r>
+        <w:rPr>
+          <w:rFonts w:ascii="Times New Roman" w:hAnsi="Times New Roman" w:cs="Times New Roman"/>
+          <w:szCs w:val="24"/>
+        </w:rPr>
+        <w:t>97–119</w:t>
+      </w:r>
+      <w:r>
+        <w:rPr>
+          <w:rFonts w:ascii="Times New Roman" w:hAnsi="Times New Roman" w:cs="Times New Roman"/>
+          <w:szCs w:val="24"/>
+        </w:rPr>
+        <w:t>頁</w:t>
       </w:r>
       <w:r>
         <w:rPr>
@@ -2401,56 +2990,28 @@
           <w:rFonts w:ascii="Times New Roman" w:hAnsi="Times New Roman" w:cs="Times New Roman"/>
           <w:szCs w:val="24"/>
         </w:rPr>
-        <w:t>山田肖子（</w:t>
-      </w:r>
-      <w:r>
-        <w:rPr>
-          <w:rFonts w:ascii="Times New Roman" w:hAnsi="Times New Roman" w:cs="Times New Roman"/>
-          <w:szCs w:val="24"/>
-        </w:rPr>
-        <w:t>2010</w:t>
-      </w:r>
-      <w:r>
-        <w:rPr>
-          <w:rFonts w:ascii="Times New Roman" w:hAnsi="Times New Roman" w:cs="Times New Roman"/>
-          <w:szCs w:val="24"/>
-        </w:rPr>
-        <w:t>）「アフリカ教育研究の歴史的展開と現在</w:t>
-      </w:r>
-      <w:r>
-        <w:rPr>
-          <w:rFonts w:ascii="Times New Roman" w:hAnsi="Times New Roman" w:cs="Times New Roman"/>
-          <w:szCs w:val="24"/>
-        </w:rPr>
-        <w:t>-</w:t>
-      </w:r>
-      <w:r>
-        <w:rPr>
-          <w:rFonts w:ascii="Times New Roman" w:hAnsi="Times New Roman" w:cs="Times New Roman"/>
-          <w:szCs w:val="24"/>
-        </w:rPr>
-        <w:t>真の地域理解に向けて」『アフリカ教育研究』</w:t>
-      </w:r>
-      <w:r>
-        <w:rPr>
-          <w:rFonts w:ascii="Times New Roman" w:hAnsi="Times New Roman" w:cs="Times New Roman"/>
-          <w:szCs w:val="24"/>
-        </w:rPr>
-        <w:t>1</w:t>
-      </w:r>
-      <w:r>
-        <w:rPr>
-          <w:rFonts w:ascii="Times New Roman" w:hAnsi="Times New Roman" w:cs="Times New Roman"/>
-          <w:szCs w:val="24"/>
-        </w:rPr>
-        <w:t>巻、</w:t>
-      </w:r>
-      <w:r>
-        <w:rPr>
-          <w:rFonts w:ascii="Times New Roman" w:hAnsi="Times New Roman" w:cs="Times New Roman"/>
-          <w:szCs w:val="24"/>
-        </w:rPr>
-        <w:t>12–23</w:t>
+        <w:t>西川潤（</w:t>
+      </w:r>
+      <w:r>
+        <w:rPr>
+          <w:rFonts w:ascii="Times New Roman" w:hAnsi="Times New Roman" w:cs="Times New Roman"/>
+          <w:szCs w:val="24"/>
+        </w:rPr>
+        <w:t>1989</w:t>
+      </w:r>
+      <w:r>
+        <w:rPr>
+          <w:rFonts w:ascii="Times New Roman" w:hAnsi="Times New Roman" w:cs="Times New Roman"/>
+          <w:szCs w:val="24"/>
+        </w:rPr>
+        <w:t>）「内発的発展論の起源と今日的意義」鶴見和子・川田侃編『内発的発展論』東京大学出版会、</w:t>
+      </w:r>
+      <w:r>
+        <w:rPr>
+          <w:rFonts w:ascii="Times New Roman" w:hAnsi="Times New Roman" w:cs="Times New Roman"/>
+          <w:szCs w:val="24"/>
+        </w:rPr>
+        <w:t>3–41</w:t>
       </w:r>
       <w:r>
         <w:rPr>
@@ -2480,42 +3041,56 @@
           <w:rFonts w:ascii="Times New Roman" w:hAnsi="Times New Roman" w:cs="Times New Roman"/>
           <w:szCs w:val="24"/>
         </w:rPr>
-        <w:t>吉田和浩（</w:t>
-      </w:r>
-      <w:r>
-        <w:rPr>
-          <w:rFonts w:ascii="Times New Roman" w:hAnsi="Times New Roman" w:cs="Times New Roman"/>
-          <w:szCs w:val="24"/>
-        </w:rPr>
-        <w:t>2005</w:t>
-      </w:r>
-      <w:r>
-        <w:rPr>
-          <w:rFonts w:ascii="Times New Roman" w:hAnsi="Times New Roman" w:cs="Times New Roman"/>
-          <w:szCs w:val="24"/>
-        </w:rPr>
-        <w:t>）「高等教育」黒田一雄・横関祐見子編『国際教育開発論</w:t>
-      </w:r>
-      <w:r>
-        <w:rPr>
-          <w:rFonts w:ascii="Times New Roman" w:hAnsi="Times New Roman" w:cs="Times New Roman"/>
-          <w:szCs w:val="24"/>
-        </w:rPr>
-        <w:t>―</w:t>
-      </w:r>
-      <w:r>
-        <w:rPr>
-          <w:rFonts w:ascii="Times New Roman" w:hAnsi="Times New Roman" w:cs="Times New Roman"/>
-          <w:szCs w:val="24"/>
-        </w:rPr>
-        <w:t>理論と実践』有斐閣、</w:t>
-      </w:r>
-      <w:r>
-        <w:rPr>
-          <w:rFonts w:ascii="Times New Roman" w:hAnsi="Times New Roman" w:cs="Times New Roman"/>
-          <w:szCs w:val="24"/>
-        </w:rPr>
-        <w:t>121–40</w:t>
+        <w:t>山下彰一（</w:t>
+      </w:r>
+      <w:r>
+        <w:rPr>
+          <w:rFonts w:ascii="Times New Roman" w:hAnsi="Times New Roman" w:cs="Times New Roman"/>
+          <w:szCs w:val="24"/>
+        </w:rPr>
+        <w:t>1999</w:t>
+      </w:r>
+      <w:r>
+        <w:rPr>
+          <w:rFonts w:ascii="Times New Roman" w:hAnsi="Times New Roman" w:cs="Times New Roman"/>
+          <w:szCs w:val="24"/>
+        </w:rPr>
+        <w:t>）「開発協力における知識情報の共有化</w:t>
+      </w:r>
+      <w:r>
+        <w:rPr>
+          <w:rFonts w:ascii="Times New Roman" w:hAnsi="Times New Roman" w:cs="Times New Roman"/>
+          <w:szCs w:val="24"/>
+        </w:rPr>
+        <w:t xml:space="preserve">: </w:t>
+      </w:r>
+      <w:r>
+        <w:rPr>
+          <w:rFonts w:ascii="Times New Roman" w:hAnsi="Times New Roman" w:cs="Times New Roman"/>
+          <w:szCs w:val="24"/>
+        </w:rPr>
+        <w:t>特集の目的」『国際開発研究』</w:t>
+      </w:r>
+      <w:r>
+        <w:rPr>
+          <w:rFonts w:ascii="Times New Roman" w:hAnsi="Times New Roman" w:cs="Times New Roman"/>
+          <w:szCs w:val="24"/>
+        </w:rPr>
+        <w:t>8</w:t>
+      </w:r>
+      <w:r>
+        <w:rPr>
+          <w:rFonts w:ascii="Times New Roman" w:hAnsi="Times New Roman" w:cs="Times New Roman"/>
+          <w:szCs w:val="24"/>
+        </w:rPr>
+        <w:t>巻、</w:t>
+      </w:r>
+      <w:r>
+        <w:rPr>
+          <w:rFonts w:ascii="Times New Roman" w:hAnsi="Times New Roman" w:cs="Times New Roman"/>
+          <w:szCs w:val="24"/>
+        </w:rPr>
+        <w:t>1–4</w:t>
       </w:r>
       <w:r>
         <w:rPr>
@@ -2545,23 +3120,42 @@
           <w:rFonts w:ascii="Times New Roman" w:hAnsi="Times New Roman" w:cs="Times New Roman"/>
           <w:szCs w:val="24"/>
         </w:rPr>
-        <w:t xml:space="preserve">King, K. (2000). Towards knowledge-based aid: a new way of working or a new North-South divide? </w:t>
-      </w:r>
-      <w:r>
-        <w:rPr>
-          <w:rFonts w:ascii="Times New Roman" w:hAnsi="Times New Roman" w:cs="Times New Roman"/>
-          <w:i/>
-          <w:iCs/>
-          <w:szCs w:val="24"/>
-        </w:rPr>
-        <w:t>Journal of International Cooperation in Education</w:t>
-      </w:r>
-      <w:r>
-        <w:rPr>
-          <w:rFonts w:ascii="Times New Roman" w:hAnsi="Times New Roman" w:cs="Times New Roman"/>
-          <w:szCs w:val="24"/>
-        </w:rPr>
-        <w:t>, 3(2), 23–48. https://doi.org/10.15027/34134.</w:t>
+        <w:t>山田肖子（</w:t>
+      </w:r>
+      <w:r>
+        <w:rPr>
+          <w:rFonts w:ascii="Times New Roman" w:hAnsi="Times New Roman" w:cs="Times New Roman"/>
+          <w:szCs w:val="24"/>
+        </w:rPr>
+        <w:t>2009</w:t>
+      </w:r>
+      <w:r>
+        <w:rPr>
+          <w:rFonts w:ascii="Times New Roman" w:hAnsi="Times New Roman" w:cs="Times New Roman"/>
+          <w:szCs w:val="24"/>
+        </w:rPr>
+        <w:t>）『国際協力と学校</w:t>
+      </w:r>
+      <w:r>
+        <w:rPr>
+          <w:rFonts w:ascii="Times New Roman" w:hAnsi="Times New Roman" w:cs="Times New Roman"/>
+          <w:szCs w:val="24"/>
+        </w:rPr>
+        <w:t xml:space="preserve">: </w:t>
+      </w:r>
+      <w:r>
+        <w:rPr>
+          <w:rFonts w:ascii="Times New Roman" w:hAnsi="Times New Roman" w:cs="Times New Roman"/>
+          <w:szCs w:val="24"/>
+        </w:rPr>
+        <w:t>アフリカにおけるまなびの現場』創成社</w:t>
+      </w:r>
+      <w:r>
+        <w:rPr>
+          <w:rFonts w:ascii="Times New Roman" w:hAnsi="Times New Roman" w:cs="Times New Roman"/>
+          <w:szCs w:val="24"/>
+        </w:rPr>
+        <w:t>.</w:t>
       </w:r>
     </w:p>
     <w:p>
@@ -2577,23 +3171,70 @@
           <w:rFonts w:ascii="Times New Roman" w:hAnsi="Times New Roman" w:cs="Times New Roman"/>
           <w:szCs w:val="24"/>
         </w:rPr>
-        <w:t xml:space="preserve">Kitamura, Y. (2007). The Political Dimension of International Cooperation in Education: Mechanisms of Global Governance to Promote Education for All. In D. Baker &amp; A. Wiseman (eds.). </w:t>
-      </w:r>
-      <w:r>
-        <w:rPr>
-          <w:rFonts w:ascii="Times New Roman" w:hAnsi="Times New Roman" w:cs="Times New Roman"/>
-          <w:i/>
-          <w:iCs/>
-          <w:szCs w:val="24"/>
-        </w:rPr>
-        <w:t>Education for All: Global Promises, National Challenges</w:t>
-      </w:r>
-      <w:r>
-        <w:rPr>
-          <w:rFonts w:ascii="Times New Roman" w:hAnsi="Times New Roman" w:cs="Times New Roman"/>
-          <w:szCs w:val="24"/>
-        </w:rPr>
-        <w:t>. Oxford: Elsevier, pp. 33–74.</w:t>
+        <w:t>山田肖子（</w:t>
+      </w:r>
+      <w:r>
+        <w:rPr>
+          <w:rFonts w:ascii="Times New Roman" w:hAnsi="Times New Roman" w:cs="Times New Roman"/>
+          <w:szCs w:val="24"/>
+        </w:rPr>
+        <w:t>2010</w:t>
+      </w:r>
+      <w:r>
+        <w:rPr>
+          <w:rFonts w:ascii="Times New Roman" w:hAnsi="Times New Roman" w:cs="Times New Roman"/>
+          <w:szCs w:val="24"/>
+        </w:rPr>
+        <w:t>）「アフリカ教育研究の歴史的展開と現在</w:t>
+      </w:r>
+      <w:r>
+        <w:rPr>
+          <w:rFonts w:ascii="Times New Roman" w:hAnsi="Times New Roman" w:cs="Times New Roman"/>
+          <w:szCs w:val="24"/>
+        </w:rPr>
+        <w:t>-</w:t>
+      </w:r>
+      <w:r>
+        <w:rPr>
+          <w:rFonts w:ascii="Times New Roman" w:hAnsi="Times New Roman" w:cs="Times New Roman"/>
+          <w:szCs w:val="24"/>
+        </w:rPr>
+        <w:t>真の地域理解に向けて」『アフリカ教育研究』</w:t>
+      </w:r>
+      <w:r>
+        <w:rPr>
+          <w:rFonts w:ascii="Times New Roman" w:hAnsi="Times New Roman" w:cs="Times New Roman"/>
+          <w:szCs w:val="24"/>
+        </w:rPr>
+        <w:t>1</w:t>
+      </w:r>
+      <w:r>
+        <w:rPr>
+          <w:rFonts w:ascii="Times New Roman" w:hAnsi="Times New Roman" w:cs="Times New Roman"/>
+          <w:szCs w:val="24"/>
+        </w:rPr>
+        <w:t>巻、</w:t>
+      </w:r>
+      <w:r>
+        <w:rPr>
+          <w:rFonts w:ascii="Times New Roman" w:hAnsi="Times New Roman" w:cs="Times New Roman"/>
+          <w:szCs w:val="24"/>
+        </w:rPr>
+        <w:t>12–23</w:t>
+      </w:r>
+      <w:r>
+        <w:rPr>
+          <w:rFonts w:ascii="Times New Roman" w:hAnsi="Times New Roman" w:cs="Times New Roman"/>
+          <w:szCs w:val="24"/>
+        </w:rPr>
+        <w:t>頁</w:t>
+      </w:r>
+      <w:r>
+        <w:rPr>
+          <w:rFonts w:ascii="Times New Roman" w:hAnsi="Times New Roman" w:cs="Times New Roman"/>
+          <w:szCs w:val="24"/>
+        </w:rPr>
+        <w:t>.</w:t>
       </w:r>
     </w:p>
     <w:p>
@@ -2604,53 +3245,62 @@
           <w:szCs w:val="24"/>
         </w:rPr>
       </w:pPr>
-      <w:proofErr w:type="spellStart"/>
-      <w:r>
-        <w:rPr>
-          <w:rFonts w:ascii="Times New Roman" w:hAnsi="Times New Roman" w:cs="Times New Roman"/>
-          <w:szCs w:val="24"/>
-        </w:rPr>
-        <w:t>Sakaue</w:t>
-      </w:r>
-      <w:proofErr w:type="spellEnd"/>
-      <w:r>
-        <w:rPr>
-          <w:rFonts w:ascii="Times New Roman" w:hAnsi="Times New Roman" w:cs="Times New Roman"/>
-          <w:szCs w:val="24"/>
-        </w:rPr>
-        <w:t xml:space="preserve">, K., Ogawa, M. &amp; </w:t>
-      </w:r>
-      <w:proofErr w:type="spellStart"/>
-      <w:r>
-        <w:rPr>
-          <w:rFonts w:ascii="Times New Roman" w:hAnsi="Times New Roman" w:cs="Times New Roman"/>
-          <w:szCs w:val="24"/>
-        </w:rPr>
-        <w:t>Sawamura</w:t>
-      </w:r>
-      <w:proofErr w:type="spellEnd"/>
-      <w:r>
-        <w:rPr>
-          <w:rFonts w:ascii="Times New Roman" w:hAnsi="Times New Roman" w:cs="Times New Roman"/>
-          <w:szCs w:val="24"/>
-        </w:rPr>
-        <w:t xml:space="preserve">, N. (2021). Inequality in Learning Engagements Amid the COVID-19 Pandemic: A Comparative Study of Kenya, Uganda, and Malawi. </w:t>
-      </w:r>
-      <w:r>
-        <w:rPr>
-          <w:rFonts w:ascii="Times New Roman" w:hAnsi="Times New Roman" w:cs="Times New Roman"/>
-          <w:i/>
-          <w:iCs/>
-          <w:szCs w:val="24"/>
-        </w:rPr>
-        <w:t>Africa Educational Research Journal</w:t>
-      </w:r>
-      <w:r>
-        <w:rPr>
-          <w:rFonts w:ascii="Times New Roman" w:hAnsi="Times New Roman" w:cs="Times New Roman"/>
-          <w:szCs w:val="24"/>
-        </w:rPr>
-        <w:t>, 12, 4–18.</w:t>
+      <w:r>
+        <w:rPr>
+          <w:rFonts w:ascii="Times New Roman" w:hAnsi="Times New Roman" w:cs="Times New Roman"/>
+          <w:szCs w:val="24"/>
+        </w:rPr>
+        <w:lastRenderedPageBreak/>
+        <w:t>吉田和浩（</w:t>
+      </w:r>
+      <w:r>
+        <w:rPr>
+          <w:rFonts w:ascii="Times New Roman" w:hAnsi="Times New Roman" w:cs="Times New Roman"/>
+          <w:szCs w:val="24"/>
+        </w:rPr>
+        <w:t>2005</w:t>
+      </w:r>
+      <w:r>
+        <w:rPr>
+          <w:rFonts w:ascii="Times New Roman" w:hAnsi="Times New Roman" w:cs="Times New Roman"/>
+          <w:szCs w:val="24"/>
+        </w:rPr>
+        <w:t>）「高等教育」黒田一雄・横関祐見子編『国際教育開発論</w:t>
+      </w:r>
+      <w:r>
+        <w:rPr>
+          <w:rFonts w:ascii="Times New Roman" w:hAnsi="Times New Roman" w:cs="Times New Roman"/>
+          <w:szCs w:val="24"/>
+        </w:rPr>
+        <w:t>―</w:t>
+      </w:r>
+      <w:r>
+        <w:rPr>
+          <w:rFonts w:ascii="Times New Roman" w:hAnsi="Times New Roman" w:cs="Times New Roman"/>
+          <w:szCs w:val="24"/>
+        </w:rPr>
+        <w:t>理論と実践』有斐閣、</w:t>
+      </w:r>
+      <w:r>
+        <w:rPr>
+          <w:rFonts w:ascii="Times New Roman" w:hAnsi="Times New Roman" w:cs="Times New Roman"/>
+          <w:szCs w:val="24"/>
+        </w:rPr>
+        <w:t>121–40</w:t>
+      </w:r>
+      <w:r>
+        <w:rPr>
+          <w:rFonts w:ascii="Times New Roman" w:hAnsi="Times New Roman" w:cs="Times New Roman"/>
+          <w:szCs w:val="24"/>
+        </w:rPr>
+        <w:t>頁</w:t>
+      </w:r>
+      <w:r>
+        <w:rPr>
+          <w:rFonts w:ascii="Times New Roman" w:hAnsi="Times New Roman" w:cs="Times New Roman"/>
+          <w:szCs w:val="24"/>
+        </w:rPr>
+        <w:t>.</w:t>
       </w:r>
     </w:p>
     <w:p>
@@ -2661,37 +3311,12 @@
           <w:szCs w:val="24"/>
         </w:rPr>
       </w:pPr>
-      <w:proofErr w:type="spellStart"/>
-      <w:r>
-        <w:rPr>
-          <w:rFonts w:ascii="Times New Roman" w:hAnsi="Times New Roman" w:cs="Times New Roman"/>
-          <w:szCs w:val="24"/>
-        </w:rPr>
-        <w:t>Sifuna</w:t>
-      </w:r>
-      <w:proofErr w:type="spellEnd"/>
-      <w:r>
-        <w:rPr>
-          <w:rFonts w:ascii="Times New Roman" w:hAnsi="Times New Roman" w:cs="Times New Roman"/>
-          <w:szCs w:val="24"/>
-        </w:rPr>
-        <w:t xml:space="preserve">, D. N. &amp; </w:t>
-      </w:r>
-      <w:proofErr w:type="spellStart"/>
-      <w:r>
-        <w:rPr>
-          <w:rFonts w:ascii="Times New Roman" w:hAnsi="Times New Roman" w:cs="Times New Roman"/>
-          <w:szCs w:val="24"/>
-        </w:rPr>
-        <w:t>Sawamura</w:t>
-      </w:r>
-      <w:proofErr w:type="spellEnd"/>
-      <w:r>
-        <w:rPr>
-          <w:rFonts w:ascii="Times New Roman" w:hAnsi="Times New Roman" w:cs="Times New Roman"/>
-          <w:szCs w:val="24"/>
-        </w:rPr>
-        <w:t xml:space="preserve">, N. (2010). </w:t>
+      <w:r>
+        <w:rPr>
+          <w:rFonts w:ascii="Times New Roman" w:hAnsi="Times New Roman" w:cs="Times New Roman"/>
+          <w:szCs w:val="24"/>
+        </w:rPr>
+        <w:t xml:space="preserve">King, K. (2000). Towards Knowledge-Based Aid: A New Way of Working or a New North-South Divide? </w:t>
       </w:r>
       <w:r>
         <w:rPr>
@@ -2700,14 +3325,14 @@
           <w:iCs/>
           <w:szCs w:val="24"/>
         </w:rPr>
-        <w:t>Challenges of quality education in Sub-Saharan African countries</w:t>
-      </w:r>
-      <w:r>
-        <w:rPr>
-          <w:rFonts w:ascii="Times New Roman" w:hAnsi="Times New Roman" w:cs="Times New Roman"/>
-          <w:szCs w:val="24"/>
-        </w:rPr>
-        <w:t>. New York: Nova Science Publishers.</w:t>
+        <w:t>Journal of International Cooperation in Education</w:t>
+      </w:r>
+      <w:r>
+        <w:rPr>
+          <w:rFonts w:ascii="Times New Roman" w:hAnsi="Times New Roman" w:cs="Times New Roman"/>
+          <w:szCs w:val="24"/>
+        </w:rPr>
+        <w:t>, 3(2), 23–48. https://doi.org/10.15027/34134.</w:t>
       </w:r>
     </w:p>
     <w:p>
@@ -2718,53 +3343,12 @@
           <w:szCs w:val="24"/>
         </w:rPr>
       </w:pPr>
-      <w:proofErr w:type="spellStart"/>
-      <w:r>
-        <w:rPr>
-          <w:rFonts w:ascii="Times New Roman" w:hAnsi="Times New Roman" w:cs="Times New Roman"/>
-          <w:szCs w:val="24"/>
-        </w:rPr>
-        <w:t>Sifuna</w:t>
-      </w:r>
-      <w:proofErr w:type="spellEnd"/>
-      <w:r>
-        <w:rPr>
-          <w:rFonts w:ascii="Times New Roman" w:hAnsi="Times New Roman" w:cs="Times New Roman"/>
-          <w:szCs w:val="24"/>
-        </w:rPr>
-        <w:t xml:space="preserve">, D. N., </w:t>
-      </w:r>
-      <w:proofErr w:type="spellStart"/>
-      <w:r>
-        <w:rPr>
-          <w:rFonts w:ascii="Times New Roman" w:hAnsi="Times New Roman" w:cs="Times New Roman"/>
-          <w:szCs w:val="24"/>
-        </w:rPr>
-        <w:t>Sawamura</w:t>
-      </w:r>
-      <w:proofErr w:type="spellEnd"/>
-      <w:r>
-        <w:rPr>
-          <w:rFonts w:ascii="Times New Roman" w:hAnsi="Times New Roman" w:cs="Times New Roman"/>
-          <w:szCs w:val="24"/>
-        </w:rPr>
-        <w:t xml:space="preserve">, N., Shimada, K. &amp; </w:t>
-      </w:r>
-      <w:proofErr w:type="spellStart"/>
-      <w:r>
-        <w:rPr>
-          <w:rFonts w:ascii="Times New Roman" w:hAnsi="Times New Roman" w:cs="Times New Roman"/>
-          <w:szCs w:val="24"/>
-        </w:rPr>
-        <w:t>Malenya</w:t>
-      </w:r>
-      <w:proofErr w:type="spellEnd"/>
-      <w:r>
-        <w:rPr>
-          <w:rFonts w:ascii="Times New Roman" w:hAnsi="Times New Roman" w:cs="Times New Roman"/>
-          <w:szCs w:val="24"/>
-        </w:rPr>
-        <w:t xml:space="preserve">, F. L. (2015). UPE Policy and Quality of Education in Kenya. In K. Ogawa &amp; M. Nishimura (eds.). </w:t>
+      <w:r>
+        <w:rPr>
+          <w:rFonts w:ascii="Times New Roman" w:hAnsi="Times New Roman" w:cs="Times New Roman"/>
+          <w:szCs w:val="24"/>
+        </w:rPr>
+        <w:t xml:space="preserve">Kitamura, Y. (2007). The Political Dimension of International Cooperation in Education: Mechanisms of Global Governance to Promote Education for All. In D. Baker &amp; A. Wiseman (eds.). </w:t>
       </w:r>
       <w:r>
         <w:rPr>
@@ -2773,19 +3357,285 @@
           <w:iCs/>
           <w:szCs w:val="24"/>
         </w:rPr>
-        <w:t>Comparative Analysis on Universal Primary Education Policy and Practice in Sub-Saharan Africa</w:t>
-      </w:r>
-      <w:r>
-        <w:rPr>
-          <w:rFonts w:ascii="Times New Roman" w:hAnsi="Times New Roman" w:cs="Times New Roman"/>
-          <w:szCs w:val="24"/>
-        </w:rPr>
-        <w:t>. Brill, pp. 135–53.</w:t>
+        <w:t>Education for All: Global Promises, National Challenges</w:t>
+      </w:r>
+      <w:r>
+        <w:rPr>
+          <w:rFonts w:ascii="Times New Roman" w:hAnsi="Times New Roman" w:cs="Times New Roman"/>
+          <w:szCs w:val="24"/>
+        </w:rPr>
+        <w:t>. Oxford: Elsevier, pp. 33–74.</w:t>
       </w:r>
     </w:p>
     <w:p>
-      <w:r>
-        <w:lastRenderedPageBreak/>
+      <w:pPr>
+        <w:pStyle w:val="Bibliography"/>
+        <w:rPr>
+          <w:rFonts w:ascii="Times New Roman" w:hAnsi="Times New Roman" w:cs="Times New Roman"/>
+          <w:szCs w:val="24"/>
+        </w:rPr>
+      </w:pPr>
+      <w:proofErr w:type="spellStart"/>
+      <w:r>
+        <w:rPr>
+          <w:rFonts w:ascii="Times New Roman" w:hAnsi="Times New Roman" w:cs="Times New Roman"/>
+          <w:szCs w:val="24"/>
+        </w:rPr>
+        <w:t>Sakaue</w:t>
+      </w:r>
+      <w:proofErr w:type="spellEnd"/>
+      <w:r>
+        <w:rPr>
+          <w:rFonts w:ascii="Times New Roman" w:hAnsi="Times New Roman" w:cs="Times New Roman"/>
+          <w:szCs w:val="24"/>
+        </w:rPr>
+        <w:t xml:space="preserve">, K., Ogawa, M. &amp; </w:t>
+      </w:r>
+      <w:proofErr w:type="spellStart"/>
+      <w:r>
+        <w:rPr>
+          <w:rFonts w:ascii="Times New Roman" w:hAnsi="Times New Roman" w:cs="Times New Roman"/>
+          <w:szCs w:val="24"/>
+        </w:rPr>
+        <w:t>Sawamura</w:t>
+      </w:r>
+      <w:proofErr w:type="spellEnd"/>
+      <w:r>
+        <w:rPr>
+          <w:rFonts w:ascii="Times New Roman" w:hAnsi="Times New Roman" w:cs="Times New Roman"/>
+          <w:szCs w:val="24"/>
+        </w:rPr>
+        <w:t xml:space="preserve">, N. (2021). Inequality in Learning Engagements Amid the COVID-19 Pandemic: A Comparative Study of Kenya, Uganda, and Malawi. </w:t>
+      </w:r>
+      <w:r>
+        <w:rPr>
+          <w:rFonts w:ascii="Times New Roman" w:hAnsi="Times New Roman" w:cs="Times New Roman"/>
+          <w:i/>
+          <w:iCs/>
+          <w:szCs w:val="24"/>
+        </w:rPr>
+        <w:t>Africa Educational Research Journal</w:t>
+      </w:r>
+      <w:r>
+        <w:rPr>
+          <w:rFonts w:ascii="Times New Roman" w:hAnsi="Times New Roman" w:cs="Times New Roman"/>
+          <w:szCs w:val="24"/>
+        </w:rPr>
+        <w:t>, 12, 4–18.</w:t>
+      </w:r>
+    </w:p>
+    <w:p>
+      <w:pPr>
+        <w:pStyle w:val="Bibliography"/>
+        <w:rPr>
+          <w:rFonts w:ascii="Times New Roman" w:hAnsi="Times New Roman" w:cs="Times New Roman"/>
+          <w:szCs w:val="24"/>
+        </w:rPr>
+      </w:pPr>
+      <w:proofErr w:type="spellStart"/>
+      <w:r>
+        <w:rPr>
+          <w:rFonts w:ascii="Times New Roman" w:hAnsi="Times New Roman" w:cs="Times New Roman"/>
+          <w:szCs w:val="24"/>
+        </w:rPr>
+        <w:t>Sifuna</w:t>
+      </w:r>
+      <w:proofErr w:type="spellEnd"/>
+      <w:r>
+        <w:rPr>
+          <w:rFonts w:ascii="Times New Roman" w:hAnsi="Times New Roman" w:cs="Times New Roman"/>
+          <w:szCs w:val="24"/>
+        </w:rPr>
+        <w:t xml:space="preserve">, D. N. &amp; </w:t>
+      </w:r>
+      <w:proofErr w:type="spellStart"/>
+      <w:r>
+        <w:rPr>
+          <w:rFonts w:ascii="Times New Roman" w:hAnsi="Times New Roman" w:cs="Times New Roman"/>
+          <w:szCs w:val="24"/>
+        </w:rPr>
+        <w:t>Sawamura</w:t>
+      </w:r>
+      <w:proofErr w:type="spellEnd"/>
+      <w:r>
+        <w:rPr>
+          <w:rFonts w:ascii="Times New Roman" w:hAnsi="Times New Roman" w:cs="Times New Roman"/>
+          <w:szCs w:val="24"/>
+        </w:rPr>
+        <w:t xml:space="preserve">, N. (2010). </w:t>
+      </w:r>
+      <w:r>
+        <w:rPr>
+          <w:rFonts w:ascii="Times New Roman" w:hAnsi="Times New Roman" w:cs="Times New Roman"/>
+          <w:i/>
+          <w:iCs/>
+          <w:szCs w:val="24"/>
+        </w:rPr>
+        <w:t>Challenges of Quality Education in Sub-Saharan African Countries</w:t>
+      </w:r>
+      <w:r>
+        <w:rPr>
+          <w:rFonts w:ascii="Times New Roman" w:hAnsi="Times New Roman" w:cs="Times New Roman"/>
+          <w:szCs w:val="24"/>
+        </w:rPr>
+        <w:t>. New York: Nova Science Publishers.</w:t>
+      </w:r>
+    </w:p>
+    <w:p>
+      <w:pPr>
+        <w:pStyle w:val="Bibliography"/>
+        <w:rPr>
+          <w:rFonts w:ascii="Times New Roman" w:hAnsi="Times New Roman" w:cs="Times New Roman"/>
+          <w:szCs w:val="24"/>
+        </w:rPr>
+      </w:pPr>
+      <w:proofErr w:type="spellStart"/>
+      <w:r>
+        <w:rPr>
+          <w:rFonts w:ascii="Times New Roman" w:hAnsi="Times New Roman" w:cs="Times New Roman"/>
+          <w:szCs w:val="24"/>
+        </w:rPr>
+        <w:t>Sifuna</w:t>
+      </w:r>
+      <w:proofErr w:type="spellEnd"/>
+      <w:r>
+        <w:rPr>
+          <w:rFonts w:ascii="Times New Roman" w:hAnsi="Times New Roman" w:cs="Times New Roman"/>
+          <w:szCs w:val="24"/>
+        </w:rPr>
+        <w:t xml:space="preserve">, D. N., </w:t>
+      </w:r>
+      <w:proofErr w:type="spellStart"/>
+      <w:r>
+        <w:rPr>
+          <w:rFonts w:ascii="Times New Roman" w:hAnsi="Times New Roman" w:cs="Times New Roman"/>
+          <w:szCs w:val="24"/>
+        </w:rPr>
+        <w:t>Sawamura</w:t>
+      </w:r>
+      <w:proofErr w:type="spellEnd"/>
+      <w:r>
+        <w:rPr>
+          <w:rFonts w:ascii="Times New Roman" w:hAnsi="Times New Roman" w:cs="Times New Roman"/>
+          <w:szCs w:val="24"/>
+        </w:rPr>
+        <w:t xml:space="preserve">, N., Shimada, K. &amp; </w:t>
+      </w:r>
+      <w:proofErr w:type="spellStart"/>
+      <w:r>
+        <w:rPr>
+          <w:rFonts w:ascii="Times New Roman" w:hAnsi="Times New Roman" w:cs="Times New Roman"/>
+          <w:szCs w:val="24"/>
+        </w:rPr>
+        <w:t>Malenya</w:t>
+      </w:r>
+      <w:proofErr w:type="spellEnd"/>
+      <w:r>
+        <w:rPr>
+          <w:rFonts w:ascii="Times New Roman" w:hAnsi="Times New Roman" w:cs="Times New Roman"/>
+          <w:szCs w:val="24"/>
+        </w:rPr>
+        <w:t xml:space="preserve">, F. L. (2015). UPE Policy and Quality of Education in Kenya. In K. Ogawa &amp; M. Nishimura (eds.). </w:t>
+      </w:r>
+      <w:r>
+        <w:rPr>
+          <w:rFonts w:ascii="Times New Roman" w:hAnsi="Times New Roman" w:cs="Times New Roman"/>
+          <w:i/>
+          <w:iCs/>
+          <w:szCs w:val="24"/>
+        </w:rPr>
+        <w:t>Comparative Analysis on Universal Primary Education Policy and Practice in Sub-Saharan Africa</w:t>
+      </w:r>
+      <w:r>
+        <w:rPr>
+          <w:rFonts w:ascii="Times New Roman" w:hAnsi="Times New Roman" w:cs="Times New Roman"/>
+          <w:szCs w:val="24"/>
+        </w:rPr>
+        <w:t>. Brill, pp. 135–53.</w:t>
+      </w:r>
+    </w:p>
+    <w:p>
+      <w:pPr>
+        <w:pStyle w:val="Bibliography"/>
+        <w:rPr>
+          <w:rFonts w:ascii="Times New Roman" w:hAnsi="Times New Roman" w:cs="Times New Roman"/>
+          <w:szCs w:val="24"/>
+        </w:rPr>
+      </w:pPr>
+      <w:r>
+        <w:rPr>
+          <w:rFonts w:ascii="Times New Roman" w:hAnsi="Times New Roman" w:cs="Times New Roman"/>
+          <w:szCs w:val="24"/>
+        </w:rPr>
+        <w:t>Stiglitz, J. E. (1998). More Instruments and Broader Goals: Moving toward the Post-Washington Consensus The United Nations University World Institute for Development Economics Research, Helsinki. http://www.wider.unu.edu/ stiglitz.htm (January 15, 2001).</w:t>
+      </w:r>
+    </w:p>
+    <w:p>
+      <w:pPr>
+        <w:pStyle w:val="Bibliography"/>
+        <w:rPr>
+          <w:rFonts w:ascii="Times New Roman" w:hAnsi="Times New Roman" w:cs="Times New Roman"/>
+          <w:szCs w:val="24"/>
+        </w:rPr>
+      </w:pPr>
+      <w:r>
+        <w:rPr>
+          <w:rFonts w:ascii="Times New Roman" w:hAnsi="Times New Roman" w:cs="Times New Roman"/>
+          <w:szCs w:val="24"/>
+        </w:rPr>
+        <w:t xml:space="preserve">Thoburn, J. T. (2000). Development Studies Education in Universities in the New Millennium: A United Kingdom Perspective. </w:t>
+      </w:r>
+      <w:r>
+        <w:rPr>
+          <w:rFonts w:ascii="Times New Roman" w:hAnsi="Times New Roman" w:cs="Times New Roman"/>
+          <w:i/>
+          <w:iCs/>
+          <w:szCs w:val="24"/>
+        </w:rPr>
+        <w:t>Journal of International Development Studies</w:t>
+      </w:r>
+      <w:r>
+        <w:rPr>
+          <w:rFonts w:ascii="Times New Roman" w:hAnsi="Times New Roman" w:cs="Times New Roman"/>
+          <w:szCs w:val="24"/>
+        </w:rPr>
+        <w:t>, 9(2), 49–62.</w:t>
+      </w:r>
+    </w:p>
+    <w:p>
+      <w:pPr>
+        <w:pStyle w:val="Bibliography"/>
+        <w:rPr>
+          <w:rFonts w:ascii="Times New Roman" w:hAnsi="Times New Roman" w:cs="Times New Roman"/>
+          <w:szCs w:val="24"/>
+        </w:rPr>
+      </w:pPr>
+      <w:r>
+        <w:rPr>
+          <w:rFonts w:ascii="Times New Roman" w:hAnsi="Times New Roman" w:cs="Times New Roman"/>
+          <w:szCs w:val="24"/>
+        </w:rPr>
+        <w:t xml:space="preserve">World Bank (2000). </w:t>
+      </w:r>
+      <w:r>
+        <w:rPr>
+          <w:rFonts w:ascii="Times New Roman" w:hAnsi="Times New Roman" w:cs="Times New Roman"/>
+          <w:i/>
+          <w:iCs/>
+          <w:szCs w:val="24"/>
+        </w:rPr>
+        <w:t>World Development Report 2000/2001: Attacking Poverty</w:t>
+      </w:r>
+      <w:r>
+        <w:rPr>
+          <w:rFonts w:ascii="Times New Roman" w:hAnsi="Times New Roman" w:cs="Times New Roman"/>
+          <w:szCs w:val="24"/>
+        </w:rPr>
+        <w:t>. New York: Oxford University Press.</w:t>
+      </w:r>
+    </w:p>
+    <w:p>
+      <w:r>
         <w:fldChar w:fldCharType="end"/>
       </w:r>
     </w:p>
@@ -3356,6 +4206,7 @@
   <w:style w:type="character" w:default="1" w:styleId="DefaultParagraphFont">
     <w:name w:val="Default Paragraph Font"/>
     <w:uiPriority w:val="1"/>
+    <w:semiHidden/>
     <w:unhideWhenUsed/>
   </w:style>
   <w:style w:type="table" w:default="1" w:styleId="TableNormal">

</xml_diff>

<commit_message>
Added JIDS for English manuscript
</commit_message>
<xml_diff>
--- a/Africa Educational Research Journal/chicago-author-date-aerj-ja-test.docx
+++ b/Africa Educational Research Journal/chicago-author-date-aerj-ja-test.docx
@@ -1310,7 +1310,7 @@
       </w:r>
       <w:r>
         <w:rPr>
-          <w:rFonts w:ascii="Calibri" w:hAnsi="Calibri" w:cs="Calibri"/>
+          <w:rFonts w:ascii="Times New Roman" w:hAnsi="Times New Roman" w:cs="Times New Roman"/>
           <w:szCs w:val="24"/>
           <w:lang w:val="fr-FR"/>
         </w:rPr>
@@ -1318,7 +1318,7 @@
       </w:r>
       <w:r>
         <w:rPr>
-          <w:rFonts w:ascii="Calibri" w:hAnsi="Calibri" w:cs="Calibri"/>
+          <w:rFonts w:ascii="Times New Roman" w:hAnsi="Times New Roman" w:cs="Times New Roman"/>
           <w:szCs w:val="24"/>
           <w:lang w:val="fr-FR"/>
         </w:rPr>
@@ -1326,7 +1326,7 @@
       </w:r>
       <w:r>
         <w:rPr>
-          <w:rFonts w:ascii="Calibri" w:hAnsi="Calibri" w:cs="Calibri"/>
+          <w:rFonts w:ascii="Times New Roman" w:hAnsi="Times New Roman" w:cs="Times New Roman"/>
           <w:szCs w:val="24"/>
           <w:lang w:val="fr-FR"/>
         </w:rPr>
@@ -1541,7 +1541,7 @@
       </w:r>
       <w:r>
         <w:rPr>
-          <w:rFonts w:ascii="Calibri" w:hAnsi="Calibri" w:cs="Calibri"/>
+          <w:rFonts w:ascii="Times New Roman" w:hAnsi="Times New Roman" w:cs="Times New Roman"/>
           <w:szCs w:val="24"/>
           <w:lang w:val="fr-FR"/>
         </w:rPr>
@@ -1549,7 +1549,7 @@
       </w:r>
       <w:r>
         <w:rPr>
-          <w:rFonts w:ascii="Calibri" w:hAnsi="Calibri" w:cs="Calibri"/>
+          <w:rFonts w:ascii="Times New Roman" w:hAnsi="Times New Roman" w:cs="Times New Roman"/>
           <w:szCs w:val="24"/>
           <w:lang w:val="fr-FR"/>
         </w:rPr>
@@ -1557,7 +1557,7 @@
       </w:r>
       <w:r>
         <w:rPr>
-          <w:rFonts w:ascii="Calibri" w:hAnsi="Calibri" w:cs="Calibri"/>
+          <w:rFonts w:ascii="Times New Roman" w:hAnsi="Times New Roman" w:cs="Times New Roman"/>
           <w:szCs w:val="24"/>
           <w:lang w:val="fr-FR"/>
         </w:rPr>
@@ -2147,6 +2147,8 @@
         </w:rPr>
         <w:fldChar w:fldCharType="end"/>
       </w:r>
+      <w:bookmarkStart w:id="0" w:name="_GoBack"/>
+      <w:bookmarkEnd w:id="0"/>
     </w:p>
     <w:p>
       <w:pPr>
@@ -2907,8 +2909,6 @@
         </w:rPr>
         <w:fldChar w:fldCharType="end"/>
       </w:r>
-      <w:bookmarkStart w:id="0" w:name="_GoBack"/>
-      <w:bookmarkEnd w:id="0"/>
     </w:p>
     <w:p>
       <w:pPr>

</xml_diff>

<commit_message>
Added literature to aerj
</commit_message>
<xml_diff>
--- a/Africa Educational Research Journal/chicago-author-date-aerj-ja-test.docx
+++ b/Africa Educational Research Journal/chicago-author-date-aerj-ja-test.docx
@@ -1246,8 +1246,6 @@
         </w:rPr>
         <w:fldChar w:fldCharType="end"/>
       </w:r>
-      <w:bookmarkStart w:id="0" w:name="_GoBack"/>
-      <w:bookmarkEnd w:id="0"/>
     </w:p>
     <w:p>
       <w:pPr>
@@ -2454,7 +2452,7 @@
         <w:rPr>
           <w:rFonts w:ascii="Times New Roman" w:eastAsia="ＭＳ 明朝" w:hAnsi="Times New Roman" w:hint="eastAsia"/>
         </w:rPr>
-        <w:instrText>やました</w:instrText>
+        <w:instrText>やましたしょういち</w:instrText>
       </w:r>
       <w:r>
         <w:rPr>
@@ -2508,19 +2506,55 @@
         <w:rPr>
           <w:rFonts w:ascii="Times New Roman" w:eastAsia="ＭＳ 明朝" w:hAnsi="Times New Roman" w:hint="eastAsia"/>
         </w:rPr>
-        <w:instrText>"}],"issued":{"date-parts":[["1999"]]},"citation-key":"yamashita1999"}},{"id":5189,"uris":["http://zotero.org/users/2816249/items/MGY7VASG"],"itemData":{"id":5189,"type":"book","event-place":"New York","ISBN":"0-19-521129-4","publisher":"Oxford Uni</w:instrText>
+        <w:instrText>"}],"issued":{"date-parts":[["1999"]]},"citation-key":"yamashita1999"}},{"id":5189,"uris":["http://zotero.org/users/2816249/items/MGY7VASG"],"itemData":{"id":5189,"type":"book","event-place":"New York","ISBN":"0-19-521129-4","publisher":"Oxfor</w:instrText>
       </w:r>
       <w:r>
         <w:rPr>
           <w:rFonts w:ascii="Times New Roman" w:eastAsia="ＭＳ 明朝" w:hAnsi="Times New Roman"/>
         </w:rPr>
-        <w:instrText>versity Press","publisher-place":"New York","title":"World development report 2000/2001: Attacking poverty","author":[{"literal":"World Bank"}],"issued":{"date-parts":[["2000"]]},"citation-key":"worldbank2000"}},{"id":5190,"uris":["http://zotero.org/users/2816249/items/7GK4TYWT"],"itemData":{"id":5190,"type":"article-journal","container-title":"Journal of International Development Studies","ISSN":"1342-3045","issue":"2","journalAbbreviation":"Journal of International Development Studies","note":"publisher: The Japan Society for International Development","page":"49-62","title":"Development studies education in universities in the new millennium: a United Kingdom perspective","volume":"9","author":[{"family":"Thoburn","given":"John T"}],"issued":{"date-par</w:instrText>
-      </w:r>
-      <w:r>
-        <w:rPr>
-          <w:rFonts w:ascii="Times New Roman" w:eastAsia="ＭＳ 明朝" w:hAnsi="Times New Roman" w:hint="eastAsia"/>
-        </w:rPr>
-        <w:instrText>ts":[["2000"]]},"citation-key":"thoburn2000"}},{"id":5191,"uris":["http://zotero.org/users/2816249/items/BNE2CUYK"],"itemData":{"id":5191,"type":"webpage","container-title":"</w:instrText>
+        <w:instrText>d University Press","publisher-place":"New York","title":"World development report 2000/2001: Attacking poverty","author":[{"literal":"World Bank"}],"issued":{"date-parts":[["2000"]]},"citation-key":"worldbank2000"}},{"id":5190,"uris":["http://zotero.org/users/2816249/items/7GK4TYWT"],"itemData":{"id":5190,"type":"article-journal","container-title":"Journal of International Development Studies","ISSN":"1342-3045","issue":"2","journalAbbreviation":"Journal of International Development Studies","note":"publisher: The Japan Society for International Development","page":"49-62","title":"Development studies education in universities in the new millennium: a United Kingdom perspective","volume":"9","author":[{"family":"Thoburn","given":"John T"}],"issued":{"dat</w:instrText>
+      </w:r>
+      <w:r>
+        <w:rPr>
+          <w:rFonts w:ascii="Times New Roman" w:eastAsia="ＭＳ 明朝" w:hAnsi="Times New Roman" w:hint="eastAsia"/>
+        </w:rPr>
+        <w:instrText>e-parts":[["2000"]]},"citation-key":"thoburn2000"}},{"id":5191,"uris":["http://zotero.org/users/2816249/items/BNE2CUYK"],"itemData":{"id":5191,"type":"webpage","language":"ja","note":"name-kana:</w:instrText>
+      </w:r>
+      <w:r>
+        <w:rPr>
+          <w:rFonts w:ascii="Times New Roman" w:eastAsia="ＭＳ 明朝" w:hAnsi="Times New Roman" w:hint="eastAsia"/>
+        </w:rPr>
+        <w:instrText>こくさいきょうりょくぎんこう</w:instrText>
+      </w:r>
+      <w:r>
+        <w:rPr>
+          <w:rFonts w:ascii="Times New Roman" w:eastAsia="ＭＳ 明朝" w:hAnsi="Times New Roman" w:hint="eastAsia"/>
+        </w:rPr>
+        <w:instrText>","title":"</w:instrText>
+      </w:r>
+      <w:r>
+        <w:rPr>
+          <w:rFonts w:ascii="Times New Roman" w:eastAsia="ＭＳ 明朝" w:hAnsi="Times New Roman" w:hint="eastAsia"/>
+        </w:rPr>
+        <w:instrText>途上国実施機関の組織能力分析―バングラデッシュ、タイ、</w:instrText>
+      </w:r>
+      <w:r>
+        <w:rPr>
+          <w:rFonts w:ascii="Times New Roman" w:eastAsia="ＭＳ 明朝" w:hAnsi="Times New Roman" w:hint="eastAsia"/>
+        </w:rPr>
+        <w:instrText xml:space="preserve"> </w:instrText>
+      </w:r>
+      <w:r>
+        <w:rPr>
+          <w:rFonts w:ascii="Times New Roman" w:eastAsia="ＭＳ 明朝" w:hAnsi="Times New Roman" w:hint="eastAsia"/>
+        </w:rPr>
+        <w:instrText>インドネシアの事例研究</w:instrText>
+      </w:r>
+      <w:r>
+        <w:rPr>
+          <w:rFonts w:ascii="Times New Roman" w:eastAsia="ＭＳ 明朝" w:hAnsi="Times New Roman" w:hint="eastAsia"/>
+        </w:rPr>
+        <w:instrText>","URL":"http://www.jbic.go.jp/japanese/research/ index.html","author":[{"literal":"</w:instrText>
       </w:r>
       <w:r>
         <w:rPr>
@@ -2532,61 +2566,13 @@
         <w:rPr>
           <w:rFonts w:ascii="Times New Roman" w:eastAsia="ＭＳ 明朝" w:hAnsi="Times New Roman" w:hint="eastAsia"/>
         </w:rPr>
-        <w:instrText>","language":"ja","note":"name-kana:</w:instrText>
-      </w:r>
-      <w:r>
-        <w:rPr>
-          <w:rFonts w:ascii="Times New Roman" w:eastAsia="ＭＳ 明朝" w:hAnsi="Times New Roman" w:hint="eastAsia"/>
-        </w:rPr>
-        <w:instrText>こくさいきょうりょくぎんこう</w:instrText>
-      </w:r>
-      <w:r>
-        <w:rPr>
-          <w:rFonts w:ascii="Times New Roman" w:eastAsia="ＭＳ 明朝" w:hAnsi="Times New Roman" w:hint="eastAsia"/>
-        </w:rPr>
-        <w:instrText>","title":"</w:instrText>
-      </w:r>
-      <w:r>
-        <w:rPr>
-          <w:rFonts w:ascii="Times New Roman" w:eastAsia="ＭＳ 明朝" w:hAnsi="Times New Roman" w:hint="eastAsia"/>
-        </w:rPr>
-        <w:instrText>途上国実施機関の組織能力分析―バングラデッシュ、タイ、</w:instrText>
-      </w:r>
-      <w:r>
-        <w:rPr>
-          <w:rFonts w:ascii="Times New Roman" w:eastAsia="ＭＳ 明朝" w:hAnsi="Times New Roman" w:hint="eastAsia"/>
-        </w:rPr>
-        <w:instrText xml:space="preserve"> </w:instrText>
-      </w:r>
-      <w:r>
-        <w:rPr>
-          <w:rFonts w:ascii="Times New Roman" w:eastAsia="ＭＳ 明朝" w:hAnsi="Times New Roman" w:hint="eastAsia"/>
-        </w:rPr>
-        <w:instrText>インドネシアの事例研究</w:instrText>
-      </w:r>
-      <w:r>
-        <w:rPr>
-          <w:rFonts w:ascii="Times New Roman" w:eastAsia="ＭＳ 明朝" w:hAnsi="Times New Roman" w:hint="eastAsia"/>
-        </w:rPr>
-        <w:instrText>","URL":"http://www.jbic.go.jp/japanese/research/ index.html","author":[{"literal":"</w:instrText>
-      </w:r>
-      <w:r>
-        <w:rPr>
-          <w:rFonts w:ascii="Times New Roman" w:eastAsia="ＭＳ 明朝" w:hAnsi="Times New Roman" w:hint="eastAsia"/>
-        </w:rPr>
-        <w:instrText>国際協力銀行</w:instrText>
-      </w:r>
-      <w:r>
-        <w:rPr>
-          <w:rFonts w:ascii="Times New Roman" w:eastAsia="ＭＳ 明朝" w:hAnsi="Times New Roman" w:hint="eastAsia"/>
-        </w:rPr>
-        <w:instrText>"}],"accessed":{"date-parts":[["2001",2,15]]},"issued":{"date-parts":[["1999"]]},"citation-key":"kokusaikyoryokuginko1999"}},{"id":5192,"uri</w:instrText>
+        <w:instrText>"}],"accessed":{"date-parts":[["2001",2,15]]},"issued":{"date-parts":[["1999"]]},"citation-key":"kokusaikyoryokuginko1999"}},{"id":5192,"uris":["http://zotero.org</w:instrText>
       </w:r>
       <w:r>
         <w:rPr>
           <w:rFonts w:ascii="Times New Roman" w:eastAsia="ＭＳ 明朝" w:hAnsi="Times New Roman"/>
         </w:rPr>
-        <w:instrText xml:space="preserve">s":["http://zotero.org/users/2816249/items/B3BKQ6F3"],"itemData":{"id":5192,"type":"webpage","container-title":"The United Nations University World Institute for Development Economics Research, Helsinki","title":"More instruments and broader goals: moving toward the post-Washington Consensus","URL":"http://www.wider.unu.edu/ stiglitz.htm","author":[{"family":"Stiglitz","given":"Joseph E"}],"accessed":{"date-parts":[["2001",1,15]]},"issued":{"date-parts":[["1998"]]},"citation-key":"stiglitz1998"}}],"schema":"https://github.com/citation-style-language/schema/raw/master/csl-citation.json"} </w:instrText>
+        <w:instrText xml:space="preserve">/users/2816249/items/B3BKQ6F3"],"itemData":{"id":5192,"type":"webpage","container-title":"The United Nations University World Institute for Development Economics Research, Helsinki","title":"More instruments and broader goals: moving toward the post-Washington Consensus","URL":"http://www.wider.unu.edu/ stiglitz.htm","author":[{"family":"Stiglitz","given":"Joseph E"}],"accessed":{"date-parts":[["2001",1,15]]},"issued":{"date-parts":[["1998"]]},"citation-key":"stiglitz1998"}}],"schema":"https://github.com/citation-style-language/schema/raw/master/csl-citation.json"} </w:instrText>
       </w:r>
       <w:r>
         <w:rPr>
@@ -2905,6 +2891,1267 @@
       <w:pPr>
         <w:rPr>
           <w:sz w:val="28"/>
+          <w:lang w:val="fr-FR"/>
+        </w:rPr>
+      </w:pPr>
+      <w:r>
+        <w:rPr>
+          <w:sz w:val="28"/>
+          <w:lang w:val="fr-FR"/>
+        </w:rPr>
+        <w:t>Citations (</w:t>
+      </w:r>
+      <w:proofErr w:type="spellStart"/>
+      <w:r>
+        <w:rPr>
+          <w:sz w:val="28"/>
+          <w:lang w:val="fr-FR"/>
+        </w:rPr>
+        <w:t>ICZemi</w:t>
+      </w:r>
+      <w:proofErr w:type="spellEnd"/>
+      <w:r>
+        <w:rPr>
+          <w:sz w:val="28"/>
+          <w:lang w:val="fr-FR"/>
+        </w:rPr>
+        <w:t>)</w:t>
+      </w:r>
+    </w:p>
+    <w:p>
+      <w:pPr>
+        <w:rPr>
+          <w:lang w:val="fr-FR"/>
+        </w:rPr>
+      </w:pPr>
+      <w:r>
+        <w:fldChar w:fldCharType="begin"/>
+      </w:r>
+      <w:r>
+        <w:rPr>
+          <w:rFonts w:hint="eastAsia"/>
+          <w:lang w:val="fr-FR"/>
+        </w:rPr>
+        <w:instrText xml:space="preserve"> ADDIN ZOTERO_ITEM CSL_CITATION {"citationID":"z4B9zWqw","properties":{"formattedCitation":"\\uc0\\u65288{}Lipton &amp; Lipton, 1993\\uc0\\u65289{}","plainCitation":"</w:instrText>
+      </w:r>
+      <w:r>
+        <w:rPr>
+          <w:rFonts w:hint="eastAsia"/>
+          <w:lang w:val="fr-FR"/>
+        </w:rPr>
+        <w:instrText>（</w:instrText>
+      </w:r>
+      <w:r>
+        <w:rPr>
+          <w:rFonts w:hint="eastAsia"/>
+          <w:lang w:val="fr-FR"/>
+        </w:rPr>
+        <w:instrText>Lipton &amp; Lipton, 1993</w:instrText>
+      </w:r>
+      <w:r>
+        <w:rPr>
+          <w:rFonts w:hint="eastAsia"/>
+          <w:lang w:val="fr-FR"/>
+        </w:rPr>
+        <w:instrText>）</w:instrText>
+      </w:r>
+      <w:r>
+        <w:rPr>
+          <w:rFonts w:hint="eastAsia"/>
+          <w:lang w:val="fr-FR"/>
+        </w:rPr>
+        <w:instrText>","noteIndex":0},"citationItems":[{"id":7395,"uris":["http://zotero.or</w:instrText>
+      </w:r>
+      <w:r>
+        <w:rPr>
+          <w:lang w:val="fr-FR"/>
+        </w:rPr>
+        <w:instrText xml:space="preserve">g/users/2816249/items/FPBN2V2C"],"itemData":{"id":7395,"type":"article-journal","abstract":"A development path for South Africa that will create jobs and reduce poverty must include the encouragement of greater labor intensity in agriculture, especially of smallholder farming, which was suppressed under apartheid. There is, however, widespread skepticism — on both the left and the right — about the prospects for more labor-intensive farming. But this skepticism is called into question by both theory and evidence of the advantages of small-scale production in certain products and circumstances; there are now numerous examples of this in many parts of the world. The paper discusses the preconditions for the development of such farming in South Africa, including land reform and the need to reorient investment and supporting economic and technical services (research, training, marketing, credit) from the privileged, large-scale “white” farms to the undercapitalized and neglected black smallholders.","container-title":"World Development","DOI":"10.1016/0305-750X(93)90130-2","ISSN":"0305-750X","issue":"9","journalAbbreviation":"World Development","language":"en","page":"1515-1548","source":"ScienceDirect","title":"Creating rural livelihoods: Some lessons for South Africa from experience elsewhere","title-short":"Creating rural livelihoods","volume":"21","author":[{"family":"Lipton","given":"Michael"},{"family":"Lipton","given":"Merle"}],"issued":{"date-parts":[["1993",9,1]]},"citation-key":"lipton1993"}}],"schema":"https://github.com/citation-style-language/schema/raw/master/csl-citation.json"} </w:instrText>
+      </w:r>
+      <w:r>
+        <w:fldChar w:fldCharType="separate"/>
+      </w:r>
+      <w:r>
+        <w:rPr>
+          <w:rFonts w:ascii="Times New Roman" w:hAnsi="Times New Roman" w:cs="Times New Roman"/>
+          <w:szCs w:val="24"/>
+          <w:lang w:val="fr-FR"/>
+        </w:rPr>
+        <w:t>（</w:t>
+      </w:r>
+      <w:r>
+        <w:rPr>
+          <w:rFonts w:ascii="Times New Roman" w:hAnsi="Times New Roman" w:cs="Times New Roman"/>
+          <w:szCs w:val="24"/>
+          <w:lang w:val="fr-FR"/>
+        </w:rPr>
+        <w:t>Lipton &amp; Lipton, 1993</w:t>
+      </w:r>
+      <w:r>
+        <w:rPr>
+          <w:rFonts w:ascii="Times New Roman" w:hAnsi="Times New Roman" w:cs="Times New Roman"/>
+          <w:szCs w:val="24"/>
+          <w:lang w:val="fr-FR"/>
+        </w:rPr>
+        <w:t>）</w:t>
+      </w:r>
+      <w:r>
+        <w:fldChar w:fldCharType="end"/>
+      </w:r>
+    </w:p>
+    <w:p>
+      <w:pPr>
+        <w:rPr>
+          <w:lang w:val="fr-FR"/>
+        </w:rPr>
+      </w:pPr>
+      <w:r>
+        <w:fldChar w:fldCharType="begin"/>
+      </w:r>
+      <w:r>
+        <w:rPr>
+          <w:rFonts w:hint="eastAsia"/>
+          <w:lang w:val="fr-FR"/>
+        </w:rPr>
+        <w:instrText xml:space="preserve"> ADDIN ZOTERO_ITEM CSL_CITATION {"citationID":"ElNgeRFe","properties":{"formattedCitation":"\\uc0\\u65288{}\\uc0\\u26647{}\\uc0\\u26412{}, 2006\\uc0\\u65289{}","plainCitation":"</w:instrText>
+      </w:r>
+      <w:r>
+        <w:rPr>
+          <w:rFonts w:hint="eastAsia"/>
+          <w:lang w:val="fr-FR"/>
+        </w:rPr>
+        <w:instrText>（栗本</w:instrText>
+      </w:r>
+      <w:r>
+        <w:rPr>
+          <w:rFonts w:hint="eastAsia"/>
+          <w:lang w:val="fr-FR"/>
+        </w:rPr>
+        <w:instrText>, 2006</w:instrText>
+      </w:r>
+      <w:r>
+        <w:rPr>
+          <w:rFonts w:hint="eastAsia"/>
+          <w:lang w:val="fr-FR"/>
+        </w:rPr>
+        <w:instrText>）</w:instrText>
+      </w:r>
+      <w:r>
+        <w:rPr>
+          <w:rFonts w:hint="eastAsia"/>
+          <w:lang w:val="fr-FR"/>
+        </w:rPr>
+        <w:instrText>","noteIndex":0},"citationItems":[{"id":5194,"uris":["http://zotero.org/users/2816249/items/6DIA489X"],"itemData":{"id":5194,"type":"article-journal","container-title":"</w:instrText>
+      </w:r>
+      <w:r>
+        <w:rPr>
+          <w:rFonts w:hint="eastAsia"/>
+          <w:lang w:val="fr-FR"/>
+        </w:rPr>
+        <w:instrText>海外事情</w:instrText>
+      </w:r>
+      <w:r>
+        <w:rPr>
+          <w:rFonts w:hint="eastAsia"/>
+          <w:lang w:val="fr-FR"/>
+        </w:rPr>
+        <w:instrText>","ISSN":"0453-0950","issue":"4","journalAbbreviation":"</w:instrText>
+      </w:r>
+      <w:r>
+        <w:rPr>
+          <w:rFonts w:hint="eastAsia"/>
+          <w:lang w:val="fr-FR"/>
+        </w:rPr>
+        <w:instrText>海外事情</w:instrText>
+      </w:r>
+      <w:r>
+        <w:rPr>
+          <w:rFonts w:hint="eastAsia"/>
+          <w:lang w:val="fr-FR"/>
+        </w:rPr>
+        <w:instrText>","language":"ja","note":"name-kana:</w:instrText>
+      </w:r>
+      <w:r>
+        <w:rPr>
+          <w:rFonts w:hint="eastAsia"/>
+          <w:lang w:val="fr-FR"/>
+        </w:rPr>
+        <w:instrText>くりもと</w:instrText>
+      </w:r>
+      <w:r>
+        <w:rPr>
+          <w:rFonts w:hint="eastAsia"/>
+          <w:lang w:val="fr-FR"/>
+        </w:rPr>
+        <w:instrText xml:space="preserve">\npublisher: </w:instrText>
+      </w:r>
+      <w:r>
+        <w:rPr>
+          <w:rFonts w:hint="eastAsia"/>
+          <w:lang w:val="fr-FR"/>
+        </w:rPr>
+        <w:instrText>拓殖大学海外事情研究所</w:instrText>
+      </w:r>
+      <w:r>
+        <w:rPr>
+          <w:rFonts w:hint="eastAsia"/>
+          <w:lang w:val="fr-FR"/>
+        </w:rPr>
+        <w:instrText>","page":"77-92","title":"</w:instrText>
+      </w:r>
+      <w:r>
+        <w:rPr>
+          <w:rFonts w:hint="eastAsia"/>
+          <w:lang w:val="fr-FR"/>
+        </w:rPr>
+        <w:instrText>戦後スーダンの政治的動態―包括的平和協定の調停から一年三カ月を経て</w:instrText>
+      </w:r>
+      <w:r>
+        <w:rPr>
+          <w:rFonts w:hint="eastAsia"/>
+          <w:lang w:val="fr-FR"/>
+        </w:rPr>
+        <w:instrText>","volume":"54","author":[{"family":"</w:instrText>
+      </w:r>
+      <w:r>
+        <w:rPr>
+          <w:rFonts w:hint="eastAsia"/>
+          <w:lang w:val="fr-FR"/>
+        </w:rPr>
+        <w:instrText>栗本</w:instrText>
+      </w:r>
+      <w:r>
+        <w:rPr>
+          <w:rFonts w:hint="eastAsia"/>
+          <w:lang w:val="fr-FR"/>
+        </w:rPr>
+        <w:instrText>","given":"</w:instrText>
+      </w:r>
+      <w:r>
+        <w:rPr>
+          <w:rFonts w:hint="eastAsia"/>
+          <w:lang w:val="fr-FR"/>
+        </w:rPr>
+        <w:instrText>英世</w:instrText>
+      </w:r>
+      <w:r>
+        <w:rPr>
+          <w:rFonts w:hint="eastAsia"/>
+          <w:lang w:val="fr-FR"/>
+        </w:rPr>
+        <w:instrText xml:space="preserve">"}],"issued":{"date-parts":[["2006"]]},"citation-key":"kurimoto2006"}}],"schema":"https://github.com/citation-style-language/schema/raw/master/csl-citation.json"} </w:instrText>
+      </w:r>
+      <w:r>
+        <w:fldChar w:fldCharType="separate"/>
+      </w:r>
+      <w:r>
+        <w:rPr>
+          <w:rFonts w:ascii="Times New Roman" w:hAnsi="Times New Roman" w:cs="Times New Roman"/>
+          <w:szCs w:val="24"/>
+          <w:lang w:val="fr-FR"/>
+        </w:rPr>
+        <w:t>（</w:t>
+      </w:r>
+      <w:r>
+        <w:rPr>
+          <w:rFonts w:ascii="Times New Roman" w:hAnsi="Times New Roman" w:cs="Times New Roman"/>
+          <w:szCs w:val="24"/>
+        </w:rPr>
+        <w:t>栗本</w:t>
+      </w:r>
+      <w:r>
+        <w:rPr>
+          <w:rFonts w:ascii="Times New Roman" w:hAnsi="Times New Roman" w:cs="Times New Roman"/>
+          <w:szCs w:val="24"/>
+          <w:lang w:val="fr-FR"/>
+        </w:rPr>
+        <w:t>, 2006</w:t>
+      </w:r>
+      <w:r>
+        <w:rPr>
+          <w:rFonts w:ascii="Times New Roman" w:hAnsi="Times New Roman" w:cs="Times New Roman"/>
+          <w:szCs w:val="24"/>
+          <w:lang w:val="fr-FR"/>
+        </w:rPr>
+        <w:t>）</w:t>
+      </w:r>
+      <w:r>
+        <w:fldChar w:fldCharType="end"/>
+      </w:r>
+    </w:p>
+    <w:p>
+      <w:pPr>
+        <w:rPr>
+          <w:lang w:val="fr-FR"/>
+        </w:rPr>
+      </w:pPr>
+      <w:r>
+        <w:fldChar w:fldCharType="begin"/>
+      </w:r>
+      <w:r>
+        <w:rPr>
+          <w:rFonts w:hint="eastAsia"/>
+          <w:lang w:val="fr-FR"/>
+        </w:rPr>
+        <w:instrText xml:space="preserve"> ADDIN ZOTERO_ITEM CSL_CITATION {"citationID":"OJ4tKFdU","properties":{"formattedCitation":"\\uc0\\u65288{}Mayer, 1980\\uc0\\u65289{}","plainCitation":"</w:instrText>
+      </w:r>
+      <w:r>
+        <w:rPr>
+          <w:rFonts w:hint="eastAsia"/>
+          <w:lang w:val="fr-FR"/>
+        </w:rPr>
+        <w:instrText>（</w:instrText>
+      </w:r>
+      <w:r>
+        <w:rPr>
+          <w:rFonts w:hint="eastAsia"/>
+          <w:lang w:val="fr-FR"/>
+        </w:rPr>
+        <w:instrText>Mayer, 1980</w:instrText>
+      </w:r>
+      <w:r>
+        <w:rPr>
+          <w:rFonts w:hint="eastAsia"/>
+          <w:lang w:val="fr-FR"/>
+        </w:rPr>
+        <w:instrText>）</w:instrText>
+      </w:r>
+      <w:r>
+        <w:rPr>
+          <w:rFonts w:hint="eastAsia"/>
+          <w:lang w:val="fr-FR"/>
+        </w:rPr>
+        <w:instrText>","noteIndex":0},"citationItems":[{"id":7399,"uris":["http://zotero.org/users/2816249/item</w:instrText>
+      </w:r>
+      <w:r>
+        <w:rPr>
+          <w:lang w:val="fr-FR"/>
+        </w:rPr>
+        <w:instrText xml:space="preserve">s/PLD7GP3Y"],"itemData":{"id":7399,"type":"chapter","container-title":"Black villagers in an industrial society: Anthropological Perspectives on Labour Migration in South Africa","event-place":"Cape Town","page":"1-80","publisher":"Oxford University Press","publisher-place":"Cape Town","title":"The origin and decline of two rural resistance ideologies","author":[{"family":"Mayer","given":"Philip"}],"editor":[{"family":"Mayer","given":"Philip"}],"issued":{"date-parts":[["1980"]]},"citation-key":"mayer1980"}}],"schema":"https://github.com/citation-style-language/schema/raw/master/csl-citation.json"} </w:instrText>
+      </w:r>
+      <w:r>
+        <w:fldChar w:fldCharType="separate"/>
+      </w:r>
+      <w:r>
+        <w:rPr>
+          <w:rFonts w:ascii="Times New Roman" w:hAnsi="Times New Roman" w:cs="Times New Roman"/>
+          <w:szCs w:val="24"/>
+          <w:lang w:val="fr-FR"/>
+        </w:rPr>
+        <w:t>（</w:t>
+      </w:r>
+      <w:r>
+        <w:rPr>
+          <w:rFonts w:ascii="Times New Roman" w:hAnsi="Times New Roman" w:cs="Times New Roman"/>
+          <w:szCs w:val="24"/>
+          <w:lang w:val="fr-FR"/>
+        </w:rPr>
+        <w:t>Mayer, 1980</w:t>
+      </w:r>
+      <w:r>
+        <w:rPr>
+          <w:rFonts w:ascii="Times New Roman" w:hAnsi="Times New Roman" w:cs="Times New Roman"/>
+          <w:szCs w:val="24"/>
+          <w:lang w:val="fr-FR"/>
+        </w:rPr>
+        <w:t>）</w:t>
+      </w:r>
+      <w:r>
+        <w:fldChar w:fldCharType="end"/>
+      </w:r>
+    </w:p>
+    <w:p>
+      <w:pPr>
+        <w:rPr>
+          <w:lang w:val="fr-FR"/>
+        </w:rPr>
+      </w:pPr>
+      <w:r>
+        <w:fldChar w:fldCharType="begin"/>
+      </w:r>
+      <w:r>
+        <w:rPr>
+          <w:rFonts w:hint="eastAsia"/>
+          <w:lang w:val="fr-FR"/>
+        </w:rPr>
+        <w:instrText xml:space="preserve"> ADDIN ZOTERO_ITEM CSL_CITATION {"citationID":"sGpQj19D","properties":{"formattedCitation":"\\uc0\\u65288{}\\uc0\\u20304{}\\uc0\\u34276{}, 2001\\uc0\\u65289{}","plainCitation":"</w:instrText>
+      </w:r>
+      <w:r>
+        <w:rPr>
+          <w:rFonts w:hint="eastAsia"/>
+          <w:lang w:val="fr-FR"/>
+        </w:rPr>
+        <w:instrText>（佐藤</w:instrText>
+      </w:r>
+      <w:r>
+        <w:rPr>
+          <w:rFonts w:hint="eastAsia"/>
+          <w:lang w:val="fr-FR"/>
+        </w:rPr>
+        <w:instrText>, 2001</w:instrText>
+      </w:r>
+      <w:r>
+        <w:rPr>
+          <w:rFonts w:hint="eastAsia"/>
+          <w:lang w:val="fr-FR"/>
+        </w:rPr>
+        <w:instrText>）</w:instrText>
+      </w:r>
+      <w:r>
+        <w:rPr>
+          <w:rFonts w:hint="eastAsia"/>
+          <w:lang w:val="fr-FR"/>
+        </w:rPr>
+        <w:instrText>","noteIndex":0},"citationItems":[{"id":7400,"uris":["http://zotero.org/users/2816249/items/RL4CMHDM"],"itemData":{"id":7400,"type":"chapter","container-title":"</w:instrText>
+      </w:r>
+      <w:r>
+        <w:rPr>
+          <w:rFonts w:hint="eastAsia"/>
+          <w:lang w:val="fr-FR"/>
+        </w:rPr>
+        <w:instrText>アフリカの政治経済変動と農村社会</w:instrText>
+      </w:r>
+      <w:r>
+        <w:rPr>
+          <w:rFonts w:hint="eastAsia"/>
+          <w:lang w:val="fr-FR"/>
+        </w:rPr>
+        <w:instrText>","note":"name-kana:</w:instrText>
+      </w:r>
+      <w:r>
+        <w:rPr>
+          <w:rFonts w:hint="eastAsia"/>
+          <w:lang w:val="fr-FR"/>
+        </w:rPr>
+        <w:instrText>さとう</w:instrText>
+      </w:r>
+      <w:r>
+        <w:rPr>
+          <w:rFonts w:hint="eastAsia"/>
+          <w:lang w:val="fr-FR"/>
+        </w:rPr>
+        <w:instrText>","page":"139-183","publisher":"</w:instrText>
+      </w:r>
+      <w:r>
+        <w:rPr>
+          <w:rFonts w:hint="eastAsia"/>
+          <w:lang w:val="fr-FR"/>
+        </w:rPr>
+        <w:instrText>アジア経済研究所</w:instrText>
+      </w:r>
+      <w:r>
+        <w:rPr>
+          <w:rFonts w:hint="eastAsia"/>
+          <w:lang w:val="fr-FR"/>
+        </w:rPr>
+        <w:instrText>","title":"</w:instrText>
+      </w:r>
+      <w:r>
+        <w:rPr>
+          <w:rFonts w:hint="eastAsia"/>
+          <w:lang w:val="fr-FR"/>
+        </w:rPr>
+        <w:instrText>コートディヴォワールにおける換金作物生産と一党制成立過程―</w:instrText>
+      </w:r>
+      <w:r>
+        <w:rPr>
+          <w:rFonts w:hint="eastAsia"/>
+          <w:lang w:val="fr-FR"/>
+        </w:rPr>
+        <w:instrText xml:space="preserve">PDCI </w:instrText>
+      </w:r>
+      <w:r>
+        <w:rPr>
+          <w:rFonts w:hint="eastAsia"/>
+          <w:lang w:val="fr-FR"/>
+        </w:rPr>
+        <w:instrText>の組織化戦略と</w:instrText>
+      </w:r>
+      <w:r>
+        <w:rPr>
+          <w:rFonts w:hint="eastAsia"/>
+          <w:lang w:val="fr-FR"/>
+        </w:rPr>
+        <w:instrText xml:space="preserve"> </w:instrText>
+      </w:r>
+      <w:r>
+        <w:rPr>
+          <w:rFonts w:hint="eastAsia"/>
+          <w:lang w:val="fr-FR"/>
+        </w:rPr>
+        <w:instrText>「脱プランター化」</w:instrText>
+      </w:r>
+      <w:r>
+        <w:rPr>
+          <w:rFonts w:hint="eastAsia"/>
+          <w:lang w:val="fr-FR"/>
+        </w:rPr>
+        <w:instrText>","author":[{"family":"</w:instrText>
+      </w:r>
+      <w:r>
+        <w:rPr>
+          <w:rFonts w:hint="eastAsia"/>
+          <w:lang w:val="fr-FR"/>
+        </w:rPr>
+        <w:instrText>佐藤</w:instrText>
+      </w:r>
+      <w:r>
+        <w:rPr>
+          <w:rFonts w:hint="eastAsia"/>
+          <w:lang w:val="fr-FR"/>
+        </w:rPr>
+        <w:instrText>","given":"</w:instrText>
+      </w:r>
+      <w:r>
+        <w:rPr>
+          <w:rFonts w:hint="eastAsia"/>
+          <w:lang w:val="fr-FR"/>
+        </w:rPr>
+        <w:instrText>章</w:instrText>
+      </w:r>
+      <w:r>
+        <w:rPr>
+          <w:rFonts w:hint="eastAsia"/>
+          <w:lang w:val="fr-FR"/>
+        </w:rPr>
+        <w:instrText>"}],"editor":[{"family":"</w:instrText>
+      </w:r>
+      <w:r>
+        <w:rPr>
+          <w:rFonts w:hint="eastAsia"/>
+          <w:lang w:val="fr-FR"/>
+        </w:rPr>
+        <w:instrText>高根</w:instrText>
+      </w:r>
+      <w:r>
+        <w:rPr>
+          <w:rFonts w:hint="eastAsia"/>
+          <w:lang w:val="fr-FR"/>
+        </w:rPr>
+        <w:instrText>","given":"</w:instrText>
+      </w:r>
+      <w:r>
+        <w:rPr>
+          <w:rFonts w:hint="eastAsia"/>
+          <w:lang w:val="fr-FR"/>
+        </w:rPr>
+        <w:instrText>務</w:instrText>
+      </w:r>
+      <w:r>
+        <w:rPr>
+          <w:rFonts w:hint="eastAsia"/>
+          <w:lang w:val="fr-FR"/>
+        </w:rPr>
+        <w:instrText xml:space="preserve">"}],"issued":{"date-parts":[["2001"]]},"citation-key":"ZuoTeng2001"}}],"schema":"https://github.com/citation-style-language/schema/raw/master/csl-citation.json"} </w:instrText>
+      </w:r>
+      <w:r>
+        <w:fldChar w:fldCharType="separate"/>
+      </w:r>
+      <w:r>
+        <w:rPr>
+          <w:rFonts w:ascii="Times New Roman" w:hAnsi="Times New Roman" w:cs="Times New Roman"/>
+          <w:szCs w:val="24"/>
+          <w:lang w:val="fr-FR"/>
+        </w:rPr>
+        <w:t>（</w:t>
+      </w:r>
+      <w:r>
+        <w:rPr>
+          <w:rFonts w:ascii="Times New Roman" w:hAnsi="Times New Roman" w:cs="Times New Roman"/>
+          <w:szCs w:val="24"/>
+        </w:rPr>
+        <w:t>佐藤</w:t>
+      </w:r>
+      <w:r>
+        <w:rPr>
+          <w:rFonts w:ascii="Times New Roman" w:hAnsi="Times New Roman" w:cs="Times New Roman"/>
+          <w:szCs w:val="24"/>
+          <w:lang w:val="fr-FR"/>
+        </w:rPr>
+        <w:t>, 2001</w:t>
+      </w:r>
+      <w:r>
+        <w:rPr>
+          <w:rFonts w:ascii="Times New Roman" w:hAnsi="Times New Roman" w:cs="Times New Roman"/>
+          <w:szCs w:val="24"/>
+          <w:lang w:val="fr-FR"/>
+        </w:rPr>
+        <w:t>）</w:t>
+      </w:r>
+      <w:r>
+        <w:fldChar w:fldCharType="end"/>
+      </w:r>
+    </w:p>
+    <w:p>
+      <w:pPr>
+        <w:rPr>
+          <w:lang w:val="fr-FR"/>
+        </w:rPr>
+      </w:pPr>
+      <w:r>
+        <w:fldChar w:fldCharType="begin"/>
+      </w:r>
+      <w:r>
+        <w:rPr>
+          <w:rFonts w:hint="eastAsia"/>
+          <w:lang w:val="fr-FR"/>
+        </w:rPr>
+        <w:instrText xml:space="preserve"> ADDIN ZOTERO_ITEM CSL_CITATION {"citationID":"dHJAwROP","properties":{"formattedCitation":"\\uc0\\u65288{}\\uc0\\u31282{}\\uc0\\u22580{}, 2011\\uc0\\u65289{}","plainCitation":"</w:instrText>
+      </w:r>
+      <w:r>
+        <w:rPr>
+          <w:rFonts w:hint="eastAsia"/>
+          <w:lang w:val="fr-FR"/>
+        </w:rPr>
+        <w:instrText>（稲場</w:instrText>
+      </w:r>
+      <w:r>
+        <w:rPr>
+          <w:rFonts w:hint="eastAsia"/>
+          <w:lang w:val="fr-FR"/>
+        </w:rPr>
+        <w:instrText>, 2011</w:instrText>
+      </w:r>
+      <w:r>
+        <w:rPr>
+          <w:rFonts w:hint="eastAsia"/>
+          <w:lang w:val="fr-FR"/>
+        </w:rPr>
+        <w:instrText>）</w:instrText>
+      </w:r>
+      <w:r>
+        <w:rPr>
+          <w:rFonts w:hint="eastAsia"/>
+          <w:lang w:val="fr-FR"/>
+        </w:rPr>
+        <w:instrText>","noteIndex":0},"citationItems":[{"id":5198,"uris":["http://zotero.org/users/2816249/items/W2U8W57J"],"itemData":{"id":5198,"type":"book","ISBN":"4-335-16067-4","language":"ja","note":"name-kana:</w:instrText>
+      </w:r>
+      <w:r>
+        <w:rPr>
+          <w:rFonts w:hint="eastAsia"/>
+          <w:lang w:val="fr-FR"/>
+        </w:rPr>
+        <w:instrText>いなば</w:instrText>
+      </w:r>
+      <w:r>
+        <w:rPr>
+          <w:rFonts w:hint="eastAsia"/>
+          <w:lang w:val="fr-FR"/>
+        </w:rPr>
+        <w:instrText>","publisher":"</w:instrText>
+      </w:r>
+      <w:r>
+        <w:rPr>
+          <w:rFonts w:hint="eastAsia"/>
+          <w:lang w:val="fr-FR"/>
+        </w:rPr>
+        <w:instrText>弘文堂</w:instrText>
+      </w:r>
+      <w:r>
+        <w:rPr>
+          <w:rFonts w:hint="eastAsia"/>
+          <w:lang w:val="fr-FR"/>
+        </w:rPr>
+        <w:instrText>","title":"</w:instrText>
+      </w:r>
+      <w:r>
+        <w:rPr>
+          <w:rFonts w:hint="eastAsia"/>
+          <w:lang w:val="fr-FR"/>
+        </w:rPr>
+        <w:instrText>利他主義と宗教</w:instrText>
+      </w:r>
+      <w:r>
+        <w:rPr>
+          <w:rFonts w:hint="eastAsia"/>
+          <w:lang w:val="fr-FR"/>
+        </w:rPr>
+        <w:instrText>","author":[{"family":"</w:instrText>
+      </w:r>
+      <w:r>
+        <w:rPr>
+          <w:rFonts w:hint="eastAsia"/>
+          <w:lang w:val="fr-FR"/>
+        </w:rPr>
+        <w:instrText>稲場</w:instrText>
+      </w:r>
+      <w:r>
+        <w:rPr>
+          <w:rFonts w:hint="eastAsia"/>
+          <w:lang w:val="fr-FR"/>
+        </w:rPr>
+        <w:instrText>","given":"</w:instrText>
+      </w:r>
+      <w:r>
+        <w:rPr>
+          <w:rFonts w:hint="eastAsia"/>
+          <w:lang w:val="fr-FR"/>
+        </w:rPr>
+        <w:instrText>圭信</w:instrText>
+      </w:r>
+      <w:r>
+        <w:rPr>
+          <w:rFonts w:hint="eastAsia"/>
+          <w:lang w:val="fr-FR"/>
+        </w:rPr>
+        <w:instrText>"}],"issued":{"date-parts":[["2011"]]},"citation-k</w:instrText>
+      </w:r>
+      <w:r>
+        <w:rPr>
+          <w:lang w:val="fr-FR"/>
+        </w:rPr>
+        <w:instrText xml:space="preserve">ey":"inaba2011"}}],"schema":"https://github.com/citation-style-language/schema/raw/master/csl-citation.json"} </w:instrText>
+      </w:r>
+      <w:r>
+        <w:fldChar w:fldCharType="separate"/>
+      </w:r>
+      <w:r>
+        <w:rPr>
+          <w:rFonts w:ascii="Times New Roman" w:hAnsi="Times New Roman" w:cs="Times New Roman"/>
+          <w:szCs w:val="24"/>
+          <w:lang w:val="fr-FR"/>
+        </w:rPr>
+        <w:t>（</w:t>
+      </w:r>
+      <w:r>
+        <w:rPr>
+          <w:rFonts w:ascii="Times New Roman" w:hAnsi="Times New Roman" w:cs="Times New Roman"/>
+          <w:szCs w:val="24"/>
+        </w:rPr>
+        <w:t>稲場</w:t>
+      </w:r>
+      <w:r>
+        <w:rPr>
+          <w:rFonts w:ascii="Times New Roman" w:hAnsi="Times New Roman" w:cs="Times New Roman"/>
+          <w:szCs w:val="24"/>
+          <w:lang w:val="fr-FR"/>
+        </w:rPr>
+        <w:t>, 2011</w:t>
+      </w:r>
+      <w:r>
+        <w:rPr>
+          <w:rFonts w:ascii="Times New Roman" w:hAnsi="Times New Roman" w:cs="Times New Roman"/>
+          <w:szCs w:val="24"/>
+          <w:lang w:val="fr-FR"/>
+        </w:rPr>
+        <w:t>）</w:t>
+      </w:r>
+      <w:r>
+        <w:fldChar w:fldCharType="end"/>
+      </w:r>
+    </w:p>
+    <w:p>
+      <w:pPr>
+        <w:rPr>
+          <w:lang w:val="fr-FR"/>
+        </w:rPr>
+      </w:pPr>
+      <w:r>
+        <w:fldChar w:fldCharType="begin"/>
+      </w:r>
+      <w:r>
+        <w:rPr>
+          <w:rFonts w:hint="eastAsia"/>
+          <w:lang w:val="fr-FR"/>
+        </w:rPr>
+        <w:instrText xml:space="preserve"> ADDIN ZOTERO_ITEM CSL_CITATION {"citationID":"glBSOi19","properties":{"formattedCitation":"\\uc0\\u65288{}McClure et al., 1985\\uc0\\u65289{}","plainCitation":"</w:instrText>
+      </w:r>
+      <w:r>
+        <w:rPr>
+          <w:rFonts w:hint="eastAsia"/>
+          <w:lang w:val="fr-FR"/>
+        </w:rPr>
+        <w:instrText>（</w:instrText>
+      </w:r>
+      <w:r>
+        <w:rPr>
+          <w:rFonts w:hint="eastAsia"/>
+          <w:lang w:val="fr-FR"/>
+        </w:rPr>
+        <w:instrText>McClure et al., 1985</w:instrText>
+      </w:r>
+      <w:r>
+        <w:rPr>
+          <w:rFonts w:hint="eastAsia"/>
+          <w:lang w:val="fr-FR"/>
+        </w:rPr>
+        <w:instrText>）</w:instrText>
+      </w:r>
+      <w:r>
+        <w:rPr>
+          <w:rFonts w:hint="eastAsia"/>
+          <w:lang w:val="fr-FR"/>
+        </w:rPr>
+        <w:instrText>","noteIndex":0},"citationItems":[{"id":7427,"uris":["http://zotero.org/</w:instrText>
+      </w:r>
+      <w:r>
+        <w:rPr>
+          <w:lang w:val="fr-FR"/>
+        </w:rPr>
+        <w:instrText xml:space="preserve">users/2816249/items/YS6TVYDD"],"itemData":{"id":7427,"type":"book","abstract":"This study provides an overview of the history of distributive education in America. It summarizes major trends and is a combined history, bibliography, and survey guide designed to encourage and further our understanding.","event-place":"New Jersey","ISBN":"978-0-8386-3205-5","language":"en","note":"Google-Books-ID: t3A3aixdq1UC","number-of-pages":"176","publisher":"Associated University Press","publisher-place":"New Jersey","source":"Google Books","title":"Education for Work: The Historical Evolution of Vocational and Distributive Education in America","title-short":"Education for Work","author":[{"family":"McClure","given":"Arthur F."},{"family":"Chrisman","given":"James R."},{"family":"Mock","given":"Perry"}],"issued":{"date-parts":[["1985"]]},"citation-key":"mcclure1985"}}],"schema":"https://github.com/citation-style-language/schema/raw/master/csl-citation.json"} </w:instrText>
+      </w:r>
+      <w:r>
+        <w:fldChar w:fldCharType="separate"/>
+      </w:r>
+      <w:r>
+        <w:rPr>
+          <w:rFonts w:ascii="Times New Roman" w:hAnsi="Times New Roman" w:cs="Times New Roman"/>
+          <w:szCs w:val="24"/>
+          <w:lang w:val="fr-FR"/>
+        </w:rPr>
+        <w:t>（</w:t>
+      </w:r>
+      <w:r>
+        <w:rPr>
+          <w:rFonts w:ascii="Times New Roman" w:hAnsi="Times New Roman" w:cs="Times New Roman"/>
+          <w:szCs w:val="24"/>
+          <w:lang w:val="fr-FR"/>
+        </w:rPr>
+        <w:t>McClure et al., 1985</w:t>
+      </w:r>
+      <w:r>
+        <w:rPr>
+          <w:rFonts w:ascii="Times New Roman" w:hAnsi="Times New Roman" w:cs="Times New Roman"/>
+          <w:szCs w:val="24"/>
+          <w:lang w:val="fr-FR"/>
+        </w:rPr>
+        <w:t>）</w:t>
+      </w:r>
+      <w:r>
+        <w:fldChar w:fldCharType="end"/>
+      </w:r>
+    </w:p>
+    <w:p>
+      <w:pPr>
+        <w:rPr>
+          <w:lang w:val="fr-FR"/>
+        </w:rPr>
+      </w:pPr>
+      <w:r>
+        <w:rPr>
+          <w:lang w:val="fr-FR"/>
+        </w:rPr>
+        <w:fldChar w:fldCharType="begin"/>
+      </w:r>
+      <w:r>
+        <w:rPr>
+          <w:lang w:val="fr-FR"/>
+        </w:rPr>
+        <w:instrText xml:space="preserve"> ADDIN ZOTERO_ITEM CSL_CITATION {"citationID":"bfA9x27N","properties":{"formattedCitation":"\\uc0\\u65288{}\\uc0\\u12472{}\\uc0\\u12515{}\\uc0\\u12463{}\\uc0\\u12477{}\\uc0\\u12531{}\\uc0\\u12411{}\\uc0\\u12363{}, 1956=2019\\uc0\\u65289{}","plainCitation"</w:instrText>
+      </w:r>
+      <w:r>
+        <w:rPr>
+          <w:rFonts w:hint="eastAsia"/>
+          <w:lang w:val="fr-FR"/>
+        </w:rPr>
+        <w:instrText>:"</w:instrText>
+      </w:r>
+      <w:r>
+        <w:rPr>
+          <w:rFonts w:hint="eastAsia"/>
+          <w:lang w:val="fr-FR"/>
+        </w:rPr>
+        <w:instrText>（ジャクソンほか</w:instrText>
+      </w:r>
+      <w:r>
+        <w:rPr>
+          <w:rFonts w:hint="eastAsia"/>
+          <w:lang w:val="fr-FR"/>
+        </w:rPr>
+        <w:instrText>, 1956=2019</w:instrText>
+      </w:r>
+      <w:r>
+        <w:rPr>
+          <w:rFonts w:hint="eastAsia"/>
+          <w:lang w:val="fr-FR"/>
+        </w:rPr>
+        <w:instrText>）</w:instrText>
+      </w:r>
+      <w:r>
+        <w:rPr>
+          <w:rFonts w:hint="eastAsia"/>
+          <w:lang w:val="fr-FR"/>
+        </w:rPr>
+        <w:instrText>","noteIndex":0},"citationItems":[{"id":7429,"uris":["http://zotero.org/users/2816249/items/S9UPAQR8"],"itemData":{"id":7429,"type":"book","note":"name-kana:</w:instrText>
+      </w:r>
+      <w:r>
+        <w:rPr>
+          <w:rFonts w:hint="eastAsia"/>
+          <w:lang w:val="fr-FR"/>
+        </w:rPr>
+        <w:instrText>ジャクソン</w:instrText>
+      </w:r>
+      <w:r>
+        <w:rPr>
+          <w:rFonts w:hint="eastAsia"/>
+          <w:lang w:val="fr-FR"/>
+        </w:rPr>
+        <w:instrText>\noriginal-date:1956","publisher":"</w:instrText>
+      </w:r>
+      <w:r>
+        <w:rPr>
+          <w:rFonts w:hint="eastAsia"/>
+          <w:lang w:val="fr-FR"/>
+        </w:rPr>
+        <w:instrText>大阪大学出版会</w:instrText>
+      </w:r>
+      <w:r>
+        <w:rPr>
+          <w:rFonts w:hint="eastAsia"/>
+          <w:lang w:val="fr-FR"/>
+        </w:rPr>
+        <w:instrText>","title":"</w:instrText>
+      </w:r>
+      <w:r>
+        <w:rPr>
+          <w:rFonts w:hint="eastAsia"/>
+          <w:lang w:val="fr-FR"/>
+        </w:rPr>
+        <w:instrText>世界的人気はなぜ生まれるのか</w:instrText>
+      </w:r>
+      <w:r>
+        <w:rPr>
+          <w:rFonts w:hint="eastAsia"/>
+          <w:lang w:val="fr-FR"/>
+        </w:rPr>
+        <w:instrText>","author":[{"family":"</w:instrText>
+      </w:r>
+      <w:r>
+        <w:rPr>
+          <w:rFonts w:hint="eastAsia"/>
+          <w:lang w:val="fr-FR"/>
+        </w:rPr>
+        <w:instrText>ジャクソン</w:instrText>
+      </w:r>
+      <w:r>
+        <w:rPr>
+          <w:rFonts w:hint="eastAsia"/>
+          <w:lang w:val="fr-FR"/>
+        </w:rPr>
+        <w:instrText>","given":"</w:instrText>
+      </w:r>
+      <w:r>
+        <w:rPr>
+          <w:rFonts w:hint="eastAsia"/>
+          <w:lang w:val="fr-FR"/>
+        </w:rPr>
+        <w:instrText>、マイケル</w:instrText>
+      </w:r>
+      <w:r>
+        <w:rPr>
+          <w:rFonts w:hint="eastAsia"/>
+          <w:lang w:val="fr-FR"/>
+        </w:rPr>
+        <w:instrText>"},{"literal":"</w:instrText>
+      </w:r>
+      <w:r>
+        <w:rPr>
+          <w:rFonts w:hint="eastAsia"/>
+          <w:lang w:val="fr-FR"/>
+        </w:rPr>
+        <w:instrText>ハリー・ポッター</w:instrText>
+      </w:r>
+      <w:r>
+        <w:rPr>
+          <w:rFonts w:hint="eastAsia"/>
+          <w:lang w:val="fr-FR"/>
+        </w:rPr>
+        <w:instrText>"},{"literal":"</w:instrText>
+      </w:r>
+      <w:r>
+        <w:rPr>
+          <w:rFonts w:hint="eastAsia"/>
+          <w:lang w:val="fr-FR"/>
+        </w:rPr>
+        <w:instrText>テイラー・スウィフト</w:instrText>
+      </w:r>
+      <w:r>
+        <w:rPr>
+          <w:rFonts w:hint="eastAsia"/>
+          <w:lang w:val="fr-FR"/>
+        </w:rPr>
+        <w:instrText>"}],"translator":[{"family":"</w:instrText>
+      </w:r>
+      <w:r>
+        <w:rPr>
+          <w:rFonts w:hint="eastAsia"/>
+          <w:lang w:val="fr-FR"/>
+        </w:rPr>
+        <w:instrText>柴田</w:instrText>
+      </w:r>
+      <w:r>
+        <w:rPr>
+          <w:rFonts w:hint="eastAsia"/>
+          <w:lang w:val="fr-FR"/>
+        </w:rPr>
+        <w:instrText>","given":"</w:instrText>
+      </w:r>
+      <w:r>
+        <w:rPr>
+          <w:rFonts w:hint="eastAsia"/>
+          <w:lang w:val="fr-FR"/>
+        </w:rPr>
+        <w:instrText>元幸</w:instrText>
+      </w:r>
+      <w:r>
+        <w:rPr>
+          <w:rFonts w:hint="eastAsia"/>
+          <w:lang w:val="fr-FR"/>
+        </w:rPr>
+        <w:instrText>"}],"issued":{"date-parts":[["2019"]]},"citation-key":"ziyakuson2019"}}],"schema":"https://github.com/citation-style-langua</w:instrText>
+      </w:r>
+      <w:r>
+        <w:rPr>
+          <w:lang w:val="fr-FR"/>
+        </w:rPr>
+        <w:instrText xml:space="preserve">ge/schema/raw/master/csl-citation.json"} </w:instrText>
+      </w:r>
+      <w:r>
+        <w:rPr>
+          <w:lang w:val="fr-FR"/>
+        </w:rPr>
+        <w:fldChar w:fldCharType="separate"/>
+      </w:r>
+      <w:r>
+        <w:rPr>
+          <w:rFonts w:ascii="Times New Roman" w:hAnsi="Times New Roman" w:cs="Times New Roman"/>
+          <w:szCs w:val="24"/>
+        </w:rPr>
+        <w:t>（ジャクソンほか</w:t>
+      </w:r>
+      <w:r>
+        <w:rPr>
+          <w:rFonts w:ascii="Times New Roman" w:hAnsi="Times New Roman" w:cs="Times New Roman"/>
+          <w:szCs w:val="24"/>
+        </w:rPr>
+        <w:t>, 1956=2019</w:t>
+      </w:r>
+      <w:r>
+        <w:rPr>
+          <w:rFonts w:ascii="Times New Roman" w:hAnsi="Times New Roman" w:cs="Times New Roman"/>
+          <w:szCs w:val="24"/>
+        </w:rPr>
+        <w:t>）</w:t>
+      </w:r>
+      <w:r>
+        <w:rPr>
+          <w:lang w:val="fr-FR"/>
+        </w:rPr>
+        <w:fldChar w:fldCharType="end"/>
+      </w:r>
+    </w:p>
+    <w:p>
+      <w:pPr>
+        <w:rPr>
+          <w:lang w:val="fr-FR"/>
+        </w:rPr>
+      </w:pPr>
+      <w:r>
+        <w:rPr>
+          <w:lang w:val="fr-FR"/>
+        </w:rPr>
+        <w:fldChar w:fldCharType="begin"/>
+      </w:r>
+      <w:r>
+        <w:rPr>
+          <w:rFonts w:hint="eastAsia"/>
+          <w:lang w:val="fr-FR"/>
+        </w:rPr>
+        <w:instrText xml:space="preserve"> ADDIN ZOTERO_ITEM CSL_CITATION {"citationID":"MzEUHuwq","properties":{"formattedCitation":"\\uc0\\u65288{}\\uc0\\u12522{}\\uc0\\u12500{}\\uc0\\u12456{}\\uc0\\u12483{}\\uc0\\u12484{}, 2000=2011\\uc0\\u65289{}","plainCitation":"</w:instrText>
+      </w:r>
+      <w:r>
+        <w:rPr>
+          <w:rFonts w:hint="eastAsia"/>
+          <w:lang w:val="fr-FR"/>
+        </w:rPr>
+        <w:instrText>（リピエッツ</w:instrText>
+      </w:r>
+      <w:r>
+        <w:rPr>
+          <w:rFonts w:hint="eastAsia"/>
+          <w:lang w:val="fr-FR"/>
+        </w:rPr>
+        <w:instrText>, 2000=2011</w:instrText>
+      </w:r>
+      <w:r>
+        <w:rPr>
+          <w:rFonts w:hint="eastAsia"/>
+          <w:lang w:val="fr-FR"/>
+        </w:rPr>
+        <w:instrText>）</w:instrText>
+      </w:r>
+      <w:r>
+        <w:rPr>
+          <w:rFonts w:hint="eastAsia"/>
+          <w:lang w:val="fr-FR"/>
+        </w:rPr>
+        <w:instrText>","noteIndex":0},"citationItems":[{"id":7430,"uris":["http://zotero.org/users/2816249/items/7HNUBEIX"],"itemData":{"id":7430,"type":"book","note":"name-kana:</w:instrText>
+      </w:r>
+      <w:r>
+        <w:rPr>
+          <w:rFonts w:hint="eastAsia"/>
+          <w:lang w:val="fr-FR"/>
+        </w:rPr>
+        <w:instrText>リピエッツ</w:instrText>
+      </w:r>
+      <w:r>
+        <w:rPr>
+          <w:rFonts w:hint="eastAsia"/>
+          <w:lang w:val="fr-FR"/>
+        </w:rPr>
+        <w:instrText>\noriginal-date:2000","publisher":"</w:instrText>
+      </w:r>
+      <w:r>
+        <w:rPr>
+          <w:rFonts w:hint="eastAsia"/>
+          <w:lang w:val="fr-FR"/>
+        </w:rPr>
+        <w:instrText>藤原書店</w:instrText>
+      </w:r>
+      <w:r>
+        <w:rPr>
+          <w:rFonts w:hint="eastAsia"/>
+          <w:lang w:val="fr-FR"/>
+        </w:rPr>
+        <w:instrText>","title":"</w:instrText>
+      </w:r>
+      <w:r>
+        <w:rPr>
+          <w:rFonts w:hint="eastAsia"/>
+          <w:lang w:val="fr-FR"/>
+        </w:rPr>
+        <w:instrText>サードセクター－「新しい公共」と「新し</w:instrText>
+      </w:r>
+      <w:r>
+        <w:rPr>
+          <w:rFonts w:hint="eastAsia"/>
+          <w:lang w:val="fr-FR"/>
+        </w:rPr>
+        <w:instrText xml:space="preserve"> </w:instrText>
+      </w:r>
+      <w:r>
+        <w:rPr>
+          <w:rFonts w:hint="eastAsia"/>
+          <w:lang w:val="fr-FR"/>
+        </w:rPr>
+        <w:instrText>い経済」</w:instrText>
+      </w:r>
+      <w:r>
+        <w:rPr>
+          <w:rFonts w:hint="eastAsia"/>
+          <w:lang w:val="fr-FR"/>
+        </w:rPr>
+        <w:instrText>","author":[{"family":"</w:instrText>
+      </w:r>
+      <w:r>
+        <w:rPr>
+          <w:rFonts w:hint="eastAsia"/>
+          <w:lang w:val="fr-FR"/>
+        </w:rPr>
+        <w:instrText>リピエッツ</w:instrText>
+      </w:r>
+      <w:r>
+        <w:rPr>
+          <w:rFonts w:hint="eastAsia"/>
+          <w:lang w:val="fr-FR"/>
+        </w:rPr>
+        <w:instrText>","given":"</w:instrText>
+      </w:r>
+      <w:r>
+        <w:rPr>
+          <w:rFonts w:hint="eastAsia"/>
+          <w:lang w:val="fr-FR"/>
+        </w:rPr>
+        <w:instrText>、アラン</w:instrText>
+      </w:r>
+      <w:r>
+        <w:rPr>
+          <w:rFonts w:hint="eastAsia"/>
+          <w:lang w:val="fr-FR"/>
+        </w:rPr>
+        <w:instrText>"}],"translator":[{"family":"</w:instrText>
+      </w:r>
+      <w:r>
+        <w:rPr>
+          <w:rFonts w:hint="eastAsia"/>
+          <w:lang w:val="fr-FR"/>
+        </w:rPr>
+        <w:instrText>井上</w:instrText>
+      </w:r>
+      <w:r>
+        <w:rPr>
+          <w:rFonts w:hint="eastAsia"/>
+          <w:lang w:val="fr-FR"/>
+        </w:rPr>
+        <w:instrText>","given":"</w:instrText>
+      </w:r>
+      <w:r>
+        <w:rPr>
+          <w:rFonts w:hint="eastAsia"/>
+          <w:lang w:val="fr-FR"/>
+        </w:rPr>
+        <w:instrText>泰夫</w:instrText>
+      </w:r>
+      <w:r>
+        <w:rPr>
+          <w:rFonts w:hint="eastAsia"/>
+          <w:lang w:val="fr-FR"/>
+        </w:rPr>
+        <w:instrText xml:space="preserve">"}],"issued":{"date-parts":[["2011"]]},"citation-key":"ripietutu2011"}}],"schema":"https://github.com/citation-style-language/schema/raw/master/csl-citation.json"} </w:instrText>
+      </w:r>
+      <w:r>
+        <w:rPr>
+          <w:lang w:val="fr-FR"/>
+        </w:rPr>
+        <w:fldChar w:fldCharType="separate"/>
+      </w:r>
+      <w:r>
+        <w:rPr>
+          <w:rFonts w:ascii="Times New Roman" w:hAnsi="Times New Roman" w:cs="Times New Roman"/>
+          <w:szCs w:val="24"/>
+        </w:rPr>
+        <w:t>（リピエッツ</w:t>
+      </w:r>
+      <w:r>
+        <w:rPr>
+          <w:rFonts w:ascii="Times New Roman" w:hAnsi="Times New Roman" w:cs="Times New Roman"/>
+          <w:szCs w:val="24"/>
+        </w:rPr>
+        <w:t>, 2000=2011</w:t>
+      </w:r>
+      <w:r>
+        <w:rPr>
+          <w:rFonts w:ascii="Times New Roman" w:hAnsi="Times New Roman" w:cs="Times New Roman"/>
+          <w:szCs w:val="24"/>
+        </w:rPr>
+        <w:t>）</w:t>
+      </w:r>
+      <w:r>
+        <w:rPr>
+          <w:lang w:val="fr-FR"/>
+        </w:rPr>
+        <w:fldChar w:fldCharType="end"/>
+      </w:r>
+    </w:p>
+    <w:p>
+      <w:pPr>
+        <w:rPr>
+          <w:rFonts w:ascii="Times New Roman" w:eastAsia="ＭＳ 明朝" w:hAnsi="Times New Roman"/>
+          <w:lang w:val="fr-FR"/>
+        </w:rPr>
+      </w:pPr>
+    </w:p>
+    <w:p>
+      <w:pPr>
+        <w:rPr>
+          <w:rFonts w:ascii="Times New Roman" w:eastAsia="ＭＳ 明朝" w:hAnsi="Times New Roman"/>
+        </w:rPr>
+      </w:pPr>
+    </w:p>
+    <w:p>
+      <w:pPr>
+        <w:rPr>
+          <w:sz w:val="28"/>
         </w:rPr>
       </w:pPr>
       <w:r>
@@ -2923,6 +4170,7 @@
         </w:rPr>
       </w:pPr>
       <w:r>
+        <w:lastRenderedPageBreak/>
         <w:fldChar w:fldCharType="begin"/>
       </w:r>
       <w:r>
@@ -2931,54 +4179,28 @@
       <w:r>
         <w:fldChar w:fldCharType="separate"/>
       </w:r>
-      <w:r>
-        <w:rPr>
-          <w:rFonts w:ascii="Times New Roman" w:hAnsi="Times New Roman" w:cs="Times New Roman"/>
-          <w:szCs w:val="24"/>
-        </w:rPr>
-        <w:t>小川啓一・西村幹子編（</w:t>
-      </w:r>
-      <w:r>
-        <w:rPr>
-          <w:rFonts w:ascii="Times New Roman" w:hAnsi="Times New Roman" w:cs="Times New Roman"/>
-          <w:szCs w:val="24"/>
-        </w:rPr>
-        <w:t>2008</w:t>
-      </w:r>
-      <w:r>
-        <w:rPr>
-          <w:rFonts w:ascii="Times New Roman" w:hAnsi="Times New Roman" w:cs="Times New Roman"/>
-          <w:szCs w:val="24"/>
-        </w:rPr>
-        <w:t>）『途上国における基礎教育支援</w:t>
-      </w:r>
-      <w:r>
-        <w:rPr>
-          <w:rFonts w:ascii="Times New Roman" w:hAnsi="Times New Roman" w:cs="Times New Roman"/>
-          <w:szCs w:val="24"/>
-        </w:rPr>
-        <w:t>―</w:t>
-      </w:r>
-      <w:r>
-        <w:rPr>
-          <w:rFonts w:ascii="Times New Roman" w:hAnsi="Times New Roman" w:cs="Times New Roman"/>
-          <w:szCs w:val="24"/>
-        </w:rPr>
-        <w:t>国際的潮流と日本の援助</w:t>
-      </w:r>
-      <w:r>
-        <w:rPr>
-          <w:rFonts w:ascii="Times New Roman" w:hAnsi="Times New Roman" w:cs="Times New Roman"/>
-          <w:szCs w:val="24"/>
-        </w:rPr>
-        <w:t xml:space="preserve"> ―</w:t>
-      </w:r>
-      <w:r>
-        <w:rPr>
-          <w:rFonts w:ascii="Times New Roman" w:hAnsi="Times New Roman" w:cs="Times New Roman"/>
-          <w:szCs w:val="24"/>
-        </w:rPr>
-        <w:t>』学文社</w:t>
+      <w:bookmarkStart w:id="0" w:name="_GoBack"/>
+      <w:bookmarkEnd w:id="0"/>
+      <w:r>
+        <w:rPr>
+          <w:rFonts w:ascii="Times New Roman" w:hAnsi="Times New Roman" w:cs="Times New Roman"/>
+          <w:szCs w:val="24"/>
+        </w:rPr>
+        <w:t>稲場圭信（</w:t>
+      </w:r>
+      <w:r>
+        <w:rPr>
+          <w:rFonts w:ascii="Times New Roman" w:hAnsi="Times New Roman" w:cs="Times New Roman"/>
+          <w:szCs w:val="24"/>
+        </w:rPr>
+        <w:t>2011</w:t>
+      </w:r>
+      <w:r>
+        <w:rPr>
+          <w:rFonts w:ascii="Times New Roman" w:hAnsi="Times New Roman" w:cs="Times New Roman"/>
+          <w:szCs w:val="24"/>
+        </w:rPr>
+        <w:t>）『利他主義と宗教』弘文堂</w:t>
       </w:r>
       <w:r>
         <w:rPr>
@@ -3001,7 +4223,7 @@
           <w:rFonts w:ascii="Times New Roman" w:hAnsi="Times New Roman" w:cs="Times New Roman"/>
           <w:szCs w:val="24"/>
         </w:rPr>
-        <w:t>小澤大成・小野由美子・近森憲助・喜多雅一（</w:t>
+        <w:t>小川啓一・西村幹子編（</w:t>
       </w:r>
       <w:r>
         <w:rPr>
@@ -3015,49 +4237,35 @@
           <w:rFonts w:ascii="Times New Roman" w:hAnsi="Times New Roman" w:cs="Times New Roman"/>
           <w:szCs w:val="24"/>
         </w:rPr>
-        <w:t>）「アフリカの大学による基礎教育開発に資する自立的研究への支援</w:t>
-      </w:r>
-      <w:r>
-        <w:rPr>
-          <w:rFonts w:ascii="Times New Roman" w:hAnsi="Times New Roman" w:cs="Times New Roman"/>
-          <w:szCs w:val="24"/>
-        </w:rPr>
-        <w:t xml:space="preserve"> : </w:t>
-      </w:r>
-      <w:r>
-        <w:rPr>
-          <w:rFonts w:ascii="Times New Roman" w:hAnsi="Times New Roman" w:cs="Times New Roman"/>
-          <w:szCs w:val="24"/>
-        </w:rPr>
-        <w:t>ウガンダにおける事例」『国際教育協力研究』</w:t>
-      </w:r>
-      <w:r>
-        <w:rPr>
-          <w:rFonts w:ascii="Times New Roman" w:hAnsi="Times New Roman" w:cs="Times New Roman"/>
-          <w:szCs w:val="24"/>
-        </w:rPr>
-        <w:t>3</w:t>
-      </w:r>
-      <w:r>
-        <w:rPr>
-          <w:rFonts w:ascii="Times New Roman" w:hAnsi="Times New Roman" w:cs="Times New Roman"/>
-          <w:szCs w:val="24"/>
-        </w:rPr>
-        <w:t>号、</w:t>
-      </w:r>
-      <w:r>
-        <w:rPr>
-          <w:rFonts w:ascii="Times New Roman" w:hAnsi="Times New Roman" w:cs="Times New Roman"/>
-          <w:szCs w:val="24"/>
-        </w:rPr>
-        <w:t>11–16</w:t>
-      </w:r>
-      <w:r>
-        <w:rPr>
-          <w:rFonts w:ascii="Times New Roman" w:hAnsi="Times New Roman" w:cs="Times New Roman"/>
-          <w:szCs w:val="24"/>
-        </w:rPr>
-        <w:t>頁</w:t>
+        <w:t>）『途上国における基礎教育支援</w:t>
+      </w:r>
+      <w:r>
+        <w:rPr>
+          <w:rFonts w:ascii="Times New Roman" w:hAnsi="Times New Roman" w:cs="Times New Roman"/>
+          <w:szCs w:val="24"/>
+        </w:rPr>
+        <w:t>―</w:t>
+      </w:r>
+      <w:r>
+        <w:rPr>
+          <w:rFonts w:ascii="Times New Roman" w:hAnsi="Times New Roman" w:cs="Times New Roman"/>
+          <w:szCs w:val="24"/>
+        </w:rPr>
+        <w:t>国際的潮流と日本の援助</w:t>
+      </w:r>
+      <w:r>
+        <w:rPr>
+          <w:rFonts w:ascii="Times New Roman" w:hAnsi="Times New Roman" w:cs="Times New Roman"/>
+          <w:szCs w:val="24"/>
+        </w:rPr>
+        <w:t xml:space="preserve"> ―</w:t>
+      </w:r>
+      <w:r>
+        <w:rPr>
+          <w:rFonts w:ascii="Times New Roman" w:hAnsi="Times New Roman" w:cs="Times New Roman"/>
+          <w:szCs w:val="24"/>
+        </w:rPr>
+        <w:t>』学文社</w:t>
       </w:r>
       <w:r>
         <w:rPr>
@@ -3080,105 +4288,63 @@
           <w:rFonts w:ascii="Times New Roman" w:hAnsi="Times New Roman" w:cs="Times New Roman"/>
           <w:szCs w:val="24"/>
         </w:rPr>
-        <w:t>国際協力銀行（</w:t>
-      </w:r>
-      <w:r>
-        <w:rPr>
-          <w:rFonts w:ascii="Times New Roman" w:hAnsi="Times New Roman" w:cs="Times New Roman"/>
-          <w:szCs w:val="24"/>
-        </w:rPr>
-        <w:t>1999</w:t>
-      </w:r>
-      <w:r>
-        <w:rPr>
-          <w:rFonts w:ascii="Times New Roman" w:hAnsi="Times New Roman" w:cs="Times New Roman"/>
-          <w:szCs w:val="24"/>
-        </w:rPr>
-        <w:t>）「途上国実施機関の組織能力分析</w:t>
-      </w:r>
-      <w:r>
-        <w:rPr>
-          <w:rFonts w:ascii="Times New Roman" w:hAnsi="Times New Roman" w:cs="Times New Roman"/>
-          <w:szCs w:val="24"/>
-        </w:rPr>
-        <w:t>―</w:t>
-      </w:r>
-      <w:r>
-        <w:rPr>
-          <w:rFonts w:ascii="Times New Roman" w:hAnsi="Times New Roman" w:cs="Times New Roman"/>
-          <w:szCs w:val="24"/>
-        </w:rPr>
-        <w:t>バングラデッシュ、タイ、</w:t>
-      </w:r>
-      <w:r>
-        <w:rPr>
-          <w:rFonts w:ascii="Times New Roman" w:hAnsi="Times New Roman" w:cs="Times New Roman"/>
-          <w:szCs w:val="24"/>
-        </w:rPr>
-        <w:t xml:space="preserve"> </w:t>
-      </w:r>
-      <w:r>
-        <w:rPr>
-          <w:rFonts w:ascii="Times New Roman" w:hAnsi="Times New Roman" w:cs="Times New Roman"/>
-          <w:szCs w:val="24"/>
-        </w:rPr>
-        <w:t>インドネシアの事例研究」、国際協力銀行、</w:t>
-      </w:r>
-      <w:r>
-        <w:rPr>
-          <w:rFonts w:ascii="Times New Roman" w:hAnsi="Times New Roman" w:cs="Times New Roman"/>
-          <w:szCs w:val="24"/>
-        </w:rPr>
-        <w:t xml:space="preserve">. http://www.jbic.go.jp/japanese/research/ index.html </w:t>
-      </w:r>
-      <w:r>
-        <w:rPr>
-          <w:rFonts w:ascii="Times New Roman" w:hAnsi="Times New Roman" w:cs="Times New Roman"/>
-          <w:szCs w:val="24"/>
-        </w:rPr>
-        <w:t>（</w:t>
-      </w:r>
-      <w:r>
-        <w:rPr>
-          <w:rFonts w:ascii="Times New Roman" w:hAnsi="Times New Roman" w:cs="Times New Roman"/>
-          <w:szCs w:val="24"/>
-        </w:rPr>
-        <w:t>2001</w:t>
-      </w:r>
-      <w:r>
-        <w:rPr>
-          <w:rFonts w:ascii="Times New Roman" w:hAnsi="Times New Roman" w:cs="Times New Roman"/>
-          <w:szCs w:val="24"/>
-        </w:rPr>
-        <w:t>年</w:t>
-      </w:r>
-      <w:r>
-        <w:rPr>
-          <w:rFonts w:ascii="Times New Roman" w:hAnsi="Times New Roman" w:cs="Times New Roman"/>
-          <w:szCs w:val="24"/>
-        </w:rPr>
-        <w:t>2</w:t>
-      </w:r>
-      <w:r>
-        <w:rPr>
-          <w:rFonts w:ascii="Times New Roman" w:hAnsi="Times New Roman" w:cs="Times New Roman"/>
-          <w:szCs w:val="24"/>
-        </w:rPr>
-        <w:t>月</w:t>
-      </w:r>
-      <w:r>
-        <w:rPr>
-          <w:rFonts w:ascii="Times New Roman" w:hAnsi="Times New Roman" w:cs="Times New Roman"/>
-          <w:szCs w:val="24"/>
-        </w:rPr>
-        <w:t>15</w:t>
-      </w:r>
-      <w:r>
-        <w:rPr>
-          <w:rFonts w:ascii="Times New Roman" w:hAnsi="Times New Roman" w:cs="Times New Roman"/>
-          <w:szCs w:val="24"/>
-        </w:rPr>
-        <w:t>日）</w:t>
+        <w:t>小澤大成・小野由美子・近森憲助・喜多雅一（</w:t>
+      </w:r>
+      <w:r>
+        <w:rPr>
+          <w:rFonts w:ascii="Times New Roman" w:hAnsi="Times New Roman" w:cs="Times New Roman"/>
+          <w:szCs w:val="24"/>
+        </w:rPr>
+        <w:t>2008</w:t>
+      </w:r>
+      <w:r>
+        <w:rPr>
+          <w:rFonts w:ascii="Times New Roman" w:hAnsi="Times New Roman" w:cs="Times New Roman"/>
+          <w:szCs w:val="24"/>
+        </w:rPr>
+        <w:t>）「アフリカの大学による基礎教育開発に資する自立的研究への支援</w:t>
+      </w:r>
+      <w:r>
+        <w:rPr>
+          <w:rFonts w:ascii="Times New Roman" w:hAnsi="Times New Roman" w:cs="Times New Roman"/>
+          <w:szCs w:val="24"/>
+        </w:rPr>
+        <w:t xml:space="preserve"> : </w:t>
+      </w:r>
+      <w:r>
+        <w:rPr>
+          <w:rFonts w:ascii="Times New Roman" w:hAnsi="Times New Roman" w:cs="Times New Roman"/>
+          <w:szCs w:val="24"/>
+        </w:rPr>
+        <w:t>ウガンダにおける事例」『国際教育協力研究』</w:t>
+      </w:r>
+      <w:r>
+        <w:rPr>
+          <w:rFonts w:ascii="Times New Roman" w:hAnsi="Times New Roman" w:cs="Times New Roman"/>
+          <w:szCs w:val="24"/>
+        </w:rPr>
+        <w:t>3</w:t>
+      </w:r>
+      <w:r>
+        <w:rPr>
+          <w:rFonts w:ascii="Times New Roman" w:hAnsi="Times New Roman" w:cs="Times New Roman"/>
+          <w:szCs w:val="24"/>
+        </w:rPr>
+        <w:t>号、</w:t>
+      </w:r>
+      <w:r>
+        <w:rPr>
+          <w:rFonts w:ascii="Times New Roman" w:hAnsi="Times New Roman" w:cs="Times New Roman"/>
+          <w:szCs w:val="24"/>
+        </w:rPr>
+        <w:t>11–16</w:t>
+      </w:r>
+      <w:r>
+        <w:rPr>
+          <w:rFonts w:ascii="Times New Roman" w:hAnsi="Times New Roman" w:cs="Times New Roman"/>
+          <w:szCs w:val="24"/>
+        </w:rPr>
+        <w:t>頁</w:t>
       </w:r>
       <w:r>
         <w:rPr>
@@ -3201,49 +4367,21 @@
           <w:rFonts w:ascii="Times New Roman" w:hAnsi="Times New Roman" w:cs="Times New Roman"/>
           <w:szCs w:val="24"/>
         </w:rPr>
-        <w:t>澤村信英・伊藤瑞規・倍賞佑里・吉田孝之・稲垣陽平（</w:t>
-      </w:r>
-      <w:r>
-        <w:rPr>
-          <w:rFonts w:ascii="Times New Roman" w:hAnsi="Times New Roman" w:cs="Times New Roman"/>
-          <w:szCs w:val="24"/>
-        </w:rPr>
-        <w:t>2010</w:t>
-      </w:r>
-      <w:r>
-        <w:rPr>
-          <w:rFonts w:ascii="Times New Roman" w:hAnsi="Times New Roman" w:cs="Times New Roman"/>
-          <w:szCs w:val="24"/>
-        </w:rPr>
-        <w:t>）「ケニアの初等教育分野における</w:t>
-      </w:r>
-      <w:r>
-        <w:rPr>
-          <w:rFonts w:ascii="Times New Roman" w:hAnsi="Times New Roman" w:cs="Times New Roman"/>
-          <w:szCs w:val="24"/>
-        </w:rPr>
-        <w:t xml:space="preserve">&lt; </w:t>
-      </w:r>
-      <w:r>
-        <w:rPr>
-          <w:rFonts w:ascii="Times New Roman" w:hAnsi="Times New Roman" w:cs="Times New Roman"/>
-          <w:szCs w:val="24"/>
-        </w:rPr>
-        <w:t>マルチ・フィールドワーク</w:t>
-      </w:r>
-      <w:r>
-        <w:rPr>
-          <w:rFonts w:ascii="Times New Roman" w:hAnsi="Times New Roman" w:cs="Times New Roman"/>
-          <w:szCs w:val="24"/>
-        </w:rPr>
-        <w:t xml:space="preserve">&gt; </w:t>
-      </w:r>
-      <w:r>
-        <w:rPr>
-          <w:rFonts w:ascii="Times New Roman" w:hAnsi="Times New Roman" w:cs="Times New Roman"/>
-          <w:szCs w:val="24"/>
-        </w:rPr>
-        <w:t>の試み</w:t>
+        <w:t>栗本英世（</w:t>
+      </w:r>
+      <w:r>
+        <w:rPr>
+          <w:rFonts w:ascii="Times New Roman" w:hAnsi="Times New Roman" w:cs="Times New Roman"/>
+          <w:szCs w:val="24"/>
+        </w:rPr>
+        <w:t>2006</w:t>
+      </w:r>
+      <w:r>
+        <w:rPr>
+          <w:rFonts w:ascii="Times New Roman" w:hAnsi="Times New Roman" w:cs="Times New Roman"/>
+          <w:szCs w:val="24"/>
+        </w:rPr>
+        <w:t>）「戦後スーダンの政治的動態</w:t>
       </w:r>
       <w:r>
         <w:rPr>
@@ -3257,42 +4395,42 @@
           <w:rFonts w:ascii="Times New Roman" w:hAnsi="Times New Roman" w:cs="Times New Roman"/>
           <w:szCs w:val="24"/>
         </w:rPr>
-        <w:t>アフリカにおける複眼的な子ども研究をめざして</w:t>
-      </w:r>
-      <w:r>
-        <w:rPr>
-          <w:rFonts w:ascii="Times New Roman" w:hAnsi="Times New Roman" w:cs="Times New Roman"/>
-          <w:szCs w:val="24"/>
-        </w:rPr>
-        <w:t>―</w:t>
-      </w:r>
-      <w:r>
-        <w:rPr>
-          <w:rFonts w:ascii="Times New Roman" w:hAnsi="Times New Roman" w:cs="Times New Roman"/>
-          <w:szCs w:val="24"/>
-        </w:rPr>
-        <w:t>」『アフリカ教育研究』</w:t>
-      </w:r>
-      <w:r>
-        <w:rPr>
-          <w:rFonts w:ascii="Times New Roman" w:hAnsi="Times New Roman" w:cs="Times New Roman"/>
-          <w:szCs w:val="24"/>
-        </w:rPr>
-        <w:t>1</w:t>
-      </w:r>
-      <w:r>
-        <w:rPr>
-          <w:rFonts w:ascii="Times New Roman" w:hAnsi="Times New Roman" w:cs="Times New Roman"/>
-          <w:szCs w:val="24"/>
-        </w:rPr>
-        <w:t>巻、</w:t>
-      </w:r>
-      <w:r>
-        <w:rPr>
-          <w:rFonts w:ascii="Times New Roman" w:hAnsi="Times New Roman" w:cs="Times New Roman"/>
-          <w:szCs w:val="24"/>
-        </w:rPr>
-        <w:t>24–40</w:t>
+        <w:t>包括的平和協定の調停から一年三カ月を経て」『海外事情』</w:t>
+      </w:r>
+      <w:r>
+        <w:rPr>
+          <w:rFonts w:ascii="Times New Roman" w:hAnsi="Times New Roman" w:cs="Times New Roman"/>
+          <w:szCs w:val="24"/>
+        </w:rPr>
+        <w:t>54</w:t>
+      </w:r>
+      <w:r>
+        <w:rPr>
+          <w:rFonts w:ascii="Times New Roman" w:hAnsi="Times New Roman" w:cs="Times New Roman"/>
+          <w:szCs w:val="24"/>
+        </w:rPr>
+        <w:t>巻</w:t>
+      </w:r>
+      <w:r>
+        <w:rPr>
+          <w:rFonts w:ascii="Times New Roman" w:hAnsi="Times New Roman" w:cs="Times New Roman"/>
+          <w:szCs w:val="24"/>
+        </w:rPr>
+        <w:t>4</w:t>
+      </w:r>
+      <w:r>
+        <w:rPr>
+          <w:rFonts w:ascii="Times New Roman" w:hAnsi="Times New Roman" w:cs="Times New Roman"/>
+          <w:szCs w:val="24"/>
+        </w:rPr>
+        <w:t>号、</w:t>
+      </w:r>
+      <w:r>
+        <w:rPr>
+          <w:rFonts w:ascii="Times New Roman" w:hAnsi="Times New Roman" w:cs="Times New Roman"/>
+          <w:szCs w:val="24"/>
+        </w:rPr>
+        <w:t>77–92</w:t>
       </w:r>
       <w:r>
         <w:rPr>
@@ -3322,49 +4460,105 @@
           <w:rFonts w:ascii="Times New Roman" w:hAnsi="Times New Roman" w:cs="Times New Roman"/>
           <w:szCs w:val="24"/>
         </w:rPr>
-        <w:t>澤村信英・黒田一雄・日下部光・山本香・森下稔（</w:t>
-      </w:r>
-      <w:r>
-        <w:rPr>
-          <w:rFonts w:ascii="Times New Roman" w:hAnsi="Times New Roman" w:cs="Times New Roman"/>
-          <w:szCs w:val="24"/>
-        </w:rPr>
-        <w:t>2014</w:t>
-      </w:r>
-      <w:r>
-        <w:rPr>
-          <w:rFonts w:ascii="Times New Roman" w:hAnsi="Times New Roman" w:cs="Times New Roman"/>
-          <w:szCs w:val="24"/>
-        </w:rPr>
-        <w:t>）「困難な状況にある子どもの教育」『アフリカ教育研究』</w:t>
-      </w:r>
-      <w:r>
-        <w:rPr>
-          <w:rFonts w:ascii="Times New Roman" w:hAnsi="Times New Roman" w:cs="Times New Roman"/>
-          <w:szCs w:val="24"/>
-        </w:rPr>
-        <w:t>5</w:t>
-      </w:r>
-      <w:r>
-        <w:rPr>
-          <w:rFonts w:ascii="Times New Roman" w:hAnsi="Times New Roman" w:cs="Times New Roman"/>
-          <w:szCs w:val="24"/>
-        </w:rPr>
-        <w:t>巻、</w:t>
-      </w:r>
-      <w:r>
-        <w:rPr>
-          <w:rFonts w:ascii="Times New Roman" w:hAnsi="Times New Roman" w:cs="Times New Roman"/>
-          <w:szCs w:val="24"/>
-        </w:rPr>
-        <w:t>97–119</w:t>
-      </w:r>
-      <w:r>
-        <w:rPr>
-          <w:rFonts w:ascii="Times New Roman" w:hAnsi="Times New Roman" w:cs="Times New Roman"/>
-          <w:szCs w:val="24"/>
-        </w:rPr>
-        <w:t>頁</w:t>
+        <w:t>国際協力銀行（</w:t>
+      </w:r>
+      <w:r>
+        <w:rPr>
+          <w:rFonts w:ascii="Times New Roman" w:hAnsi="Times New Roman" w:cs="Times New Roman"/>
+          <w:szCs w:val="24"/>
+        </w:rPr>
+        <w:t>1999</w:t>
+      </w:r>
+      <w:r>
+        <w:rPr>
+          <w:rFonts w:ascii="Times New Roman" w:hAnsi="Times New Roman" w:cs="Times New Roman"/>
+          <w:szCs w:val="24"/>
+        </w:rPr>
+        <w:t>）「途上国実施機関の組織能力分析</w:t>
+      </w:r>
+      <w:r>
+        <w:rPr>
+          <w:rFonts w:ascii="Times New Roman" w:hAnsi="Times New Roman" w:cs="Times New Roman"/>
+          <w:szCs w:val="24"/>
+        </w:rPr>
+        <w:t>―</w:t>
+      </w:r>
+      <w:r>
+        <w:rPr>
+          <w:rFonts w:ascii="Times New Roman" w:hAnsi="Times New Roman" w:cs="Times New Roman"/>
+          <w:szCs w:val="24"/>
+        </w:rPr>
+        <w:t>バングラデッシュ、タイ、</w:t>
+      </w:r>
+      <w:r>
+        <w:rPr>
+          <w:rFonts w:ascii="Times New Roman" w:hAnsi="Times New Roman" w:cs="Times New Roman"/>
+          <w:szCs w:val="24"/>
+        </w:rPr>
+        <w:t xml:space="preserve"> </w:t>
+      </w:r>
+      <w:r>
+        <w:rPr>
+          <w:rFonts w:ascii="Times New Roman" w:hAnsi="Times New Roman" w:cs="Times New Roman"/>
+          <w:szCs w:val="24"/>
+        </w:rPr>
+        <w:t>インドネシアの事例研究」</w:t>
+      </w:r>
+      <w:r>
+        <w:rPr>
+          <w:rFonts w:ascii="Times New Roman" w:hAnsi="Times New Roman" w:cs="Times New Roman"/>
+          <w:szCs w:val="24"/>
+        </w:rPr>
+        <w:t xml:space="preserve">. http://www.jbic.go.jp/japanese/research/ index.html </w:t>
+      </w:r>
+      <w:r>
+        <w:rPr>
+          <w:rFonts w:ascii="Times New Roman" w:hAnsi="Times New Roman" w:cs="Times New Roman"/>
+          <w:szCs w:val="24"/>
+        </w:rPr>
+        <w:t>（</w:t>
+      </w:r>
+      <w:r>
+        <w:rPr>
+          <w:rFonts w:ascii="Times New Roman" w:hAnsi="Times New Roman" w:cs="Times New Roman"/>
+          <w:szCs w:val="24"/>
+        </w:rPr>
+        <w:t>2001</w:t>
+      </w:r>
+      <w:r>
+        <w:rPr>
+          <w:rFonts w:ascii="Times New Roman" w:hAnsi="Times New Roman" w:cs="Times New Roman"/>
+          <w:szCs w:val="24"/>
+        </w:rPr>
+        <w:t>年</w:t>
+      </w:r>
+      <w:r>
+        <w:rPr>
+          <w:rFonts w:ascii="Times New Roman" w:hAnsi="Times New Roman" w:cs="Times New Roman"/>
+          <w:szCs w:val="24"/>
+        </w:rPr>
+        <w:t>2</w:t>
+      </w:r>
+      <w:r>
+        <w:rPr>
+          <w:rFonts w:ascii="Times New Roman" w:hAnsi="Times New Roman" w:cs="Times New Roman"/>
+          <w:szCs w:val="24"/>
+        </w:rPr>
+        <w:t>月</w:t>
+      </w:r>
+      <w:r>
+        <w:rPr>
+          <w:rFonts w:ascii="Times New Roman" w:hAnsi="Times New Roman" w:cs="Times New Roman"/>
+          <w:szCs w:val="24"/>
+        </w:rPr>
+        <w:t>15</w:t>
+      </w:r>
+      <w:r>
+        <w:rPr>
+          <w:rFonts w:ascii="Times New Roman" w:hAnsi="Times New Roman" w:cs="Times New Roman"/>
+          <w:szCs w:val="24"/>
+        </w:rPr>
+        <w:t>日）</w:t>
       </w:r>
       <w:r>
         <w:rPr>
@@ -3387,28 +4581,56 @@
           <w:rFonts w:ascii="Times New Roman" w:hAnsi="Times New Roman" w:cs="Times New Roman"/>
           <w:szCs w:val="24"/>
         </w:rPr>
-        <w:t>西川潤（</w:t>
-      </w:r>
-      <w:r>
-        <w:rPr>
-          <w:rFonts w:ascii="Times New Roman" w:hAnsi="Times New Roman" w:cs="Times New Roman"/>
-          <w:szCs w:val="24"/>
-        </w:rPr>
-        <w:t>1989</w:t>
-      </w:r>
-      <w:r>
-        <w:rPr>
-          <w:rFonts w:ascii="Times New Roman" w:hAnsi="Times New Roman" w:cs="Times New Roman"/>
-          <w:szCs w:val="24"/>
-        </w:rPr>
-        <w:t>）「内発的発展論の起源と今日的意義」鶴見和子・川田侃編『内発的発展論』東京大学出版会、</w:t>
-      </w:r>
-      <w:r>
-        <w:rPr>
-          <w:rFonts w:ascii="Times New Roman" w:hAnsi="Times New Roman" w:cs="Times New Roman"/>
-          <w:szCs w:val="24"/>
-        </w:rPr>
-        <w:t>3–41</w:t>
+        <w:t>佐藤章（</w:t>
+      </w:r>
+      <w:r>
+        <w:rPr>
+          <w:rFonts w:ascii="Times New Roman" w:hAnsi="Times New Roman" w:cs="Times New Roman"/>
+          <w:szCs w:val="24"/>
+        </w:rPr>
+        <w:t>2001</w:t>
+      </w:r>
+      <w:r>
+        <w:rPr>
+          <w:rFonts w:ascii="Times New Roman" w:hAnsi="Times New Roman" w:cs="Times New Roman"/>
+          <w:szCs w:val="24"/>
+        </w:rPr>
+        <w:t>）「コートディヴォワールにおける換金作物生産と一党制成立過程</w:t>
+      </w:r>
+      <w:r>
+        <w:rPr>
+          <w:rFonts w:ascii="Times New Roman" w:hAnsi="Times New Roman" w:cs="Times New Roman"/>
+          <w:szCs w:val="24"/>
+        </w:rPr>
+        <w:t xml:space="preserve">―PDCI </w:t>
+      </w:r>
+      <w:r>
+        <w:rPr>
+          <w:rFonts w:ascii="Times New Roman" w:hAnsi="Times New Roman" w:cs="Times New Roman"/>
+          <w:szCs w:val="24"/>
+        </w:rPr>
+        <w:t>の組織化戦略と</w:t>
+      </w:r>
+      <w:r>
+        <w:rPr>
+          <w:rFonts w:ascii="Times New Roman" w:hAnsi="Times New Roman" w:cs="Times New Roman"/>
+          <w:szCs w:val="24"/>
+        </w:rPr>
+        <w:t xml:space="preserve"> </w:t>
+      </w:r>
+      <w:r>
+        <w:rPr>
+          <w:rFonts w:ascii="Times New Roman" w:hAnsi="Times New Roman" w:cs="Times New Roman"/>
+          <w:szCs w:val="24"/>
+        </w:rPr>
+        <w:t>「脱プランター化」」高根務編『アフリカの政治経済変動と農村社会』アジア経済研究所、</w:t>
+      </w:r>
+      <w:r>
+        <w:rPr>
+          <w:rFonts w:ascii="Times New Roman" w:hAnsi="Times New Roman" w:cs="Times New Roman"/>
+          <w:szCs w:val="24"/>
+        </w:rPr>
+        <w:t>139–183</w:t>
       </w:r>
       <w:r>
         <w:rPr>
@@ -3438,71 +4660,112 @@
           <w:rFonts w:ascii="Times New Roman" w:hAnsi="Times New Roman" w:cs="Times New Roman"/>
           <w:szCs w:val="24"/>
         </w:rPr>
-        <w:lastRenderedPageBreak/>
-        <w:t>ブルデューピエール・パスロンジャン</w:t>
-      </w:r>
-      <w:r>
-        <w:rPr>
-          <w:rFonts w:ascii="Times New Roman" w:hAnsi="Times New Roman" w:cs="Times New Roman"/>
-          <w:szCs w:val="24"/>
-        </w:rPr>
-        <w:t>=</w:t>
-      </w:r>
-      <w:r>
-        <w:rPr>
-          <w:rFonts w:ascii="Times New Roman" w:hAnsi="Times New Roman" w:cs="Times New Roman"/>
-          <w:szCs w:val="24"/>
-        </w:rPr>
-        <w:t>クロード（</w:t>
-      </w:r>
-      <w:r>
-        <w:rPr>
-          <w:rFonts w:ascii="Times New Roman" w:hAnsi="Times New Roman" w:cs="Times New Roman"/>
-          <w:szCs w:val="24"/>
-        </w:rPr>
-        <w:t>1991</w:t>
-      </w:r>
-      <w:r>
-        <w:rPr>
-          <w:rFonts w:ascii="Times New Roman" w:hAnsi="Times New Roman" w:cs="Times New Roman"/>
-          <w:szCs w:val="24"/>
-        </w:rPr>
-        <w:t>）『再生産</w:t>
-      </w:r>
-      <w:r>
-        <w:rPr>
-          <w:rFonts w:ascii="Times New Roman" w:hAnsi="Times New Roman" w:cs="Times New Roman"/>
-          <w:szCs w:val="24"/>
-        </w:rPr>
-        <w:t xml:space="preserve"> : </w:t>
-      </w:r>
-      <w:r>
-        <w:rPr>
-          <w:rFonts w:ascii="Times New Roman" w:hAnsi="Times New Roman" w:cs="Times New Roman"/>
-          <w:szCs w:val="24"/>
-        </w:rPr>
-        <w:t>教育・社会・文化』宮島喬訳</w:t>
-      </w:r>
-      <w:r>
-        <w:rPr>
-          <w:rFonts w:ascii="Times New Roman" w:hAnsi="Times New Roman" w:cs="Times New Roman"/>
-          <w:szCs w:val="24"/>
-        </w:rPr>
-        <w:t xml:space="preserve"> </w:t>
-      </w:r>
-      <w:r>
-        <w:rPr>
-          <w:rFonts w:ascii="Times New Roman" w:hAnsi="Times New Roman" w:cs="Times New Roman"/>
-          <w:szCs w:val="24"/>
-        </w:rPr>
-        <w:t>、藤原書店</w:t>
-      </w:r>
-      <w:r>
-        <w:rPr>
-          <w:rFonts w:ascii="Times New Roman" w:hAnsi="Times New Roman" w:cs="Times New Roman"/>
-          <w:szCs w:val="24"/>
-        </w:rPr>
-        <w:t>. https://opac.library.osaka-u.ac.jp/opac/opac_link/bibid/2002625288 .</w:t>
+        <w:t>澤村信英・伊藤瑞規・倍賞佑里・吉田孝之・稲垣陽平（</w:t>
+      </w:r>
+      <w:r>
+        <w:rPr>
+          <w:rFonts w:ascii="Times New Roman" w:hAnsi="Times New Roman" w:cs="Times New Roman"/>
+          <w:szCs w:val="24"/>
+        </w:rPr>
+        <w:t>2010</w:t>
+      </w:r>
+      <w:r>
+        <w:rPr>
+          <w:rFonts w:ascii="Times New Roman" w:hAnsi="Times New Roman" w:cs="Times New Roman"/>
+          <w:szCs w:val="24"/>
+        </w:rPr>
+        <w:t>）「ケニアの初等教育分野における</w:t>
+      </w:r>
+      <w:r>
+        <w:rPr>
+          <w:rFonts w:ascii="Times New Roman" w:hAnsi="Times New Roman" w:cs="Times New Roman"/>
+          <w:szCs w:val="24"/>
+        </w:rPr>
+        <w:t xml:space="preserve">&lt; </w:t>
+      </w:r>
+      <w:r>
+        <w:rPr>
+          <w:rFonts w:ascii="Times New Roman" w:hAnsi="Times New Roman" w:cs="Times New Roman"/>
+          <w:szCs w:val="24"/>
+        </w:rPr>
+        <w:t>マルチ・フィールドワーク</w:t>
+      </w:r>
+      <w:r>
+        <w:rPr>
+          <w:rFonts w:ascii="Times New Roman" w:hAnsi="Times New Roman" w:cs="Times New Roman"/>
+          <w:szCs w:val="24"/>
+        </w:rPr>
+        <w:t xml:space="preserve">&gt; </w:t>
+      </w:r>
+      <w:r>
+        <w:rPr>
+          <w:rFonts w:ascii="Times New Roman" w:hAnsi="Times New Roman" w:cs="Times New Roman"/>
+          <w:szCs w:val="24"/>
+        </w:rPr>
+        <w:t>の試み</w:t>
+      </w:r>
+      <w:r>
+        <w:rPr>
+          <w:rFonts w:ascii="Times New Roman" w:hAnsi="Times New Roman" w:cs="Times New Roman"/>
+          <w:szCs w:val="24"/>
+        </w:rPr>
+        <w:t>―</w:t>
+      </w:r>
+      <w:r>
+        <w:rPr>
+          <w:rFonts w:ascii="Times New Roman" w:hAnsi="Times New Roman" w:cs="Times New Roman"/>
+          <w:szCs w:val="24"/>
+        </w:rPr>
+        <w:t>アフリカにおける複眼的な子ども研究をめざして</w:t>
+      </w:r>
+      <w:r>
+        <w:rPr>
+          <w:rFonts w:ascii="Times New Roman" w:hAnsi="Times New Roman" w:cs="Times New Roman"/>
+          <w:szCs w:val="24"/>
+        </w:rPr>
+        <w:t>―</w:t>
+      </w:r>
+      <w:r>
+        <w:rPr>
+          <w:rFonts w:ascii="Times New Roman" w:hAnsi="Times New Roman" w:cs="Times New Roman"/>
+          <w:szCs w:val="24"/>
+        </w:rPr>
+        <w:t>」『アフリカ教育研究』</w:t>
+      </w:r>
+      <w:r>
+        <w:rPr>
+          <w:rFonts w:ascii="Times New Roman" w:hAnsi="Times New Roman" w:cs="Times New Roman"/>
+          <w:szCs w:val="24"/>
+        </w:rPr>
+        <w:t>1</w:t>
+      </w:r>
+      <w:r>
+        <w:rPr>
+          <w:rFonts w:ascii="Times New Roman" w:hAnsi="Times New Roman" w:cs="Times New Roman"/>
+          <w:szCs w:val="24"/>
+        </w:rPr>
+        <w:t>巻、</w:t>
+      </w:r>
+      <w:r>
+        <w:rPr>
+          <w:rFonts w:ascii="Times New Roman" w:hAnsi="Times New Roman" w:cs="Times New Roman"/>
+          <w:szCs w:val="24"/>
+        </w:rPr>
+        <w:t>24–40</w:t>
+      </w:r>
+      <w:r>
+        <w:rPr>
+          <w:rFonts w:ascii="Times New Roman" w:hAnsi="Times New Roman" w:cs="Times New Roman"/>
+          <w:szCs w:val="24"/>
+        </w:rPr>
+        <w:t>頁</w:t>
+      </w:r>
+      <w:r>
+        <w:rPr>
+          <w:rFonts w:ascii="Times New Roman" w:hAnsi="Times New Roman" w:cs="Times New Roman"/>
+          <w:szCs w:val="24"/>
+        </w:rPr>
+        <w:t>.</w:t>
       </w:r>
     </w:p>
     <w:p>
@@ -3518,70 +4781,42 @@
           <w:rFonts w:ascii="Times New Roman" w:hAnsi="Times New Roman" w:cs="Times New Roman"/>
           <w:szCs w:val="24"/>
         </w:rPr>
-        <w:t>山下彰一（</w:t>
-      </w:r>
-      <w:r>
-        <w:rPr>
-          <w:rFonts w:ascii="Times New Roman" w:hAnsi="Times New Roman" w:cs="Times New Roman"/>
-          <w:szCs w:val="24"/>
-        </w:rPr>
-        <w:t>1999</w:t>
-      </w:r>
-      <w:r>
-        <w:rPr>
-          <w:rFonts w:ascii="Times New Roman" w:hAnsi="Times New Roman" w:cs="Times New Roman"/>
-          <w:szCs w:val="24"/>
-        </w:rPr>
-        <w:t>）「開発協力における知識情報の共有化</w:t>
-      </w:r>
-      <w:r>
-        <w:rPr>
-          <w:rFonts w:ascii="Times New Roman" w:hAnsi="Times New Roman" w:cs="Times New Roman"/>
-          <w:szCs w:val="24"/>
-        </w:rPr>
-        <w:t xml:space="preserve">: </w:t>
-      </w:r>
-      <w:r>
-        <w:rPr>
-          <w:rFonts w:ascii="Times New Roman" w:hAnsi="Times New Roman" w:cs="Times New Roman"/>
-          <w:szCs w:val="24"/>
-        </w:rPr>
-        <w:t>特集の目的」『国際開発研究』</w:t>
-      </w:r>
-      <w:r>
-        <w:rPr>
-          <w:rFonts w:ascii="Times New Roman" w:hAnsi="Times New Roman" w:cs="Times New Roman"/>
-          <w:szCs w:val="24"/>
-        </w:rPr>
-        <w:t>8</w:t>
-      </w:r>
-      <w:r>
-        <w:rPr>
-          <w:rFonts w:ascii="Times New Roman" w:hAnsi="Times New Roman" w:cs="Times New Roman"/>
-          <w:szCs w:val="24"/>
-        </w:rPr>
-        <w:t>巻</w:t>
-      </w:r>
-      <w:r>
-        <w:rPr>
-          <w:rFonts w:ascii="Times New Roman" w:hAnsi="Times New Roman" w:cs="Times New Roman"/>
-          <w:szCs w:val="24"/>
-        </w:rPr>
-        <w:t>2</w:t>
-      </w:r>
-      <w:r>
-        <w:rPr>
-          <w:rFonts w:ascii="Times New Roman" w:hAnsi="Times New Roman" w:cs="Times New Roman"/>
-          <w:szCs w:val="24"/>
-        </w:rPr>
-        <w:t>号、</w:t>
-      </w:r>
-      <w:r>
-        <w:rPr>
-          <w:rFonts w:ascii="Times New Roman" w:hAnsi="Times New Roman" w:cs="Times New Roman"/>
-          <w:szCs w:val="24"/>
-        </w:rPr>
-        <w:t>1–4</w:t>
+        <w:t>澤村信英・黒田一雄・日下部光・山本香・森下稔（</w:t>
+      </w:r>
+      <w:r>
+        <w:rPr>
+          <w:rFonts w:ascii="Times New Roman" w:hAnsi="Times New Roman" w:cs="Times New Roman"/>
+          <w:szCs w:val="24"/>
+        </w:rPr>
+        <w:t>2014</w:t>
+      </w:r>
+      <w:r>
+        <w:rPr>
+          <w:rFonts w:ascii="Times New Roman" w:hAnsi="Times New Roman" w:cs="Times New Roman"/>
+          <w:szCs w:val="24"/>
+        </w:rPr>
+        <w:t>）「困難な状況にある子どもの教育」『アフリカ教育研究』</w:t>
+      </w:r>
+      <w:r>
+        <w:rPr>
+          <w:rFonts w:ascii="Times New Roman" w:hAnsi="Times New Roman" w:cs="Times New Roman"/>
+          <w:szCs w:val="24"/>
+        </w:rPr>
+        <w:t>5</w:t>
+      </w:r>
+      <w:r>
+        <w:rPr>
+          <w:rFonts w:ascii="Times New Roman" w:hAnsi="Times New Roman" w:cs="Times New Roman"/>
+          <w:szCs w:val="24"/>
+        </w:rPr>
+        <w:t>巻、</w:t>
+      </w:r>
+      <w:r>
+        <w:rPr>
+          <w:rFonts w:ascii="Times New Roman" w:hAnsi="Times New Roman" w:cs="Times New Roman"/>
+          <w:szCs w:val="24"/>
+        </w:rPr>
+        <w:t>97–119</w:t>
       </w:r>
       <w:r>
         <w:rPr>
@@ -3611,35 +4846,49 @@
           <w:rFonts w:ascii="Times New Roman" w:hAnsi="Times New Roman" w:cs="Times New Roman"/>
           <w:szCs w:val="24"/>
         </w:rPr>
-        <w:t>山田肖子（</w:t>
-      </w:r>
-      <w:r>
-        <w:rPr>
-          <w:rFonts w:ascii="Times New Roman" w:hAnsi="Times New Roman" w:cs="Times New Roman"/>
-          <w:szCs w:val="24"/>
-        </w:rPr>
-        <w:t>2009</w:t>
-      </w:r>
-      <w:r>
-        <w:rPr>
-          <w:rFonts w:ascii="Times New Roman" w:hAnsi="Times New Roman" w:cs="Times New Roman"/>
-          <w:szCs w:val="24"/>
-        </w:rPr>
-        <w:t>）『国際協力と学校</w:t>
-      </w:r>
-      <w:r>
-        <w:rPr>
-          <w:rFonts w:ascii="Times New Roman" w:hAnsi="Times New Roman" w:cs="Times New Roman"/>
-          <w:szCs w:val="24"/>
-        </w:rPr>
-        <w:t xml:space="preserve">: </w:t>
-      </w:r>
-      <w:r>
-        <w:rPr>
-          <w:rFonts w:ascii="Times New Roman" w:hAnsi="Times New Roman" w:cs="Times New Roman"/>
-          <w:szCs w:val="24"/>
-        </w:rPr>
-        <w:t>アフリカにおけるまなびの現場』創成社</w:t>
+        <w:t>ジャクソン、マイケル・ハリー・ポッター・テイラー・スウィフト（</w:t>
+      </w:r>
+      <w:r>
+        <w:rPr>
+          <w:rFonts w:ascii="Times New Roman" w:hAnsi="Times New Roman" w:cs="Times New Roman"/>
+          <w:szCs w:val="24"/>
+        </w:rPr>
+        <w:t>1956</w:t>
+      </w:r>
+      <w:r>
+        <w:rPr>
+          <w:rFonts w:ascii="Times New Roman" w:hAnsi="Times New Roman" w:cs="Times New Roman"/>
+          <w:szCs w:val="24"/>
+        </w:rPr>
+        <w:t>）（</w:t>
+      </w:r>
+      <w:r>
+        <w:rPr>
+          <w:rFonts w:ascii="Times New Roman" w:hAnsi="Times New Roman" w:cs="Times New Roman"/>
+          <w:szCs w:val="24"/>
+        </w:rPr>
+        <w:t>2019</w:t>
+      </w:r>
+      <w:r>
+        <w:rPr>
+          <w:rFonts w:ascii="Times New Roman" w:hAnsi="Times New Roman" w:cs="Times New Roman"/>
+          <w:szCs w:val="24"/>
+        </w:rPr>
+        <w:t>）『世界的人気はなぜ生まれるのか』柴田元幸訳</w:t>
+      </w:r>
+      <w:r>
+        <w:rPr>
+          <w:rFonts w:ascii="Times New Roman" w:hAnsi="Times New Roman" w:cs="Times New Roman"/>
+          <w:szCs w:val="24"/>
+        </w:rPr>
+        <w:t xml:space="preserve"> </w:t>
+      </w:r>
+      <w:r>
+        <w:rPr>
+          <w:rFonts w:ascii="Times New Roman" w:hAnsi="Times New Roman" w:cs="Times New Roman"/>
+          <w:szCs w:val="24"/>
+        </w:rPr>
+        <w:t>、大阪大学出版会</w:t>
       </w:r>
       <w:r>
         <w:rPr>
@@ -3662,56 +4911,28 @@
           <w:rFonts w:ascii="Times New Roman" w:hAnsi="Times New Roman" w:cs="Times New Roman"/>
           <w:szCs w:val="24"/>
         </w:rPr>
-        <w:t>山田肖子（</w:t>
-      </w:r>
-      <w:r>
-        <w:rPr>
-          <w:rFonts w:ascii="Times New Roman" w:hAnsi="Times New Roman" w:cs="Times New Roman"/>
-          <w:szCs w:val="24"/>
-        </w:rPr>
-        <w:t>2010</w:t>
-      </w:r>
-      <w:r>
-        <w:rPr>
-          <w:rFonts w:ascii="Times New Roman" w:hAnsi="Times New Roman" w:cs="Times New Roman"/>
-          <w:szCs w:val="24"/>
-        </w:rPr>
-        <w:t>）「アフリカ教育研究の歴史的展開と現在</w:t>
-      </w:r>
-      <w:r>
-        <w:rPr>
-          <w:rFonts w:ascii="Times New Roman" w:hAnsi="Times New Roman" w:cs="Times New Roman"/>
-          <w:szCs w:val="24"/>
-        </w:rPr>
-        <w:t>-</w:t>
-      </w:r>
-      <w:r>
-        <w:rPr>
-          <w:rFonts w:ascii="Times New Roman" w:hAnsi="Times New Roman" w:cs="Times New Roman"/>
-          <w:szCs w:val="24"/>
-        </w:rPr>
-        <w:t>真の地域理解に向けて」『アフリカ教育研究』</w:t>
-      </w:r>
-      <w:r>
-        <w:rPr>
-          <w:rFonts w:ascii="Times New Roman" w:hAnsi="Times New Roman" w:cs="Times New Roman"/>
-          <w:szCs w:val="24"/>
-        </w:rPr>
-        <w:t>1</w:t>
-      </w:r>
-      <w:r>
-        <w:rPr>
-          <w:rFonts w:ascii="Times New Roman" w:hAnsi="Times New Roman" w:cs="Times New Roman"/>
-          <w:szCs w:val="24"/>
-        </w:rPr>
-        <w:t>巻、</w:t>
-      </w:r>
-      <w:r>
-        <w:rPr>
-          <w:rFonts w:ascii="Times New Roman" w:hAnsi="Times New Roman" w:cs="Times New Roman"/>
-          <w:szCs w:val="24"/>
-        </w:rPr>
-        <w:t>12–23</w:t>
+        <w:t>西川潤（</w:t>
+      </w:r>
+      <w:r>
+        <w:rPr>
+          <w:rFonts w:ascii="Times New Roman" w:hAnsi="Times New Roman" w:cs="Times New Roman"/>
+          <w:szCs w:val="24"/>
+        </w:rPr>
+        <w:t>1989</w:t>
+      </w:r>
+      <w:r>
+        <w:rPr>
+          <w:rFonts w:ascii="Times New Roman" w:hAnsi="Times New Roman" w:cs="Times New Roman"/>
+          <w:szCs w:val="24"/>
+        </w:rPr>
+        <w:t>）「内発的発展論の起源と今日的意義」鶴見和子・川田侃編『内発的発展論』東京大学出版会、</w:t>
+      </w:r>
+      <w:r>
+        <w:rPr>
+          <w:rFonts w:ascii="Times New Roman" w:hAnsi="Times New Roman" w:cs="Times New Roman"/>
+          <w:szCs w:val="24"/>
+        </w:rPr>
+        <w:t>3–41</w:t>
       </w:r>
       <w:r>
         <w:rPr>
@@ -3741,56 +4962,70 @@
           <w:rFonts w:ascii="Times New Roman" w:hAnsi="Times New Roman" w:cs="Times New Roman"/>
           <w:szCs w:val="24"/>
         </w:rPr>
-        <w:t>吉田和浩（</w:t>
-      </w:r>
-      <w:r>
-        <w:rPr>
-          <w:rFonts w:ascii="Times New Roman" w:hAnsi="Times New Roman" w:cs="Times New Roman"/>
-          <w:szCs w:val="24"/>
-        </w:rPr>
-        <w:t>2005</w:t>
-      </w:r>
-      <w:r>
-        <w:rPr>
-          <w:rFonts w:ascii="Times New Roman" w:hAnsi="Times New Roman" w:cs="Times New Roman"/>
-          <w:szCs w:val="24"/>
-        </w:rPr>
-        <w:t>）「高等教育」黒田一雄・横関祐見子編『国際教育開発論</w:t>
-      </w:r>
-      <w:r>
-        <w:rPr>
-          <w:rFonts w:ascii="Times New Roman" w:hAnsi="Times New Roman" w:cs="Times New Roman"/>
-          <w:szCs w:val="24"/>
-        </w:rPr>
-        <w:t>―</w:t>
-      </w:r>
-      <w:r>
-        <w:rPr>
-          <w:rFonts w:ascii="Times New Roman" w:hAnsi="Times New Roman" w:cs="Times New Roman"/>
-          <w:szCs w:val="24"/>
-        </w:rPr>
-        <w:t>理論と実践』有斐閣、</w:t>
-      </w:r>
-      <w:r>
-        <w:rPr>
-          <w:rFonts w:ascii="Times New Roman" w:hAnsi="Times New Roman" w:cs="Times New Roman"/>
-          <w:szCs w:val="24"/>
-        </w:rPr>
-        <w:t>121–140</w:t>
-      </w:r>
-      <w:r>
-        <w:rPr>
-          <w:rFonts w:ascii="Times New Roman" w:hAnsi="Times New Roman" w:cs="Times New Roman"/>
-          <w:szCs w:val="24"/>
-        </w:rPr>
-        <w:t>頁</w:t>
-      </w:r>
-      <w:r>
-        <w:rPr>
-          <w:rFonts w:ascii="Times New Roman" w:hAnsi="Times New Roman" w:cs="Times New Roman"/>
-          <w:szCs w:val="24"/>
-        </w:rPr>
-        <w:t>.</w:t>
+        <w:t>ブルデューピエール・パスロンジャン</w:t>
+      </w:r>
+      <w:r>
+        <w:rPr>
+          <w:rFonts w:ascii="Times New Roman" w:hAnsi="Times New Roman" w:cs="Times New Roman"/>
+          <w:szCs w:val="24"/>
+        </w:rPr>
+        <w:t>=</w:t>
+      </w:r>
+      <w:r>
+        <w:rPr>
+          <w:rFonts w:ascii="Times New Roman" w:hAnsi="Times New Roman" w:cs="Times New Roman"/>
+          <w:szCs w:val="24"/>
+        </w:rPr>
+        <w:t>クロード（</w:t>
+      </w:r>
+      <w:r>
+        <w:rPr>
+          <w:rFonts w:ascii="Times New Roman" w:hAnsi="Times New Roman" w:cs="Times New Roman"/>
+          <w:szCs w:val="24"/>
+        </w:rPr>
+        <w:t>1991</w:t>
+      </w:r>
+      <w:r>
+        <w:rPr>
+          <w:rFonts w:ascii="Times New Roman" w:hAnsi="Times New Roman" w:cs="Times New Roman"/>
+          <w:szCs w:val="24"/>
+        </w:rPr>
+        <w:t>）『再生産</w:t>
+      </w:r>
+      <w:r>
+        <w:rPr>
+          <w:rFonts w:ascii="Times New Roman" w:hAnsi="Times New Roman" w:cs="Times New Roman"/>
+          <w:szCs w:val="24"/>
+        </w:rPr>
+        <w:t xml:space="preserve"> : </w:t>
+      </w:r>
+      <w:r>
+        <w:rPr>
+          <w:rFonts w:ascii="Times New Roman" w:hAnsi="Times New Roman" w:cs="Times New Roman"/>
+          <w:szCs w:val="24"/>
+        </w:rPr>
+        <w:t>教育・社会・文化』宮島喬訳</w:t>
+      </w:r>
+      <w:r>
+        <w:rPr>
+          <w:rFonts w:ascii="Times New Roman" w:hAnsi="Times New Roman" w:cs="Times New Roman"/>
+          <w:szCs w:val="24"/>
+        </w:rPr>
+        <w:t xml:space="preserve"> </w:t>
+      </w:r>
+      <w:r>
+        <w:rPr>
+          <w:rFonts w:ascii="Times New Roman" w:hAnsi="Times New Roman" w:cs="Times New Roman"/>
+          <w:szCs w:val="24"/>
+        </w:rPr>
+        <w:t>、藤原書店</w:t>
+      </w:r>
+      <w:r>
+        <w:rPr>
+          <w:rFonts w:ascii="Times New Roman" w:hAnsi="Times New Roman" w:cs="Times New Roman"/>
+          <w:szCs w:val="24"/>
+        </w:rPr>
+        <w:t>. https://opac.library.osaka-u.ac.jp/opac/opac_link/bibid/2002625288 .</w:t>
       </w:r>
     </w:p>
     <w:p>
@@ -3799,34 +5034,91 @@
         <w:rPr>
           <w:rFonts w:ascii="Times New Roman" w:hAnsi="Times New Roman" w:cs="Times New Roman"/>
           <w:szCs w:val="24"/>
-          <w:lang w:val="fr-FR"/>
         </w:rPr>
       </w:pPr>
       <w:r>
         <w:rPr>
           <w:rFonts w:ascii="Times New Roman" w:hAnsi="Times New Roman" w:cs="Times New Roman"/>
           <w:szCs w:val="24"/>
-          <w:lang w:val="fr-FR"/>
-        </w:rPr>
-        <w:t xml:space="preserve">Bourdieu, P. &amp; Passeron, J. C. (1970). </w:t>
-      </w:r>
-      <w:r>
-        <w:rPr>
-          <w:rFonts w:ascii="Times New Roman" w:hAnsi="Times New Roman" w:cs="Times New Roman"/>
-          <w:i/>
-          <w:iCs/>
-          <w:szCs w:val="24"/>
-          <w:lang w:val="fr-FR"/>
-        </w:rPr>
-        <w:t>La Reproduction : Éléments Pour Une Théorie Du Système d’enseignement</w:t>
-      </w:r>
-      <w:r>
-        <w:rPr>
-          <w:rFonts w:ascii="Times New Roman" w:hAnsi="Times New Roman" w:cs="Times New Roman"/>
-          <w:szCs w:val="24"/>
-          <w:lang w:val="fr-FR"/>
-        </w:rPr>
-        <w:t>. Paris: Éditions de Minuit. Le Sens Commun. https://opac.library.osaka-u.ac.jp/opac/opac_link/bibid/2003097535 .</w:t>
+        </w:rPr>
+        <w:t>山下彰一（</w:t>
+      </w:r>
+      <w:r>
+        <w:rPr>
+          <w:rFonts w:ascii="Times New Roman" w:hAnsi="Times New Roman" w:cs="Times New Roman"/>
+          <w:szCs w:val="24"/>
+        </w:rPr>
+        <w:t>1999</w:t>
+      </w:r>
+      <w:r>
+        <w:rPr>
+          <w:rFonts w:ascii="Times New Roman" w:hAnsi="Times New Roman" w:cs="Times New Roman"/>
+          <w:szCs w:val="24"/>
+        </w:rPr>
+        <w:t>）「開発協力における知識情報の共有化</w:t>
+      </w:r>
+      <w:r>
+        <w:rPr>
+          <w:rFonts w:ascii="Times New Roman" w:hAnsi="Times New Roman" w:cs="Times New Roman"/>
+          <w:szCs w:val="24"/>
+        </w:rPr>
+        <w:t xml:space="preserve">: </w:t>
+      </w:r>
+      <w:r>
+        <w:rPr>
+          <w:rFonts w:ascii="Times New Roman" w:hAnsi="Times New Roman" w:cs="Times New Roman"/>
+          <w:szCs w:val="24"/>
+        </w:rPr>
+        <w:t>特集の目的」『国際開発研究』</w:t>
+      </w:r>
+      <w:r>
+        <w:rPr>
+          <w:rFonts w:ascii="Times New Roman" w:hAnsi="Times New Roman" w:cs="Times New Roman"/>
+          <w:szCs w:val="24"/>
+        </w:rPr>
+        <w:t>8</w:t>
+      </w:r>
+      <w:r>
+        <w:rPr>
+          <w:rFonts w:ascii="Times New Roman" w:hAnsi="Times New Roman" w:cs="Times New Roman"/>
+          <w:szCs w:val="24"/>
+        </w:rPr>
+        <w:t>巻</w:t>
+      </w:r>
+      <w:r>
+        <w:rPr>
+          <w:rFonts w:ascii="Times New Roman" w:hAnsi="Times New Roman" w:cs="Times New Roman"/>
+          <w:szCs w:val="24"/>
+        </w:rPr>
+        <w:t>2</w:t>
+      </w:r>
+      <w:r>
+        <w:rPr>
+          <w:rFonts w:ascii="Times New Roman" w:hAnsi="Times New Roman" w:cs="Times New Roman"/>
+          <w:szCs w:val="24"/>
+        </w:rPr>
+        <w:t>号、</w:t>
+      </w:r>
+      <w:r>
+        <w:rPr>
+          <w:rFonts w:ascii="Times New Roman" w:hAnsi="Times New Roman" w:cs="Times New Roman"/>
+          <w:szCs w:val="24"/>
+        </w:rPr>
+        <w:t>1–4</w:t>
+      </w:r>
+      <w:r>
+        <w:rPr>
+          <w:rFonts w:ascii="Times New Roman" w:hAnsi="Times New Roman" w:cs="Times New Roman"/>
+          <w:szCs w:val="24"/>
+        </w:rPr>
+        <w:t>頁</w:t>
+      </w:r>
+      <w:r>
+        <w:rPr>
+          <w:rFonts w:ascii="Times New Roman" w:hAnsi="Times New Roman" w:cs="Times New Roman"/>
+          <w:szCs w:val="24"/>
+        </w:rPr>
+        <w:t>.</w:t>
       </w:r>
     </w:p>
     <w:p>
@@ -3841,41 +5133,43 @@
         <w:rPr>
           <w:rFonts w:ascii="Times New Roman" w:hAnsi="Times New Roman" w:cs="Times New Roman"/>
           <w:szCs w:val="24"/>
-          <w:lang w:val="fr-FR"/>
-        </w:rPr>
-        <w:t xml:space="preserve">Bourdieu, P. &amp; Passeron, J. C. (1990). </w:t>
-      </w:r>
-      <w:r>
-        <w:rPr>
-          <w:rFonts w:ascii="Times New Roman" w:hAnsi="Times New Roman" w:cs="Times New Roman"/>
-          <w:i/>
-          <w:iCs/>
-          <w:szCs w:val="24"/>
-        </w:rPr>
-        <w:t>Reproduction in Education, Society and Culture</w:t>
-      </w:r>
-      <w:r>
-        <w:rPr>
-          <w:rFonts w:ascii="Times New Roman" w:hAnsi="Times New Roman" w:cs="Times New Roman"/>
-          <w:szCs w:val="24"/>
-        </w:rPr>
-        <w:t xml:space="preserve">. Translated by Richard Nice and Tom B </w:t>
-      </w:r>
-      <w:proofErr w:type="spellStart"/>
-      <w:r>
-        <w:rPr>
-          <w:rFonts w:ascii="Times New Roman" w:hAnsi="Times New Roman" w:cs="Times New Roman"/>
-          <w:szCs w:val="24"/>
-        </w:rPr>
-        <w:t>Bottomore</w:t>
-      </w:r>
-      <w:proofErr w:type="spellEnd"/>
-      <w:r>
-        <w:rPr>
-          <w:rFonts w:ascii="Times New Roman" w:hAnsi="Times New Roman" w:cs="Times New Roman"/>
-          <w:szCs w:val="24"/>
-        </w:rPr>
-        <w:t>. 2nd ed. preface to the 1990 edition by Pierre Bourdieu. London: Sage Publications : In association with Theory, Culture &amp; Society. Theory, Culture and Society. https://opac.library.osaka-u.ac.jp/opac/opac_link/bibid/2001112163 .</w:t>
+        </w:rPr>
+        <w:t>山田肖子（</w:t>
+      </w:r>
+      <w:r>
+        <w:rPr>
+          <w:rFonts w:ascii="Times New Roman" w:hAnsi="Times New Roman" w:cs="Times New Roman"/>
+          <w:szCs w:val="24"/>
+        </w:rPr>
+        <w:t>2009</w:t>
+      </w:r>
+      <w:r>
+        <w:rPr>
+          <w:rFonts w:ascii="Times New Roman" w:hAnsi="Times New Roman" w:cs="Times New Roman"/>
+          <w:szCs w:val="24"/>
+        </w:rPr>
+        <w:t>）『国際協力と学校</w:t>
+      </w:r>
+      <w:r>
+        <w:rPr>
+          <w:rFonts w:ascii="Times New Roman" w:hAnsi="Times New Roman" w:cs="Times New Roman"/>
+          <w:szCs w:val="24"/>
+        </w:rPr>
+        <w:t xml:space="preserve">: </w:t>
+      </w:r>
+      <w:r>
+        <w:rPr>
+          <w:rFonts w:ascii="Times New Roman" w:hAnsi="Times New Roman" w:cs="Times New Roman"/>
+          <w:szCs w:val="24"/>
+        </w:rPr>
+        <w:t>アフリカにおけるまなびの現場』創成社</w:t>
+      </w:r>
+      <w:r>
+        <w:rPr>
+          <w:rFonts w:ascii="Times New Roman" w:hAnsi="Times New Roman" w:cs="Times New Roman"/>
+          <w:szCs w:val="24"/>
+        </w:rPr>
+        <w:t>.</w:t>
       </w:r>
     </w:p>
     <w:p>
@@ -3891,23 +5185,70 @@
           <w:rFonts w:ascii="Times New Roman" w:hAnsi="Times New Roman" w:cs="Times New Roman"/>
           <w:szCs w:val="24"/>
         </w:rPr>
-        <w:t xml:space="preserve">King, K. (2000). Towards Knowledge-Based Aid: A New Way of Working or a New North-South Divide? </w:t>
-      </w:r>
-      <w:r>
-        <w:rPr>
-          <w:rFonts w:ascii="Times New Roman" w:hAnsi="Times New Roman" w:cs="Times New Roman"/>
-          <w:i/>
-          <w:iCs/>
-          <w:szCs w:val="24"/>
-        </w:rPr>
-        <w:t>Journal of International Cooperation in Education</w:t>
-      </w:r>
-      <w:r>
-        <w:rPr>
-          <w:rFonts w:ascii="Times New Roman" w:hAnsi="Times New Roman" w:cs="Times New Roman"/>
-          <w:szCs w:val="24"/>
-        </w:rPr>
-        <w:t>, 3 (2), 23–48. https://doi.org/10.15027/34134.</w:t>
+        <w:t>山田肖子（</w:t>
+      </w:r>
+      <w:r>
+        <w:rPr>
+          <w:rFonts w:ascii="Times New Roman" w:hAnsi="Times New Roman" w:cs="Times New Roman"/>
+          <w:szCs w:val="24"/>
+        </w:rPr>
+        <w:t>2010</w:t>
+      </w:r>
+      <w:r>
+        <w:rPr>
+          <w:rFonts w:ascii="Times New Roman" w:hAnsi="Times New Roman" w:cs="Times New Roman"/>
+          <w:szCs w:val="24"/>
+        </w:rPr>
+        <w:t>）「アフリカ教育研究の歴史的展開と現在</w:t>
+      </w:r>
+      <w:r>
+        <w:rPr>
+          <w:rFonts w:ascii="Times New Roman" w:hAnsi="Times New Roman" w:cs="Times New Roman"/>
+          <w:szCs w:val="24"/>
+        </w:rPr>
+        <w:t>-</w:t>
+      </w:r>
+      <w:r>
+        <w:rPr>
+          <w:rFonts w:ascii="Times New Roman" w:hAnsi="Times New Roman" w:cs="Times New Roman"/>
+          <w:szCs w:val="24"/>
+        </w:rPr>
+        <w:t>真の地域理解に向けて」『アフリカ教育研究』</w:t>
+      </w:r>
+      <w:r>
+        <w:rPr>
+          <w:rFonts w:ascii="Times New Roman" w:hAnsi="Times New Roman" w:cs="Times New Roman"/>
+          <w:szCs w:val="24"/>
+        </w:rPr>
+        <w:t>1</w:t>
+      </w:r>
+      <w:r>
+        <w:rPr>
+          <w:rFonts w:ascii="Times New Roman" w:hAnsi="Times New Roman" w:cs="Times New Roman"/>
+          <w:szCs w:val="24"/>
+        </w:rPr>
+        <w:t>巻、</w:t>
+      </w:r>
+      <w:r>
+        <w:rPr>
+          <w:rFonts w:ascii="Times New Roman" w:hAnsi="Times New Roman" w:cs="Times New Roman"/>
+          <w:szCs w:val="24"/>
+        </w:rPr>
+        <w:t>12–23</w:t>
+      </w:r>
+      <w:r>
+        <w:rPr>
+          <w:rFonts w:ascii="Times New Roman" w:hAnsi="Times New Roman" w:cs="Times New Roman"/>
+          <w:szCs w:val="24"/>
+        </w:rPr>
+        <w:t>頁</w:t>
+      </w:r>
+      <w:r>
+        <w:rPr>
+          <w:rFonts w:ascii="Times New Roman" w:hAnsi="Times New Roman" w:cs="Times New Roman"/>
+          <w:szCs w:val="24"/>
+        </w:rPr>
+        <w:t>.</w:t>
       </w:r>
     </w:p>
     <w:p>
@@ -3923,7 +5264,154 @@
           <w:rFonts w:ascii="Times New Roman" w:hAnsi="Times New Roman" w:cs="Times New Roman"/>
           <w:szCs w:val="24"/>
         </w:rPr>
-        <w:t xml:space="preserve">Kitamura, Y. (2007). The Political Dimension of International Cooperation in Education: Mechanisms of Global Governance to Promote Education for All. In D. Baker &amp; A. Wiseman (eds.). </w:t>
+        <w:t>吉田和浩（</w:t>
+      </w:r>
+      <w:r>
+        <w:rPr>
+          <w:rFonts w:ascii="Times New Roman" w:hAnsi="Times New Roman" w:cs="Times New Roman"/>
+          <w:szCs w:val="24"/>
+        </w:rPr>
+        <w:t>2005</w:t>
+      </w:r>
+      <w:r>
+        <w:rPr>
+          <w:rFonts w:ascii="Times New Roman" w:hAnsi="Times New Roman" w:cs="Times New Roman"/>
+          <w:szCs w:val="24"/>
+        </w:rPr>
+        <w:t>）「高等教育」黒田一雄・横関祐見子編『国際教育開発論</w:t>
+      </w:r>
+      <w:r>
+        <w:rPr>
+          <w:rFonts w:ascii="Times New Roman" w:hAnsi="Times New Roman" w:cs="Times New Roman"/>
+          <w:szCs w:val="24"/>
+        </w:rPr>
+        <w:t>―</w:t>
+      </w:r>
+      <w:r>
+        <w:rPr>
+          <w:rFonts w:ascii="Times New Roman" w:hAnsi="Times New Roman" w:cs="Times New Roman"/>
+          <w:szCs w:val="24"/>
+        </w:rPr>
+        <w:t>理論と実践』有斐閣、</w:t>
+      </w:r>
+      <w:r>
+        <w:rPr>
+          <w:rFonts w:ascii="Times New Roman" w:hAnsi="Times New Roman" w:cs="Times New Roman"/>
+          <w:szCs w:val="24"/>
+        </w:rPr>
+        <w:t>121–140</w:t>
+      </w:r>
+      <w:r>
+        <w:rPr>
+          <w:rFonts w:ascii="Times New Roman" w:hAnsi="Times New Roman" w:cs="Times New Roman"/>
+          <w:szCs w:val="24"/>
+        </w:rPr>
+        <w:t>頁</w:t>
+      </w:r>
+      <w:r>
+        <w:rPr>
+          <w:rFonts w:ascii="Times New Roman" w:hAnsi="Times New Roman" w:cs="Times New Roman"/>
+          <w:szCs w:val="24"/>
+        </w:rPr>
+        <w:t>.</w:t>
+      </w:r>
+    </w:p>
+    <w:p>
+      <w:pPr>
+        <w:pStyle w:val="Bibliography"/>
+        <w:rPr>
+          <w:rFonts w:ascii="Times New Roman" w:hAnsi="Times New Roman" w:cs="Times New Roman"/>
+          <w:szCs w:val="24"/>
+        </w:rPr>
+      </w:pPr>
+      <w:r>
+        <w:rPr>
+          <w:rFonts w:ascii="Times New Roman" w:hAnsi="Times New Roman" w:cs="Times New Roman"/>
+          <w:szCs w:val="24"/>
+        </w:rPr>
+        <w:t>リピエッツ、アラン（</w:t>
+      </w:r>
+      <w:r>
+        <w:rPr>
+          <w:rFonts w:ascii="Times New Roman" w:hAnsi="Times New Roman" w:cs="Times New Roman"/>
+          <w:szCs w:val="24"/>
+        </w:rPr>
+        <w:t>2000</w:t>
+      </w:r>
+      <w:r>
+        <w:rPr>
+          <w:rFonts w:ascii="Times New Roman" w:hAnsi="Times New Roman" w:cs="Times New Roman"/>
+          <w:szCs w:val="24"/>
+        </w:rPr>
+        <w:t>）（</w:t>
+      </w:r>
+      <w:r>
+        <w:rPr>
+          <w:rFonts w:ascii="Times New Roman" w:hAnsi="Times New Roman" w:cs="Times New Roman"/>
+          <w:szCs w:val="24"/>
+        </w:rPr>
+        <w:t>2011</w:t>
+      </w:r>
+      <w:r>
+        <w:rPr>
+          <w:rFonts w:ascii="Times New Roman" w:hAnsi="Times New Roman" w:cs="Times New Roman"/>
+          <w:szCs w:val="24"/>
+        </w:rPr>
+        <w:t>）『サードセクター－「新しい公共」と「新し</w:t>
+      </w:r>
+      <w:r>
+        <w:rPr>
+          <w:rFonts w:ascii="Times New Roman" w:hAnsi="Times New Roman" w:cs="Times New Roman"/>
+          <w:szCs w:val="24"/>
+        </w:rPr>
+        <w:t xml:space="preserve"> </w:t>
+      </w:r>
+      <w:r>
+        <w:rPr>
+          <w:rFonts w:ascii="Times New Roman" w:hAnsi="Times New Roman" w:cs="Times New Roman"/>
+          <w:szCs w:val="24"/>
+        </w:rPr>
+        <w:t>い経済」』井上泰夫訳</w:t>
+      </w:r>
+      <w:r>
+        <w:rPr>
+          <w:rFonts w:ascii="Times New Roman" w:hAnsi="Times New Roman" w:cs="Times New Roman"/>
+          <w:szCs w:val="24"/>
+        </w:rPr>
+        <w:t xml:space="preserve"> </w:t>
+      </w:r>
+      <w:r>
+        <w:rPr>
+          <w:rFonts w:ascii="Times New Roman" w:hAnsi="Times New Roman" w:cs="Times New Roman"/>
+          <w:szCs w:val="24"/>
+        </w:rPr>
+        <w:t>、藤原書店</w:t>
+      </w:r>
+      <w:r>
+        <w:rPr>
+          <w:rFonts w:ascii="Times New Roman" w:hAnsi="Times New Roman" w:cs="Times New Roman"/>
+          <w:szCs w:val="24"/>
+        </w:rPr>
+        <w:t>.</w:t>
+      </w:r>
+    </w:p>
+    <w:p>
+      <w:pPr>
+        <w:pStyle w:val="Bibliography"/>
+        <w:rPr>
+          <w:rFonts w:ascii="Times New Roman" w:hAnsi="Times New Roman" w:cs="Times New Roman"/>
+          <w:szCs w:val="24"/>
+          <w:lang w:val="fr-FR"/>
+        </w:rPr>
+      </w:pPr>
+      <w:r>
+        <w:rPr>
+          <w:rFonts w:ascii="Times New Roman" w:hAnsi="Times New Roman" w:cs="Times New Roman"/>
+          <w:szCs w:val="24"/>
+          <w:lang w:val="fr-FR"/>
+        </w:rPr>
+        <w:lastRenderedPageBreak/>
+        <w:t xml:space="preserve">Bourdieu, P. &amp; Passeron, J. C. (1970). </w:t>
       </w:r>
       <w:r>
         <w:rPr>
@@ -3931,6 +5419,121 @@
           <w:i/>
           <w:iCs/>
           <w:szCs w:val="24"/>
+          <w:lang w:val="fr-FR"/>
+        </w:rPr>
+        <w:t>La Reproduction : Éléments Pour Une Théorie Du Système d’enseignement</w:t>
+      </w:r>
+      <w:r>
+        <w:rPr>
+          <w:rFonts w:ascii="Times New Roman" w:hAnsi="Times New Roman" w:cs="Times New Roman"/>
+          <w:szCs w:val="24"/>
+          <w:lang w:val="fr-FR"/>
+        </w:rPr>
+        <w:t>. Paris: Éditions de Minuit. Le Sens Commun. https://opac.library.osaka-u.ac.jp/opac/opac_link/bibid/2003097535 .</w:t>
+      </w:r>
+    </w:p>
+    <w:p>
+      <w:pPr>
+        <w:pStyle w:val="Bibliography"/>
+        <w:rPr>
+          <w:rFonts w:ascii="Times New Roman" w:hAnsi="Times New Roman" w:cs="Times New Roman"/>
+          <w:szCs w:val="24"/>
+        </w:rPr>
+      </w:pPr>
+      <w:r>
+        <w:rPr>
+          <w:rFonts w:ascii="Times New Roman" w:hAnsi="Times New Roman" w:cs="Times New Roman"/>
+          <w:szCs w:val="24"/>
+          <w:lang w:val="fr-FR"/>
+        </w:rPr>
+        <w:t xml:space="preserve">Bourdieu, P. &amp; Passeron, J. C. (1990). </w:t>
+      </w:r>
+      <w:r>
+        <w:rPr>
+          <w:rFonts w:ascii="Times New Roman" w:hAnsi="Times New Roman" w:cs="Times New Roman"/>
+          <w:i/>
+          <w:iCs/>
+          <w:szCs w:val="24"/>
+        </w:rPr>
+        <w:t>Reproduction in Education, Society and Culture</w:t>
+      </w:r>
+      <w:r>
+        <w:rPr>
+          <w:rFonts w:ascii="Times New Roman" w:hAnsi="Times New Roman" w:cs="Times New Roman"/>
+          <w:szCs w:val="24"/>
+        </w:rPr>
+        <w:t xml:space="preserve">. Translated by Richard Nice and Tom B </w:t>
+      </w:r>
+      <w:proofErr w:type="spellStart"/>
+      <w:r>
+        <w:rPr>
+          <w:rFonts w:ascii="Times New Roman" w:hAnsi="Times New Roman" w:cs="Times New Roman"/>
+          <w:szCs w:val="24"/>
+        </w:rPr>
+        <w:t>Bottomore</w:t>
+      </w:r>
+      <w:proofErr w:type="spellEnd"/>
+      <w:r>
+        <w:rPr>
+          <w:rFonts w:ascii="Times New Roman" w:hAnsi="Times New Roman" w:cs="Times New Roman"/>
+          <w:szCs w:val="24"/>
+        </w:rPr>
+        <w:t>. 2nd ed. preface to the 1990 edition by Pierre Bourdieu. London: Sage Publications : In association with Theory, Culture &amp; Society. Theory, Culture and Society. https://opac.library.osaka-u.ac.jp/opac/opac_link/bibid/2001112163 .</w:t>
+      </w:r>
+    </w:p>
+    <w:p>
+      <w:pPr>
+        <w:pStyle w:val="Bibliography"/>
+        <w:rPr>
+          <w:rFonts w:ascii="Times New Roman" w:hAnsi="Times New Roman" w:cs="Times New Roman"/>
+          <w:szCs w:val="24"/>
+        </w:rPr>
+      </w:pPr>
+      <w:r>
+        <w:rPr>
+          <w:rFonts w:ascii="Times New Roman" w:hAnsi="Times New Roman" w:cs="Times New Roman"/>
+          <w:szCs w:val="24"/>
+        </w:rPr>
+        <w:t xml:space="preserve">King, K. (2000). Towards Knowledge-Based Aid: A New Way of Working or a New North-South Divide? </w:t>
+      </w:r>
+      <w:r>
+        <w:rPr>
+          <w:rFonts w:ascii="Times New Roman" w:hAnsi="Times New Roman" w:cs="Times New Roman"/>
+          <w:i/>
+          <w:iCs/>
+          <w:szCs w:val="24"/>
+        </w:rPr>
+        <w:t>Journal of International Cooperation in Education</w:t>
+      </w:r>
+      <w:r>
+        <w:rPr>
+          <w:rFonts w:ascii="Times New Roman" w:hAnsi="Times New Roman" w:cs="Times New Roman"/>
+          <w:szCs w:val="24"/>
+        </w:rPr>
+        <w:t>, 3 (2), 23–48. https://doi.org/10.15027/34134.</w:t>
+      </w:r>
+    </w:p>
+    <w:p>
+      <w:pPr>
+        <w:pStyle w:val="Bibliography"/>
+        <w:rPr>
+          <w:rFonts w:ascii="Times New Roman" w:hAnsi="Times New Roman" w:cs="Times New Roman"/>
+          <w:szCs w:val="24"/>
+        </w:rPr>
+      </w:pPr>
+      <w:r>
+        <w:rPr>
+          <w:rFonts w:ascii="Times New Roman" w:hAnsi="Times New Roman" w:cs="Times New Roman"/>
+          <w:szCs w:val="24"/>
+        </w:rPr>
+        <w:t xml:space="preserve">Kitamura, Y. (2007). The Political Dimension of International Cooperation in Education: Mechanisms of Global Governance to Promote Education for All. In D. Baker &amp; A. Wiseman (eds.). </w:t>
+      </w:r>
+      <w:r>
+        <w:rPr>
+          <w:rFonts w:ascii="Times New Roman" w:hAnsi="Times New Roman" w:cs="Times New Roman"/>
+          <w:i/>
+          <w:iCs/>
+          <w:szCs w:val="24"/>
         </w:rPr>
         <w:t>Education for All: Global Promises, National Challenges</w:t>
       </w:r>
@@ -3940,6 +5543,122 @@
           <w:szCs w:val="24"/>
         </w:rPr>
         <w:t>. Oxford: Elsevier, pp. 33–74.</w:t>
+      </w:r>
+    </w:p>
+    <w:p>
+      <w:pPr>
+        <w:pStyle w:val="Bibliography"/>
+        <w:rPr>
+          <w:rFonts w:ascii="Times New Roman" w:hAnsi="Times New Roman" w:cs="Times New Roman"/>
+          <w:szCs w:val="24"/>
+        </w:rPr>
+      </w:pPr>
+      <w:r>
+        <w:rPr>
+          <w:rFonts w:ascii="Times New Roman" w:hAnsi="Times New Roman" w:cs="Times New Roman"/>
+          <w:szCs w:val="24"/>
+        </w:rPr>
+        <w:t xml:space="preserve">Lipton, M. &amp; Lipton, M. (1993). Creating Rural Livelihoods: Some Lessons for South Africa from Experience Elsewhere. </w:t>
+      </w:r>
+      <w:r>
+        <w:rPr>
+          <w:rFonts w:ascii="Times New Roman" w:hAnsi="Times New Roman" w:cs="Times New Roman"/>
+          <w:i/>
+          <w:iCs/>
+          <w:szCs w:val="24"/>
+        </w:rPr>
+        <w:t>World Development</w:t>
+      </w:r>
+      <w:r>
+        <w:rPr>
+          <w:rFonts w:ascii="Times New Roman" w:hAnsi="Times New Roman" w:cs="Times New Roman"/>
+          <w:szCs w:val="24"/>
+        </w:rPr>
+        <w:t>, 21 (9), 1515–1548. https://doi.org/10.1016/0305-750X(93)90130-2.</w:t>
+      </w:r>
+    </w:p>
+    <w:p>
+      <w:pPr>
+        <w:pStyle w:val="Bibliography"/>
+        <w:rPr>
+          <w:rFonts w:ascii="Times New Roman" w:hAnsi="Times New Roman" w:cs="Times New Roman"/>
+          <w:szCs w:val="24"/>
+        </w:rPr>
+      </w:pPr>
+      <w:r>
+        <w:rPr>
+          <w:rFonts w:ascii="Times New Roman" w:hAnsi="Times New Roman" w:cs="Times New Roman"/>
+          <w:szCs w:val="24"/>
+        </w:rPr>
+        <w:t xml:space="preserve">Mayer, P. (1980). The Origin and Decline of Two Rural Resistance Ideologies. In P. Mayer (ed.). </w:t>
+      </w:r>
+      <w:r>
+        <w:rPr>
+          <w:rFonts w:ascii="Times New Roman" w:hAnsi="Times New Roman" w:cs="Times New Roman"/>
+          <w:i/>
+          <w:iCs/>
+          <w:szCs w:val="24"/>
+        </w:rPr>
+        <w:t xml:space="preserve">Black Villagers in an Industrial Society: Anthropological Perspectives on </w:t>
+      </w:r>
+      <w:proofErr w:type="spellStart"/>
+      <w:r>
+        <w:rPr>
+          <w:rFonts w:ascii="Times New Roman" w:hAnsi="Times New Roman" w:cs="Times New Roman"/>
+          <w:i/>
+          <w:iCs/>
+          <w:szCs w:val="24"/>
+        </w:rPr>
+        <w:t>Labour</w:t>
+      </w:r>
+      <w:proofErr w:type="spellEnd"/>
+      <w:r>
+        <w:rPr>
+          <w:rFonts w:ascii="Times New Roman" w:hAnsi="Times New Roman" w:cs="Times New Roman"/>
+          <w:i/>
+          <w:iCs/>
+          <w:szCs w:val="24"/>
+        </w:rPr>
+        <w:t xml:space="preserve"> Migration in South Africa</w:t>
+      </w:r>
+      <w:r>
+        <w:rPr>
+          <w:rFonts w:ascii="Times New Roman" w:hAnsi="Times New Roman" w:cs="Times New Roman"/>
+          <w:szCs w:val="24"/>
+        </w:rPr>
+        <w:t>. Cape Town: Oxford University Press, pp. 1–80.</w:t>
+      </w:r>
+    </w:p>
+    <w:p>
+      <w:pPr>
+        <w:pStyle w:val="Bibliography"/>
+        <w:rPr>
+          <w:rFonts w:ascii="Times New Roman" w:hAnsi="Times New Roman" w:cs="Times New Roman"/>
+          <w:szCs w:val="24"/>
+        </w:rPr>
+      </w:pPr>
+      <w:r>
+        <w:rPr>
+          <w:rFonts w:ascii="Times New Roman" w:hAnsi="Times New Roman" w:cs="Times New Roman"/>
+          <w:szCs w:val="24"/>
+        </w:rPr>
+        <w:t xml:space="preserve">McClure, A. F., Chrisman, J. R. &amp; Mock, P. (1985). </w:t>
+      </w:r>
+      <w:r>
+        <w:rPr>
+          <w:rFonts w:ascii="Times New Roman" w:hAnsi="Times New Roman" w:cs="Times New Roman"/>
+          <w:i/>
+          <w:iCs/>
+          <w:szCs w:val="24"/>
+        </w:rPr>
+        <w:t>Education for Work: The Historical Evolution of Vocational and Distributive Education in America</w:t>
+      </w:r>
+      <w:r>
+        <w:rPr>
+          <w:rFonts w:ascii="Times New Roman" w:hAnsi="Times New Roman" w:cs="Times New Roman"/>
+          <w:szCs w:val="24"/>
+        </w:rPr>
+        <w:t>. New Jersey: Associated University Press.</w:t>
       </w:r>
     </w:p>
     <w:p>

</xml_diff>